<commit_message>
bug list and change list included for each document
</commit_message>
<xml_diff>
--- a/CompanyEmail.docx
+++ b/CompanyEmail.docx
@@ -143,7 +143,6 @@
         </w:rPr>
         <w:t xml:space="preserve">We have added some additional columns to the bug table. These are notes and a description for the changes are given in this </w:t>
       </w:r>
-      <w:proofErr w:type="spellStart"/>
       <w:proofErr w:type="gramStart"/>
       <w:r>
         <w:rPr>
@@ -151,7 +150,6 @@
         </w:rPr>
         <w:t>paragrah.We</w:t>
       </w:r>
-      <w:proofErr w:type="spellEnd"/>
       <w:proofErr w:type="gramEnd"/>
       <w:r>
         <w:rPr>
@@ -2570,8 +2568,676 @@
           <w:bCs/>
         </w:rPr>
       </w:pPr>
-      <w:bookmarkStart w:id="0" w:name="_GoBack"/>
-      <w:bookmarkEnd w:id="0"/>
+    </w:p>
+    <w:p>
+      <w:r>
+        <w:t>Change Log</w:t>
+      </w:r>
+    </w:p>
+    <w:tbl>
+      <w:tblPr>
+        <w:tblStyle w:val="TableGrid"/>
+        <w:tblW w:w="20974" w:type="dxa"/>
+        <w:tblLook w:val="04A0" w:firstRow="1" w:lastRow="0" w:firstColumn="1" w:lastColumn="0" w:noHBand="0" w:noVBand="1"/>
+      </w:tblPr>
+      <w:tblGrid>
+        <w:gridCol w:w="1118"/>
+        <w:gridCol w:w="1377"/>
+        <w:gridCol w:w="803"/>
+        <w:gridCol w:w="5344"/>
+        <w:gridCol w:w="1701"/>
+        <w:gridCol w:w="1559"/>
+        <w:gridCol w:w="1560"/>
+        <w:gridCol w:w="2126"/>
+        <w:gridCol w:w="1984"/>
+        <w:gridCol w:w="3402"/>
+      </w:tblGrid>
+      <w:tr>
+        <w:tc>
+          <w:tcPr>
+            <w:tcW w:w="1118" w:type="dxa"/>
+          </w:tcPr>
+          <w:p>
+            <w:r>
+              <w:t>Change ID</w:t>
+            </w:r>
+          </w:p>
+        </w:tc>
+        <w:tc>
+          <w:tcPr>
+            <w:tcW w:w="1377" w:type="dxa"/>
+          </w:tcPr>
+          <w:p>
+            <w:r>
+              <w:t>GIT Commit ID</w:t>
+            </w:r>
+          </w:p>
+        </w:tc>
+        <w:tc>
+          <w:tcPr>
+            <w:tcW w:w="803" w:type="dxa"/>
+          </w:tcPr>
+          <w:p>
+            <w:r>
+              <w:t>Bug ID</w:t>
+            </w:r>
+          </w:p>
+        </w:tc>
+        <w:tc>
+          <w:tcPr>
+            <w:tcW w:w="5344" w:type="dxa"/>
+          </w:tcPr>
+          <w:p>
+            <w:r>
+              <w:t>Description of Change</w:t>
+            </w:r>
+          </w:p>
+        </w:tc>
+        <w:tc>
+          <w:tcPr>
+            <w:tcW w:w="1701" w:type="dxa"/>
+          </w:tcPr>
+          <w:p>
+            <w:pPr>
+              <w:jc w:val="center"/>
+            </w:pPr>
+            <w:r>
+              <w:t>Files Changed</w:t>
+            </w:r>
+          </w:p>
+        </w:tc>
+        <w:tc>
+          <w:tcPr>
+            <w:tcW w:w="1559" w:type="dxa"/>
+          </w:tcPr>
+          <w:p>
+            <w:r>
+              <w:t xml:space="preserve">Date Received </w:t>
+            </w:r>
+          </w:p>
+        </w:tc>
+        <w:tc>
+          <w:tcPr>
+            <w:tcW w:w="1560" w:type="dxa"/>
+          </w:tcPr>
+          <w:p>
+            <w:r>
+              <w:t>Date Changed</w:t>
+            </w:r>
+          </w:p>
+        </w:tc>
+        <w:tc>
+          <w:tcPr>
+            <w:tcW w:w="2126" w:type="dxa"/>
+          </w:tcPr>
+          <w:p>
+            <w:r>
+              <w:t>Initiator By</w:t>
+            </w:r>
+            <w:r>
+              <w:br/>
+              <w:t>(Who Changed)</w:t>
+            </w:r>
+          </w:p>
+        </w:tc>
+        <w:tc>
+          <w:tcPr>
+            <w:tcW w:w="1984" w:type="dxa"/>
+          </w:tcPr>
+          <w:p>
+            <w:r>
+              <w:t>Change Checked By</w:t>
+            </w:r>
+          </w:p>
+        </w:tc>
+        <w:tc>
+          <w:tcPr>
+            <w:tcW w:w="3402" w:type="dxa"/>
+          </w:tcPr>
+          <w:p>
+            <w:r>
+              <w:t>Notes</w:t>
+            </w:r>
+          </w:p>
+        </w:tc>
+      </w:tr>
+      <w:tr>
+        <w:tc>
+          <w:tcPr>
+            <w:tcW w:w="1118" w:type="dxa"/>
+          </w:tcPr>
+          <w:p/>
+        </w:tc>
+        <w:tc>
+          <w:tcPr>
+            <w:tcW w:w="1377" w:type="dxa"/>
+          </w:tcPr>
+          <w:p/>
+        </w:tc>
+        <w:tc>
+          <w:tcPr>
+            <w:tcW w:w="803" w:type="dxa"/>
+          </w:tcPr>
+          <w:p/>
+        </w:tc>
+        <w:tc>
+          <w:tcPr>
+            <w:tcW w:w="5344" w:type="dxa"/>
+          </w:tcPr>
+          <w:p/>
+        </w:tc>
+        <w:tc>
+          <w:tcPr>
+            <w:tcW w:w="1701" w:type="dxa"/>
+          </w:tcPr>
+          <w:p/>
+        </w:tc>
+        <w:tc>
+          <w:tcPr>
+            <w:tcW w:w="1559" w:type="dxa"/>
+          </w:tcPr>
+          <w:p/>
+        </w:tc>
+        <w:tc>
+          <w:tcPr>
+            <w:tcW w:w="1560" w:type="dxa"/>
+          </w:tcPr>
+          <w:p/>
+        </w:tc>
+        <w:tc>
+          <w:tcPr>
+            <w:tcW w:w="2126" w:type="dxa"/>
+          </w:tcPr>
+          <w:p/>
+        </w:tc>
+        <w:tc>
+          <w:tcPr>
+            <w:tcW w:w="1984" w:type="dxa"/>
+          </w:tcPr>
+          <w:p/>
+        </w:tc>
+        <w:tc>
+          <w:tcPr>
+            <w:tcW w:w="3402" w:type="dxa"/>
+          </w:tcPr>
+          <w:p/>
+        </w:tc>
+      </w:tr>
+      <w:tr>
+        <w:tc>
+          <w:tcPr>
+            <w:tcW w:w="1118" w:type="dxa"/>
+          </w:tcPr>
+          <w:p/>
+        </w:tc>
+        <w:tc>
+          <w:tcPr>
+            <w:tcW w:w="1377" w:type="dxa"/>
+          </w:tcPr>
+          <w:p/>
+        </w:tc>
+        <w:tc>
+          <w:tcPr>
+            <w:tcW w:w="803" w:type="dxa"/>
+          </w:tcPr>
+          <w:p/>
+        </w:tc>
+        <w:tc>
+          <w:tcPr>
+            <w:tcW w:w="5344" w:type="dxa"/>
+          </w:tcPr>
+          <w:p/>
+        </w:tc>
+        <w:tc>
+          <w:tcPr>
+            <w:tcW w:w="1701" w:type="dxa"/>
+          </w:tcPr>
+          <w:p/>
+        </w:tc>
+        <w:tc>
+          <w:tcPr>
+            <w:tcW w:w="1559" w:type="dxa"/>
+          </w:tcPr>
+          <w:p/>
+        </w:tc>
+        <w:tc>
+          <w:tcPr>
+            <w:tcW w:w="1560" w:type="dxa"/>
+          </w:tcPr>
+          <w:p/>
+        </w:tc>
+        <w:tc>
+          <w:tcPr>
+            <w:tcW w:w="2126" w:type="dxa"/>
+          </w:tcPr>
+          <w:p/>
+        </w:tc>
+        <w:tc>
+          <w:tcPr>
+            <w:tcW w:w="1984" w:type="dxa"/>
+          </w:tcPr>
+          <w:p/>
+        </w:tc>
+        <w:tc>
+          <w:tcPr>
+            <w:tcW w:w="3402" w:type="dxa"/>
+          </w:tcPr>
+          <w:p/>
+        </w:tc>
+      </w:tr>
+    </w:tbl>
+    <w:p/>
+    <w:p>
+      <w:r>
+        <w:t>Bug Fix List</w:t>
+      </w:r>
+    </w:p>
+    <w:tbl>
+      <w:tblPr>
+        <w:tblStyle w:val="GridTable1Light-Accent1"/>
+        <w:tblW w:w="20974" w:type="dxa"/>
+        <w:tblLayout w:type="fixed"/>
+        <w:tblLook w:val="04A0" w:firstRow="1" w:lastRow="0" w:firstColumn="1" w:lastColumn="0" w:noHBand="0" w:noVBand="1"/>
+      </w:tblPr>
+      <w:tblGrid>
+        <w:gridCol w:w="1129"/>
+        <w:gridCol w:w="3261"/>
+        <w:gridCol w:w="1417"/>
+        <w:gridCol w:w="1134"/>
+        <w:gridCol w:w="1701"/>
+        <w:gridCol w:w="1701"/>
+        <w:gridCol w:w="1134"/>
+        <w:gridCol w:w="1276"/>
+        <w:gridCol w:w="1134"/>
+        <w:gridCol w:w="1276"/>
+        <w:gridCol w:w="1275"/>
+        <w:gridCol w:w="1560"/>
+        <w:gridCol w:w="2976"/>
+      </w:tblGrid>
+      <w:tr>
+        <w:trPr>
+          <w:cnfStyle w:val="100000000000" w:firstRow="1" w:lastRow="0" w:firstColumn="0" w:lastColumn="0" w:oddVBand="0" w:evenVBand="0" w:oddHBand="0" w:evenHBand="0" w:firstRowFirstColumn="0" w:firstRowLastColumn="0" w:lastRowFirstColumn="0" w:lastRowLastColumn="0"/>
+        </w:trPr>
+        <w:tc>
+          <w:tcPr>
+            <w:cnfStyle w:val="001000000000" w:firstRow="0" w:lastRow="0" w:firstColumn="1" w:lastColumn="0" w:oddVBand="0" w:evenVBand="0" w:oddHBand="0" w:evenHBand="0" w:firstRowFirstColumn="0" w:firstRowLastColumn="0" w:lastRowFirstColumn="0" w:lastRowLastColumn="0"/>
+            <w:tcW w:w="1129" w:type="dxa"/>
+            <w:shd w:val="clear" w:color="auto" w:fill="D9D9D9" w:themeFill="background1" w:themeFillShade="D9"/>
+          </w:tcPr>
+          <w:p>
+            <w:r>
+              <w:t>Problem ID</w:t>
+            </w:r>
+          </w:p>
+        </w:tc>
+        <w:tc>
+          <w:tcPr>
+            <w:tcW w:w="3261" w:type="dxa"/>
+            <w:shd w:val="clear" w:color="auto" w:fill="D9D9D9" w:themeFill="background1" w:themeFillShade="D9"/>
+          </w:tcPr>
+          <w:p>
+            <w:pPr>
+              <w:cnfStyle w:val="100000000000" w:firstRow="1" w:lastRow="0" w:firstColumn="0" w:lastColumn="0" w:oddVBand="0" w:evenVBand="0" w:oddHBand="0" w:evenHBand="0" w:firstRowFirstColumn="0" w:firstRowLastColumn="0" w:lastRowFirstColumn="0" w:lastRowLastColumn="0"/>
+            </w:pPr>
+            <w:r>
+              <w:t>Problem Description</w:t>
+            </w:r>
+          </w:p>
+        </w:tc>
+        <w:tc>
+          <w:tcPr>
+            <w:tcW w:w="1417" w:type="dxa"/>
+            <w:shd w:val="clear" w:color="auto" w:fill="D9D9D9" w:themeFill="background1" w:themeFillShade="D9"/>
+          </w:tcPr>
+          <w:p>
+            <w:pPr>
+              <w:cnfStyle w:val="100000000000" w:firstRow="1" w:lastRow="0" w:firstColumn="0" w:lastColumn="0" w:oddVBand="0" w:evenVBand="0" w:oddHBand="0" w:evenHBand="0" w:firstRowFirstColumn="0" w:firstRowLastColumn="0" w:lastRowFirstColumn="0" w:lastRowLastColumn="0"/>
+            </w:pPr>
+            <w:r>
+              <w:t>Line of code</w:t>
+            </w:r>
+          </w:p>
+        </w:tc>
+        <w:tc>
+          <w:tcPr>
+            <w:tcW w:w="1134" w:type="dxa"/>
+            <w:shd w:val="clear" w:color="auto" w:fill="D9D9D9" w:themeFill="background1" w:themeFillShade="D9"/>
+          </w:tcPr>
+          <w:p>
+            <w:pPr>
+              <w:cnfStyle w:val="100000000000" w:firstRow="1" w:lastRow="0" w:firstColumn="0" w:lastColumn="0" w:oddVBand="0" w:evenVBand="0" w:oddHBand="0" w:evenHBand="0" w:firstRowFirstColumn="0" w:firstRowLastColumn="0" w:lastRowFirstColumn="0" w:lastRowLastColumn="0"/>
+            </w:pPr>
+            <w:r>
+              <w:t>Test ID (if created)</w:t>
+            </w:r>
+          </w:p>
+        </w:tc>
+        <w:tc>
+          <w:tcPr>
+            <w:tcW w:w="1701" w:type="dxa"/>
+            <w:shd w:val="clear" w:color="auto" w:fill="D9D9D9" w:themeFill="background1" w:themeFillShade="D9"/>
+          </w:tcPr>
+          <w:p>
+            <w:pPr>
+              <w:cnfStyle w:val="100000000000" w:firstRow="1" w:lastRow="0" w:firstColumn="0" w:lastColumn="0" w:oddVBand="0" w:evenVBand="0" w:oddHBand="0" w:evenHBand="0" w:firstRowFirstColumn="0" w:firstRowLastColumn="0" w:lastRowFirstColumn="0" w:lastRowLastColumn="0"/>
+            </w:pPr>
+            <w:r>
+              <w:t>Change ID</w:t>
+            </w:r>
+          </w:p>
+        </w:tc>
+        <w:tc>
+          <w:tcPr>
+            <w:tcW w:w="1701" w:type="dxa"/>
+            <w:shd w:val="clear" w:color="auto" w:fill="D9D9D9" w:themeFill="background1" w:themeFillShade="D9"/>
+          </w:tcPr>
+          <w:p>
+            <w:pPr>
+              <w:cnfStyle w:val="100000000000" w:firstRow="1" w:lastRow="0" w:firstColumn="0" w:lastColumn="0" w:oddVBand="0" w:evenVBand="0" w:oddHBand="0" w:evenHBand="0" w:firstRowFirstColumn="0" w:firstRowLastColumn="0" w:lastRowFirstColumn="0" w:lastRowLastColumn="0"/>
+            </w:pPr>
+            <w:r>
+              <w:t>Proposed Fix</w:t>
+            </w:r>
+          </w:p>
+        </w:tc>
+        <w:tc>
+          <w:tcPr>
+            <w:tcW w:w="1134" w:type="dxa"/>
+            <w:shd w:val="clear" w:color="auto" w:fill="D9D9D9" w:themeFill="background1" w:themeFillShade="D9"/>
+          </w:tcPr>
+          <w:p>
+            <w:pPr>
+              <w:cnfStyle w:val="100000000000" w:firstRow="1" w:lastRow="0" w:firstColumn="0" w:lastColumn="0" w:oddVBand="0" w:evenVBand="0" w:oddHBand="0" w:evenHBand="0" w:firstRowFirstColumn="0" w:firstRowLastColumn="0" w:lastRowFirstColumn="0" w:lastRowLastColumn="0"/>
+            </w:pPr>
+            <w:r>
+              <w:t>Priority</w:t>
+            </w:r>
+          </w:p>
+          <w:p>
+            <w:pPr>
+              <w:cnfStyle w:val="100000000000" w:firstRow="1" w:lastRow="0" w:firstColumn="0" w:lastColumn="0" w:oddVBand="0" w:evenVBand="0" w:oddHBand="0" w:evenHBand="0" w:firstRowFirstColumn="0" w:firstRowLastColumn="0" w:lastRowFirstColumn="0" w:lastRowLastColumn="0"/>
+            </w:pPr>
+            <w:r>
+              <w:t>High, Med, Low</w:t>
+            </w:r>
+          </w:p>
+        </w:tc>
+        <w:tc>
+          <w:tcPr>
+            <w:tcW w:w="1276" w:type="dxa"/>
+            <w:shd w:val="clear" w:color="auto" w:fill="D9D9D9" w:themeFill="background1" w:themeFillShade="D9"/>
+          </w:tcPr>
+          <w:p>
+            <w:pPr>
+              <w:cnfStyle w:val="100000000000" w:firstRow="1" w:lastRow="0" w:firstColumn="0" w:lastColumn="0" w:oddVBand="0" w:evenVBand="0" w:oddHBand="0" w:evenHBand="0" w:firstRowFirstColumn="0" w:firstRowLastColumn="0" w:lastRowFirstColumn="0" w:lastRowLastColumn="0"/>
+            </w:pPr>
+            <w:r>
+              <w:t>Date Problem identified</w:t>
+            </w:r>
+          </w:p>
+        </w:tc>
+        <w:tc>
+          <w:tcPr>
+            <w:tcW w:w="1134" w:type="dxa"/>
+            <w:shd w:val="clear" w:color="auto" w:fill="D9D9D9" w:themeFill="background1" w:themeFillShade="D9"/>
+          </w:tcPr>
+          <w:p>
+            <w:pPr>
+              <w:cnfStyle w:val="100000000000" w:firstRow="1" w:lastRow="0" w:firstColumn="0" w:lastColumn="0" w:oddVBand="0" w:evenVBand="0" w:oddHBand="0" w:evenHBand="0" w:firstRowFirstColumn="0" w:firstRowLastColumn="0" w:lastRowFirstColumn="0" w:lastRowLastColumn="0"/>
+            </w:pPr>
+            <w:r>
+              <w:t>Fixed? (Yes/No)</w:t>
+            </w:r>
+          </w:p>
+        </w:tc>
+        <w:tc>
+          <w:tcPr>
+            <w:tcW w:w="1276" w:type="dxa"/>
+            <w:shd w:val="clear" w:color="auto" w:fill="D9D9D9" w:themeFill="background1" w:themeFillShade="D9"/>
+          </w:tcPr>
+          <w:p>
+            <w:pPr>
+              <w:cnfStyle w:val="100000000000" w:firstRow="1" w:lastRow="0" w:firstColumn="0" w:lastColumn="0" w:oddVBand="0" w:evenVBand="0" w:oddHBand="0" w:evenHBand="0" w:firstRowFirstColumn="0" w:firstRowLastColumn="0" w:lastRowFirstColumn="0" w:lastRowLastColumn="0"/>
+            </w:pPr>
+            <w:r>
+              <w:t>Date Problem fixed</w:t>
+            </w:r>
+          </w:p>
+        </w:tc>
+        <w:tc>
+          <w:tcPr>
+            <w:tcW w:w="1275" w:type="dxa"/>
+            <w:shd w:val="clear" w:color="auto" w:fill="D9D9D9" w:themeFill="background1" w:themeFillShade="D9"/>
+          </w:tcPr>
+          <w:p>
+            <w:pPr>
+              <w:cnfStyle w:val="100000000000" w:firstRow="1" w:lastRow="0" w:firstColumn="0" w:lastColumn="0" w:oddVBand="0" w:evenVBand="0" w:oddHBand="0" w:evenHBand="0" w:firstRowFirstColumn="0" w:firstRowLastColumn="0" w:lastRowFirstColumn="0" w:lastRowLastColumn="0"/>
+            </w:pPr>
+            <w:r>
+              <w:t>Who identified/fixed the test?</w:t>
+            </w:r>
+          </w:p>
+        </w:tc>
+        <w:tc>
+          <w:tcPr>
+            <w:tcW w:w="1560" w:type="dxa"/>
+            <w:shd w:val="clear" w:color="auto" w:fill="D9D9D9" w:themeFill="background1" w:themeFillShade="D9"/>
+          </w:tcPr>
+          <w:p>
+            <w:pPr>
+              <w:cnfStyle w:val="100000000000" w:firstRow="1" w:lastRow="0" w:firstColumn="0" w:lastColumn="0" w:oddVBand="0" w:evenVBand="0" w:oddHBand="0" w:evenHBand="0" w:firstRowFirstColumn="0" w:firstRowLastColumn="0" w:lastRowFirstColumn="0" w:lastRowLastColumn="0"/>
+            </w:pPr>
+            <w:r>
+              <w:t>Does the bugged code relate to other functions?</w:t>
+            </w:r>
+          </w:p>
+        </w:tc>
+        <w:tc>
+          <w:tcPr>
+            <w:tcW w:w="2976" w:type="dxa"/>
+            <w:shd w:val="clear" w:color="auto" w:fill="D9D9D9" w:themeFill="background1" w:themeFillShade="D9"/>
+          </w:tcPr>
+          <w:p>
+            <w:pPr>
+              <w:cnfStyle w:val="100000000000" w:firstRow="1" w:lastRow="0" w:firstColumn="0" w:lastColumn="0" w:oddVBand="0" w:evenVBand="0" w:oddHBand="0" w:evenHBand="0" w:firstRowFirstColumn="0" w:firstRowLastColumn="0" w:lastRowFirstColumn="0" w:lastRowLastColumn="0"/>
+            </w:pPr>
+            <w:r>
+              <w:t>Notes</w:t>
+            </w:r>
+          </w:p>
+        </w:tc>
+      </w:tr>
+      <w:tr>
+        <w:tc>
+          <w:tcPr>
+            <w:cnfStyle w:val="001000000000" w:firstRow="0" w:lastRow="0" w:firstColumn="1" w:lastColumn="0" w:oddVBand="0" w:evenVBand="0" w:oddHBand="0" w:evenHBand="0" w:firstRowFirstColumn="0" w:firstRowLastColumn="0" w:lastRowFirstColumn="0" w:lastRowLastColumn="0"/>
+            <w:tcW w:w="1129" w:type="dxa"/>
+          </w:tcPr>
+          <w:p>
+            <w:bookmarkStart w:id="0" w:name="_GoBack"/>
+            <w:bookmarkEnd w:id="0"/>
+            <w:r>
+              <w:t>3</w:t>
+            </w:r>
+            <w:r>
+              <w:br/>
+            </w:r>
+            <w:r>
+              <w:br/>
+            </w:r>
+            <w:r>
+              <w:br/>
+            </w:r>
+          </w:p>
+        </w:tc>
+        <w:tc>
+          <w:tcPr>
+            <w:tcW w:w="3261" w:type="dxa"/>
+          </w:tcPr>
+          <w:p>
+            <w:pPr>
+              <w:cnfStyle w:val="000000000000" w:firstRow="0" w:lastRow="0" w:firstColumn="0" w:lastColumn="0" w:oddVBand="0" w:evenVBand="0" w:oddHBand="0" w:evenHBand="0" w:firstRowFirstColumn="0" w:firstRowLastColumn="0" w:lastRowFirstColumn="0" w:lastRowLastColumn="0"/>
+            </w:pPr>
+            <w:r>
+              <w:t xml:space="preserve"> ListContacts method does not return email address in CompanyEmailSystem Class</w:t>
+            </w:r>
+          </w:p>
+        </w:tc>
+        <w:tc>
+          <w:tcPr>
+            <w:tcW w:w="1417" w:type="dxa"/>
+          </w:tcPr>
+          <w:p>
+            <w:pPr>
+              <w:cnfStyle w:val="000000000000" w:firstRow="0" w:lastRow="0" w:firstColumn="0" w:lastColumn="0" w:oddVBand="0" w:evenVBand="0" w:oddHBand="0" w:evenHBand="0" w:firstRowFirstColumn="0" w:firstRowLastColumn="0" w:lastRowFirstColumn="0" w:lastRowLastColumn="0"/>
+            </w:pPr>
+            <w:r>
+              <w:t>CompanyEmailSystem, 151</w:t>
+            </w:r>
+          </w:p>
+        </w:tc>
+        <w:tc>
+          <w:tcPr>
+            <w:tcW w:w="1134" w:type="dxa"/>
+          </w:tcPr>
+          <w:p>
+            <w:pPr>
+              <w:cnfStyle w:val="000000000000" w:firstRow="0" w:lastRow="0" w:firstColumn="0" w:lastColumn="0" w:oddVBand="0" w:evenVBand="0" w:oddHBand="0" w:evenHBand="0" w:firstRowFirstColumn="0" w:firstRowLastColumn="0" w:lastRowFirstColumn="0" w:lastRowLastColumn="0"/>
+            </w:pPr>
+            <w:r>
+              <w:t xml:space="preserve"> </w:t>
+            </w:r>
+          </w:p>
+        </w:tc>
+        <w:tc>
+          <w:tcPr>
+            <w:tcW w:w="1701" w:type="dxa"/>
+          </w:tcPr>
+          <w:p>
+            <w:pPr>
+              <w:cnfStyle w:val="000000000000" w:firstRow="0" w:lastRow="0" w:firstColumn="0" w:lastColumn="0" w:oddVBand="0" w:evenVBand="0" w:oddHBand="0" w:evenHBand="0" w:firstRowFirstColumn="0" w:firstRowLastColumn="0" w:lastRowFirstColumn="0" w:lastRowLastColumn="0"/>
+            </w:pPr>
+          </w:p>
+        </w:tc>
+        <w:tc>
+          <w:tcPr>
+            <w:tcW w:w="1701" w:type="dxa"/>
+          </w:tcPr>
+          <w:p>
+            <w:pPr>
+              <w:cnfStyle w:val="000000000000" w:firstRow="0" w:lastRow="0" w:firstColumn="0" w:lastColumn="0" w:oddVBand="0" w:evenVBand="0" w:oddHBand="0" w:evenHBand="0" w:firstRowFirstColumn="0" w:firstRowLastColumn="0" w:lastRowFirstColumn="0" w:lastRowLastColumn="0"/>
+            </w:pPr>
+            <w:r>
+              <w:t xml:space="preserve"> </w:t>
+            </w:r>
+          </w:p>
+        </w:tc>
+        <w:tc>
+          <w:tcPr>
+            <w:tcW w:w="1134" w:type="dxa"/>
+          </w:tcPr>
+          <w:p>
+            <w:pPr>
+              <w:cnfStyle w:val="000000000000" w:firstRow="0" w:lastRow="0" w:firstColumn="0" w:lastColumn="0" w:oddVBand="0" w:evenVBand="0" w:oddHBand="0" w:evenHBand="0" w:firstRowFirstColumn="0" w:firstRowLastColumn="0" w:lastRowFirstColumn="0" w:lastRowLastColumn="0"/>
+            </w:pPr>
+            <w:r>
+              <w:t xml:space="preserve"> Med</w:t>
+            </w:r>
+          </w:p>
+        </w:tc>
+        <w:tc>
+          <w:tcPr>
+            <w:tcW w:w="1276" w:type="dxa"/>
+          </w:tcPr>
+          <w:p>
+            <w:pPr>
+              <w:cnfStyle w:val="000000000000" w:firstRow="0" w:lastRow="0" w:firstColumn="0" w:lastColumn="0" w:oddVBand="0" w:evenVBand="0" w:oddHBand="0" w:evenHBand="0" w:firstRowFirstColumn="0" w:firstRowLastColumn="0" w:lastRowFirstColumn="0" w:lastRowLastColumn="0"/>
+            </w:pPr>
+            <w:r>
+              <w:t xml:space="preserve"> 09/03</w:t>
+            </w:r>
+          </w:p>
+        </w:tc>
+        <w:tc>
+          <w:tcPr>
+            <w:tcW w:w="1134" w:type="dxa"/>
+          </w:tcPr>
+          <w:p>
+            <w:pPr>
+              <w:cnfStyle w:val="000000000000" w:firstRow="0" w:lastRow="0" w:firstColumn="0" w:lastColumn="0" w:oddVBand="0" w:evenVBand="0" w:oddHBand="0" w:evenHBand="0" w:firstRowFirstColumn="0" w:firstRowLastColumn="0" w:lastRowFirstColumn="0" w:lastRowLastColumn="0"/>
+            </w:pPr>
+            <w:r>
+              <w:t xml:space="preserve"> </w:t>
+            </w:r>
+          </w:p>
+        </w:tc>
+        <w:tc>
+          <w:tcPr>
+            <w:tcW w:w="1276" w:type="dxa"/>
+          </w:tcPr>
+          <w:p>
+            <w:pPr>
+              <w:cnfStyle w:val="000000000000" w:firstRow="0" w:lastRow="0" w:firstColumn="0" w:lastColumn="0" w:oddVBand="0" w:evenVBand="0" w:oddHBand="0" w:evenHBand="0" w:firstRowFirstColumn="0" w:firstRowLastColumn="0" w:lastRowFirstColumn="0" w:lastRowLastColumn="0"/>
+            </w:pPr>
+            <w:r>
+              <w:t xml:space="preserve"> </w:t>
+            </w:r>
+          </w:p>
+        </w:tc>
+        <w:tc>
+          <w:tcPr>
+            <w:tcW w:w="1275" w:type="dxa"/>
+          </w:tcPr>
+          <w:p>
+            <w:pPr>
+              <w:cnfStyle w:val="000000000000" w:firstRow="0" w:lastRow="0" w:firstColumn="0" w:lastColumn="0" w:oddVBand="0" w:evenVBand="0" w:oddHBand="0" w:evenHBand="0" w:firstRowFirstColumn="0" w:firstRowLastColumn="0" w:lastRowFirstColumn="0" w:lastRowLastColumn="0"/>
+            </w:pPr>
+            <w:r>
+              <w:t xml:space="preserve"> </w:t>
+            </w:r>
+          </w:p>
+        </w:tc>
+        <w:tc>
+          <w:tcPr>
+            <w:tcW w:w="1560" w:type="dxa"/>
+          </w:tcPr>
+          <w:p>
+            <w:pPr>
+              <w:cnfStyle w:val="000000000000" w:firstRow="0" w:lastRow="0" w:firstColumn="0" w:lastColumn="0" w:oddVBand="0" w:evenVBand="0" w:oddHBand="0" w:evenHBand="0" w:firstRowFirstColumn="0" w:firstRowLastColumn="0" w:lastRowFirstColumn="0" w:lastRowLastColumn="0"/>
+            </w:pPr>
+            <w:r>
+              <w:t xml:space="preserve"> </w:t>
+            </w:r>
+          </w:p>
+        </w:tc>
+        <w:tc>
+          <w:tcPr>
+            <w:tcW w:w="2976" w:type="dxa"/>
+          </w:tcPr>
+          <w:p>
+            <w:pPr>
+              <w:cnfStyle w:val="000000000000" w:firstRow="0" w:lastRow="0" w:firstColumn="0" w:lastColumn="0" w:oddVBand="0" w:evenVBand="0" w:oddHBand="0" w:evenHBand="0" w:firstRowFirstColumn="0" w:firstRowLastColumn="0" w:lastRowFirstColumn="0" w:lastRowLastColumn="0"/>
+            </w:pPr>
+            <w:r>
+              <w:t xml:space="preserve"> </w:t>
+            </w:r>
+          </w:p>
+        </w:tc>
+      </w:tr>
+    </w:tbl>
+    <w:p>
+      <w:pPr>
+        <w:rPr>
+          <w:bCs/>
+        </w:rPr>
+      </w:pPr>
+    </w:p>
+    <w:p>
+      <w:pPr>
+        <w:rPr>
+          <w:bCs/>
+        </w:rPr>
+      </w:pPr>
     </w:p>
     <w:sectPr>
       <w:pgSz w:w="23820" w:h="16840" w:orient="landscape"/>
@@ -7015,7 +7681,7 @@
 </file>
 
 <file path=customXml/itemProps1.xml><?xml version="1.0" encoding="utf-8"?>
-<ds:datastoreItem xmlns:ds="http://schemas.openxmlformats.org/officeDocument/2006/customXml" ds:itemID="{636EA62B-12D7-7045-A8FB-7FCE7AAC198B}">
+<ds:datastoreItem xmlns:ds="http://schemas.openxmlformats.org/officeDocument/2006/customXml" ds:itemID="{1FD1AB5C-F0D0-D249-9F97-A3C134C1BF41}">
   <ds:schemaRefs>
     <ds:schemaRef ds:uri="http://schemas.openxmlformats.org/officeDocument/2006/bibliography"/>
   </ds:schemaRefs>

</xml_diff>

<commit_message>
Slight ammendments to email doc
</commit_message>
<xml_diff>
--- a/CompanyEmail.docx
+++ b/CompanyEmail.docx
@@ -1,6 +1,6 @@
 
 <file path=word/document.xml><?xml version="1.0" encoding="utf-8"?>
-<w:document xmlns:wpc="http://schemas.microsoft.com/office/word/2010/wordprocessingCanvas" xmlns:cx="http://schemas.microsoft.com/office/drawing/2014/chartex" xmlns:cx1="http://schemas.microsoft.com/office/drawing/2015/9/8/chartex" xmlns:cx2="http://schemas.microsoft.com/office/drawing/2015/10/21/chartex" xmlns:mc="http://schemas.openxmlformats.org/markup-compatibility/2006" xmlns:o="urn:schemas-microsoft-com:office:office" xmlns:r="http://schemas.openxmlformats.org/officeDocument/2006/relationships" xmlns:m="http://schemas.openxmlformats.org/officeDocument/2006/math" xmlns:v="urn:schemas-microsoft-com:vml" xmlns:wp14="http://schemas.microsoft.com/office/word/2010/wordprocessingDrawing" xmlns:wp="http://schemas.openxmlformats.org/drawingml/2006/wordprocessingDrawing" xmlns:w10="urn:schemas-microsoft-com:office:word" xmlns:w="http://schemas.openxmlformats.org/wordprocessingml/2006/main" xmlns:w14="http://schemas.microsoft.com/office/word/2010/wordml" xmlns:w15="http://schemas.microsoft.com/office/word/2012/wordml" xmlns:w16se="http://schemas.microsoft.com/office/word/2015/wordml/symex" xmlns:wpg="http://schemas.microsoft.com/office/word/2010/wordprocessingGroup" xmlns:wpi="http://schemas.microsoft.com/office/word/2010/wordprocessingInk" xmlns:wne="http://schemas.microsoft.com/office/word/2006/wordml" xmlns:wps="http://schemas.microsoft.com/office/word/2010/wordprocessingShape" mc:Ignorable="w14 w15 w16se wp14">
+<w:document xmlns:wpc="http://schemas.microsoft.com/office/word/2010/wordprocessingCanvas" xmlns:cx="http://schemas.microsoft.com/office/drawing/2014/chartex" xmlns:cx1="http://schemas.microsoft.com/office/drawing/2015/9/8/chartex" xmlns:cx2="http://schemas.microsoft.com/office/drawing/2015/10/21/chartex" xmlns:cx3="http://schemas.microsoft.com/office/drawing/2016/5/9/chartex" xmlns:cx4="http://schemas.microsoft.com/office/drawing/2016/5/10/chartex" xmlns:cx5="http://schemas.microsoft.com/office/drawing/2016/5/11/chartex" xmlns:cx6="http://schemas.microsoft.com/office/drawing/2016/5/12/chartex" xmlns:cx7="http://schemas.microsoft.com/office/drawing/2016/5/13/chartex" xmlns:cx8="http://schemas.microsoft.com/office/drawing/2016/5/14/chartex" xmlns:mc="http://schemas.openxmlformats.org/markup-compatibility/2006" xmlns:aink="http://schemas.microsoft.com/office/drawing/2016/ink" xmlns:am3d="http://schemas.microsoft.com/office/drawing/2017/model3d" xmlns:o="urn:schemas-microsoft-com:office:office" xmlns:r="http://schemas.openxmlformats.org/officeDocument/2006/relationships" xmlns:m="http://schemas.openxmlformats.org/officeDocument/2006/math" xmlns:v="urn:schemas-microsoft-com:vml" xmlns:wp14="http://schemas.microsoft.com/office/word/2010/wordprocessingDrawing" xmlns:wp="http://schemas.openxmlformats.org/drawingml/2006/wordprocessingDrawing" xmlns:w10="urn:schemas-microsoft-com:office:word" xmlns:w="http://schemas.openxmlformats.org/wordprocessingml/2006/main" xmlns:w14="http://schemas.microsoft.com/office/word/2010/wordml" xmlns:w15="http://schemas.microsoft.com/office/word/2012/wordml" xmlns:w16cid="http://schemas.microsoft.com/office/word/2016/wordml/cid" xmlns:w16se="http://schemas.microsoft.com/office/word/2015/wordml/symex" xmlns:wpg="http://schemas.microsoft.com/office/word/2010/wordprocessingGroup" xmlns:wpi="http://schemas.microsoft.com/office/word/2010/wordprocessingInk" xmlns:wne="http://schemas.microsoft.com/office/word/2006/wordml" xmlns:wps="http://schemas.microsoft.com/office/word/2010/wordprocessingShape" mc:Ignorable="w14 w15 w16se w16cid wp14">
   <w:body>
     <w:p>
       <w:pPr>
@@ -136,8 +136,6 @@
           <w:sz w:val="24"/>
         </w:rPr>
       </w:pPr>
-      <w:bookmarkStart w:id="0" w:name="_GoBack"/>
-      <w:bookmarkEnd w:id="0"/>
     </w:p>
     <w:p>
       <w:pPr>
@@ -186,8 +184,16 @@
         <w:rPr>
           <w:sz w:val="24"/>
         </w:rPr>
-        <w:t>updated docuemntation</w:t>
+        <w:t xml:space="preserve">updated </w:t>
       </w:r>
+      <w:proofErr w:type="spellStart"/>
+      <w:r>
+        <w:rPr>
+          <w:sz w:val="24"/>
+        </w:rPr>
+        <w:t>docuemntation</w:t>
+      </w:r>
+      <w:proofErr w:type="spellEnd"/>
     </w:p>
     <w:p>
       <w:pPr>
@@ -321,11 +327,19 @@
         </w:rPr>
         <w:t xml:space="preserve"> = </w:t>
       </w:r>
+      <w:proofErr w:type="spellStart"/>
       <w:r>
         <w:rPr>
           <w:bCs/>
         </w:rPr>
-        <w:t xml:space="preserve">joe.bloggs@ </w:t>
+        <w:t>joe.bloggs</w:t>
+      </w:r>
+      <w:proofErr w:type="spellEnd"/>
+      <w:r>
+        <w:rPr>
+          <w:bCs/>
+        </w:rPr>
+        <w:t xml:space="preserve">@ </w:t>
       </w:r>
       <w:r>
         <w:rPr>
@@ -757,8 +771,8 @@
         <w:gridCol w:w="1418"/>
         <w:gridCol w:w="1417"/>
         <w:gridCol w:w="851"/>
-        <w:gridCol w:w="1276"/>
-        <w:gridCol w:w="1275"/>
+        <w:gridCol w:w="1559"/>
+        <w:gridCol w:w="992"/>
         <w:gridCol w:w="4111"/>
       </w:tblGrid>
       <w:tr>
@@ -802,6 +816,8 @@
                 <w:szCs w:val="20"/>
               </w:rPr>
             </w:pPr>
+            <w:bookmarkStart w:id="0" w:name="_GoBack"/>
+            <w:bookmarkEnd w:id="0"/>
             <w:r>
               <w:t>Test Aim (From perspective of method/how method handles this)</w:t>
             </w:r>
@@ -904,7 +920,7 @@
         </w:tc>
         <w:tc>
           <w:tcPr>
-            <w:tcW w:w="1276" w:type="dxa"/>
+            <w:tcW w:w="1559" w:type="dxa"/>
           </w:tcPr>
           <w:p>
             <w:pPr>
@@ -915,11 +931,14 @@
             <w:r>
               <w:t xml:space="preserve">Date </w:t>
             </w:r>
-          </w:p>
-        </w:tc>
-        <w:tc>
-          <w:tcPr>
-            <w:tcW w:w="1275" w:type="dxa"/>
+            <w:r>
+              <w:t>(Completed)</w:t>
+            </w:r>
+          </w:p>
+        </w:tc>
+        <w:tc>
+          <w:tcPr>
+            <w:tcW w:w="992" w:type="dxa"/>
           </w:tcPr>
           <w:p>
             <w:r>
@@ -1068,12 +1087,21 @@
             <w:vMerge w:val="restart"/>
           </w:tcPr>
           <w:p>
-            <w:r>
-              <w:rPr>
-                <w:sz w:val="20"/>
-                <w:szCs w:val="20"/>
-              </w:rPr>
-              <w:t>Initialises an email ready for populating.</w:t>
+            <w:proofErr w:type="spellStart"/>
+            <w:r>
+              <w:rPr>
+                <w:sz w:val="20"/>
+                <w:szCs w:val="20"/>
+              </w:rPr>
+              <w:t>Initialises</w:t>
+            </w:r>
+            <w:proofErr w:type="spellEnd"/>
+            <w:r>
+              <w:rPr>
+                <w:sz w:val="20"/>
+                <w:szCs w:val="20"/>
+              </w:rPr>
+              <w:t xml:space="preserve"> an email ready for populating.</w:t>
             </w:r>
           </w:p>
         </w:tc>
@@ -1116,7 +1144,7 @@
         </w:tc>
         <w:tc>
           <w:tcPr>
-            <w:tcW w:w="1276" w:type="dxa"/>
+            <w:tcW w:w="1559" w:type="dxa"/>
             <w:shd w:val="clear" w:color="auto" w:fill="FFD5D1"/>
           </w:tcPr>
           <w:p>
@@ -1131,7 +1159,7 @@
         </w:tc>
         <w:tc>
           <w:tcPr>
-            <w:tcW w:w="1275" w:type="dxa"/>
+            <w:tcW w:w="992" w:type="dxa"/>
             <w:shd w:val="clear" w:color="auto" w:fill="FFD5D1"/>
           </w:tcPr>
           <w:p>
@@ -1151,7 +1179,48 @@
                 <w:sz w:val="20"/>
                 <w:szCs w:val="20"/>
               </w:rPr>
-              <w:t>Error as “emailMessage()” method returns itself rather than the variable “emailMessage”.</w:t>
+              <w:t>Error as “</w:t>
+            </w:r>
+            <w:proofErr w:type="spellStart"/>
+            <w:proofErr w:type="gramStart"/>
+            <w:r>
+              <w:rPr>
+                <w:sz w:val="20"/>
+                <w:szCs w:val="20"/>
+              </w:rPr>
+              <w:t>emailMessage</w:t>
+            </w:r>
+            <w:proofErr w:type="spellEnd"/>
+            <w:r>
+              <w:rPr>
+                <w:sz w:val="20"/>
+                <w:szCs w:val="20"/>
+              </w:rPr>
+              <w:t>(</w:t>
+            </w:r>
+            <w:proofErr w:type="gramEnd"/>
+            <w:r>
+              <w:rPr>
+                <w:sz w:val="20"/>
+                <w:szCs w:val="20"/>
+              </w:rPr>
+              <w:t>)” method returns itself rather than the variable “</w:t>
+            </w:r>
+            <w:proofErr w:type="spellStart"/>
+            <w:r>
+              <w:rPr>
+                <w:sz w:val="20"/>
+                <w:szCs w:val="20"/>
+              </w:rPr>
+              <w:t>emailMessage</w:t>
+            </w:r>
+            <w:proofErr w:type="spellEnd"/>
+            <w:r>
+              <w:rPr>
+                <w:sz w:val="20"/>
+                <w:szCs w:val="20"/>
+              </w:rPr>
+              <w:t>”.</w:t>
             </w:r>
           </w:p>
         </w:tc>
@@ -1282,12 +1351,21 @@
                 <w:szCs w:val="20"/>
               </w:rPr>
             </w:pPr>
-            <w:r>
-              <w:rPr>
-                <w:sz w:val="20"/>
-                <w:szCs w:val="20"/>
-              </w:rPr>
-              <w:t>Initialised object</w:t>
+            <w:proofErr w:type="spellStart"/>
+            <w:r>
+              <w:rPr>
+                <w:sz w:val="20"/>
+                <w:szCs w:val="20"/>
+              </w:rPr>
+              <w:t>Initialised</w:t>
+            </w:r>
+            <w:proofErr w:type="spellEnd"/>
+            <w:r>
+              <w:rPr>
+                <w:sz w:val="20"/>
+                <w:szCs w:val="20"/>
+              </w:rPr>
+              <w:t xml:space="preserve"> object</w:t>
             </w:r>
           </w:p>
         </w:tc>
@@ -1314,7 +1392,7 @@
         </w:tc>
         <w:tc>
           <w:tcPr>
-            <w:tcW w:w="1276" w:type="dxa"/>
+            <w:tcW w:w="1559" w:type="dxa"/>
             <w:shd w:val="clear" w:color="auto" w:fill="EFFFE9"/>
           </w:tcPr>
           <w:p>
@@ -1335,7 +1413,7 @@
         </w:tc>
         <w:tc>
           <w:tcPr>
-            <w:tcW w:w="1275" w:type="dxa"/>
+            <w:tcW w:w="992" w:type="dxa"/>
             <w:shd w:val="clear" w:color="auto" w:fill="EFFFE9"/>
           </w:tcPr>
           <w:p>
@@ -1361,7 +1439,23 @@
                 <w:sz w:val="20"/>
                 <w:szCs w:val="20"/>
               </w:rPr>
-              <w:t>Test passed after change to code with ChangeID CHG001</w:t>
+              <w:t xml:space="preserve">Test passed after change to code with </w:t>
+            </w:r>
+            <w:proofErr w:type="spellStart"/>
+            <w:r>
+              <w:rPr>
+                <w:sz w:val="20"/>
+                <w:szCs w:val="20"/>
+              </w:rPr>
+              <w:t>ChangeID</w:t>
+            </w:r>
+            <w:proofErr w:type="spellEnd"/>
+            <w:r>
+              <w:rPr>
+                <w:sz w:val="20"/>
+                <w:szCs w:val="20"/>
+              </w:rPr>
+              <w:t xml:space="preserve"> CHG001</w:t>
             </w:r>
           </w:p>
         </w:tc>
@@ -1693,12 +1787,21 @@
             <w:vMerge w:val="restart"/>
           </w:tcPr>
           <w:p>
-            <w:r>
-              <w:rPr>
-                <w:sz w:val="20"/>
-                <w:szCs w:val="20"/>
-              </w:rPr>
-              <w:t>Initialises an email ready to be sent, with a sender’s email, recipient’s email, subject and body</w:t>
+            <w:proofErr w:type="spellStart"/>
+            <w:r>
+              <w:rPr>
+                <w:sz w:val="20"/>
+                <w:szCs w:val="20"/>
+              </w:rPr>
+              <w:t>Initialises</w:t>
+            </w:r>
+            <w:proofErr w:type="spellEnd"/>
+            <w:r>
+              <w:rPr>
+                <w:sz w:val="20"/>
+                <w:szCs w:val="20"/>
+              </w:rPr>
+              <w:t xml:space="preserve"> an email ready to be sent, with a sender’s email, recipient’s email, subject and body</w:t>
             </w:r>
           </w:p>
         </w:tc>
@@ -1734,7 +1837,7 @@
         </w:tc>
         <w:tc>
           <w:tcPr>
-            <w:tcW w:w="1276" w:type="dxa"/>
+            <w:tcW w:w="1559" w:type="dxa"/>
             <w:shd w:val="clear" w:color="auto" w:fill="FFD5D1"/>
           </w:tcPr>
           <w:p>
@@ -1749,7 +1852,7 @@
         </w:tc>
         <w:tc>
           <w:tcPr>
-            <w:tcW w:w="1275" w:type="dxa"/>
+            <w:tcW w:w="992" w:type="dxa"/>
             <w:shd w:val="clear" w:color="auto" w:fill="FFD5D1"/>
           </w:tcPr>
           <w:p>
@@ -1773,7 +1876,48 @@
                 <w:sz w:val="20"/>
                 <w:szCs w:val="20"/>
               </w:rPr>
-              <w:t>Error as “emailMessage()” method returns itself rather than the variable “emailMessage”.</w:t>
+              <w:t>Error as “</w:t>
+            </w:r>
+            <w:proofErr w:type="spellStart"/>
+            <w:proofErr w:type="gramStart"/>
+            <w:r>
+              <w:rPr>
+                <w:sz w:val="20"/>
+                <w:szCs w:val="20"/>
+              </w:rPr>
+              <w:t>emailMessage</w:t>
+            </w:r>
+            <w:proofErr w:type="spellEnd"/>
+            <w:r>
+              <w:rPr>
+                <w:sz w:val="20"/>
+                <w:szCs w:val="20"/>
+              </w:rPr>
+              <w:t>(</w:t>
+            </w:r>
+            <w:proofErr w:type="gramEnd"/>
+            <w:r>
+              <w:rPr>
+                <w:sz w:val="20"/>
+                <w:szCs w:val="20"/>
+              </w:rPr>
+              <w:t>)” method returns itself rather than the variable “</w:t>
+            </w:r>
+            <w:proofErr w:type="spellStart"/>
+            <w:r>
+              <w:rPr>
+                <w:sz w:val="20"/>
+                <w:szCs w:val="20"/>
+              </w:rPr>
+              <w:t>emailMessage</w:t>
+            </w:r>
+            <w:proofErr w:type="spellEnd"/>
+            <w:r>
+              <w:rPr>
+                <w:sz w:val="20"/>
+                <w:szCs w:val="20"/>
+              </w:rPr>
+              <w:t>”.</w:t>
             </w:r>
           </w:p>
         </w:tc>
@@ -1908,12 +2052,21 @@
                 <w:szCs w:val="20"/>
               </w:rPr>
             </w:pPr>
-            <w:r>
-              <w:rPr>
-                <w:sz w:val="20"/>
-                <w:szCs w:val="20"/>
-              </w:rPr>
-              <w:t xml:space="preserve">Initialised object with correct values that were passed </w:t>
+            <w:proofErr w:type="spellStart"/>
+            <w:r>
+              <w:rPr>
+                <w:sz w:val="20"/>
+                <w:szCs w:val="20"/>
+              </w:rPr>
+              <w:t>Initialised</w:t>
+            </w:r>
+            <w:proofErr w:type="spellEnd"/>
+            <w:r>
+              <w:rPr>
+                <w:sz w:val="20"/>
+                <w:szCs w:val="20"/>
+              </w:rPr>
+              <w:t xml:space="preserve"> object with correct values that were passed </w:t>
             </w:r>
           </w:p>
         </w:tc>
@@ -1940,7 +2093,7 @@
         </w:tc>
         <w:tc>
           <w:tcPr>
-            <w:tcW w:w="1276" w:type="dxa"/>
+            <w:tcW w:w="1559" w:type="dxa"/>
             <w:shd w:val="clear" w:color="auto" w:fill="EFFFE9"/>
           </w:tcPr>
           <w:p>
@@ -1961,7 +2114,7 @@
         </w:tc>
         <w:tc>
           <w:tcPr>
-            <w:tcW w:w="1275" w:type="dxa"/>
+            <w:tcW w:w="992" w:type="dxa"/>
             <w:shd w:val="clear" w:color="auto" w:fill="EFFFE9"/>
           </w:tcPr>
           <w:p>
@@ -1997,7 +2150,23 @@
                 <w:sz w:val="20"/>
                 <w:szCs w:val="20"/>
               </w:rPr>
-              <w:t>Test passed after change to code with ChangeID CHG001</w:t>
+              <w:t xml:space="preserve">Test passed after change to code with </w:t>
+            </w:r>
+            <w:proofErr w:type="spellStart"/>
+            <w:r>
+              <w:rPr>
+                <w:sz w:val="20"/>
+                <w:szCs w:val="20"/>
+              </w:rPr>
+              <w:t>ChangeID</w:t>
+            </w:r>
+            <w:proofErr w:type="spellEnd"/>
+            <w:r>
+              <w:rPr>
+                <w:sz w:val="20"/>
+                <w:szCs w:val="20"/>
+              </w:rPr>
+              <w:t xml:space="preserve"> CHG001</w:t>
             </w:r>
           </w:p>
         </w:tc>
@@ -2134,12 +2303,21 @@
             <w:vMerge w:val="restart"/>
           </w:tcPr>
           <w:p>
-            <w:r>
-              <w:rPr>
-                <w:sz w:val="20"/>
-                <w:szCs w:val="20"/>
-              </w:rPr>
-              <w:t>Initialises an email with all but the recipient’s email given, ready to be populated.</w:t>
+            <w:proofErr w:type="spellStart"/>
+            <w:r>
+              <w:rPr>
+                <w:sz w:val="20"/>
+                <w:szCs w:val="20"/>
+              </w:rPr>
+              <w:t>Initialises</w:t>
+            </w:r>
+            <w:proofErr w:type="spellEnd"/>
+            <w:r>
+              <w:rPr>
+                <w:sz w:val="20"/>
+                <w:szCs w:val="20"/>
+              </w:rPr>
+              <w:t xml:space="preserve"> an email with all but the recipient’s email given, ready to be populated.</w:t>
             </w:r>
           </w:p>
         </w:tc>
@@ -2175,7 +2353,7 @@
         </w:tc>
         <w:tc>
           <w:tcPr>
-            <w:tcW w:w="1276" w:type="dxa"/>
+            <w:tcW w:w="1559" w:type="dxa"/>
             <w:shd w:val="clear" w:color="auto" w:fill="FFD5D1"/>
           </w:tcPr>
           <w:p>
@@ -2190,7 +2368,7 @@
         </w:tc>
         <w:tc>
           <w:tcPr>
-            <w:tcW w:w="1275" w:type="dxa"/>
+            <w:tcW w:w="992" w:type="dxa"/>
             <w:shd w:val="clear" w:color="auto" w:fill="FFD5D1"/>
           </w:tcPr>
           <w:p>
@@ -2214,7 +2392,48 @@
                 <w:sz w:val="20"/>
                 <w:szCs w:val="20"/>
               </w:rPr>
-              <w:t>Error as “emailMessage()” method returns itself rather than the variable “emailMessage”.</w:t>
+              <w:t>Error as “</w:t>
+            </w:r>
+            <w:proofErr w:type="spellStart"/>
+            <w:proofErr w:type="gramStart"/>
+            <w:r>
+              <w:rPr>
+                <w:sz w:val="20"/>
+                <w:szCs w:val="20"/>
+              </w:rPr>
+              <w:t>emailMessage</w:t>
+            </w:r>
+            <w:proofErr w:type="spellEnd"/>
+            <w:r>
+              <w:rPr>
+                <w:sz w:val="20"/>
+                <w:szCs w:val="20"/>
+              </w:rPr>
+              <w:t>(</w:t>
+            </w:r>
+            <w:proofErr w:type="gramEnd"/>
+            <w:r>
+              <w:rPr>
+                <w:sz w:val="20"/>
+                <w:szCs w:val="20"/>
+              </w:rPr>
+              <w:t>)” method returns itself rather than the variable “</w:t>
+            </w:r>
+            <w:proofErr w:type="spellStart"/>
+            <w:r>
+              <w:rPr>
+                <w:sz w:val="20"/>
+                <w:szCs w:val="20"/>
+              </w:rPr>
+              <w:t>emailMessage</w:t>
+            </w:r>
+            <w:proofErr w:type="spellEnd"/>
+            <w:r>
+              <w:rPr>
+                <w:sz w:val="20"/>
+                <w:szCs w:val="20"/>
+              </w:rPr>
+              <w:t>”.</w:t>
             </w:r>
           </w:p>
         </w:tc>
@@ -2345,12 +2564,21 @@
                 <w:szCs w:val="20"/>
               </w:rPr>
             </w:pPr>
-            <w:r>
-              <w:rPr>
-                <w:sz w:val="20"/>
-                <w:szCs w:val="20"/>
-              </w:rPr>
-              <w:t xml:space="preserve">Initialised object without </w:t>
+            <w:proofErr w:type="spellStart"/>
+            <w:r>
+              <w:rPr>
+                <w:sz w:val="20"/>
+                <w:szCs w:val="20"/>
+              </w:rPr>
+              <w:t>Initialised</w:t>
+            </w:r>
+            <w:proofErr w:type="spellEnd"/>
+            <w:r>
+              <w:rPr>
+                <w:sz w:val="20"/>
+                <w:szCs w:val="20"/>
+              </w:rPr>
+              <w:t xml:space="preserve"> object without </w:t>
             </w:r>
             <w:r>
               <w:rPr>
@@ -2400,7 +2628,7 @@
         </w:tc>
         <w:tc>
           <w:tcPr>
-            <w:tcW w:w="1276" w:type="dxa"/>
+            <w:tcW w:w="1559" w:type="dxa"/>
             <w:shd w:val="clear" w:color="auto" w:fill="EFFFE9"/>
           </w:tcPr>
           <w:p>
@@ -2421,7 +2649,7 @@
         </w:tc>
         <w:tc>
           <w:tcPr>
-            <w:tcW w:w="1275" w:type="dxa"/>
+            <w:tcW w:w="992" w:type="dxa"/>
             <w:shd w:val="clear" w:color="auto" w:fill="EFFFE9"/>
           </w:tcPr>
           <w:p>
@@ -2457,7 +2685,23 @@
                 <w:sz w:val="20"/>
                 <w:szCs w:val="20"/>
               </w:rPr>
-              <w:t>Test passed after change to code with ChangeID CHG001</w:t>
+              <w:t xml:space="preserve">Test passed after change to code with </w:t>
+            </w:r>
+            <w:proofErr w:type="spellStart"/>
+            <w:r>
+              <w:rPr>
+                <w:sz w:val="20"/>
+                <w:szCs w:val="20"/>
+              </w:rPr>
+              <w:t>ChangeID</w:t>
+            </w:r>
+            <w:proofErr w:type="spellEnd"/>
+            <w:r>
+              <w:rPr>
+                <w:sz w:val="20"/>
+                <w:szCs w:val="20"/>
+              </w:rPr>
+              <w:t xml:space="preserve"> CHG001</w:t>
             </w:r>
           </w:p>
         </w:tc>
@@ -2550,12 +2794,21 @@
                 <w:szCs w:val="20"/>
               </w:rPr>
             </w:pPr>
-            <w:r>
-              <w:rPr>
-                <w:sz w:val="20"/>
-                <w:szCs w:val="20"/>
-              </w:rPr>
-              <w:t>Athullya Roy</w:t>
+            <w:proofErr w:type="spellStart"/>
+            <w:r>
+              <w:rPr>
+                <w:sz w:val="20"/>
+                <w:szCs w:val="20"/>
+              </w:rPr>
+              <w:t>Athullya</w:t>
+            </w:r>
+            <w:proofErr w:type="spellEnd"/>
+            <w:r>
+              <w:rPr>
+                <w:sz w:val="20"/>
+                <w:szCs w:val="20"/>
+              </w:rPr>
+              <w:t xml:space="preserve"> Roy</w:t>
             </w:r>
           </w:p>
         </w:tc>
@@ -2623,12 +2876,21 @@
             <w:vMerge w:val="restart"/>
           </w:tcPr>
           <w:p>
-            <w:r>
-              <w:rPr>
-                <w:sz w:val="20"/>
-                <w:szCs w:val="20"/>
-              </w:rPr>
-              <w:t>Initialises an email with the sender’s email; with recipient’s email, subject and body as null, ready to be populated.</w:t>
+            <w:proofErr w:type="spellStart"/>
+            <w:r>
+              <w:rPr>
+                <w:sz w:val="20"/>
+                <w:szCs w:val="20"/>
+              </w:rPr>
+              <w:t>Initialises</w:t>
+            </w:r>
+            <w:proofErr w:type="spellEnd"/>
+            <w:r>
+              <w:rPr>
+                <w:sz w:val="20"/>
+                <w:szCs w:val="20"/>
+              </w:rPr>
+              <w:t xml:space="preserve"> an email with the sender’s email; with recipient’s email, subject and body as null, ready to be populated.</w:t>
             </w:r>
           </w:p>
         </w:tc>
@@ -2664,7 +2926,7 @@
         </w:tc>
         <w:tc>
           <w:tcPr>
-            <w:tcW w:w="1276" w:type="dxa"/>
+            <w:tcW w:w="1559" w:type="dxa"/>
             <w:shd w:val="clear" w:color="auto" w:fill="FFD5D1"/>
           </w:tcPr>
           <w:p>
@@ -2679,7 +2941,7 @@
         </w:tc>
         <w:tc>
           <w:tcPr>
-            <w:tcW w:w="1275" w:type="dxa"/>
+            <w:tcW w:w="992" w:type="dxa"/>
             <w:shd w:val="clear" w:color="auto" w:fill="FFD5D1"/>
           </w:tcPr>
           <w:p>
@@ -2699,7 +2961,48 @@
                 <w:sz w:val="20"/>
                 <w:szCs w:val="20"/>
               </w:rPr>
-              <w:t>Error as “emailMessage()” method returns itself rather than the variable “emailMessage”.</w:t>
+              <w:t>Error as “</w:t>
+            </w:r>
+            <w:proofErr w:type="spellStart"/>
+            <w:proofErr w:type="gramStart"/>
+            <w:r>
+              <w:rPr>
+                <w:sz w:val="20"/>
+                <w:szCs w:val="20"/>
+              </w:rPr>
+              <w:t>emailMessage</w:t>
+            </w:r>
+            <w:proofErr w:type="spellEnd"/>
+            <w:r>
+              <w:rPr>
+                <w:sz w:val="20"/>
+                <w:szCs w:val="20"/>
+              </w:rPr>
+              <w:t>(</w:t>
+            </w:r>
+            <w:proofErr w:type="gramEnd"/>
+            <w:r>
+              <w:rPr>
+                <w:sz w:val="20"/>
+                <w:szCs w:val="20"/>
+              </w:rPr>
+              <w:t>)” method returns itself rather than the variable “</w:t>
+            </w:r>
+            <w:proofErr w:type="spellStart"/>
+            <w:r>
+              <w:rPr>
+                <w:sz w:val="20"/>
+                <w:szCs w:val="20"/>
+              </w:rPr>
+              <w:t>emailMessage</w:t>
+            </w:r>
+            <w:proofErr w:type="spellEnd"/>
+            <w:r>
+              <w:rPr>
+                <w:sz w:val="20"/>
+                <w:szCs w:val="20"/>
+              </w:rPr>
+              <w:t>”.</w:t>
             </w:r>
           </w:p>
         </w:tc>
@@ -2831,12 +3134,21 @@
                 <w:szCs w:val="20"/>
               </w:rPr>
             </w:pPr>
-            <w:r>
-              <w:rPr>
-                <w:sz w:val="20"/>
-                <w:szCs w:val="20"/>
-              </w:rPr>
-              <w:t>Initialised object with just senders email set</w:t>
+            <w:proofErr w:type="spellStart"/>
+            <w:r>
+              <w:rPr>
+                <w:sz w:val="20"/>
+                <w:szCs w:val="20"/>
+              </w:rPr>
+              <w:t>Initialised</w:t>
+            </w:r>
+            <w:proofErr w:type="spellEnd"/>
+            <w:r>
+              <w:rPr>
+                <w:sz w:val="20"/>
+                <w:szCs w:val="20"/>
+              </w:rPr>
+              <w:t xml:space="preserve"> object with just senders email set</w:t>
             </w:r>
           </w:p>
         </w:tc>
@@ -2863,7 +3175,7 @@
         </w:tc>
         <w:tc>
           <w:tcPr>
-            <w:tcW w:w="1276" w:type="dxa"/>
+            <w:tcW w:w="1559" w:type="dxa"/>
             <w:shd w:val="clear" w:color="auto" w:fill="EFFFE9"/>
           </w:tcPr>
           <w:p>
@@ -2884,7 +3196,7 @@
         </w:tc>
         <w:tc>
           <w:tcPr>
-            <w:tcW w:w="1275" w:type="dxa"/>
+            <w:tcW w:w="992" w:type="dxa"/>
             <w:shd w:val="clear" w:color="auto" w:fill="EFFFE9"/>
           </w:tcPr>
           <w:p>
@@ -2910,7 +3222,23 @@
                 <w:sz w:val="20"/>
                 <w:szCs w:val="20"/>
               </w:rPr>
-              <w:t>Test passed after change to code with ChangeID CHG001</w:t>
+              <w:t xml:space="preserve">Test passed after change to code with </w:t>
+            </w:r>
+            <w:proofErr w:type="spellStart"/>
+            <w:r>
+              <w:rPr>
+                <w:sz w:val="20"/>
+                <w:szCs w:val="20"/>
+              </w:rPr>
+              <w:t>ChangeID</w:t>
+            </w:r>
+            <w:proofErr w:type="spellEnd"/>
+            <w:r>
+              <w:rPr>
+                <w:sz w:val="20"/>
+                <w:szCs w:val="20"/>
+              </w:rPr>
+              <w:t xml:space="preserve"> CHG001</w:t>
             </w:r>
           </w:p>
         </w:tc>
@@ -3117,7 +3445,7 @@
         </w:tc>
         <w:tc>
           <w:tcPr>
-            <w:tcW w:w="1276" w:type="dxa"/>
+            <w:tcW w:w="1559" w:type="dxa"/>
             <w:shd w:val="clear" w:color="auto" w:fill="EFFFE9"/>
           </w:tcPr>
           <w:p>
@@ -3132,7 +3460,7 @@
         </w:tc>
         <w:tc>
           <w:tcPr>
-            <w:tcW w:w="1275" w:type="dxa"/>
+            <w:tcW w:w="992" w:type="dxa"/>
             <w:shd w:val="clear" w:color="auto" w:fill="EFFFE9"/>
           </w:tcPr>
           <w:p>
@@ -3249,13 +3577,23 @@
                 <w:szCs w:val="20"/>
               </w:rPr>
             </w:pPr>
-            <w:r>
-              <w:rPr>
-                <w:bCs/>
-                <w:sz w:val="20"/>
-                <w:szCs w:val="20"/>
-              </w:rPr>
-              <w:t>Athullya Roy</w:t>
+            <w:proofErr w:type="spellStart"/>
+            <w:r>
+              <w:rPr>
+                <w:bCs/>
+                <w:sz w:val="20"/>
+                <w:szCs w:val="20"/>
+              </w:rPr>
+              <w:t>Athullya</w:t>
+            </w:r>
+            <w:proofErr w:type="spellEnd"/>
+            <w:r>
+              <w:rPr>
+                <w:bCs/>
+                <w:sz w:val="20"/>
+                <w:szCs w:val="20"/>
+              </w:rPr>
+              <w:t xml:space="preserve"> Roy</w:t>
             </w:r>
           </w:p>
         </w:tc>
@@ -3366,7 +3704,7 @@
         </w:tc>
         <w:tc>
           <w:tcPr>
-            <w:tcW w:w="1276" w:type="dxa"/>
+            <w:tcW w:w="1559" w:type="dxa"/>
             <w:shd w:val="clear" w:color="auto" w:fill="EFFFE9"/>
           </w:tcPr>
           <w:p>
@@ -3387,7 +3725,7 @@
         </w:tc>
         <w:tc>
           <w:tcPr>
-            <w:tcW w:w="1275" w:type="dxa"/>
+            <w:tcW w:w="992" w:type="dxa"/>
             <w:shd w:val="clear" w:color="auto" w:fill="EFFFE9"/>
           </w:tcPr>
           <w:p>
@@ -3666,7 +4004,7 @@
         </w:tc>
         <w:tc>
           <w:tcPr>
-            <w:tcW w:w="1276" w:type="dxa"/>
+            <w:tcW w:w="1559" w:type="dxa"/>
             <w:shd w:val="clear" w:color="auto" w:fill="EFFFE9"/>
           </w:tcPr>
           <w:p>
@@ -3687,7 +4025,7 @@
         </w:tc>
         <w:tc>
           <w:tcPr>
-            <w:tcW w:w="1275" w:type="dxa"/>
+            <w:tcW w:w="992" w:type="dxa"/>
             <w:shd w:val="clear" w:color="auto" w:fill="EFFFE9"/>
           </w:tcPr>
           <w:p>
@@ -3864,13 +4202,23 @@
                 <w:szCs w:val="20"/>
               </w:rPr>
             </w:pPr>
-            <w:r>
-              <w:rPr>
-                <w:bCs/>
-                <w:sz w:val="20"/>
-                <w:szCs w:val="20"/>
-              </w:rPr>
-              <w:t>Athullya Roy &amp; Ram Raja</w:t>
+            <w:proofErr w:type="spellStart"/>
+            <w:r>
+              <w:rPr>
+                <w:bCs/>
+                <w:sz w:val="20"/>
+                <w:szCs w:val="20"/>
+              </w:rPr>
+              <w:t>Athullya</w:t>
+            </w:r>
+            <w:proofErr w:type="spellEnd"/>
+            <w:r>
+              <w:rPr>
+                <w:bCs/>
+                <w:sz w:val="20"/>
+                <w:szCs w:val="20"/>
+              </w:rPr>
+              <w:t xml:space="preserve"> Roy &amp; Ram Raja</w:t>
             </w:r>
           </w:p>
         </w:tc>
@@ -3985,7 +4333,7 @@
         </w:tc>
         <w:tc>
           <w:tcPr>
-            <w:tcW w:w="1276" w:type="dxa"/>
+            <w:tcW w:w="1559" w:type="dxa"/>
             <w:shd w:val="clear" w:color="auto" w:fill="EFFFE9"/>
           </w:tcPr>
           <w:p>
@@ -4006,7 +4354,7 @@
         </w:tc>
         <w:tc>
           <w:tcPr>
-            <w:tcW w:w="1275" w:type="dxa"/>
+            <w:tcW w:w="992" w:type="dxa"/>
             <w:shd w:val="clear" w:color="auto" w:fill="EFFFE9"/>
           </w:tcPr>
           <w:p>
@@ -4130,12 +4478,21 @@
                 <w:szCs w:val="20"/>
               </w:rPr>
             </w:pPr>
-            <w:r>
-              <w:rPr>
-                <w:sz w:val="20"/>
-                <w:szCs w:val="20"/>
-              </w:rPr>
-              <w:t xml:space="preserve">Athullya Roy &amp; Ram Raja </w:t>
+            <w:proofErr w:type="spellStart"/>
+            <w:r>
+              <w:rPr>
+                <w:sz w:val="20"/>
+                <w:szCs w:val="20"/>
+              </w:rPr>
+              <w:t>Athullya</w:t>
+            </w:r>
+            <w:proofErr w:type="spellEnd"/>
+            <w:r>
+              <w:rPr>
+                <w:sz w:val="20"/>
+                <w:szCs w:val="20"/>
+              </w:rPr>
+              <w:t xml:space="preserve"> Roy &amp; Ram Raja </w:t>
             </w:r>
           </w:p>
         </w:tc>
@@ -4270,7 +4627,7 @@
         </w:tc>
         <w:tc>
           <w:tcPr>
-            <w:tcW w:w="1276" w:type="dxa"/>
+            <w:tcW w:w="1559" w:type="dxa"/>
             <w:shd w:val="clear" w:color="auto" w:fill="EFFFE9"/>
           </w:tcPr>
           <w:p>
@@ -4291,12 +4648,17 @@
         </w:tc>
         <w:tc>
           <w:tcPr>
-            <w:tcW w:w="1275" w:type="dxa"/>
+            <w:tcW w:w="992" w:type="dxa"/>
             <w:shd w:val="clear" w:color="auto" w:fill="EFFFE9"/>
           </w:tcPr>
           <w:p>
-            <w:r>
-              <w:t>Athullya Roy</w:t>
+            <w:proofErr w:type="spellStart"/>
+            <w:r>
+              <w:t>Athullya</w:t>
+            </w:r>
+            <w:proofErr w:type="spellEnd"/>
+            <w:r>
+              <w:t xml:space="preserve"> Roy</w:t>
             </w:r>
           </w:p>
         </w:tc>
@@ -4405,12 +4767,21 @@
                 <w:szCs w:val="20"/>
               </w:rPr>
             </w:pPr>
-            <w:r>
-              <w:rPr>
-                <w:sz w:val="20"/>
-                <w:szCs w:val="20"/>
-              </w:rPr>
-              <w:t>Athullya Roy &amp; Ram</w:t>
+            <w:proofErr w:type="spellStart"/>
+            <w:r>
+              <w:rPr>
+                <w:sz w:val="20"/>
+                <w:szCs w:val="20"/>
+              </w:rPr>
+              <w:t>Athullya</w:t>
+            </w:r>
+            <w:proofErr w:type="spellEnd"/>
+            <w:r>
+              <w:rPr>
+                <w:sz w:val="20"/>
+                <w:szCs w:val="20"/>
+              </w:rPr>
+              <w:t xml:space="preserve"> Roy &amp; Ram</w:t>
             </w:r>
           </w:p>
         </w:tc>
@@ -4520,7 +4891,7 @@
         </w:tc>
         <w:tc>
           <w:tcPr>
-            <w:tcW w:w="1276" w:type="dxa"/>
+            <w:tcW w:w="1559" w:type="dxa"/>
             <w:shd w:val="clear" w:color="auto" w:fill="EFFFE9"/>
           </w:tcPr>
           <w:p>
@@ -4541,12 +4912,17 @@
         </w:tc>
         <w:tc>
           <w:tcPr>
-            <w:tcW w:w="1275" w:type="dxa"/>
+            <w:tcW w:w="992" w:type="dxa"/>
             <w:shd w:val="clear" w:color="auto" w:fill="EFFFE9"/>
           </w:tcPr>
           <w:p>
-            <w:r>
-              <w:t>Athullya Roy</w:t>
+            <w:proofErr w:type="spellStart"/>
+            <w:r>
+              <w:t>Athullya</w:t>
+            </w:r>
+            <w:proofErr w:type="spellEnd"/>
+            <w:r>
+              <w:t xml:space="preserve"> Roy</w:t>
             </w:r>
           </w:p>
         </w:tc>
@@ -4659,12 +5035,21 @@
                 <w:szCs w:val="20"/>
               </w:rPr>
             </w:pPr>
-            <w:r>
-              <w:rPr>
-                <w:sz w:val="20"/>
-                <w:szCs w:val="20"/>
-              </w:rPr>
-              <w:t>Athullya Roy &amp; Ram</w:t>
+            <w:proofErr w:type="spellStart"/>
+            <w:r>
+              <w:rPr>
+                <w:sz w:val="20"/>
+                <w:szCs w:val="20"/>
+              </w:rPr>
+              <w:t>Athullya</w:t>
+            </w:r>
+            <w:proofErr w:type="spellEnd"/>
+            <w:r>
+              <w:rPr>
+                <w:sz w:val="20"/>
+                <w:szCs w:val="20"/>
+              </w:rPr>
+              <w:t xml:space="preserve"> Roy &amp; Ram</w:t>
             </w:r>
           </w:p>
         </w:tc>
@@ -4800,7 +5185,7 @@
         </w:tc>
         <w:tc>
           <w:tcPr>
-            <w:tcW w:w="1276" w:type="dxa"/>
+            <w:tcW w:w="1559" w:type="dxa"/>
             <w:shd w:val="clear" w:color="auto" w:fill="FFD5D1"/>
           </w:tcPr>
           <w:p>
@@ -4821,7 +5206,7 @@
         </w:tc>
         <w:tc>
           <w:tcPr>
-            <w:tcW w:w="1275" w:type="dxa"/>
+            <w:tcW w:w="992" w:type="dxa"/>
             <w:shd w:val="clear" w:color="auto" w:fill="FFD5D1"/>
           </w:tcPr>
           <w:p>
@@ -4831,8 +5216,13 @@
                 <w:szCs w:val="20"/>
               </w:rPr>
             </w:pPr>
-            <w:r>
-              <w:t>Athullya Roy</w:t>
+            <w:proofErr w:type="spellStart"/>
+            <w:r>
+              <w:t>Athullya</w:t>
+            </w:r>
+            <w:proofErr w:type="spellEnd"/>
+            <w:r>
+              <w:t xml:space="preserve"> Roy</w:t>
             </w:r>
           </w:p>
         </w:tc>
@@ -4842,12 +5232,21 @@
             <w:shd w:val="clear" w:color="auto" w:fill="FFD5D1"/>
           </w:tcPr>
           <w:p>
-            <w:r>
-              <w:rPr>
-                <w:sz w:val="20"/>
-                <w:szCs w:val="20"/>
-              </w:rPr>
-              <w:t>StackOverFlow error</w:t>
+            <w:proofErr w:type="spellStart"/>
+            <w:r>
+              <w:rPr>
+                <w:sz w:val="20"/>
+                <w:szCs w:val="20"/>
+              </w:rPr>
+              <w:t>StackOverFlow</w:t>
+            </w:r>
+            <w:proofErr w:type="spellEnd"/>
+            <w:r>
+              <w:rPr>
+                <w:sz w:val="20"/>
+                <w:szCs w:val="20"/>
+              </w:rPr>
+              <w:t xml:space="preserve"> error</w:t>
             </w:r>
           </w:p>
         </w:tc>
@@ -5016,7 +5415,7 @@
         </w:tc>
         <w:tc>
           <w:tcPr>
-            <w:tcW w:w="1276" w:type="dxa"/>
+            <w:tcW w:w="1559" w:type="dxa"/>
             <w:shd w:val="clear" w:color="auto" w:fill="EFFFE9"/>
           </w:tcPr>
           <w:p>
@@ -5037,7 +5436,7 @@
         </w:tc>
         <w:tc>
           <w:tcPr>
-            <w:tcW w:w="1275" w:type="dxa"/>
+            <w:tcW w:w="992" w:type="dxa"/>
             <w:shd w:val="clear" w:color="auto" w:fill="EFFFE9"/>
           </w:tcPr>
           <w:p>
@@ -5063,7 +5462,23 @@
                 <w:sz w:val="20"/>
                 <w:szCs w:val="20"/>
               </w:rPr>
-              <w:t>Test passed after change to code with ChangeID CHG001</w:t>
+              <w:t xml:space="preserve">Test passed after change to code with </w:t>
+            </w:r>
+            <w:proofErr w:type="spellStart"/>
+            <w:r>
+              <w:rPr>
+                <w:sz w:val="20"/>
+                <w:szCs w:val="20"/>
+              </w:rPr>
+              <w:t>ChangeID</w:t>
+            </w:r>
+            <w:proofErr w:type="spellEnd"/>
+            <w:r>
+              <w:rPr>
+                <w:sz w:val="20"/>
+                <w:szCs w:val="20"/>
+              </w:rPr>
+              <w:t xml:space="preserve"> CHG001</w:t>
             </w:r>
           </w:p>
         </w:tc>
@@ -5169,12 +5584,21 @@
                 <w:szCs w:val="20"/>
               </w:rPr>
             </w:pPr>
-            <w:r>
-              <w:rPr>
-                <w:sz w:val="20"/>
-                <w:szCs w:val="20"/>
-              </w:rPr>
-              <w:t>Athullya Roy &amp; Ram</w:t>
+            <w:proofErr w:type="spellStart"/>
+            <w:r>
+              <w:rPr>
+                <w:sz w:val="20"/>
+                <w:szCs w:val="20"/>
+              </w:rPr>
+              <w:t>Athullya</w:t>
+            </w:r>
+            <w:proofErr w:type="spellEnd"/>
+            <w:r>
+              <w:rPr>
+                <w:sz w:val="20"/>
+                <w:szCs w:val="20"/>
+              </w:rPr>
+              <w:t xml:space="preserve"> Roy &amp; Ram</w:t>
             </w:r>
           </w:p>
         </w:tc>
@@ -5287,7 +5711,7 @@
         </w:tc>
         <w:tc>
           <w:tcPr>
-            <w:tcW w:w="1276" w:type="dxa"/>
+            <w:tcW w:w="1559" w:type="dxa"/>
             <w:shd w:val="clear" w:color="auto" w:fill="FFD5D1"/>
           </w:tcPr>
           <w:p>
@@ -5308,7 +5732,7 @@
         </w:tc>
         <w:tc>
           <w:tcPr>
-            <w:tcW w:w="1275" w:type="dxa"/>
+            <w:tcW w:w="992" w:type="dxa"/>
             <w:shd w:val="clear" w:color="auto" w:fill="FFD5D1"/>
           </w:tcPr>
           <w:p>
@@ -5318,8 +5742,13 @@
                 <w:szCs w:val="20"/>
               </w:rPr>
             </w:pPr>
-            <w:r>
-              <w:t>Athullya Roy</w:t>
+            <w:proofErr w:type="spellStart"/>
+            <w:r>
+              <w:t>Athullya</w:t>
+            </w:r>
+            <w:proofErr w:type="spellEnd"/>
+            <w:r>
+              <w:t xml:space="preserve"> Roy</w:t>
             </w:r>
           </w:p>
         </w:tc>
@@ -5329,12 +5758,21 @@
             <w:shd w:val="clear" w:color="auto" w:fill="FFD5D1"/>
           </w:tcPr>
           <w:p>
-            <w:r>
-              <w:rPr>
-                <w:sz w:val="20"/>
-                <w:szCs w:val="20"/>
-              </w:rPr>
-              <w:t>StackOverFlow error</w:t>
+            <w:proofErr w:type="spellStart"/>
+            <w:r>
+              <w:rPr>
+                <w:sz w:val="20"/>
+                <w:szCs w:val="20"/>
+              </w:rPr>
+              <w:t>StackOverFlow</w:t>
+            </w:r>
+            <w:proofErr w:type="spellEnd"/>
+            <w:r>
+              <w:rPr>
+                <w:sz w:val="20"/>
+                <w:szCs w:val="20"/>
+              </w:rPr>
+              <w:t xml:space="preserve"> error</w:t>
             </w:r>
           </w:p>
         </w:tc>
@@ -5497,7 +5935,7 @@
         </w:tc>
         <w:tc>
           <w:tcPr>
-            <w:tcW w:w="1276" w:type="dxa"/>
+            <w:tcW w:w="1559" w:type="dxa"/>
             <w:shd w:val="clear" w:color="auto" w:fill="EFFFE9"/>
           </w:tcPr>
           <w:p>
@@ -5518,7 +5956,7 @@
         </w:tc>
         <w:tc>
           <w:tcPr>
-            <w:tcW w:w="1275" w:type="dxa"/>
+            <w:tcW w:w="992" w:type="dxa"/>
             <w:shd w:val="clear" w:color="auto" w:fill="EFFFE9"/>
           </w:tcPr>
           <w:p>
@@ -5544,7 +5982,23 @@
                 <w:sz w:val="20"/>
                 <w:szCs w:val="20"/>
               </w:rPr>
-              <w:t>Test passed after change to code with ChangeID CHG001</w:t>
+              <w:t xml:space="preserve">Test passed after change to code with </w:t>
+            </w:r>
+            <w:proofErr w:type="spellStart"/>
+            <w:r>
+              <w:rPr>
+                <w:sz w:val="20"/>
+                <w:szCs w:val="20"/>
+              </w:rPr>
+              <w:t>ChangeID</w:t>
+            </w:r>
+            <w:proofErr w:type="spellEnd"/>
+            <w:r>
+              <w:rPr>
+                <w:sz w:val="20"/>
+                <w:szCs w:val="20"/>
+              </w:rPr>
+              <w:t xml:space="preserve"> CHG001</w:t>
             </w:r>
           </w:p>
         </w:tc>
@@ -5645,12 +6099,21 @@
                 <w:szCs w:val="20"/>
               </w:rPr>
             </w:pPr>
-            <w:r>
-              <w:rPr>
-                <w:sz w:val="20"/>
-                <w:szCs w:val="20"/>
-              </w:rPr>
-              <w:t>Athullya Roy &amp; Ram</w:t>
+            <w:proofErr w:type="spellStart"/>
+            <w:r>
+              <w:rPr>
+                <w:sz w:val="20"/>
+                <w:szCs w:val="20"/>
+              </w:rPr>
+              <w:t>Athullya</w:t>
+            </w:r>
+            <w:proofErr w:type="spellEnd"/>
+            <w:r>
+              <w:rPr>
+                <w:sz w:val="20"/>
+                <w:szCs w:val="20"/>
+              </w:rPr>
+              <w:t xml:space="preserve"> Roy &amp; Ram</w:t>
             </w:r>
           </w:p>
         </w:tc>
@@ -5781,7 +6244,7 @@
         </w:tc>
         <w:tc>
           <w:tcPr>
-            <w:tcW w:w="1276" w:type="dxa"/>
+            <w:tcW w:w="1559" w:type="dxa"/>
             <w:shd w:val="clear" w:color="auto" w:fill="EFFFE9"/>
           </w:tcPr>
           <w:p>
@@ -5802,12 +6265,17 @@
         </w:tc>
         <w:tc>
           <w:tcPr>
-            <w:tcW w:w="1275" w:type="dxa"/>
+            <w:tcW w:w="992" w:type="dxa"/>
             <w:shd w:val="clear" w:color="auto" w:fill="EFFFE9"/>
           </w:tcPr>
           <w:p>
-            <w:r>
-              <w:t>Athullya Roy</w:t>
+            <w:proofErr w:type="spellStart"/>
+            <w:r>
+              <w:t>Athullya</w:t>
+            </w:r>
+            <w:proofErr w:type="spellEnd"/>
+            <w:r>
+              <w:t xml:space="preserve"> Roy</w:t>
             </w:r>
           </w:p>
         </w:tc>
@@ -5920,12 +6388,21 @@
                 <w:szCs w:val="20"/>
               </w:rPr>
             </w:pPr>
-            <w:r>
-              <w:rPr>
-                <w:sz w:val="20"/>
-                <w:szCs w:val="20"/>
-              </w:rPr>
-              <w:t>Athullya Roy &amp; Ram</w:t>
+            <w:proofErr w:type="spellStart"/>
+            <w:r>
+              <w:rPr>
+                <w:sz w:val="20"/>
+                <w:szCs w:val="20"/>
+              </w:rPr>
+              <w:t>Athullya</w:t>
+            </w:r>
+            <w:proofErr w:type="spellEnd"/>
+            <w:r>
+              <w:rPr>
+                <w:sz w:val="20"/>
+                <w:szCs w:val="20"/>
+              </w:rPr>
+              <w:t xml:space="preserve"> Roy &amp; Ram</w:t>
             </w:r>
           </w:p>
         </w:tc>
@@ -5963,6 +6440,7 @@
                 <w:szCs w:val="20"/>
               </w:rPr>
             </w:pPr>
+            <w:proofErr w:type="spellStart"/>
             <w:r>
               <w:rPr>
                 <w:sz w:val="20"/>
@@ -5970,6 +6448,7 @@
               </w:rPr>
               <w:t>Joe.bloggs</w:t>
             </w:r>
+            <w:proofErr w:type="spellEnd"/>
           </w:p>
         </w:tc>
         <w:tc>
@@ -6038,7 +6517,7 @@
         </w:tc>
         <w:tc>
           <w:tcPr>
-            <w:tcW w:w="1276" w:type="dxa"/>
+            <w:tcW w:w="1559" w:type="dxa"/>
             <w:shd w:val="clear" w:color="auto" w:fill="FFD5D1"/>
           </w:tcPr>
           <w:p>
@@ -6059,7 +6538,7 @@
         </w:tc>
         <w:tc>
           <w:tcPr>
-            <w:tcW w:w="1275" w:type="dxa"/>
+            <w:tcW w:w="992" w:type="dxa"/>
             <w:shd w:val="clear" w:color="auto" w:fill="FFD5D1"/>
           </w:tcPr>
           <w:p>
@@ -6069,8 +6548,13 @@
                 <w:szCs w:val="20"/>
               </w:rPr>
             </w:pPr>
-            <w:r>
-              <w:t>Athullya Roy</w:t>
+            <w:proofErr w:type="spellStart"/>
+            <w:r>
+              <w:t>Athullya</w:t>
+            </w:r>
+            <w:proofErr w:type="spellEnd"/>
+            <w:r>
+              <w:t xml:space="preserve"> Roy</w:t>
             </w:r>
           </w:p>
         </w:tc>
@@ -6207,7 +6691,7 @@
         <w:tc>
           <w:tcPr>
             <w:tcW w:w="1417" w:type="dxa"/>
-            <w:shd w:val="clear" w:color="auto" w:fill="F2F2F2" w:themeFill="background1" w:themeFillShade="F2"/>
+            <w:shd w:val="clear" w:color="auto" w:fill="EDFFE6"/>
           </w:tcPr>
           <w:p>
             <w:pPr>
@@ -6228,7 +6712,7 @@
         <w:tc>
           <w:tcPr>
             <w:tcW w:w="851" w:type="dxa"/>
-            <w:shd w:val="clear" w:color="auto" w:fill="F2F2F2" w:themeFill="background1" w:themeFillShade="F2"/>
+            <w:shd w:val="clear" w:color="auto" w:fill="EDFFE6"/>
           </w:tcPr>
           <w:p>
             <w:pPr>
@@ -6248,8 +6732,8 @@
         </w:tc>
         <w:tc>
           <w:tcPr>
-            <w:tcW w:w="1276" w:type="dxa"/>
-            <w:shd w:val="clear" w:color="auto" w:fill="F2F2F2" w:themeFill="background1" w:themeFillShade="F2"/>
+            <w:tcW w:w="1559" w:type="dxa"/>
+            <w:shd w:val="clear" w:color="auto" w:fill="EDFFE6"/>
           </w:tcPr>
           <w:p>
             <w:pPr>
@@ -6269,33 +6753,54 @@
         </w:tc>
         <w:tc>
           <w:tcPr>
-            <w:tcW w:w="1275" w:type="dxa"/>
-            <w:shd w:val="clear" w:color="auto" w:fill="F2F2F2" w:themeFill="background1" w:themeFillShade="F2"/>
-          </w:tcPr>
-          <w:p>
-            <w:r>
-              <w:t>Athullya Roy</w:t>
+            <w:tcW w:w="992" w:type="dxa"/>
+            <w:shd w:val="clear" w:color="auto" w:fill="EDFFE6"/>
+          </w:tcPr>
+          <w:p>
+            <w:proofErr w:type="spellStart"/>
+            <w:r>
+              <w:t>Athullya</w:t>
+            </w:r>
+            <w:proofErr w:type="spellEnd"/>
+            <w:r>
+              <w:t xml:space="preserve"> Roy</w:t>
             </w:r>
           </w:p>
         </w:tc>
         <w:tc>
           <w:tcPr>
             <w:tcW w:w="4111" w:type="dxa"/>
-            <w:shd w:val="clear" w:color="auto" w:fill="F2F2F2" w:themeFill="background1" w:themeFillShade="F2"/>
-          </w:tcPr>
-          <w:p>
-            <w:pPr>
-              <w:rPr>
-                <w:sz w:val="20"/>
-                <w:szCs w:val="20"/>
-              </w:rPr>
-            </w:pPr>
-            <w:r>
-              <w:rPr>
-                <w:sz w:val="20"/>
-                <w:szCs w:val="20"/>
-              </w:rPr>
-              <w:t xml:space="preserve">Passes because the function setFrom has been changed. See change </w:t>
+            <w:shd w:val="clear" w:color="auto" w:fill="EDFFE6"/>
+          </w:tcPr>
+          <w:p>
+            <w:pPr>
+              <w:rPr>
+                <w:sz w:val="20"/>
+                <w:szCs w:val="20"/>
+              </w:rPr>
+            </w:pPr>
+            <w:r>
+              <w:rPr>
+                <w:sz w:val="20"/>
+                <w:szCs w:val="20"/>
+              </w:rPr>
+              <w:t xml:space="preserve">Passes because the function </w:t>
+            </w:r>
+            <w:proofErr w:type="spellStart"/>
+            <w:r>
+              <w:rPr>
+                <w:sz w:val="20"/>
+                <w:szCs w:val="20"/>
+              </w:rPr>
+              <w:t>setFrom</w:t>
+            </w:r>
+            <w:proofErr w:type="spellEnd"/>
+            <w:r>
+              <w:rPr>
+                <w:sz w:val="20"/>
+                <w:szCs w:val="20"/>
+              </w:rPr>
+              <w:t xml:space="preserve"> has been changed. See change </w:t>
             </w:r>
             <w:r>
               <w:t>CHGE004</w:t>
@@ -6396,12 +6901,21 @@
                 <w:szCs w:val="20"/>
               </w:rPr>
             </w:pPr>
-            <w:r>
-              <w:rPr>
-                <w:sz w:val="20"/>
-                <w:szCs w:val="20"/>
-              </w:rPr>
-              <w:t>Athullya &amp; Ram</w:t>
+            <w:proofErr w:type="spellStart"/>
+            <w:r>
+              <w:rPr>
+                <w:sz w:val="20"/>
+                <w:szCs w:val="20"/>
+              </w:rPr>
+              <w:t>Athullya</w:t>
+            </w:r>
+            <w:proofErr w:type="spellEnd"/>
+            <w:r>
+              <w:rPr>
+                <w:sz w:val="20"/>
+                <w:szCs w:val="20"/>
+              </w:rPr>
+              <w:t xml:space="preserve"> &amp; Ram</w:t>
             </w:r>
           </w:p>
         </w:tc>
@@ -6526,7 +7040,7 @@
         </w:tc>
         <w:tc>
           <w:tcPr>
-            <w:tcW w:w="1276" w:type="dxa"/>
+            <w:tcW w:w="1559" w:type="dxa"/>
             <w:shd w:val="clear" w:color="auto" w:fill="EFFFE9"/>
           </w:tcPr>
           <w:p>
@@ -6547,7 +7061,7 @@
         </w:tc>
         <w:tc>
           <w:tcPr>
-            <w:tcW w:w="1275" w:type="dxa"/>
+            <w:tcW w:w="992" w:type="dxa"/>
             <w:shd w:val="clear" w:color="auto" w:fill="EFFFE9"/>
           </w:tcPr>
           <w:p>
@@ -6557,8 +7071,13 @@
                 <w:szCs w:val="20"/>
               </w:rPr>
             </w:pPr>
-            <w:r>
-              <w:t>Athullya Roy</w:t>
+            <w:proofErr w:type="spellStart"/>
+            <w:r>
+              <w:t>Athullya</w:t>
+            </w:r>
+            <w:proofErr w:type="spellEnd"/>
+            <w:r>
+              <w:t xml:space="preserve"> Roy</w:t>
             </w:r>
           </w:p>
         </w:tc>
@@ -6675,12 +7194,21 @@
                 <w:szCs w:val="20"/>
               </w:rPr>
             </w:pPr>
-            <w:r>
-              <w:rPr>
-                <w:sz w:val="20"/>
-                <w:szCs w:val="20"/>
-              </w:rPr>
-              <w:t>Athullya &amp; Ram</w:t>
+            <w:proofErr w:type="spellStart"/>
+            <w:r>
+              <w:rPr>
+                <w:sz w:val="20"/>
+                <w:szCs w:val="20"/>
+              </w:rPr>
+              <w:t>Athullya</w:t>
+            </w:r>
+            <w:proofErr w:type="spellEnd"/>
+            <w:r>
+              <w:rPr>
+                <w:sz w:val="20"/>
+                <w:szCs w:val="20"/>
+              </w:rPr>
+              <w:t xml:space="preserve"> &amp; Ram</w:t>
             </w:r>
           </w:p>
         </w:tc>
@@ -6722,7 +7250,23 @@
                 <w:sz w:val="20"/>
                 <w:szCs w:val="20"/>
               </w:rPr>
-              <w:t>“Max.power”</w:t>
+              <w:t>“</w:t>
+            </w:r>
+            <w:proofErr w:type="spellStart"/>
+            <w:r>
+              <w:rPr>
+                <w:sz w:val="20"/>
+                <w:szCs w:val="20"/>
+              </w:rPr>
+              <w:t>Max.power</w:t>
+            </w:r>
+            <w:proofErr w:type="spellEnd"/>
+            <w:r>
+              <w:rPr>
+                <w:sz w:val="20"/>
+                <w:szCs w:val="20"/>
+              </w:rPr>
+              <w:t>”</w:t>
             </w:r>
           </w:p>
         </w:tc>
@@ -6791,7 +7335,7 @@
         </w:tc>
         <w:tc>
           <w:tcPr>
-            <w:tcW w:w="1276" w:type="dxa"/>
+            <w:tcW w:w="1559" w:type="dxa"/>
             <w:shd w:val="clear" w:color="auto" w:fill="FFD5D1"/>
           </w:tcPr>
           <w:p>
@@ -6812,7 +7356,7 @@
         </w:tc>
         <w:tc>
           <w:tcPr>
-            <w:tcW w:w="1275" w:type="dxa"/>
+            <w:tcW w:w="992" w:type="dxa"/>
             <w:shd w:val="clear" w:color="auto" w:fill="FFD5D1"/>
           </w:tcPr>
           <w:p>
@@ -6822,8 +7366,13 @@
                 <w:szCs w:val="20"/>
               </w:rPr>
             </w:pPr>
-            <w:r>
-              <w:t>Athullya Roy</w:t>
+            <w:proofErr w:type="spellStart"/>
+            <w:r>
+              <w:t>Athullya</w:t>
+            </w:r>
+            <w:proofErr w:type="spellEnd"/>
+            <w:r>
+              <w:t xml:space="preserve"> Roy</w:t>
             </w:r>
           </w:p>
         </w:tc>
@@ -6966,7 +7515,7 @@
         <w:tc>
           <w:tcPr>
             <w:tcW w:w="1417" w:type="dxa"/>
-            <w:shd w:val="clear" w:color="auto" w:fill="F2F2F2" w:themeFill="background1" w:themeFillShade="F2"/>
+            <w:shd w:val="clear" w:color="auto" w:fill="EDFFE6"/>
           </w:tcPr>
           <w:p>
             <w:pPr>
@@ -6987,7 +7536,7 @@
         <w:tc>
           <w:tcPr>
             <w:tcW w:w="851" w:type="dxa"/>
-            <w:shd w:val="clear" w:color="auto" w:fill="F2F2F2" w:themeFill="background1" w:themeFillShade="F2"/>
+            <w:shd w:val="clear" w:color="auto" w:fill="EDFFE6"/>
           </w:tcPr>
           <w:p>
             <w:pPr>
@@ -7007,8 +7556,8 @@
         </w:tc>
         <w:tc>
           <w:tcPr>
-            <w:tcW w:w="1276" w:type="dxa"/>
-            <w:shd w:val="clear" w:color="auto" w:fill="F2F2F2" w:themeFill="background1" w:themeFillShade="F2"/>
+            <w:tcW w:w="1559" w:type="dxa"/>
+            <w:shd w:val="clear" w:color="auto" w:fill="EDFFE6"/>
           </w:tcPr>
           <w:p>
             <w:pPr>
@@ -7028,41 +7577,48 @@
         </w:tc>
         <w:tc>
           <w:tcPr>
-            <w:tcW w:w="1275" w:type="dxa"/>
-            <w:shd w:val="clear" w:color="auto" w:fill="F2F2F2" w:themeFill="background1" w:themeFillShade="F2"/>
-          </w:tcPr>
-          <w:p>
-            <w:r>
-              <w:t>Athullya Roy</w:t>
+            <w:tcW w:w="992" w:type="dxa"/>
+            <w:shd w:val="clear" w:color="auto" w:fill="EDFFE6"/>
+          </w:tcPr>
+          <w:p>
+            <w:proofErr w:type="spellStart"/>
+            <w:r>
+              <w:t>Athullya</w:t>
+            </w:r>
+            <w:proofErr w:type="spellEnd"/>
+            <w:r>
+              <w:t xml:space="preserve"> Roy</w:t>
             </w:r>
           </w:p>
         </w:tc>
         <w:tc>
           <w:tcPr>
             <w:tcW w:w="4111" w:type="dxa"/>
-            <w:shd w:val="clear" w:color="auto" w:fill="F2F2F2" w:themeFill="background1" w:themeFillShade="F2"/>
-          </w:tcPr>
-          <w:p>
-            <w:pPr>
-              <w:rPr>
-                <w:sz w:val="20"/>
-                <w:szCs w:val="20"/>
-              </w:rPr>
-            </w:pPr>
-            <w:r>
-              <w:rPr>
-                <w:sz w:val="20"/>
-                <w:szCs w:val="20"/>
-              </w:rPr>
-              <w:t>Passes because the function set</w:t>
-            </w:r>
-            <w:r>
-              <w:rPr>
-                <w:sz w:val="20"/>
-                <w:szCs w:val="20"/>
-              </w:rPr>
-              <w:t>To</w:t>
-            </w:r>
+            <w:shd w:val="clear" w:color="auto" w:fill="EDFFE6"/>
+          </w:tcPr>
+          <w:p>
+            <w:pPr>
+              <w:rPr>
+                <w:sz w:val="20"/>
+                <w:szCs w:val="20"/>
+              </w:rPr>
+            </w:pPr>
+            <w:r>
+              <w:rPr>
+                <w:sz w:val="20"/>
+                <w:szCs w:val="20"/>
+              </w:rPr>
+              <w:t xml:space="preserve">Passes because the function </w:t>
+            </w:r>
+            <w:proofErr w:type="spellStart"/>
+            <w:r>
+              <w:rPr>
+                <w:sz w:val="20"/>
+                <w:szCs w:val="20"/>
+              </w:rPr>
+              <w:t>setTo</w:t>
+            </w:r>
+            <w:proofErr w:type="spellEnd"/>
             <w:r>
               <w:rPr>
                 <w:sz w:val="20"/>
@@ -7170,12 +7726,21 @@
                 <w:szCs w:val="20"/>
               </w:rPr>
             </w:pPr>
-            <w:r>
-              <w:rPr>
-                <w:sz w:val="20"/>
-                <w:szCs w:val="20"/>
-              </w:rPr>
-              <w:t>Athullya &amp; Ram</w:t>
+            <w:proofErr w:type="spellStart"/>
+            <w:r>
+              <w:rPr>
+                <w:sz w:val="20"/>
+                <w:szCs w:val="20"/>
+              </w:rPr>
+              <w:t>Athullya</w:t>
+            </w:r>
+            <w:proofErr w:type="spellEnd"/>
+            <w:r>
+              <w:rPr>
+                <w:sz w:val="20"/>
+                <w:szCs w:val="20"/>
+              </w:rPr>
+              <w:t xml:space="preserve"> &amp; Ram</w:t>
             </w:r>
           </w:p>
         </w:tc>
@@ -7304,7 +7869,7 @@
         </w:tc>
         <w:tc>
           <w:tcPr>
-            <w:tcW w:w="1276" w:type="dxa"/>
+            <w:tcW w:w="1559" w:type="dxa"/>
             <w:shd w:val="clear" w:color="auto" w:fill="EFFFE9"/>
           </w:tcPr>
           <w:p>
@@ -7325,7 +7890,7 @@
         </w:tc>
         <w:tc>
           <w:tcPr>
-            <w:tcW w:w="1275" w:type="dxa"/>
+            <w:tcW w:w="992" w:type="dxa"/>
             <w:shd w:val="clear" w:color="auto" w:fill="EFFFE9"/>
           </w:tcPr>
           <w:p>
@@ -7335,8 +7900,13 @@
                 <w:szCs w:val="20"/>
               </w:rPr>
             </w:pPr>
-            <w:r>
-              <w:t>Athullya Roy</w:t>
+            <w:proofErr w:type="spellStart"/>
+            <w:r>
+              <w:t>Athullya</w:t>
+            </w:r>
+            <w:proofErr w:type="spellEnd"/>
+            <w:r>
+              <w:t xml:space="preserve"> Roy</w:t>
             </w:r>
           </w:p>
         </w:tc>
@@ -7457,12 +8027,21 @@
                 <w:szCs w:val="20"/>
               </w:rPr>
             </w:pPr>
-            <w:r>
-              <w:rPr>
-                <w:sz w:val="20"/>
-                <w:szCs w:val="20"/>
-              </w:rPr>
-              <w:t>Athullya Roy &amp; Ram</w:t>
+            <w:proofErr w:type="spellStart"/>
+            <w:r>
+              <w:rPr>
+                <w:sz w:val="20"/>
+                <w:szCs w:val="20"/>
+              </w:rPr>
+              <w:t>Athullya</w:t>
+            </w:r>
+            <w:proofErr w:type="spellEnd"/>
+            <w:r>
+              <w:rPr>
+                <w:sz w:val="20"/>
+                <w:szCs w:val="20"/>
+              </w:rPr>
+              <w:t xml:space="preserve"> Roy &amp; Ram</w:t>
             </w:r>
           </w:p>
         </w:tc>
@@ -7570,7 +8149,7 @@
         </w:tc>
         <w:tc>
           <w:tcPr>
-            <w:tcW w:w="1276" w:type="dxa"/>
+            <w:tcW w:w="1559" w:type="dxa"/>
             <w:shd w:val="clear" w:color="auto" w:fill="FFD5D1"/>
           </w:tcPr>
           <w:p>
@@ -7591,7 +8170,7 @@
         </w:tc>
         <w:tc>
           <w:tcPr>
-            <w:tcW w:w="1275" w:type="dxa"/>
+            <w:tcW w:w="992" w:type="dxa"/>
             <w:shd w:val="clear" w:color="auto" w:fill="FFD5D1"/>
           </w:tcPr>
           <w:p>
@@ -7601,8 +8180,13 @@
                 <w:szCs w:val="20"/>
               </w:rPr>
             </w:pPr>
-            <w:r>
-              <w:t>Athullya Roy</w:t>
+            <w:proofErr w:type="spellStart"/>
+            <w:r>
+              <w:t>Athullya</w:t>
+            </w:r>
+            <w:proofErr w:type="spellEnd"/>
+            <w:r>
+              <w:t xml:space="preserve"> Roy</w:t>
             </w:r>
           </w:p>
         </w:tc>
@@ -7691,7 +8275,27 @@
                 <w:sz w:val="20"/>
                 <w:szCs w:val="20"/>
               </w:rPr>
-              <w:t>(setMessage)</w:t>
+              <w:t>(</w:t>
+            </w:r>
+            <w:proofErr w:type="spellStart"/>
+            <w:r>
+              <w:rPr>
+                <w:b/>
+                <w:bCs/>
+                <w:sz w:val="20"/>
+                <w:szCs w:val="20"/>
+              </w:rPr>
+              <w:t>setMessage</w:t>
+            </w:r>
+            <w:proofErr w:type="spellEnd"/>
+            <w:r>
+              <w:rPr>
+                <w:b/>
+                <w:bCs/>
+                <w:sz w:val="20"/>
+                <w:szCs w:val="20"/>
+              </w:rPr>
+              <w:t>)</w:t>
             </w:r>
           </w:p>
         </w:tc>
@@ -7714,7 +8318,25 @@
                 <w:sz w:val="20"/>
                 <w:szCs w:val="20"/>
               </w:rPr>
-              <w:t>Test the method correctly sets the email message and then compare that to what is retrieved from getMessage method</w:t>
+              <w:t xml:space="preserve">Test the method correctly sets the email message and then compare that to what is retrieved from </w:t>
+            </w:r>
+            <w:proofErr w:type="spellStart"/>
+            <w:r>
+              <w:rPr>
+                <w:bCs/>
+                <w:sz w:val="20"/>
+                <w:szCs w:val="20"/>
+              </w:rPr>
+              <w:t>getMessage</w:t>
+            </w:r>
+            <w:proofErr w:type="spellEnd"/>
+            <w:r>
+              <w:rPr>
+                <w:bCs/>
+                <w:sz w:val="20"/>
+                <w:szCs w:val="20"/>
+              </w:rPr>
+              <w:t xml:space="preserve"> method</w:t>
             </w:r>
           </w:p>
         </w:tc>
@@ -7811,7 +8433,27 @@
                 <w:sz w:val="20"/>
                 <w:szCs w:val="20"/>
               </w:rPr>
-              <w:t xml:space="preserve">Object with Message set using setMessage method and </w:t>
+              <w:t xml:space="preserve">Object with Message set using </w:t>
+            </w:r>
+            <w:proofErr w:type="spellStart"/>
+            <w:r>
+              <w:rPr>
+                <w:bCs/>
+                <w:color w:val="000000" w:themeColor="text1"/>
+                <w:sz w:val="20"/>
+                <w:szCs w:val="20"/>
+              </w:rPr>
+              <w:t>setMessage</w:t>
+            </w:r>
+            <w:proofErr w:type="spellEnd"/>
+            <w:r>
+              <w:rPr>
+                <w:bCs/>
+                <w:color w:val="000000" w:themeColor="text1"/>
+                <w:sz w:val="20"/>
+                <w:szCs w:val="20"/>
+              </w:rPr>
+              <w:t xml:space="preserve"> method and </w:t>
             </w:r>
             <w:r>
               <w:rPr>
@@ -7928,7 +8570,25 @@
                 <w:sz w:val="20"/>
                 <w:szCs w:val="20"/>
               </w:rPr>
-              <w:t>After calling the getMessage method once the message has been set</w:t>
+              <w:t xml:space="preserve">After calling the </w:t>
+            </w:r>
+            <w:proofErr w:type="spellStart"/>
+            <w:r>
+              <w:rPr>
+                <w:bCs/>
+                <w:sz w:val="20"/>
+                <w:szCs w:val="20"/>
+              </w:rPr>
+              <w:t>getMessage</w:t>
+            </w:r>
+            <w:proofErr w:type="spellEnd"/>
+            <w:r>
+              <w:rPr>
+                <w:bCs/>
+                <w:sz w:val="20"/>
+                <w:szCs w:val="20"/>
+              </w:rPr>
+              <w:t xml:space="preserve"> method once the message has been set</w:t>
             </w:r>
           </w:p>
         </w:tc>
@@ -7980,7 +8640,7 @@
         </w:tc>
         <w:tc>
           <w:tcPr>
-            <w:tcW w:w="1276" w:type="dxa"/>
+            <w:tcW w:w="1559" w:type="dxa"/>
             <w:shd w:val="clear" w:color="auto" w:fill="FFD5D1"/>
           </w:tcPr>
           <w:p>
@@ -8003,7 +8663,7 @@
         </w:tc>
         <w:tc>
           <w:tcPr>
-            <w:tcW w:w="1275" w:type="dxa"/>
+            <w:tcW w:w="992" w:type="dxa"/>
             <w:shd w:val="clear" w:color="auto" w:fill="FFD5D1"/>
           </w:tcPr>
           <w:p>
@@ -8043,7 +8703,25 @@
                 <w:sz w:val="20"/>
                 <w:szCs w:val="20"/>
               </w:rPr>
-              <w:t>Unable to determine if message was set correctly as when trying to retrieve the message using emailMessage method received a stack overflow error.</w:t>
+              <w:t xml:space="preserve">Unable to determine if message was set correctly as when trying to retrieve the message using </w:t>
+            </w:r>
+            <w:proofErr w:type="spellStart"/>
+            <w:r>
+              <w:rPr>
+                <w:bCs/>
+                <w:sz w:val="20"/>
+                <w:szCs w:val="20"/>
+              </w:rPr>
+              <w:t>emailMessage</w:t>
+            </w:r>
+            <w:proofErr w:type="spellEnd"/>
+            <w:r>
+              <w:rPr>
+                <w:bCs/>
+                <w:sz w:val="20"/>
+                <w:szCs w:val="20"/>
+              </w:rPr>
+              <w:t xml:space="preserve"> method received a stack overflow error.</w:t>
             </w:r>
           </w:p>
         </w:tc>
@@ -8223,7 +8901,7 @@
         </w:tc>
         <w:tc>
           <w:tcPr>
-            <w:tcW w:w="1276" w:type="dxa"/>
+            <w:tcW w:w="1559" w:type="dxa"/>
             <w:shd w:val="clear" w:color="auto" w:fill="EFFFE9"/>
           </w:tcPr>
           <w:p>
@@ -8246,7 +8924,7 @@
         </w:tc>
         <w:tc>
           <w:tcPr>
-            <w:tcW w:w="1275" w:type="dxa"/>
+            <w:tcW w:w="992" w:type="dxa"/>
             <w:shd w:val="clear" w:color="auto" w:fill="EFFFE9"/>
           </w:tcPr>
           <w:p>
@@ -8285,7 +8963,23 @@
                 <w:sz w:val="20"/>
                 <w:szCs w:val="20"/>
               </w:rPr>
-              <w:t>Test passed after change to code with ChangeID CHG001</w:t>
+              <w:t xml:space="preserve">Test passed after change to code with </w:t>
+            </w:r>
+            <w:proofErr w:type="spellStart"/>
+            <w:r>
+              <w:rPr>
+                <w:sz w:val="20"/>
+                <w:szCs w:val="20"/>
+              </w:rPr>
+              <w:t>ChangeID</w:t>
+            </w:r>
+            <w:proofErr w:type="spellEnd"/>
+            <w:r>
+              <w:rPr>
+                <w:sz w:val="20"/>
+                <w:szCs w:val="20"/>
+              </w:rPr>
+              <w:t xml:space="preserve"> CHG001</w:t>
             </w:r>
           </w:p>
         </w:tc>
@@ -8353,7 +9047,27 @@
                 <w:sz w:val="20"/>
                 <w:szCs w:val="20"/>
               </w:rPr>
-              <w:t>(setMessage)</w:t>
+              <w:t>(</w:t>
+            </w:r>
+            <w:proofErr w:type="spellStart"/>
+            <w:r>
+              <w:rPr>
+                <w:b/>
+                <w:bCs/>
+                <w:sz w:val="20"/>
+                <w:szCs w:val="20"/>
+              </w:rPr>
+              <w:t>setMessage</w:t>
+            </w:r>
+            <w:proofErr w:type="spellEnd"/>
+            <w:r>
+              <w:rPr>
+                <w:b/>
+                <w:bCs/>
+                <w:sz w:val="20"/>
+                <w:szCs w:val="20"/>
+              </w:rPr>
+              <w:t>)</w:t>
             </w:r>
           </w:p>
         </w:tc>
@@ -8376,7 +9090,43 @@
                 <w:sz w:val="20"/>
                 <w:szCs w:val="20"/>
               </w:rPr>
-              <w:t>Test the method correctly sets the email message  to an empty string “” and then compare that to what is retrieved from getMessage method</w:t>
+              <w:t xml:space="preserve">Test the method correctly sets the email </w:t>
+            </w:r>
+            <w:proofErr w:type="gramStart"/>
+            <w:r>
+              <w:rPr>
+                <w:bCs/>
+                <w:sz w:val="20"/>
+                <w:szCs w:val="20"/>
+              </w:rPr>
+              <w:t>message  to</w:t>
+            </w:r>
+            <w:proofErr w:type="gramEnd"/>
+            <w:r>
+              <w:rPr>
+                <w:bCs/>
+                <w:sz w:val="20"/>
+                <w:szCs w:val="20"/>
+              </w:rPr>
+              <w:t xml:space="preserve"> an empty string “” and then compare that to what is retrieved from </w:t>
+            </w:r>
+            <w:proofErr w:type="spellStart"/>
+            <w:r>
+              <w:rPr>
+                <w:bCs/>
+                <w:sz w:val="20"/>
+                <w:szCs w:val="20"/>
+              </w:rPr>
+              <w:t>getMessage</w:t>
+            </w:r>
+            <w:proofErr w:type="spellEnd"/>
+            <w:r>
+              <w:rPr>
+                <w:bCs/>
+                <w:sz w:val="20"/>
+                <w:szCs w:val="20"/>
+              </w:rPr>
+              <w:t xml:space="preserve"> method</w:t>
             </w:r>
           </w:p>
         </w:tc>
@@ -8474,7 +9224,27 @@
                 <w:sz w:val="20"/>
                 <w:szCs w:val="20"/>
               </w:rPr>
-              <w:t xml:space="preserve">Object with Message set using setMessage method and </w:t>
+              <w:t xml:space="preserve">Object with Message set using </w:t>
+            </w:r>
+            <w:proofErr w:type="spellStart"/>
+            <w:r>
+              <w:rPr>
+                <w:bCs/>
+                <w:color w:val="000000" w:themeColor="text1"/>
+                <w:sz w:val="20"/>
+                <w:szCs w:val="20"/>
+              </w:rPr>
+              <w:t>setMessage</w:t>
+            </w:r>
+            <w:proofErr w:type="spellEnd"/>
+            <w:r>
+              <w:rPr>
+                <w:bCs/>
+                <w:color w:val="000000" w:themeColor="text1"/>
+                <w:sz w:val="20"/>
+                <w:szCs w:val="20"/>
+              </w:rPr>
+              <w:t xml:space="preserve"> method and </w:t>
             </w:r>
             <w:r>
               <w:rPr>
@@ -8603,7 +9373,25 @@
                 <w:sz w:val="20"/>
                 <w:szCs w:val="20"/>
               </w:rPr>
-              <w:t>After calling the getMessage method once the message has been set</w:t>
+              <w:t xml:space="preserve">After calling the </w:t>
+            </w:r>
+            <w:proofErr w:type="spellStart"/>
+            <w:r>
+              <w:rPr>
+                <w:bCs/>
+                <w:sz w:val="20"/>
+                <w:szCs w:val="20"/>
+              </w:rPr>
+              <w:t>getMessage</w:t>
+            </w:r>
+            <w:proofErr w:type="spellEnd"/>
+            <w:r>
+              <w:rPr>
+                <w:bCs/>
+                <w:sz w:val="20"/>
+                <w:szCs w:val="20"/>
+              </w:rPr>
+              <w:t xml:space="preserve"> method once the message has been set</w:t>
             </w:r>
           </w:p>
         </w:tc>
@@ -8655,7 +9443,7 @@
         </w:tc>
         <w:tc>
           <w:tcPr>
-            <w:tcW w:w="1276" w:type="dxa"/>
+            <w:tcW w:w="1559" w:type="dxa"/>
             <w:shd w:val="clear" w:color="auto" w:fill="FFD5D1"/>
           </w:tcPr>
           <w:p>
@@ -8678,7 +9466,7 @@
         </w:tc>
         <w:tc>
           <w:tcPr>
-            <w:tcW w:w="1275" w:type="dxa"/>
+            <w:tcW w:w="992" w:type="dxa"/>
             <w:shd w:val="clear" w:color="auto" w:fill="FFD5D1"/>
           </w:tcPr>
           <w:p>
@@ -8718,7 +9506,25 @@
                 <w:sz w:val="20"/>
                 <w:szCs w:val="20"/>
               </w:rPr>
-              <w:t>Unable to determine if message was set correctly as when trying to retrieve the message using emailMessage method received a stack overflow error.</w:t>
+              <w:t xml:space="preserve">Unable to determine if message was set correctly as when trying to retrieve the message using </w:t>
+            </w:r>
+            <w:proofErr w:type="spellStart"/>
+            <w:r>
+              <w:rPr>
+                <w:bCs/>
+                <w:sz w:val="20"/>
+                <w:szCs w:val="20"/>
+              </w:rPr>
+              <w:t>emailMessage</w:t>
+            </w:r>
+            <w:proofErr w:type="spellEnd"/>
+            <w:r>
+              <w:rPr>
+                <w:bCs/>
+                <w:sz w:val="20"/>
+                <w:szCs w:val="20"/>
+              </w:rPr>
+              <w:t xml:space="preserve"> method received a stack overflow error.</w:t>
             </w:r>
           </w:p>
         </w:tc>
@@ -8927,7 +9733,7 @@
         </w:tc>
         <w:tc>
           <w:tcPr>
-            <w:tcW w:w="1276" w:type="dxa"/>
+            <w:tcW w:w="1559" w:type="dxa"/>
             <w:shd w:val="clear" w:color="auto" w:fill="EFFFE9"/>
           </w:tcPr>
           <w:p>
@@ -8950,7 +9756,7 @@
         </w:tc>
         <w:tc>
           <w:tcPr>
-            <w:tcW w:w="1275" w:type="dxa"/>
+            <w:tcW w:w="992" w:type="dxa"/>
             <w:shd w:val="clear" w:color="auto" w:fill="EFFFE9"/>
           </w:tcPr>
           <w:p>
@@ -8990,7 +9796,23 @@
                 <w:sz w:val="20"/>
                 <w:szCs w:val="20"/>
               </w:rPr>
-              <w:t>Test passed after change to code with ChangeID CHG001</w:t>
+              <w:t xml:space="preserve">Test passed after change to code with </w:t>
+            </w:r>
+            <w:proofErr w:type="spellStart"/>
+            <w:r>
+              <w:rPr>
+                <w:sz w:val="20"/>
+                <w:szCs w:val="20"/>
+              </w:rPr>
+              <w:t>ChangeID</w:t>
+            </w:r>
+            <w:proofErr w:type="spellEnd"/>
+            <w:r>
+              <w:rPr>
+                <w:sz w:val="20"/>
+                <w:szCs w:val="20"/>
+              </w:rPr>
+              <w:t xml:space="preserve"> CHG001</w:t>
             </w:r>
           </w:p>
         </w:tc>
@@ -9056,7 +9878,27 @@
                 <w:sz w:val="20"/>
                 <w:szCs w:val="20"/>
               </w:rPr>
-              <w:t>(isValid)</w:t>
+              <w:t>(</w:t>
+            </w:r>
+            <w:proofErr w:type="spellStart"/>
+            <w:r>
+              <w:rPr>
+                <w:b/>
+                <w:bCs/>
+                <w:sz w:val="20"/>
+                <w:szCs w:val="20"/>
+              </w:rPr>
+              <w:t>isValid</w:t>
+            </w:r>
+            <w:proofErr w:type="spellEnd"/>
+            <w:r>
+              <w:rPr>
+                <w:b/>
+                <w:bCs/>
+                <w:sz w:val="20"/>
+                <w:szCs w:val="20"/>
+              </w:rPr>
+              <w:t>)</w:t>
             </w:r>
           </w:p>
         </w:tc>
@@ -9260,7 +10102,7 @@
         </w:tc>
         <w:tc>
           <w:tcPr>
-            <w:tcW w:w="1276" w:type="dxa"/>
+            <w:tcW w:w="1559" w:type="dxa"/>
             <w:shd w:val="clear" w:color="auto" w:fill="EFFFE9"/>
           </w:tcPr>
           <w:p>
@@ -9283,7 +10125,7 @@
         </w:tc>
         <w:tc>
           <w:tcPr>
-            <w:tcW w:w="1275" w:type="dxa"/>
+            <w:tcW w:w="992" w:type="dxa"/>
             <w:shd w:val="clear" w:color="auto" w:fill="EFFFE9"/>
           </w:tcPr>
           <w:p>
@@ -9329,6 +10171,9 @@
         </w:tc>
       </w:tr>
       <w:tr>
+        <w:trPr>
+          <w:trHeight w:val="3251"/>
+        </w:trPr>
         <w:tc>
           <w:tcPr>
             <w:tcW w:w="704" w:type="dxa"/>
@@ -9348,6 +10193,7 @@
                 <w:sz w:val="20"/>
                 <w:szCs w:val="20"/>
               </w:rPr>
+              <w:lastRenderedPageBreak/>
               <w:t>122</w:t>
             </w:r>
           </w:p>
@@ -9532,7 +10378,6 @@
                 <w:sz w:val="20"/>
                 <w:szCs w:val="20"/>
               </w:rPr>
-              <w:lastRenderedPageBreak/>
               <w:t>Check Validity of Email Function</w:t>
             </w:r>
           </w:p>
@@ -9551,7 +10396,27 @@
                 <w:sz w:val="20"/>
                 <w:szCs w:val="20"/>
               </w:rPr>
-              <w:t>(isValid)</w:t>
+              <w:t>(</w:t>
+            </w:r>
+            <w:proofErr w:type="spellStart"/>
+            <w:r>
+              <w:rPr>
+                <w:b/>
+                <w:bCs/>
+                <w:sz w:val="20"/>
+                <w:szCs w:val="20"/>
+              </w:rPr>
+              <w:t>isValid</w:t>
+            </w:r>
+            <w:proofErr w:type="spellEnd"/>
+            <w:r>
+              <w:rPr>
+                <w:b/>
+                <w:bCs/>
+                <w:sz w:val="20"/>
+                <w:szCs w:val="20"/>
+              </w:rPr>
+              <w:t>)</w:t>
             </w:r>
           </w:p>
         </w:tc>
@@ -9916,7 +10781,6 @@
                 <w:sz w:val="20"/>
                 <w:szCs w:val="20"/>
               </w:rPr>
-              <w:lastRenderedPageBreak/>
               <w:t>Message</w:t>
             </w:r>
             <w:r>
@@ -9948,15 +10812,6 @@
               <w:t>kBODY1</w:t>
             </w:r>
           </w:p>
-          <w:p>
-            <w:pPr>
-              <w:rPr>
-                <w:bCs/>
-                <w:sz w:val="20"/>
-                <w:szCs w:val="20"/>
-              </w:rPr>
-            </w:pPr>
-          </w:p>
         </w:tc>
         <w:tc>
           <w:tcPr>
@@ -9976,7 +10831,6 @@
                 <w:sz w:val="20"/>
                 <w:szCs w:val="20"/>
               </w:rPr>
-              <w:lastRenderedPageBreak/>
               <w:t>True</w:t>
             </w:r>
           </w:p>
@@ -10029,7 +10883,7 @@
         </w:tc>
         <w:tc>
           <w:tcPr>
-            <w:tcW w:w="1276" w:type="dxa"/>
+            <w:tcW w:w="1559" w:type="dxa"/>
             <w:shd w:val="clear" w:color="auto" w:fill="EFFFE9"/>
           </w:tcPr>
           <w:p>
@@ -10052,7 +10906,7 @@
         </w:tc>
         <w:tc>
           <w:tcPr>
-            <w:tcW w:w="1275" w:type="dxa"/>
+            <w:tcW w:w="992" w:type="dxa"/>
             <w:shd w:val="clear" w:color="auto" w:fill="EFFFE9"/>
           </w:tcPr>
           <w:p>
@@ -10157,7 +11011,27 @@
                 <w:sz w:val="20"/>
                 <w:szCs w:val="20"/>
               </w:rPr>
-              <w:t>(isValid)</w:t>
+              <w:t>(</w:t>
+            </w:r>
+            <w:proofErr w:type="spellStart"/>
+            <w:r>
+              <w:rPr>
+                <w:b/>
+                <w:bCs/>
+                <w:sz w:val="20"/>
+                <w:szCs w:val="20"/>
+              </w:rPr>
+              <w:t>isValid</w:t>
+            </w:r>
+            <w:proofErr w:type="spellEnd"/>
+            <w:r>
+              <w:rPr>
+                <w:b/>
+                <w:bCs/>
+                <w:sz w:val="20"/>
+                <w:szCs w:val="20"/>
+              </w:rPr>
+              <w:t>)</w:t>
             </w:r>
           </w:p>
         </w:tc>
@@ -10272,7 +11146,25 @@
                 <w:sz w:val="20"/>
                 <w:szCs w:val="20"/>
               </w:rPr>
-              <w:t xml:space="preserve">object and setFrom method passing </w:t>
+              <w:t xml:space="preserve">object and </w:t>
+            </w:r>
+            <w:proofErr w:type="spellStart"/>
+            <w:r>
+              <w:rPr>
+                <w:bCs/>
+                <w:sz w:val="20"/>
+                <w:szCs w:val="20"/>
+              </w:rPr>
+              <w:t>setFrom</w:t>
+            </w:r>
+            <w:proofErr w:type="spellEnd"/>
+            <w:r>
+              <w:rPr>
+                <w:bCs/>
+                <w:sz w:val="20"/>
+                <w:szCs w:val="20"/>
+              </w:rPr>
+              <w:t xml:space="preserve"> method passing </w:t>
             </w:r>
             <w:r>
               <w:rPr>
@@ -10415,7 +11307,7 @@
         </w:tc>
         <w:tc>
           <w:tcPr>
-            <w:tcW w:w="1276" w:type="dxa"/>
+            <w:tcW w:w="1559" w:type="dxa"/>
             <w:shd w:val="clear" w:color="auto" w:fill="EFFFE9"/>
           </w:tcPr>
           <w:p>
@@ -10438,7 +11330,7 @@
         </w:tc>
         <w:tc>
           <w:tcPr>
-            <w:tcW w:w="1275" w:type="dxa"/>
+            <w:tcW w:w="992" w:type="dxa"/>
             <w:shd w:val="clear" w:color="auto" w:fill="EFFFE9"/>
           </w:tcPr>
           <w:p>
@@ -10496,7 +11388,25 @@
                 <w:sz w:val="20"/>
                 <w:szCs w:val="20"/>
               </w:rPr>
-              <w:t>The following 4 tests of similar nature test the individual cases for each attribute to ensure all attributes are checked in the isValid Function</w:t>
+              <w:t xml:space="preserve">The following 4 tests of similar nature test the individual cases for each attribute to ensure all attributes are checked in the </w:t>
+            </w:r>
+            <w:proofErr w:type="spellStart"/>
+            <w:r>
+              <w:rPr>
+                <w:bCs/>
+                <w:sz w:val="20"/>
+                <w:szCs w:val="20"/>
+              </w:rPr>
+              <w:t>isValid</w:t>
+            </w:r>
+            <w:proofErr w:type="spellEnd"/>
+            <w:r>
+              <w:rPr>
+                <w:bCs/>
+                <w:sz w:val="20"/>
+                <w:szCs w:val="20"/>
+              </w:rPr>
+              <w:t xml:space="preserve"> Function</w:t>
             </w:r>
           </w:p>
         </w:tc>
@@ -10561,7 +11471,28 @@
                 <w:sz w:val="20"/>
                 <w:szCs w:val="20"/>
               </w:rPr>
-              <w:t>(isValid)</w:t>
+              <w:lastRenderedPageBreak/>
+              <w:t>(</w:t>
+            </w:r>
+            <w:proofErr w:type="spellStart"/>
+            <w:r>
+              <w:rPr>
+                <w:b/>
+                <w:bCs/>
+                <w:sz w:val="20"/>
+                <w:szCs w:val="20"/>
+              </w:rPr>
+              <w:t>isValid</w:t>
+            </w:r>
+            <w:proofErr w:type="spellEnd"/>
+            <w:r>
+              <w:rPr>
+                <w:b/>
+                <w:bCs/>
+                <w:sz w:val="20"/>
+                <w:szCs w:val="20"/>
+              </w:rPr>
+              <w:t>)</w:t>
             </w:r>
           </w:p>
         </w:tc>
@@ -10583,7 +11514,26 @@
                 <w:sz w:val="20"/>
                 <w:szCs w:val="20"/>
               </w:rPr>
-              <w:t>Tests the email object with one attribute set – the To address</w:t>
+              <w:lastRenderedPageBreak/>
+              <w:t xml:space="preserve">Tests the email object with one attribute set – the </w:t>
+            </w:r>
+            <w:proofErr w:type="gramStart"/>
+            <w:r>
+              <w:rPr>
+                <w:bCs/>
+                <w:sz w:val="20"/>
+                <w:szCs w:val="20"/>
+              </w:rPr>
+              <w:t>To</w:t>
+            </w:r>
+            <w:proofErr w:type="gramEnd"/>
+            <w:r>
+              <w:rPr>
+                <w:bCs/>
+                <w:sz w:val="20"/>
+                <w:szCs w:val="20"/>
+              </w:rPr>
+              <w:t xml:space="preserve"> address</w:t>
             </w:r>
           </w:p>
         </w:tc>
@@ -10676,7 +11626,25 @@
                 <w:sz w:val="20"/>
                 <w:szCs w:val="20"/>
               </w:rPr>
-              <w:t xml:space="preserve">object and setTo method passing </w:t>
+              <w:t xml:space="preserve">object and </w:t>
+            </w:r>
+            <w:proofErr w:type="spellStart"/>
+            <w:r>
+              <w:rPr>
+                <w:bCs/>
+                <w:sz w:val="20"/>
+                <w:szCs w:val="20"/>
+              </w:rPr>
+              <w:t>setTo</w:t>
+            </w:r>
+            <w:proofErr w:type="spellEnd"/>
+            <w:r>
+              <w:rPr>
+                <w:bCs/>
+                <w:sz w:val="20"/>
+                <w:szCs w:val="20"/>
+              </w:rPr>
+              <w:t xml:space="preserve"> method passing </w:t>
             </w:r>
             <w:r>
               <w:rPr>
@@ -10686,6 +11654,7 @@
                 <w:sz w:val="20"/>
                 <w:szCs w:val="20"/>
               </w:rPr>
+              <w:lastRenderedPageBreak/>
               <w:t>kRECIPIENT</w:t>
             </w:r>
             <w:r>
@@ -10727,6 +11696,7 @@
                 <w:sz w:val="20"/>
                 <w:szCs w:val="20"/>
               </w:rPr>
+              <w:lastRenderedPageBreak/>
               <w:t>Recipient</w:t>
             </w:r>
           </w:p>
@@ -10822,7 +11792,7 @@
         </w:tc>
         <w:tc>
           <w:tcPr>
-            <w:tcW w:w="1276" w:type="dxa"/>
+            <w:tcW w:w="1559" w:type="dxa"/>
             <w:shd w:val="clear" w:color="auto" w:fill="EFFFE9"/>
           </w:tcPr>
           <w:p>
@@ -10845,7 +11815,7 @@
         </w:tc>
         <w:tc>
           <w:tcPr>
-            <w:tcW w:w="1275" w:type="dxa"/>
+            <w:tcW w:w="992" w:type="dxa"/>
             <w:shd w:val="clear" w:color="auto" w:fill="EFFFE9"/>
           </w:tcPr>
           <w:p>
@@ -10951,7 +11921,27 @@
                 <w:sz w:val="20"/>
                 <w:szCs w:val="20"/>
               </w:rPr>
-              <w:t>(isValid)</w:t>
+              <w:t>(</w:t>
+            </w:r>
+            <w:proofErr w:type="spellStart"/>
+            <w:r>
+              <w:rPr>
+                <w:b/>
+                <w:bCs/>
+                <w:sz w:val="20"/>
+                <w:szCs w:val="20"/>
+              </w:rPr>
+              <w:t>isValid</w:t>
+            </w:r>
+            <w:proofErr w:type="spellEnd"/>
+            <w:r>
+              <w:rPr>
+                <w:b/>
+                <w:bCs/>
+                <w:sz w:val="20"/>
+                <w:szCs w:val="20"/>
+              </w:rPr>
+              <w:t>)</w:t>
             </w:r>
           </w:p>
         </w:tc>
@@ -11066,7 +12056,25 @@
                 <w:sz w:val="20"/>
                 <w:szCs w:val="20"/>
               </w:rPr>
-              <w:t xml:space="preserve">object and setSubject method passing </w:t>
+              <w:t xml:space="preserve">object and </w:t>
+            </w:r>
+            <w:proofErr w:type="spellStart"/>
+            <w:r>
+              <w:rPr>
+                <w:bCs/>
+                <w:sz w:val="20"/>
+                <w:szCs w:val="20"/>
+              </w:rPr>
+              <w:t>setSubject</w:t>
+            </w:r>
+            <w:proofErr w:type="spellEnd"/>
+            <w:r>
+              <w:rPr>
+                <w:bCs/>
+                <w:sz w:val="20"/>
+                <w:szCs w:val="20"/>
+              </w:rPr>
+              <w:t xml:space="preserve"> method passing </w:t>
             </w:r>
             <w:r>
               <w:rPr>
@@ -11221,7 +12229,7 @@
         </w:tc>
         <w:tc>
           <w:tcPr>
-            <w:tcW w:w="1276" w:type="dxa"/>
+            <w:tcW w:w="1559" w:type="dxa"/>
             <w:shd w:val="clear" w:color="auto" w:fill="EFFFE9"/>
           </w:tcPr>
           <w:p>
@@ -11244,7 +12252,7 @@
         </w:tc>
         <w:tc>
           <w:tcPr>
-            <w:tcW w:w="1275" w:type="dxa"/>
+            <w:tcW w:w="992" w:type="dxa"/>
             <w:shd w:val="clear" w:color="auto" w:fill="EFFFE9"/>
           </w:tcPr>
           <w:p>
@@ -11310,7 +12318,6 @@
                 <w:sz w:val="20"/>
                 <w:szCs w:val="20"/>
               </w:rPr>
-              <w:lastRenderedPageBreak/>
               <w:t>126</w:t>
             </w:r>
           </w:p>
@@ -11351,7 +12358,27 @@
                 <w:sz w:val="20"/>
                 <w:szCs w:val="20"/>
               </w:rPr>
-              <w:t>(isValid)</w:t>
+              <w:t>(</w:t>
+            </w:r>
+            <w:proofErr w:type="spellStart"/>
+            <w:r>
+              <w:rPr>
+                <w:b/>
+                <w:bCs/>
+                <w:sz w:val="20"/>
+                <w:szCs w:val="20"/>
+              </w:rPr>
+              <w:t>isValid</w:t>
+            </w:r>
+            <w:proofErr w:type="spellEnd"/>
+            <w:r>
+              <w:rPr>
+                <w:b/>
+                <w:bCs/>
+                <w:sz w:val="20"/>
+                <w:szCs w:val="20"/>
+              </w:rPr>
+              <w:t>)</w:t>
             </w:r>
           </w:p>
         </w:tc>
@@ -11466,7 +12493,25 @@
                 <w:sz w:val="20"/>
                 <w:szCs w:val="20"/>
               </w:rPr>
-              <w:t xml:space="preserve">object and setMessage method passing </w:t>
+              <w:t xml:space="preserve">object and </w:t>
+            </w:r>
+            <w:proofErr w:type="spellStart"/>
+            <w:r>
+              <w:rPr>
+                <w:bCs/>
+                <w:sz w:val="20"/>
+                <w:szCs w:val="20"/>
+              </w:rPr>
+              <w:t>setMessage</w:t>
+            </w:r>
+            <w:proofErr w:type="spellEnd"/>
+            <w:r>
+              <w:rPr>
+                <w:bCs/>
+                <w:sz w:val="20"/>
+                <w:szCs w:val="20"/>
+              </w:rPr>
+              <w:t xml:space="preserve"> method passing </w:t>
             </w:r>
             <w:r>
               <w:rPr>
@@ -11608,7 +12653,7 @@
         </w:tc>
         <w:tc>
           <w:tcPr>
-            <w:tcW w:w="1276" w:type="dxa"/>
+            <w:tcW w:w="1559" w:type="dxa"/>
             <w:shd w:val="clear" w:color="auto" w:fill="EFFFE9"/>
           </w:tcPr>
           <w:p>
@@ -11631,7 +12676,7 @@
         </w:tc>
         <w:tc>
           <w:tcPr>
-            <w:tcW w:w="1275" w:type="dxa"/>
+            <w:tcW w:w="992" w:type="dxa"/>
             <w:shd w:val="clear" w:color="auto" w:fill="EFFFE9"/>
           </w:tcPr>
           <w:p>
@@ -11713,13 +12758,33 @@
                 <w:szCs w:val="20"/>
               </w:rPr>
             </w:pPr>
-            <w:r>
-              <w:rPr>
-                <w:bCs/>
-                <w:sz w:val="20"/>
-                <w:szCs w:val="20"/>
-              </w:rPr>
-              <w:t>toString() override</w:t>
+            <w:proofErr w:type="spellStart"/>
+            <w:proofErr w:type="gramStart"/>
+            <w:r>
+              <w:rPr>
+                <w:bCs/>
+                <w:sz w:val="20"/>
+                <w:szCs w:val="20"/>
+              </w:rPr>
+              <w:t>toString</w:t>
+            </w:r>
+            <w:proofErr w:type="spellEnd"/>
+            <w:r>
+              <w:rPr>
+                <w:bCs/>
+                <w:sz w:val="20"/>
+                <w:szCs w:val="20"/>
+              </w:rPr>
+              <w:t>(</w:t>
+            </w:r>
+            <w:proofErr w:type="gramEnd"/>
+            <w:r>
+              <w:rPr>
+                <w:bCs/>
+                <w:sz w:val="20"/>
+                <w:szCs w:val="20"/>
+              </w:rPr>
+              <w:t>) override</w:t>
             </w:r>
           </w:p>
           <w:p>
@@ -11738,7 +12803,27 @@
                 <w:sz w:val="20"/>
                 <w:szCs w:val="20"/>
               </w:rPr>
-              <w:t>(toString)</w:t>
+              <w:t>(</w:t>
+            </w:r>
+            <w:proofErr w:type="spellStart"/>
+            <w:r>
+              <w:rPr>
+                <w:b/>
+                <w:bCs/>
+                <w:sz w:val="20"/>
+                <w:szCs w:val="20"/>
+              </w:rPr>
+              <w:t>toString</w:t>
+            </w:r>
+            <w:proofErr w:type="spellEnd"/>
+            <w:r>
+              <w:rPr>
+                <w:b/>
+                <w:bCs/>
+                <w:sz w:val="20"/>
+                <w:szCs w:val="20"/>
+              </w:rPr>
+              <w:t>)</w:t>
             </w:r>
           </w:p>
         </w:tc>
@@ -11760,7 +12845,25 @@
                 <w:sz w:val="20"/>
                 <w:szCs w:val="20"/>
               </w:rPr>
-              <w:t>Checks the toString override method returns a value of type string</w:t>
+              <w:t xml:space="preserve">Checks the </w:t>
+            </w:r>
+            <w:proofErr w:type="spellStart"/>
+            <w:r>
+              <w:rPr>
+                <w:bCs/>
+                <w:sz w:val="20"/>
+                <w:szCs w:val="20"/>
+              </w:rPr>
+              <w:t>toString</w:t>
+            </w:r>
+            <w:proofErr w:type="spellEnd"/>
+            <w:r>
+              <w:rPr>
+                <w:bCs/>
+                <w:sz w:val="20"/>
+                <w:szCs w:val="20"/>
+              </w:rPr>
+              <w:t xml:space="preserve"> override method returns a value of type string</w:t>
             </w:r>
           </w:p>
         </w:tc>
@@ -12030,7 +13133,7 @@
         </w:tc>
         <w:tc>
           <w:tcPr>
-            <w:tcW w:w="1276" w:type="dxa"/>
+            <w:tcW w:w="1559" w:type="dxa"/>
             <w:shd w:val="clear" w:color="auto" w:fill="EFFFE9"/>
           </w:tcPr>
           <w:p>
@@ -12053,7 +13156,7 @@
         </w:tc>
         <w:tc>
           <w:tcPr>
-            <w:tcW w:w="1275" w:type="dxa"/>
+            <w:tcW w:w="992" w:type="dxa"/>
             <w:shd w:val="clear" w:color="auto" w:fill="EFFFE9"/>
           </w:tcPr>
           <w:p>
@@ -12135,13 +13238,33 @@
                 <w:szCs w:val="20"/>
               </w:rPr>
             </w:pPr>
-            <w:r>
-              <w:rPr>
-                <w:bCs/>
-                <w:sz w:val="20"/>
-                <w:szCs w:val="20"/>
-              </w:rPr>
-              <w:t>toString() override</w:t>
+            <w:proofErr w:type="spellStart"/>
+            <w:proofErr w:type="gramStart"/>
+            <w:r>
+              <w:rPr>
+                <w:bCs/>
+                <w:sz w:val="20"/>
+                <w:szCs w:val="20"/>
+              </w:rPr>
+              <w:t>toString</w:t>
+            </w:r>
+            <w:proofErr w:type="spellEnd"/>
+            <w:r>
+              <w:rPr>
+                <w:bCs/>
+                <w:sz w:val="20"/>
+                <w:szCs w:val="20"/>
+              </w:rPr>
+              <w:t>(</w:t>
+            </w:r>
+            <w:proofErr w:type="gramEnd"/>
+            <w:r>
+              <w:rPr>
+                <w:bCs/>
+                <w:sz w:val="20"/>
+                <w:szCs w:val="20"/>
+              </w:rPr>
+              <w:t>) override</w:t>
             </w:r>
           </w:p>
           <w:p>
@@ -12160,7 +13283,27 @@
                 <w:sz w:val="20"/>
                 <w:szCs w:val="20"/>
               </w:rPr>
-              <w:t>(toString)</w:t>
+              <w:t>(</w:t>
+            </w:r>
+            <w:proofErr w:type="spellStart"/>
+            <w:r>
+              <w:rPr>
+                <w:b/>
+                <w:bCs/>
+                <w:sz w:val="20"/>
+                <w:szCs w:val="20"/>
+              </w:rPr>
+              <w:t>toString</w:t>
+            </w:r>
+            <w:proofErr w:type="spellEnd"/>
+            <w:r>
+              <w:rPr>
+                <w:b/>
+                <w:bCs/>
+                <w:sz w:val="20"/>
+                <w:szCs w:val="20"/>
+              </w:rPr>
+              <w:t>)</w:t>
             </w:r>
           </w:p>
         </w:tc>
@@ -12275,7 +13418,25 @@
                 <w:sz w:val="20"/>
                 <w:szCs w:val="20"/>
               </w:rPr>
-              <w:t xml:space="preserve">object and setSubject method passing </w:t>
+              <w:t xml:space="preserve">object and </w:t>
+            </w:r>
+            <w:proofErr w:type="spellStart"/>
+            <w:r>
+              <w:rPr>
+                <w:bCs/>
+                <w:sz w:val="20"/>
+                <w:szCs w:val="20"/>
+              </w:rPr>
+              <w:t>setSubject</w:t>
+            </w:r>
+            <w:proofErr w:type="spellEnd"/>
+            <w:r>
+              <w:rPr>
+                <w:bCs/>
+                <w:sz w:val="20"/>
+                <w:szCs w:val="20"/>
+              </w:rPr>
+              <w:t xml:space="preserve"> method passing </w:t>
             </w:r>
             <w:r>
               <w:rPr>
@@ -12439,7 +13600,7 @@
         </w:tc>
         <w:tc>
           <w:tcPr>
-            <w:tcW w:w="1276" w:type="dxa"/>
+            <w:tcW w:w="1559" w:type="dxa"/>
             <w:shd w:val="clear" w:color="auto" w:fill="EFFFE9"/>
           </w:tcPr>
           <w:p>
@@ -12462,7 +13623,7 @@
         </w:tc>
         <w:tc>
           <w:tcPr>
-            <w:tcW w:w="1275" w:type="dxa"/>
+            <w:tcW w:w="992" w:type="dxa"/>
             <w:shd w:val="clear" w:color="auto" w:fill="EFFFE9"/>
           </w:tcPr>
           <w:p>
@@ -12544,13 +13705,33 @@
                 <w:szCs w:val="20"/>
               </w:rPr>
             </w:pPr>
-            <w:r>
-              <w:rPr>
-                <w:bCs/>
-                <w:sz w:val="20"/>
-                <w:szCs w:val="20"/>
-              </w:rPr>
-              <w:t>toString() override</w:t>
+            <w:proofErr w:type="spellStart"/>
+            <w:proofErr w:type="gramStart"/>
+            <w:r>
+              <w:rPr>
+                <w:bCs/>
+                <w:sz w:val="20"/>
+                <w:szCs w:val="20"/>
+              </w:rPr>
+              <w:t>toString</w:t>
+            </w:r>
+            <w:proofErr w:type="spellEnd"/>
+            <w:r>
+              <w:rPr>
+                <w:bCs/>
+                <w:sz w:val="20"/>
+                <w:szCs w:val="20"/>
+              </w:rPr>
+              <w:t>(</w:t>
+            </w:r>
+            <w:proofErr w:type="gramEnd"/>
+            <w:r>
+              <w:rPr>
+                <w:bCs/>
+                <w:sz w:val="20"/>
+                <w:szCs w:val="20"/>
+              </w:rPr>
+              <w:t>) override</w:t>
             </w:r>
           </w:p>
           <w:p>
@@ -12568,7 +13749,27 @@
                 <w:sz w:val="20"/>
                 <w:szCs w:val="20"/>
               </w:rPr>
-              <w:t>(toString)</w:t>
+              <w:t>(</w:t>
+            </w:r>
+            <w:proofErr w:type="spellStart"/>
+            <w:r>
+              <w:rPr>
+                <w:b/>
+                <w:bCs/>
+                <w:sz w:val="20"/>
+                <w:szCs w:val="20"/>
+              </w:rPr>
+              <w:t>toString</w:t>
+            </w:r>
+            <w:proofErr w:type="spellEnd"/>
+            <w:r>
+              <w:rPr>
+                <w:b/>
+                <w:bCs/>
+                <w:sz w:val="20"/>
+                <w:szCs w:val="20"/>
+              </w:rPr>
+              <w:t>)</w:t>
             </w:r>
           </w:p>
         </w:tc>
@@ -12683,7 +13884,25 @@
                 <w:sz w:val="20"/>
                 <w:szCs w:val="20"/>
               </w:rPr>
-              <w:t>object and setSubject method passing “” empty string</w:t>
+              <w:t xml:space="preserve">object and </w:t>
+            </w:r>
+            <w:proofErr w:type="spellStart"/>
+            <w:r>
+              <w:rPr>
+                <w:bCs/>
+                <w:sz w:val="20"/>
+                <w:szCs w:val="20"/>
+              </w:rPr>
+              <w:t>setSubject</w:t>
+            </w:r>
+            <w:proofErr w:type="spellEnd"/>
+            <w:r>
+              <w:rPr>
+                <w:bCs/>
+                <w:sz w:val="20"/>
+                <w:szCs w:val="20"/>
+              </w:rPr>
+              <w:t xml:space="preserve"> method passing “” empty string</w:t>
             </w:r>
           </w:p>
         </w:tc>
@@ -12814,7 +14033,7 @@
         </w:tc>
         <w:tc>
           <w:tcPr>
-            <w:tcW w:w="1276" w:type="dxa"/>
+            <w:tcW w:w="1559" w:type="dxa"/>
             <w:shd w:val="clear" w:color="auto" w:fill="EFFFE9"/>
           </w:tcPr>
           <w:p>
@@ -12837,7 +14056,7 @@
         </w:tc>
         <w:tc>
           <w:tcPr>
-            <w:tcW w:w="1275" w:type="dxa"/>
+            <w:tcW w:w="992" w:type="dxa"/>
             <w:shd w:val="clear" w:color="auto" w:fill="EFFFE9"/>
           </w:tcPr>
           <w:p>
@@ -12904,6 +14123,7 @@
                 <w:sz w:val="20"/>
                 <w:szCs w:val="20"/>
               </w:rPr>
+              <w:lastRenderedPageBreak/>
               <w:t>130</w:t>
             </w:r>
           </w:p>
@@ -12921,13 +14141,33 @@
                 <w:szCs w:val="20"/>
               </w:rPr>
             </w:pPr>
-            <w:r>
-              <w:rPr>
-                <w:bCs/>
-                <w:sz w:val="20"/>
-                <w:szCs w:val="20"/>
-              </w:rPr>
-              <w:t>toString() override</w:t>
+            <w:proofErr w:type="spellStart"/>
+            <w:proofErr w:type="gramStart"/>
+            <w:r>
+              <w:rPr>
+                <w:bCs/>
+                <w:sz w:val="20"/>
+                <w:szCs w:val="20"/>
+              </w:rPr>
+              <w:t>toString</w:t>
+            </w:r>
+            <w:proofErr w:type="spellEnd"/>
+            <w:r>
+              <w:rPr>
+                <w:bCs/>
+                <w:sz w:val="20"/>
+                <w:szCs w:val="20"/>
+              </w:rPr>
+              <w:t>(</w:t>
+            </w:r>
+            <w:proofErr w:type="gramEnd"/>
+            <w:r>
+              <w:rPr>
+                <w:bCs/>
+                <w:sz w:val="20"/>
+                <w:szCs w:val="20"/>
+              </w:rPr>
+              <w:t>) override</w:t>
             </w:r>
           </w:p>
           <w:p>
@@ -12945,7 +14185,27 @@
                 <w:sz w:val="20"/>
                 <w:szCs w:val="20"/>
               </w:rPr>
-              <w:t>(toString)</w:t>
+              <w:t>(</w:t>
+            </w:r>
+            <w:proofErr w:type="spellStart"/>
+            <w:r>
+              <w:rPr>
+                <w:b/>
+                <w:bCs/>
+                <w:sz w:val="20"/>
+                <w:szCs w:val="20"/>
+              </w:rPr>
+              <w:t>toString</w:t>
+            </w:r>
+            <w:proofErr w:type="spellEnd"/>
+            <w:r>
+              <w:rPr>
+                <w:b/>
+                <w:bCs/>
+                <w:sz w:val="20"/>
+                <w:szCs w:val="20"/>
+              </w:rPr>
+              <w:t>)</w:t>
             </w:r>
           </w:p>
         </w:tc>
@@ -12968,7 +14228,25 @@
                 <w:sz w:val="20"/>
                 <w:szCs w:val="20"/>
               </w:rPr>
-              <w:t>Checks the correct subject is returned when not set i.e null</w:t>
+              <w:t xml:space="preserve">Checks the correct subject is returned when not set </w:t>
+            </w:r>
+            <w:proofErr w:type="spellStart"/>
+            <w:r>
+              <w:rPr>
+                <w:bCs/>
+                <w:sz w:val="20"/>
+                <w:szCs w:val="20"/>
+              </w:rPr>
+              <w:t>i.e</w:t>
+            </w:r>
+            <w:proofErr w:type="spellEnd"/>
+            <w:r>
+              <w:rPr>
+                <w:bCs/>
+                <w:sz w:val="20"/>
+                <w:szCs w:val="20"/>
+              </w:rPr>
+              <w:t xml:space="preserve"> null</w:t>
             </w:r>
           </w:p>
         </w:tc>
@@ -13180,7 +14458,7 @@
         </w:tc>
         <w:tc>
           <w:tcPr>
-            <w:tcW w:w="1276" w:type="dxa"/>
+            <w:tcW w:w="1559" w:type="dxa"/>
             <w:shd w:val="clear" w:color="auto" w:fill="FFD5D1"/>
           </w:tcPr>
           <w:p>
@@ -13203,7 +14481,7 @@
         </w:tc>
         <w:tc>
           <w:tcPr>
-            <w:tcW w:w="1275" w:type="dxa"/>
+            <w:tcW w:w="992" w:type="dxa"/>
             <w:shd w:val="clear" w:color="auto" w:fill="FFD5D1"/>
           </w:tcPr>
           <w:p>
@@ -13436,7 +14714,7 @@
         </w:tc>
         <w:tc>
           <w:tcPr>
-            <w:tcW w:w="1276" w:type="dxa"/>
+            <w:tcW w:w="1559" w:type="dxa"/>
             <w:shd w:val="clear" w:color="auto" w:fill="EFFFE9"/>
           </w:tcPr>
           <w:p>
@@ -13459,7 +14737,7 @@
         </w:tc>
         <w:tc>
           <w:tcPr>
-            <w:tcW w:w="1275" w:type="dxa"/>
+            <w:tcW w:w="992" w:type="dxa"/>
             <w:shd w:val="clear" w:color="auto" w:fill="EFFFE9"/>
           </w:tcPr>
           <w:p>
@@ -13498,7 +14776,23 @@
                 <w:sz w:val="20"/>
                 <w:szCs w:val="20"/>
               </w:rPr>
-              <w:t>Test passed after change to code with ChangeID CHG002</w:t>
+              <w:t xml:space="preserve">Test passed after change to code with </w:t>
+            </w:r>
+            <w:proofErr w:type="spellStart"/>
+            <w:r>
+              <w:rPr>
+                <w:sz w:val="20"/>
+                <w:szCs w:val="20"/>
+              </w:rPr>
+              <w:t>ChangeID</w:t>
+            </w:r>
+            <w:proofErr w:type="spellEnd"/>
+            <w:r>
+              <w:rPr>
+                <w:sz w:val="20"/>
+                <w:szCs w:val="20"/>
+              </w:rPr>
+              <w:t xml:space="preserve"> CHG002</w:t>
             </w:r>
           </w:p>
         </w:tc>
@@ -13523,7 +14817,6 @@
                 <w:sz w:val="20"/>
                 <w:szCs w:val="20"/>
               </w:rPr>
-              <w:lastRenderedPageBreak/>
               <w:t>131</w:t>
             </w:r>
           </w:p>
@@ -13730,7 +15023,7 @@
         </w:tc>
         <w:tc>
           <w:tcPr>
-            <w:tcW w:w="1276" w:type="dxa"/>
+            <w:tcW w:w="1559" w:type="dxa"/>
             <w:shd w:val="clear" w:color="auto" w:fill="EFFFE9"/>
           </w:tcPr>
           <w:p>
@@ -13753,7 +15046,7 @@
         </w:tc>
         <w:tc>
           <w:tcPr>
-            <w:tcW w:w="1275" w:type="dxa"/>
+            <w:tcW w:w="992" w:type="dxa"/>
             <w:shd w:val="clear" w:color="auto" w:fill="EFFFE9"/>
           </w:tcPr>
           <w:p>
@@ -13835,8 +15128,18 @@
                 <w:sz w:val="20"/>
                 <w:szCs w:val="20"/>
               </w:rPr>
-              <w:t>Check validity of Full email in setFrom</w:t>
-            </w:r>
+              <w:t xml:space="preserve">Check validity of Full email in </w:t>
+            </w:r>
+            <w:proofErr w:type="spellStart"/>
+            <w:r>
+              <w:rPr>
+                <w:bCs/>
+                <w:sz w:val="20"/>
+                <w:szCs w:val="20"/>
+              </w:rPr>
+              <w:t>setFrom</w:t>
+            </w:r>
+            <w:proofErr w:type="spellEnd"/>
             <w:r>
               <w:rPr>
                 <w:bCs/>
@@ -13852,7 +15155,27 @@
                 <w:sz w:val="20"/>
                 <w:szCs w:val="20"/>
               </w:rPr>
-              <w:t>(setFrom)</w:t>
+              <w:t>(</w:t>
+            </w:r>
+            <w:proofErr w:type="spellStart"/>
+            <w:r>
+              <w:rPr>
+                <w:b/>
+                <w:bCs/>
+                <w:sz w:val="20"/>
+                <w:szCs w:val="20"/>
+              </w:rPr>
+              <w:t>setFrom</w:t>
+            </w:r>
+            <w:proofErr w:type="spellEnd"/>
+            <w:r>
+              <w:rPr>
+                <w:b/>
+                <w:bCs/>
+                <w:sz w:val="20"/>
+                <w:szCs w:val="20"/>
+              </w:rPr>
+              <w:t>)</w:t>
             </w:r>
           </w:p>
         </w:tc>
@@ -14068,8 +15391,18 @@
                 <w:sz w:val="20"/>
                 <w:szCs w:val="20"/>
               </w:rPr>
-              <w:t>Null when calling fromAddress</w:t>
-            </w:r>
+              <w:t xml:space="preserve">Null when calling </w:t>
+            </w:r>
+            <w:proofErr w:type="spellStart"/>
+            <w:r>
+              <w:rPr>
+                <w:bCs/>
+                <w:sz w:val="20"/>
+                <w:szCs w:val="20"/>
+              </w:rPr>
+              <w:t>fromAddress</w:t>
+            </w:r>
+            <w:proofErr w:type="spellEnd"/>
           </w:p>
         </w:tc>
         <w:tc>
@@ -14151,7 +15484,7 @@
         </w:tc>
         <w:tc>
           <w:tcPr>
-            <w:tcW w:w="1276" w:type="dxa"/>
+            <w:tcW w:w="1559" w:type="dxa"/>
             <w:shd w:val="clear" w:color="auto" w:fill="FFD5D1"/>
           </w:tcPr>
           <w:p>
@@ -14174,7 +15507,7 @@
         </w:tc>
         <w:tc>
           <w:tcPr>
-            <w:tcW w:w="1275" w:type="dxa"/>
+            <w:tcW w:w="992" w:type="dxa"/>
             <w:shd w:val="clear" w:color="auto" w:fill="FFD5D1"/>
           </w:tcPr>
           <w:p>
@@ -14384,7 +15717,7 @@
         </w:tc>
         <w:tc>
           <w:tcPr>
-            <w:tcW w:w="1276" w:type="dxa"/>
+            <w:tcW w:w="1559" w:type="dxa"/>
             <w:shd w:val="clear" w:color="auto" w:fill="EFFFE9"/>
           </w:tcPr>
           <w:p>
@@ -14407,7 +15740,7 @@
         </w:tc>
         <w:tc>
           <w:tcPr>
-            <w:tcW w:w="1275" w:type="dxa"/>
+            <w:tcW w:w="992" w:type="dxa"/>
             <w:shd w:val="clear" w:color="auto" w:fill="EFFFE9"/>
           </w:tcPr>
           <w:p>
@@ -14446,7 +15779,23 @@
                 <w:sz w:val="20"/>
                 <w:szCs w:val="20"/>
               </w:rPr>
-              <w:t>Test passed after change to code with ChangeID CHG003</w:t>
+              <w:t xml:space="preserve">Test passed after change to code with </w:t>
+            </w:r>
+            <w:proofErr w:type="spellStart"/>
+            <w:r>
+              <w:rPr>
+                <w:sz w:val="20"/>
+                <w:szCs w:val="20"/>
+              </w:rPr>
+              <w:t>ChangeID</w:t>
+            </w:r>
+            <w:proofErr w:type="spellEnd"/>
+            <w:r>
+              <w:rPr>
+                <w:sz w:val="20"/>
+                <w:szCs w:val="20"/>
+              </w:rPr>
+              <w:t xml:space="preserve"> CHG003</w:t>
             </w:r>
           </w:p>
         </w:tc>
@@ -14495,8 +15844,18 @@
                 <w:sz w:val="20"/>
                 <w:szCs w:val="20"/>
               </w:rPr>
-              <w:t>Check validity of Full email in setTo</w:t>
-            </w:r>
+              <w:t xml:space="preserve">Check validity of Full email in </w:t>
+            </w:r>
+            <w:proofErr w:type="spellStart"/>
+            <w:r>
+              <w:rPr>
+                <w:bCs/>
+                <w:sz w:val="20"/>
+                <w:szCs w:val="20"/>
+              </w:rPr>
+              <w:t>setTo</w:t>
+            </w:r>
+            <w:proofErr w:type="spellEnd"/>
             <w:r>
               <w:rPr>
                 <w:bCs/>
@@ -14512,7 +15871,27 @@
                 <w:sz w:val="20"/>
                 <w:szCs w:val="20"/>
               </w:rPr>
-              <w:t>(setTo)</w:t>
+              <w:t>(</w:t>
+            </w:r>
+            <w:proofErr w:type="spellStart"/>
+            <w:r>
+              <w:rPr>
+                <w:b/>
+                <w:bCs/>
+                <w:sz w:val="20"/>
+                <w:szCs w:val="20"/>
+              </w:rPr>
+              <w:t>setTo</w:t>
+            </w:r>
+            <w:proofErr w:type="spellEnd"/>
+            <w:r>
+              <w:rPr>
+                <w:b/>
+                <w:bCs/>
+                <w:sz w:val="20"/>
+                <w:szCs w:val="20"/>
+              </w:rPr>
+              <w:t>)</w:t>
             </w:r>
           </w:p>
         </w:tc>
@@ -14728,8 +16107,18 @@
                 <w:sz w:val="20"/>
                 <w:szCs w:val="20"/>
               </w:rPr>
-              <w:t>Null when calling toAddress</w:t>
-            </w:r>
+              <w:t xml:space="preserve">Null when calling </w:t>
+            </w:r>
+            <w:proofErr w:type="spellStart"/>
+            <w:r>
+              <w:rPr>
+                <w:bCs/>
+                <w:sz w:val="20"/>
+                <w:szCs w:val="20"/>
+              </w:rPr>
+              <w:t>toAddress</w:t>
+            </w:r>
+            <w:proofErr w:type="spellEnd"/>
           </w:p>
         </w:tc>
         <w:tc>
@@ -14811,7 +16200,7 @@
         </w:tc>
         <w:tc>
           <w:tcPr>
-            <w:tcW w:w="1276" w:type="dxa"/>
+            <w:tcW w:w="1559" w:type="dxa"/>
             <w:shd w:val="clear" w:color="auto" w:fill="FFD5D1"/>
           </w:tcPr>
           <w:p>
@@ -14834,7 +16223,7 @@
         </w:tc>
         <w:tc>
           <w:tcPr>
-            <w:tcW w:w="1275" w:type="dxa"/>
+            <w:tcW w:w="992" w:type="dxa"/>
             <w:shd w:val="clear" w:color="auto" w:fill="FFD5D1"/>
           </w:tcPr>
           <w:p>
@@ -15044,7 +16433,7 @@
         </w:tc>
         <w:tc>
           <w:tcPr>
-            <w:tcW w:w="1276" w:type="dxa"/>
+            <w:tcW w:w="1559" w:type="dxa"/>
             <w:shd w:val="clear" w:color="auto" w:fill="EFFFE9"/>
           </w:tcPr>
           <w:p>
@@ -15067,7 +16456,7 @@
         </w:tc>
         <w:tc>
           <w:tcPr>
-            <w:tcW w:w="1275" w:type="dxa"/>
+            <w:tcW w:w="992" w:type="dxa"/>
             <w:shd w:val="clear" w:color="auto" w:fill="EFFFE9"/>
           </w:tcPr>
           <w:p>
@@ -15106,7 +16495,23 @@
                 <w:sz w:val="20"/>
                 <w:szCs w:val="20"/>
               </w:rPr>
-              <w:t>Test passed after change to code with ChangeID CHG003</w:t>
+              <w:t xml:space="preserve">Test passed after change to code with </w:t>
+            </w:r>
+            <w:proofErr w:type="spellStart"/>
+            <w:r>
+              <w:rPr>
+                <w:sz w:val="20"/>
+                <w:szCs w:val="20"/>
+              </w:rPr>
+              <w:t>ChangeID</w:t>
+            </w:r>
+            <w:proofErr w:type="spellEnd"/>
+            <w:r>
+              <w:rPr>
+                <w:sz w:val="20"/>
+                <w:szCs w:val="20"/>
+              </w:rPr>
+              <w:t xml:space="preserve"> CHG003</w:t>
             </w:r>
           </w:p>
         </w:tc>
@@ -15149,76 +16554,21 @@
       </w:pPr>
     </w:p>
     <w:p>
-      <w:pPr>
-        <w:rPr>
-          <w:bCs/>
-        </w:rPr>
-      </w:pPr>
-    </w:p>
-    <w:p>
-      <w:pPr>
-        <w:rPr>
-          <w:bCs/>
-        </w:rPr>
-      </w:pPr>
-    </w:p>
-    <w:p>
-      <w:pPr>
-        <w:rPr>
-          <w:bCs/>
-        </w:rPr>
-      </w:pPr>
-    </w:p>
-    <w:p>
-      <w:pPr>
-        <w:rPr>
-          <w:bCs/>
-        </w:rPr>
-      </w:pPr>
-    </w:p>
-    <w:p>
-      <w:pPr>
-        <w:rPr>
-          <w:bCs/>
-        </w:rPr>
-      </w:pPr>
-    </w:p>
-    <w:p>
-      <w:pPr>
-        <w:rPr>
-          <w:bCs/>
-        </w:rPr>
-      </w:pPr>
-    </w:p>
-    <w:p>
-      <w:pPr>
-        <w:rPr>
-          <w:bCs/>
-        </w:rPr>
-      </w:pPr>
-    </w:p>
-    <w:p>
-      <w:pPr>
-        <w:rPr>
-          <w:bCs/>
-        </w:rPr>
-      </w:pPr>
-    </w:p>
-    <w:p>
       <w:r>
+        <w:lastRenderedPageBreak/>
         <w:t>Change Log</w:t>
       </w:r>
     </w:p>
     <w:tbl>
       <w:tblPr>
         <w:tblStyle w:val="TableGrid"/>
-        <w:tblW w:w="20549" w:type="dxa"/>
+        <w:tblW w:w="20830" w:type="dxa"/>
         <w:tblLook w:val="04A0" w:firstRow="1" w:lastRow="0" w:firstColumn="1" w:lastColumn="0" w:noHBand="0" w:noVBand="1"/>
       </w:tblPr>
       <w:tblGrid>
         <w:gridCol w:w="1105"/>
         <w:gridCol w:w="1260"/>
-        <w:gridCol w:w="979"/>
+        <w:gridCol w:w="1260"/>
         <w:gridCol w:w="4580"/>
         <w:gridCol w:w="1724"/>
         <w:gridCol w:w="1559"/>
@@ -15244,17 +16594,17 @@
           </w:tcPr>
           <w:p>
             <w:r>
+              <w:t>Bug ID</w:t>
+            </w:r>
+          </w:p>
+        </w:tc>
+        <w:tc>
+          <w:tcPr>
+            <w:tcW w:w="1260" w:type="dxa"/>
+          </w:tcPr>
+          <w:p>
+            <w:r>
               <w:t>GIT Commit ID</w:t>
-            </w:r>
-          </w:p>
-        </w:tc>
-        <w:tc>
-          <w:tcPr>
-            <w:tcW w:w="979" w:type="dxa"/>
-          </w:tcPr>
-          <w:p>
-            <w:r>
-              <w:t>Bug ID</w:t>
             </w:r>
           </w:p>
         </w:tc>
@@ -15353,30 +16703,56 @@
           </w:tcPr>
           <w:p>
             <w:r>
+              <w:t>BUG002</w:t>
+            </w:r>
+          </w:p>
+        </w:tc>
+        <w:tc>
+          <w:tcPr>
+            <w:tcW w:w="1260" w:type="dxa"/>
+          </w:tcPr>
+          <w:p>
+            <w:r>
               <w:t>D2c7cf7</w:t>
             </w:r>
           </w:p>
         </w:tc>
         <w:tc>
           <w:tcPr>
-            <w:tcW w:w="979" w:type="dxa"/>
-          </w:tcPr>
-          <w:p>
-            <w:r>
-              <w:t>BUG00</w:t>
-            </w:r>
-            <w:r>
-              <w:t>1</w:t>
-            </w:r>
-          </w:p>
-        </w:tc>
-        <w:tc>
-          <w:tcPr>
             <w:tcW w:w="4580" w:type="dxa"/>
           </w:tcPr>
           <w:p>
             <w:r>
-              <w:t>Return statement of emailMessage() getter method changed from “emailMessage()” method to “emailMessage” variable.</w:t>
+              <w:t xml:space="preserve">Return statement of </w:t>
+            </w:r>
+            <w:proofErr w:type="spellStart"/>
+            <w:proofErr w:type="gramStart"/>
+            <w:r>
+              <w:t>emailMessage</w:t>
+            </w:r>
+            <w:proofErr w:type="spellEnd"/>
+            <w:r>
+              <w:t>(</w:t>
+            </w:r>
+            <w:proofErr w:type="gramEnd"/>
+            <w:r>
+              <w:t>) getter method changed from “</w:t>
+            </w:r>
+            <w:proofErr w:type="spellStart"/>
+            <w:r>
+              <w:t>emailMessage</w:t>
+            </w:r>
+            <w:proofErr w:type="spellEnd"/>
+            <w:r>
+              <w:t>()” method to “</w:t>
+            </w:r>
+            <w:proofErr w:type="spellStart"/>
+            <w:r>
+              <w:t>emailMessage</w:t>
+            </w:r>
+            <w:proofErr w:type="spellEnd"/>
+            <w:r>
+              <w:t>” variable.</w:t>
             </w:r>
           </w:p>
         </w:tc>
@@ -15390,7 +16766,15 @@
             </w:r>
             <w:r>
               <w:br/>
-              <w:t>(emailMessage)</w:t>
+              <w:t>(</w:t>
+            </w:r>
+            <w:proofErr w:type="spellStart"/>
+            <w:r>
+              <w:t>emailMessage</w:t>
+            </w:r>
+            <w:proofErr w:type="spellEnd"/>
+            <w:r>
+              <w:t>)</w:t>
             </w:r>
           </w:p>
         </w:tc>
@@ -15436,15 +16820,23 @@
           </w:tcPr>
           <w:p>
             <w:r>
-              <w:t xml:space="preserve">Changed code removing method call and </w:t>
-            </w:r>
-            <w:r>
-              <w:t>setting return value to emailMessage member variable</w:t>
+              <w:t xml:space="preserve">Changed code removing method call and setting return value to </w:t>
+            </w:r>
+            <w:proofErr w:type="spellStart"/>
+            <w:r>
+              <w:t>emailMessage</w:t>
+            </w:r>
+            <w:proofErr w:type="spellEnd"/>
+            <w:r>
+              <w:t xml:space="preserve"> member variable</w:t>
             </w:r>
           </w:p>
         </w:tc>
       </w:tr>
       <w:tr>
+        <w:trPr>
+          <w:trHeight w:val="1515"/>
+        </w:trPr>
         <w:tc>
           <w:tcPr>
             <w:tcW w:w="1105" w:type="dxa"/>
@@ -15459,6 +16851,17 @@
         <w:tc>
           <w:tcPr>
             <w:tcW w:w="1260" w:type="dxa"/>
+            <w:vMerge w:val="restart"/>
+          </w:tcPr>
+          <w:p>
+            <w:r>
+              <w:t>BUG003</w:t>
+            </w:r>
+          </w:p>
+        </w:tc>
+        <w:tc>
+          <w:tcPr>
+            <w:tcW w:w="1260" w:type="dxa"/>
           </w:tcPr>
           <w:p>
             <w:r>
@@ -15468,22 +16871,19 @@
         </w:tc>
         <w:tc>
           <w:tcPr>
-            <w:tcW w:w="979" w:type="dxa"/>
-            <w:vMerge w:val="restart"/>
-          </w:tcPr>
-          <w:p>
-            <w:r>
-              <w:t>BUG003</w:t>
-            </w:r>
-          </w:p>
-        </w:tc>
-        <w:tc>
-          <w:tcPr>
             <w:tcW w:w="4580" w:type="dxa"/>
           </w:tcPr>
           <w:p>
             <w:r>
-              <w:t>Null Pointer exception when using toString when the subject has not been set. Add a condition to the method to check if null and print “[no subject set]” if null</w:t>
+              <w:t xml:space="preserve">Null Pointer exception when using </w:t>
+            </w:r>
+            <w:proofErr w:type="spellStart"/>
+            <w:r>
+              <w:t>toString</w:t>
+            </w:r>
+            <w:proofErr w:type="spellEnd"/>
+            <w:r>
+              <w:t xml:space="preserve"> when the subject has not been set. Add a condition to the method to check if null and print “[no subject set]” if null</w:t>
             </w:r>
           </w:p>
         </w:tc>
@@ -15497,7 +16897,19 @@
             </w:r>
             <w:r>
               <w:br/>
-              <w:t>toString()</w:t>
+            </w:r>
+            <w:proofErr w:type="spellStart"/>
+            <w:proofErr w:type="gramStart"/>
+            <w:r>
+              <w:t>toString</w:t>
+            </w:r>
+            <w:proofErr w:type="spellEnd"/>
+            <w:r>
+              <w:t>(</w:t>
+            </w:r>
+            <w:proofErr w:type="gramEnd"/>
+            <w:r>
+              <w:t>)</w:t>
             </w:r>
           </w:p>
         </w:tc>
@@ -15543,12 +16955,23 @@
           </w:tcPr>
           <w:p>
             <w:r>
-              <w:t>Added a null check to toString method to prevent null pointer exception</w:t>
+              <w:t xml:space="preserve">Added a null check to </w:t>
+            </w:r>
+            <w:proofErr w:type="spellStart"/>
+            <w:r>
+              <w:t>toString</w:t>
+            </w:r>
+            <w:proofErr w:type="spellEnd"/>
+            <w:r>
+              <w:t xml:space="preserve"> method to prevent null pointer exception</w:t>
             </w:r>
           </w:p>
         </w:tc>
       </w:tr>
       <w:tr>
+        <w:trPr>
+          <w:trHeight w:val="1538"/>
+        </w:trPr>
         <w:tc>
           <w:tcPr>
             <w:tcW w:w="1105" w:type="dxa"/>
@@ -15559,8 +16982,15 @@
         <w:tc>
           <w:tcPr>
             <w:tcW w:w="1260" w:type="dxa"/>
+            <w:vMerge/>
           </w:tcPr>
           <w:p/>
+        </w:tc>
+        <w:tc>
+          <w:tcPr>
+            <w:tcW w:w="1260" w:type="dxa"/>
+          </w:tcPr>
+          <w:p/>
           <w:p>
             <w:r>
               <w:t>2239fe2</w:t>
@@ -15569,18 +16999,27 @@
         </w:tc>
         <w:tc>
           <w:tcPr>
-            <w:tcW w:w="979" w:type="dxa"/>
-            <w:vMerge/>
-          </w:tcPr>
-          <w:p/>
-        </w:tc>
-        <w:tc>
-          <w:tcPr>
             <w:tcW w:w="4580" w:type="dxa"/>
           </w:tcPr>
           <w:p>
             <w:r>
-              <w:t>The conditions for the if statement in the function toString has been reversed. It now checks if the string if null before checking if its an empty string. If its null, it goes onto execute the statements inside the if statement.</w:t>
+              <w:t xml:space="preserve">The conditions for the if statement in the function </w:t>
+            </w:r>
+            <w:proofErr w:type="spellStart"/>
+            <w:r>
+              <w:t>toString</w:t>
+            </w:r>
+            <w:proofErr w:type="spellEnd"/>
+            <w:r>
+              <w:t xml:space="preserve"> has been reversed. It now checks if the string if null before checking if </w:t>
+            </w:r>
+            <w:proofErr w:type="spellStart"/>
+            <w:r>
+              <w:t>its</w:t>
+            </w:r>
+            <w:proofErr w:type="spellEnd"/>
+            <w:r>
+              <w:t xml:space="preserve"> an empty string. If its null, it goes onto execute the statements inside the if statement.</w:t>
             </w:r>
           </w:p>
         </w:tc>
@@ -15619,8 +17058,13 @@
             <w:tcW w:w="1841" w:type="dxa"/>
           </w:tcPr>
           <w:p>
-            <w:r>
-              <w:t>Athullya Roy</w:t>
+            <w:proofErr w:type="spellStart"/>
+            <w:r>
+              <w:t>Athullya</w:t>
+            </w:r>
+            <w:proofErr w:type="spellEnd"/>
+            <w:r>
+              <w:t xml:space="preserve"> Roy</w:t>
             </w:r>
           </w:p>
         </w:tc>
@@ -15654,36 +17098,56 @@
           </w:tcPr>
           <w:p>
             <w:r>
-              <w:t>Edd</w:t>
-            </w:r>
-            <w:r>
-              <w:t>9154</w:t>
-            </w:r>
-          </w:p>
-        </w:tc>
-        <w:tc>
-          <w:tcPr>
-            <w:tcW w:w="979" w:type="dxa"/>
-          </w:tcPr>
-          <w:p>
-            <w:r>
               <w:t>BUG001</w:t>
             </w:r>
           </w:p>
         </w:tc>
         <w:tc>
           <w:tcPr>
+            <w:tcW w:w="1260" w:type="dxa"/>
+          </w:tcPr>
+          <w:p>
+            <w:r>
+              <w:t>Edd9154</w:t>
+            </w:r>
+          </w:p>
+        </w:tc>
+        <w:tc>
+          <w:tcPr>
             <w:tcW w:w="4580" w:type="dxa"/>
           </w:tcPr>
           <w:p>
-            <w:r>
-              <w:t>SetTo and From methods check for @ in address but not position. Include regular expression to validate combinations of addresses</w:t>
-            </w:r>
-            <w:r>
-              <w:t>. To do so I have added a new function called Email Parser which takes an address as input and returns true or false depending on whether it is valid or not</w:t>
-            </w:r>
-            <w:r>
-              <w:t>. I have updated setTO and setFom methods to use the boolean result of email parser in the if statement</w:t>
+            <w:proofErr w:type="spellStart"/>
+            <w:r>
+              <w:t>SetTo</w:t>
+            </w:r>
+            <w:proofErr w:type="spellEnd"/>
+            <w:r>
+              <w:t xml:space="preserve"> and </w:t>
+            </w:r>
+            <w:proofErr w:type="gramStart"/>
+            <w:r>
+              <w:t>From</w:t>
+            </w:r>
+            <w:proofErr w:type="gramEnd"/>
+            <w:r>
+              <w:t xml:space="preserve"> methods check for @ in address but not position. Include regular expression to validate combinations of addresses. To do so I have added a new function called Email Parser which takes an address as input and returns true or false depending on whether it is valid or not. I have updated </w:t>
+            </w:r>
+            <w:proofErr w:type="spellStart"/>
+            <w:r>
+              <w:t>setTO</w:t>
+            </w:r>
+            <w:proofErr w:type="spellEnd"/>
+            <w:r>
+              <w:t xml:space="preserve"> and </w:t>
+            </w:r>
+            <w:proofErr w:type="spellStart"/>
+            <w:r>
+              <w:t>setFom</w:t>
+            </w:r>
+            <w:proofErr w:type="spellEnd"/>
+            <w:r>
+              <w:t xml:space="preserve"> methods to use the boolean result of email parser in the if statement</w:t>
             </w:r>
           </w:p>
         </w:tc>
@@ -15703,10 +17167,7 @@
           </w:tcPr>
           <w:p>
             <w:r>
-              <w:t>26/04/</w:t>
-            </w:r>
-            <w:r>
-              <w:t>018</w:t>
+              <w:t>26/04/018</w:t>
             </w:r>
           </w:p>
         </w:tc>
@@ -15760,16 +17221,6 @@
           </w:tcPr>
           <w:p>
             <w:r>
-              <w:t>4e4f97b</w:t>
-            </w:r>
-          </w:p>
-        </w:tc>
-        <w:tc>
-          <w:tcPr>
-            <w:tcW w:w="979" w:type="dxa"/>
-          </w:tcPr>
-          <w:p>
-            <w:r>
               <w:rPr>
                 <w:rFonts w:ascii="Segoe UI" w:hAnsi="Segoe UI" w:cs="Segoe UI"/>
                 <w:color w:val="586069"/>
@@ -15777,17 +17228,17 @@
                 <w:szCs w:val="20"/>
                 <w:shd w:val="clear" w:color="auto" w:fill="F1F8FF"/>
               </w:rPr>
-              <w:t> </w:t>
-            </w:r>
-            <w:r>
-              <w:rPr>
-                <w:rFonts w:ascii="Segoe UI" w:hAnsi="Segoe UI" w:cs="Segoe UI"/>
-                <w:color w:val="586069"/>
-                <w:sz w:val="20"/>
-                <w:szCs w:val="20"/>
-                <w:shd w:val="clear" w:color="auto" w:fill="F1F8FF"/>
-              </w:rPr>
-              <w:t>N/A</w:t>
+              <w:t> N/A</w:t>
+            </w:r>
+          </w:p>
+        </w:tc>
+        <w:tc>
+          <w:tcPr>
+            <w:tcW w:w="1260" w:type="dxa"/>
+          </w:tcPr>
+          <w:p>
+            <w:r>
+              <w:t>4e4f97b</w:t>
             </w:r>
           </w:p>
         </w:tc>
@@ -15797,11 +17248,23 @@
           </w:tcPr>
           <w:p>
             <w:r>
-              <w:t xml:space="preserve">The return value of the functions setTo and setFrom has been changed from void to </w:t>
-            </w:r>
-            <w:r>
-              <w:lastRenderedPageBreak/>
-              <w:t>Boolean. It now returns true if the email format is correct and false if its incorrect.</w:t>
+              <w:t xml:space="preserve">The return value of the functions </w:t>
+            </w:r>
+            <w:proofErr w:type="spellStart"/>
+            <w:r>
+              <w:t>setTo</w:t>
+            </w:r>
+            <w:proofErr w:type="spellEnd"/>
+            <w:r>
+              <w:t xml:space="preserve"> and </w:t>
+            </w:r>
+            <w:proofErr w:type="spellStart"/>
+            <w:r>
+              <w:t>setFrom</w:t>
+            </w:r>
+            <w:proofErr w:type="spellEnd"/>
+            <w:r>
+              <w:t xml:space="preserve"> has been changed from void to Boolean. It now returns true if the email format is correct and false if its incorrect.</w:t>
             </w:r>
           </w:p>
         </w:tc>
@@ -15811,7 +17274,6 @@
           </w:tcPr>
           <w:p>
             <w:r>
-              <w:lastRenderedPageBreak/>
               <w:t>CompanyEmail</w:t>
             </w:r>
           </w:p>
@@ -15841,8 +17303,13 @@
             <w:tcW w:w="1841" w:type="dxa"/>
           </w:tcPr>
           <w:p>
-            <w:r>
-              <w:t>Athullya Roy</w:t>
+            <w:proofErr w:type="spellStart"/>
+            <w:r>
+              <w:t>Athullya</w:t>
+            </w:r>
+            <w:proofErr w:type="spellEnd"/>
+            <w:r>
+              <w:t xml:space="preserve"> Roy</w:t>
             </w:r>
           </w:p>
         </w:tc>
@@ -15868,13 +17335,9 @@
         </w:tc>
       </w:tr>
     </w:tbl>
-    <w:p/>
-    <w:p/>
-    <w:p/>
-    <w:p/>
-    <w:p/>
     <w:p>
       <w:r>
+        <w:lastRenderedPageBreak/>
         <w:t>Bug Fix List</w:t>
       </w:r>
     </w:p>
@@ -16133,7 +17596,28 @@
               <w:cnfStyle w:val="000000000000" w:firstRow="0" w:lastRow="0" w:firstColumn="0" w:lastColumn="0" w:oddVBand="0" w:evenVBand="0" w:oddHBand="0" w:evenHBand="0" w:firstRowFirstColumn="0" w:firstRowLastColumn="0" w:lastRowFirstColumn="0" w:lastRowLastColumn="0"/>
             </w:pPr>
             <w:r>
-              <w:t>The setFrom() and setTo() email methods only check for a “@” being present in the entered string, not at any specific position. Therefore, an incorrect email address could be entered. i.e. “psyrr1nottinghamac.uk@”</w:t>
+              <w:t xml:space="preserve">The </w:t>
+            </w:r>
+            <w:proofErr w:type="spellStart"/>
+            <w:proofErr w:type="gramStart"/>
+            <w:r>
+              <w:t>setFrom</w:t>
+            </w:r>
+            <w:proofErr w:type="spellEnd"/>
+            <w:r>
+              <w:t>(</w:t>
+            </w:r>
+            <w:proofErr w:type="gramEnd"/>
+            <w:r>
+              <w:t xml:space="preserve">) and </w:t>
+            </w:r>
+            <w:proofErr w:type="spellStart"/>
+            <w:r>
+              <w:t>setTo</w:t>
+            </w:r>
+            <w:proofErr w:type="spellEnd"/>
+            <w:r>
+              <w:t>() email methods only check for a “@” being present in the entered string, not at any specific position. Therefore, an incorrect email address could be entered. i.e. “psyrr1nottinghamac.uk@”</w:t>
             </w:r>
           </w:p>
         </w:tc>
@@ -16334,8 +17818,34 @@
             <w:pPr>
               <w:cnfStyle w:val="000000000000" w:firstRow="0" w:lastRow="0" w:firstColumn="0" w:lastColumn="0" w:oddVBand="0" w:evenVBand="0" w:oddHBand="0" w:evenHBand="0" w:firstRowFirstColumn="0" w:firstRowLastColumn="0" w:lastRowFirstColumn="0" w:lastRowLastColumn="0"/>
             </w:pPr>
-            <w:r>
-              <w:t>emailMessage() method returns itself, not the value stored in the variable “emailMessage”. The method should be performing as a getter for the variable “emailMessage”.</w:t>
+            <w:proofErr w:type="spellStart"/>
+            <w:proofErr w:type="gramStart"/>
+            <w:r>
+              <w:t>emailMessage</w:t>
+            </w:r>
+            <w:proofErr w:type="spellEnd"/>
+            <w:r>
+              <w:t>(</w:t>
+            </w:r>
+            <w:proofErr w:type="gramEnd"/>
+            <w:r>
+              <w:t>) method returns itself, not the value stored in the variable “</w:t>
+            </w:r>
+            <w:proofErr w:type="spellStart"/>
+            <w:r>
+              <w:t>emailMessage</w:t>
+            </w:r>
+            <w:proofErr w:type="spellEnd"/>
+            <w:r>
+              <w:t>”. The method should be performing as a getter for the variable “</w:t>
+            </w:r>
+            <w:proofErr w:type="spellStart"/>
+            <w:r>
+              <w:t>emailMessage</w:t>
+            </w:r>
+            <w:proofErr w:type="spellEnd"/>
+            <w:r>
+              <w:t>”.</w:t>
             </w:r>
           </w:p>
         </w:tc>
@@ -16415,7 +17925,28 @@
               <w:cnfStyle w:val="000000000000" w:firstRow="0" w:lastRow="0" w:firstColumn="0" w:lastColumn="0" w:oddVBand="0" w:evenVBand="0" w:oddHBand="0" w:evenHBand="0" w:firstRowFirstColumn="0" w:firstRowLastColumn="0" w:lastRowFirstColumn="0" w:lastRowLastColumn="0"/>
             </w:pPr>
             <w:r>
-              <w:t>Change return statement to the variable “emailMessage”, instead of the method “emailMessage()”.</w:t>
+              <w:t>Change return statement to the variable “</w:t>
+            </w:r>
+            <w:proofErr w:type="spellStart"/>
+            <w:r>
+              <w:t>emailMessage</w:t>
+            </w:r>
+            <w:proofErr w:type="spellEnd"/>
+            <w:r>
+              <w:t>”, instead of the method “</w:t>
+            </w:r>
+            <w:proofErr w:type="spellStart"/>
+            <w:proofErr w:type="gramStart"/>
+            <w:r>
+              <w:t>emailMessage</w:t>
+            </w:r>
+            <w:proofErr w:type="spellEnd"/>
+            <w:r>
+              <w:t>(</w:t>
+            </w:r>
+            <w:proofErr w:type="gramEnd"/>
+            <w:r>
+              <w:t>)”.</w:t>
             </w:r>
           </w:p>
         </w:tc>
@@ -16484,7 +18015,14 @@
             </w:r>
             <w:r>
               <w:br/>
-              <w:t>Athullya Roy</w:t>
+            </w:r>
+            <w:proofErr w:type="spellStart"/>
+            <w:r>
+              <w:t>Athullya</w:t>
+            </w:r>
+            <w:proofErr w:type="spellEnd"/>
+            <w:r>
+              <w:t xml:space="preserve"> Roy</w:t>
             </w:r>
             <w:r>
               <w:br/>
@@ -16547,7 +18085,6 @@
           </w:tcPr>
           <w:p>
             <w:r>
-              <w:lastRenderedPageBreak/>
               <w:t>BUG003</w:t>
             </w:r>
           </w:p>
@@ -16561,7 +18098,17 @@
               <w:cnfStyle w:val="000000000000" w:firstRow="0" w:lastRow="0" w:firstColumn="0" w:lastColumn="0" w:oddVBand="0" w:evenVBand="0" w:oddHBand="0" w:evenHBand="0" w:firstRowFirstColumn="0" w:firstRowLastColumn="0" w:lastRowFirstColumn="0" w:lastRowLastColumn="0"/>
             </w:pPr>
             <w:r>
-              <w:t>Null Pointer exception when trying to print the subject of a email that has not been set</w:t>
+              <w:t xml:space="preserve">Null Pointer exception when trying to print the subject of </w:t>
+            </w:r>
+            <w:proofErr w:type="spellStart"/>
+            <w:proofErr w:type="gramStart"/>
+            <w:r>
+              <w:t>a</w:t>
+            </w:r>
+            <w:proofErr w:type="spellEnd"/>
+            <w:proofErr w:type="gramEnd"/>
+            <w:r>
+              <w:t xml:space="preserve"> email that has not been set</w:t>
             </w:r>
           </w:p>
         </w:tc>
@@ -16745,7 +18292,25 @@
                 <w:sz w:val="20"/>
                 <w:szCs w:val="20"/>
               </w:rPr>
-              <w:t>27/04/2018 – Added OR condition to toString if statement</w:t>
+              <w:t xml:space="preserve">27/04/2018 – Added OR condition to </w:t>
+            </w:r>
+            <w:proofErr w:type="spellStart"/>
+            <w:r>
+              <w:rPr>
+                <w:bCs/>
+                <w:sz w:val="20"/>
+                <w:szCs w:val="20"/>
+              </w:rPr>
+              <w:t>toString</w:t>
+            </w:r>
+            <w:proofErr w:type="spellEnd"/>
+            <w:r>
+              <w:rPr>
+                <w:bCs/>
+                <w:sz w:val="20"/>
+                <w:szCs w:val="20"/>
+              </w:rPr>
+              <w:t xml:space="preserve"> if statement</w:t>
             </w:r>
           </w:p>
         </w:tc>
@@ -16769,7 +18334,7 @@
 </file>
 
 <file path=word/endnotes.xml><?xml version="1.0" encoding="utf-8"?>
-<w:endnotes xmlns:wpc="http://schemas.microsoft.com/office/word/2010/wordprocessingCanvas" xmlns:cx="http://schemas.microsoft.com/office/drawing/2014/chartex" xmlns:cx1="http://schemas.microsoft.com/office/drawing/2015/9/8/chartex" xmlns:cx2="http://schemas.microsoft.com/office/drawing/2015/10/21/chartex" xmlns:mc="http://schemas.openxmlformats.org/markup-compatibility/2006" xmlns:o="urn:schemas-microsoft-com:office:office" xmlns:r="http://schemas.openxmlformats.org/officeDocument/2006/relationships" xmlns:m="http://schemas.openxmlformats.org/officeDocument/2006/math" xmlns:v="urn:schemas-microsoft-com:vml" xmlns:wp14="http://schemas.microsoft.com/office/word/2010/wordprocessingDrawing" xmlns:wp="http://schemas.openxmlformats.org/drawingml/2006/wordprocessingDrawing" xmlns:w10="urn:schemas-microsoft-com:office:word" xmlns:w="http://schemas.openxmlformats.org/wordprocessingml/2006/main" xmlns:w14="http://schemas.microsoft.com/office/word/2010/wordml" xmlns:w15="http://schemas.microsoft.com/office/word/2012/wordml" xmlns:w16se="http://schemas.microsoft.com/office/word/2015/wordml/symex" xmlns:wpg="http://schemas.microsoft.com/office/word/2010/wordprocessingGroup" xmlns:wpi="http://schemas.microsoft.com/office/word/2010/wordprocessingInk" xmlns:wne="http://schemas.microsoft.com/office/word/2006/wordml" xmlns:wps="http://schemas.microsoft.com/office/word/2010/wordprocessingShape" mc:Ignorable="w14 w15 w16se wp14">
+<w:endnotes xmlns:wpc="http://schemas.microsoft.com/office/word/2010/wordprocessingCanvas" xmlns:cx="http://schemas.microsoft.com/office/drawing/2014/chartex" xmlns:cx1="http://schemas.microsoft.com/office/drawing/2015/9/8/chartex" xmlns:cx2="http://schemas.microsoft.com/office/drawing/2015/10/21/chartex" xmlns:cx3="http://schemas.microsoft.com/office/drawing/2016/5/9/chartex" xmlns:cx4="http://schemas.microsoft.com/office/drawing/2016/5/10/chartex" xmlns:cx5="http://schemas.microsoft.com/office/drawing/2016/5/11/chartex" xmlns:cx6="http://schemas.microsoft.com/office/drawing/2016/5/12/chartex" xmlns:cx7="http://schemas.microsoft.com/office/drawing/2016/5/13/chartex" xmlns:cx8="http://schemas.microsoft.com/office/drawing/2016/5/14/chartex" xmlns:mc="http://schemas.openxmlformats.org/markup-compatibility/2006" xmlns:aink="http://schemas.microsoft.com/office/drawing/2016/ink" xmlns:am3d="http://schemas.microsoft.com/office/drawing/2017/model3d" xmlns:o="urn:schemas-microsoft-com:office:office" xmlns:r="http://schemas.openxmlformats.org/officeDocument/2006/relationships" xmlns:m="http://schemas.openxmlformats.org/officeDocument/2006/math" xmlns:v="urn:schemas-microsoft-com:vml" xmlns:wp14="http://schemas.microsoft.com/office/word/2010/wordprocessingDrawing" xmlns:wp="http://schemas.openxmlformats.org/drawingml/2006/wordprocessingDrawing" xmlns:w10="urn:schemas-microsoft-com:office:word" xmlns:w="http://schemas.openxmlformats.org/wordprocessingml/2006/main" xmlns:w14="http://schemas.microsoft.com/office/word/2010/wordml" xmlns:w15="http://schemas.microsoft.com/office/word/2012/wordml" xmlns:w16cid="http://schemas.microsoft.com/office/word/2016/wordml/cid" xmlns:w16se="http://schemas.microsoft.com/office/word/2015/wordml/symex" xmlns:wpg="http://schemas.microsoft.com/office/word/2010/wordprocessingGroup" xmlns:wpi="http://schemas.microsoft.com/office/word/2010/wordprocessingInk" xmlns:wne="http://schemas.microsoft.com/office/word/2006/wordml" xmlns:wps="http://schemas.microsoft.com/office/word/2010/wordprocessingShape" mc:Ignorable="w14 w15 w16se w16cid wp14">
   <w:endnote w:type="separator" w:id="-1">
     <w:p>
       <w:pPr>
@@ -16801,7 +18366,7 @@
 </file>
 
 <file path=word/footer1.xml><?xml version="1.0" encoding="utf-8"?>
-<w:ftr xmlns:wpc="http://schemas.microsoft.com/office/word/2010/wordprocessingCanvas" xmlns:cx="http://schemas.microsoft.com/office/drawing/2014/chartex" xmlns:cx1="http://schemas.microsoft.com/office/drawing/2015/9/8/chartex" xmlns:cx2="http://schemas.microsoft.com/office/drawing/2015/10/21/chartex" xmlns:mc="http://schemas.openxmlformats.org/markup-compatibility/2006" xmlns:o="urn:schemas-microsoft-com:office:office" xmlns:r="http://schemas.openxmlformats.org/officeDocument/2006/relationships" xmlns:m="http://schemas.openxmlformats.org/officeDocument/2006/math" xmlns:v="urn:schemas-microsoft-com:vml" xmlns:wp14="http://schemas.microsoft.com/office/word/2010/wordprocessingDrawing" xmlns:wp="http://schemas.openxmlformats.org/drawingml/2006/wordprocessingDrawing" xmlns:w10="urn:schemas-microsoft-com:office:word" xmlns:w="http://schemas.openxmlformats.org/wordprocessingml/2006/main" xmlns:w14="http://schemas.microsoft.com/office/word/2010/wordml" xmlns:w15="http://schemas.microsoft.com/office/word/2012/wordml" xmlns:w16se="http://schemas.microsoft.com/office/word/2015/wordml/symex" xmlns:wpg="http://schemas.microsoft.com/office/word/2010/wordprocessingGroup" xmlns:wpi="http://schemas.microsoft.com/office/word/2010/wordprocessingInk" xmlns:wne="http://schemas.microsoft.com/office/word/2006/wordml" xmlns:wps="http://schemas.microsoft.com/office/word/2010/wordprocessingShape" mc:Ignorable="w14 w15 w16se wp14">
+<w:ftr xmlns:wpc="http://schemas.microsoft.com/office/word/2010/wordprocessingCanvas" xmlns:cx="http://schemas.microsoft.com/office/drawing/2014/chartex" xmlns:cx1="http://schemas.microsoft.com/office/drawing/2015/9/8/chartex" xmlns:cx2="http://schemas.microsoft.com/office/drawing/2015/10/21/chartex" xmlns:cx3="http://schemas.microsoft.com/office/drawing/2016/5/9/chartex" xmlns:cx4="http://schemas.microsoft.com/office/drawing/2016/5/10/chartex" xmlns:cx5="http://schemas.microsoft.com/office/drawing/2016/5/11/chartex" xmlns:cx6="http://schemas.microsoft.com/office/drawing/2016/5/12/chartex" xmlns:cx7="http://schemas.microsoft.com/office/drawing/2016/5/13/chartex" xmlns:cx8="http://schemas.microsoft.com/office/drawing/2016/5/14/chartex" xmlns:mc="http://schemas.openxmlformats.org/markup-compatibility/2006" xmlns:aink="http://schemas.microsoft.com/office/drawing/2016/ink" xmlns:am3d="http://schemas.microsoft.com/office/drawing/2017/model3d" xmlns:o="urn:schemas-microsoft-com:office:office" xmlns:r="http://schemas.openxmlformats.org/officeDocument/2006/relationships" xmlns:m="http://schemas.openxmlformats.org/officeDocument/2006/math" xmlns:v="urn:schemas-microsoft-com:vml" xmlns:wp14="http://schemas.microsoft.com/office/word/2010/wordprocessingDrawing" xmlns:wp="http://schemas.openxmlformats.org/drawingml/2006/wordprocessingDrawing" xmlns:w10="urn:schemas-microsoft-com:office:word" xmlns:w="http://schemas.openxmlformats.org/wordprocessingml/2006/main" xmlns:w14="http://schemas.microsoft.com/office/word/2010/wordml" xmlns:w15="http://schemas.microsoft.com/office/word/2012/wordml" xmlns:w16cid="http://schemas.microsoft.com/office/word/2016/wordml/cid" xmlns:w16se="http://schemas.microsoft.com/office/word/2015/wordml/symex" xmlns:wpg="http://schemas.microsoft.com/office/word/2010/wordprocessingGroup" xmlns:wpi="http://schemas.microsoft.com/office/word/2010/wordprocessingInk" xmlns:wne="http://schemas.microsoft.com/office/word/2006/wordml" xmlns:wps="http://schemas.microsoft.com/office/word/2010/wordprocessingShape" mc:Ignorable="w14 w15 w16se w16cid wp14">
   <w:p>
     <w:pPr>
       <w:pStyle w:val="Footer"/>
@@ -16811,7 +18376,7 @@
 </file>
 
 <file path=word/footnotes.xml><?xml version="1.0" encoding="utf-8"?>
-<w:footnotes xmlns:wpc="http://schemas.microsoft.com/office/word/2010/wordprocessingCanvas" xmlns:cx="http://schemas.microsoft.com/office/drawing/2014/chartex" xmlns:cx1="http://schemas.microsoft.com/office/drawing/2015/9/8/chartex" xmlns:cx2="http://schemas.microsoft.com/office/drawing/2015/10/21/chartex" xmlns:mc="http://schemas.openxmlformats.org/markup-compatibility/2006" xmlns:o="urn:schemas-microsoft-com:office:office" xmlns:r="http://schemas.openxmlformats.org/officeDocument/2006/relationships" xmlns:m="http://schemas.openxmlformats.org/officeDocument/2006/math" xmlns:v="urn:schemas-microsoft-com:vml" xmlns:wp14="http://schemas.microsoft.com/office/word/2010/wordprocessingDrawing" xmlns:wp="http://schemas.openxmlformats.org/drawingml/2006/wordprocessingDrawing" xmlns:w10="urn:schemas-microsoft-com:office:word" xmlns:w="http://schemas.openxmlformats.org/wordprocessingml/2006/main" xmlns:w14="http://schemas.microsoft.com/office/word/2010/wordml" xmlns:w15="http://schemas.microsoft.com/office/word/2012/wordml" xmlns:w16se="http://schemas.microsoft.com/office/word/2015/wordml/symex" xmlns:wpg="http://schemas.microsoft.com/office/word/2010/wordprocessingGroup" xmlns:wpi="http://schemas.microsoft.com/office/word/2010/wordprocessingInk" xmlns:wne="http://schemas.microsoft.com/office/word/2006/wordml" xmlns:wps="http://schemas.microsoft.com/office/word/2010/wordprocessingShape" mc:Ignorable="w14 w15 w16se wp14">
+<w:footnotes xmlns:wpc="http://schemas.microsoft.com/office/word/2010/wordprocessingCanvas" xmlns:cx="http://schemas.microsoft.com/office/drawing/2014/chartex" xmlns:cx1="http://schemas.microsoft.com/office/drawing/2015/9/8/chartex" xmlns:cx2="http://schemas.microsoft.com/office/drawing/2015/10/21/chartex" xmlns:cx3="http://schemas.microsoft.com/office/drawing/2016/5/9/chartex" xmlns:cx4="http://schemas.microsoft.com/office/drawing/2016/5/10/chartex" xmlns:cx5="http://schemas.microsoft.com/office/drawing/2016/5/11/chartex" xmlns:cx6="http://schemas.microsoft.com/office/drawing/2016/5/12/chartex" xmlns:cx7="http://schemas.microsoft.com/office/drawing/2016/5/13/chartex" xmlns:cx8="http://schemas.microsoft.com/office/drawing/2016/5/14/chartex" xmlns:mc="http://schemas.openxmlformats.org/markup-compatibility/2006" xmlns:aink="http://schemas.microsoft.com/office/drawing/2016/ink" xmlns:am3d="http://schemas.microsoft.com/office/drawing/2017/model3d" xmlns:o="urn:schemas-microsoft-com:office:office" xmlns:r="http://schemas.openxmlformats.org/officeDocument/2006/relationships" xmlns:m="http://schemas.openxmlformats.org/officeDocument/2006/math" xmlns:v="urn:schemas-microsoft-com:vml" xmlns:wp14="http://schemas.microsoft.com/office/word/2010/wordprocessingDrawing" xmlns:wp="http://schemas.openxmlformats.org/drawingml/2006/wordprocessingDrawing" xmlns:w10="urn:schemas-microsoft-com:office:word" xmlns:w="http://schemas.openxmlformats.org/wordprocessingml/2006/main" xmlns:w14="http://schemas.microsoft.com/office/word/2010/wordml" xmlns:w15="http://schemas.microsoft.com/office/word/2012/wordml" xmlns:w16cid="http://schemas.microsoft.com/office/word/2016/wordml/cid" xmlns:w16se="http://schemas.microsoft.com/office/word/2015/wordml/symex" xmlns:wpg="http://schemas.microsoft.com/office/word/2010/wordprocessingGroup" xmlns:wpi="http://schemas.microsoft.com/office/word/2010/wordprocessingInk" xmlns:wne="http://schemas.microsoft.com/office/word/2006/wordml" xmlns:wps="http://schemas.microsoft.com/office/word/2010/wordprocessingShape" mc:Ignorable="w14 w15 w16se w16cid wp14">
   <w:footnote w:type="separator" w:id="-1">
     <w:p>
       <w:pPr>
@@ -16843,7 +18408,7 @@
 </file>
 
 <file path=word/numbering.xml><?xml version="1.0" encoding="utf-8"?>
-<w:numbering xmlns:wpc="http://schemas.microsoft.com/office/word/2010/wordprocessingCanvas" xmlns:cx="http://schemas.microsoft.com/office/drawing/2014/chartex" xmlns:cx1="http://schemas.microsoft.com/office/drawing/2015/9/8/chartex" xmlns:cx2="http://schemas.microsoft.com/office/drawing/2015/10/21/chartex" xmlns:mc="http://schemas.openxmlformats.org/markup-compatibility/2006" xmlns:o="urn:schemas-microsoft-com:office:office" xmlns:r="http://schemas.openxmlformats.org/officeDocument/2006/relationships" xmlns:m="http://schemas.openxmlformats.org/officeDocument/2006/math" xmlns:v="urn:schemas-microsoft-com:vml" xmlns:wp14="http://schemas.microsoft.com/office/word/2010/wordprocessingDrawing" xmlns:wp="http://schemas.openxmlformats.org/drawingml/2006/wordprocessingDrawing" xmlns:w10="urn:schemas-microsoft-com:office:word" xmlns:w="http://schemas.openxmlformats.org/wordprocessingml/2006/main" xmlns:w14="http://schemas.microsoft.com/office/word/2010/wordml" xmlns:w15="http://schemas.microsoft.com/office/word/2012/wordml" xmlns:w16se="http://schemas.microsoft.com/office/word/2015/wordml/symex" xmlns:wpg="http://schemas.microsoft.com/office/word/2010/wordprocessingGroup" xmlns:wpi="http://schemas.microsoft.com/office/word/2010/wordprocessingInk" xmlns:wne="http://schemas.microsoft.com/office/word/2006/wordml" xmlns:wps="http://schemas.microsoft.com/office/word/2010/wordprocessingShape" mc:Ignorable="w14 w15 w16se wp14">
+<w:numbering xmlns:wpc="http://schemas.microsoft.com/office/word/2010/wordprocessingCanvas" xmlns:cx="http://schemas.microsoft.com/office/drawing/2014/chartex" xmlns:cx1="http://schemas.microsoft.com/office/drawing/2015/9/8/chartex" xmlns:cx2="http://schemas.microsoft.com/office/drawing/2015/10/21/chartex" xmlns:cx3="http://schemas.microsoft.com/office/drawing/2016/5/9/chartex" xmlns:cx4="http://schemas.microsoft.com/office/drawing/2016/5/10/chartex" xmlns:cx5="http://schemas.microsoft.com/office/drawing/2016/5/11/chartex" xmlns:cx6="http://schemas.microsoft.com/office/drawing/2016/5/12/chartex" xmlns:cx7="http://schemas.microsoft.com/office/drawing/2016/5/13/chartex" xmlns:cx8="http://schemas.microsoft.com/office/drawing/2016/5/14/chartex" xmlns:mc="http://schemas.openxmlformats.org/markup-compatibility/2006" xmlns:aink="http://schemas.microsoft.com/office/drawing/2016/ink" xmlns:am3d="http://schemas.microsoft.com/office/drawing/2017/model3d" xmlns:o="urn:schemas-microsoft-com:office:office" xmlns:r="http://schemas.openxmlformats.org/officeDocument/2006/relationships" xmlns:m="http://schemas.openxmlformats.org/officeDocument/2006/math" xmlns:v="urn:schemas-microsoft-com:vml" xmlns:wp14="http://schemas.microsoft.com/office/word/2010/wordprocessingDrawing" xmlns:wp="http://schemas.openxmlformats.org/drawingml/2006/wordprocessingDrawing" xmlns:w10="urn:schemas-microsoft-com:office:word" xmlns:w="http://schemas.openxmlformats.org/wordprocessingml/2006/main" xmlns:w14="http://schemas.microsoft.com/office/word/2010/wordml" xmlns:w15="http://schemas.microsoft.com/office/word/2012/wordml" xmlns:w16cid="http://schemas.microsoft.com/office/word/2016/wordml/cid" xmlns:w16se="http://schemas.microsoft.com/office/word/2015/wordml/symex" xmlns:wpg="http://schemas.microsoft.com/office/word/2010/wordprocessingGroup" xmlns:wpi="http://schemas.microsoft.com/office/word/2010/wordprocessingInk" xmlns:wne="http://schemas.microsoft.com/office/word/2006/wordml" xmlns:wps="http://schemas.microsoft.com/office/word/2010/wordprocessingShape" mc:Ignorable="w14 w15 w16se w16cid wp14">
   <w:abstractNum w:abstractNumId="0" w15:restartNumberingAfterBreak="0">
     <w:nsid w:val="00000001"/>
     <w:multiLevelType w:val="hybridMultilevel"/>
@@ -19669,7 +21234,7 @@
 </file>
 
 <file path=word/people.xml><?xml version="1.0" encoding="utf-8"?>
-<w15:people xmlns:wpc="http://schemas.microsoft.com/office/word/2010/wordprocessingCanvas" xmlns:cx="http://schemas.microsoft.com/office/drawing/2014/chartex" xmlns:cx1="http://schemas.microsoft.com/office/drawing/2015/9/8/chartex" xmlns:cx2="http://schemas.microsoft.com/office/drawing/2015/10/21/chartex" xmlns:mc="http://schemas.openxmlformats.org/markup-compatibility/2006" xmlns:o="urn:schemas-microsoft-com:office:office" xmlns:r="http://schemas.openxmlformats.org/officeDocument/2006/relationships" xmlns:m="http://schemas.openxmlformats.org/officeDocument/2006/math" xmlns:v="urn:schemas-microsoft-com:vml" xmlns:wp14="http://schemas.microsoft.com/office/word/2010/wordprocessingDrawing" xmlns:wp="http://schemas.openxmlformats.org/drawingml/2006/wordprocessingDrawing" xmlns:w10="urn:schemas-microsoft-com:office:word" xmlns:w="http://schemas.openxmlformats.org/wordprocessingml/2006/main" xmlns:w14="http://schemas.microsoft.com/office/word/2010/wordml" xmlns:w15="http://schemas.microsoft.com/office/word/2012/wordml" xmlns:w16se="http://schemas.microsoft.com/office/word/2015/wordml/symex" xmlns:wpg="http://schemas.microsoft.com/office/word/2010/wordprocessingGroup" xmlns:wpi="http://schemas.microsoft.com/office/word/2010/wordprocessingInk" xmlns:wne="http://schemas.microsoft.com/office/word/2006/wordml" xmlns:wps="http://schemas.microsoft.com/office/word/2010/wordprocessingShape" mc:Ignorable="w14 w15 w16se wp14">
+<w15:people xmlns:wpc="http://schemas.microsoft.com/office/word/2010/wordprocessingCanvas" xmlns:cx="http://schemas.microsoft.com/office/drawing/2014/chartex" xmlns:cx1="http://schemas.microsoft.com/office/drawing/2015/9/8/chartex" xmlns:cx2="http://schemas.microsoft.com/office/drawing/2015/10/21/chartex" xmlns:cx3="http://schemas.microsoft.com/office/drawing/2016/5/9/chartex" xmlns:cx4="http://schemas.microsoft.com/office/drawing/2016/5/10/chartex" xmlns:cx5="http://schemas.microsoft.com/office/drawing/2016/5/11/chartex" xmlns:cx6="http://schemas.microsoft.com/office/drawing/2016/5/12/chartex" xmlns:cx7="http://schemas.microsoft.com/office/drawing/2016/5/13/chartex" xmlns:cx8="http://schemas.microsoft.com/office/drawing/2016/5/14/chartex" xmlns:mc="http://schemas.openxmlformats.org/markup-compatibility/2006" xmlns:aink="http://schemas.microsoft.com/office/drawing/2016/ink" xmlns:am3d="http://schemas.microsoft.com/office/drawing/2017/model3d" xmlns:o="urn:schemas-microsoft-com:office:office" xmlns:r="http://schemas.openxmlformats.org/officeDocument/2006/relationships" xmlns:m="http://schemas.openxmlformats.org/officeDocument/2006/math" xmlns:v="urn:schemas-microsoft-com:vml" xmlns:wp14="http://schemas.microsoft.com/office/word/2010/wordprocessingDrawing" xmlns:wp="http://schemas.openxmlformats.org/drawingml/2006/wordprocessingDrawing" xmlns:w10="urn:schemas-microsoft-com:office:word" xmlns:w="http://schemas.openxmlformats.org/wordprocessingml/2006/main" xmlns:w14="http://schemas.microsoft.com/office/word/2010/wordml" xmlns:w15="http://schemas.microsoft.com/office/word/2012/wordml" xmlns:w16cid="http://schemas.microsoft.com/office/word/2016/wordml/cid" xmlns:w16se="http://schemas.microsoft.com/office/word/2015/wordml/symex" xmlns:wpg="http://schemas.microsoft.com/office/word/2010/wordprocessingGroup" xmlns:wpi="http://schemas.microsoft.com/office/word/2010/wordprocessingInk" xmlns:wne="http://schemas.microsoft.com/office/word/2006/wordml" xmlns:wps="http://schemas.microsoft.com/office/word/2010/wordprocessingShape" mc:Ignorable="w14 w15 w16se w16cid wp14">
   <w15:person w15:author="Ram Raja">
     <w15:presenceInfo w15:providerId="None" w15:userId="Ram Raja"/>
   </w15:person>
@@ -19677,7 +21242,7 @@
 </file>
 
 <file path=word/styles.xml><?xml version="1.0" encoding="utf-8"?>
-<w:styles xmlns:mc="http://schemas.openxmlformats.org/markup-compatibility/2006" xmlns:r="http://schemas.openxmlformats.org/officeDocument/2006/relationships" xmlns:w="http://schemas.openxmlformats.org/wordprocessingml/2006/main" xmlns:w14="http://schemas.microsoft.com/office/word/2010/wordml" xmlns:w15="http://schemas.microsoft.com/office/word/2012/wordml" xmlns:w16se="http://schemas.microsoft.com/office/word/2015/wordml/symex" mc:Ignorable="w14 w15 w16se">
+<w:styles xmlns:mc="http://schemas.openxmlformats.org/markup-compatibility/2006" xmlns:r="http://schemas.openxmlformats.org/officeDocument/2006/relationships" xmlns:w="http://schemas.openxmlformats.org/wordprocessingml/2006/main" xmlns:w14="http://schemas.microsoft.com/office/word/2010/wordml" xmlns:w15="http://schemas.microsoft.com/office/word/2012/wordml" xmlns:w16cid="http://schemas.microsoft.com/office/word/2016/wordml/cid" xmlns:w16se="http://schemas.microsoft.com/office/word/2015/wordml/symex" mc:Ignorable="w14 w15 w16se w16cid">
   <w:docDefaults>
     <w:rPrDefault>
       <w:rPr>
@@ -19689,7 +21254,7 @@
     </w:rPrDefault>
     <w:pPrDefault/>
   </w:docDefaults>
-  <w:latentStyles w:defLockedState="0" w:defUIPriority="99" w:defSemiHidden="0" w:defUnhideWhenUsed="0" w:defQFormat="0" w:count="373">
+  <w:latentStyles w:defLockedState="0" w:defUIPriority="99" w:defSemiHidden="0" w:defUnhideWhenUsed="0" w:defQFormat="0" w:count="375">
     <w:lsdException w:name="Normal" w:uiPriority="0" w:qFormat="1"/>
     <w:lsdException w:name="heading 1" w:uiPriority="9" w:qFormat="1"/>
     <w:lsdException w:name="heading 2" w:semiHidden="1" w:uiPriority="9" w:unhideWhenUsed="1" w:qFormat="1"/>
@@ -20063,6 +21628,8 @@
     <w:lsdException w:name="List Table 7 Colorful Accent 6" w:uiPriority="52"/>
     <w:lsdException w:name="Mention" w:semiHidden="1" w:unhideWhenUsed="1"/>
     <w:lsdException w:name="Smart Hyperlink" w:semiHidden="1" w:unhideWhenUsed="1"/>
+    <w:lsdException w:name="Hashtag" w:semiHidden="1" w:unhideWhenUsed="1"/>
+    <w:lsdException w:name="Unresolved Mention" w:semiHidden="1" w:unhideWhenUsed="1"/>
   </w:latentStyles>
   <w:style w:type="paragraph" w:default="1" w:styleId="Normal">
     <w:name w:val="Normal"/>
@@ -20937,8 +22504,8 @@
       </w:rPr>
     </w:tblStylePr>
   </w:style>
-  <w:style w:type="character" w:customStyle="1" w:styleId="UnresolvedMention">
-    <w:name w:val="Unresolved Mention"/>
+  <w:style w:type="character" w:customStyle="1" w:styleId="UnresolvedMention1">
+    <w:name w:val="Unresolved Mention1"/>
     <w:basedOn w:val="DefaultParagraphFont"/>
     <w:uiPriority w:val="99"/>
     <w:semiHidden/>
@@ -21240,7 +22807,7 @@
 </file>
 
 <file path=customXml/itemProps1.xml><?xml version="1.0" encoding="utf-8"?>
-<ds:datastoreItem xmlns:ds="http://schemas.openxmlformats.org/officeDocument/2006/customXml" ds:itemID="{015E9A3B-4FD7-45AF-854F-FD0E0CAAC252}">
+<ds:datastoreItem xmlns:ds="http://schemas.openxmlformats.org/officeDocument/2006/customXml" ds:itemID="{1574BFED-0575-0E4C-A6B9-84545C413724}">
   <ds:schemaRefs>
     <ds:schemaRef ds:uri="http://schemas.openxmlformats.org/officeDocument/2006/bibliography"/>
   </ds:schemaRefs>

</xml_diff>

<commit_message>
Updated Email System + Doc with New Tests
</commit_message>
<xml_diff>
--- a/CompanyEmail.docx
+++ b/CompanyEmail.docx
@@ -1,6 +1,6 @@
 
 <file path=word/document.xml><?xml version="1.0" encoding="utf-8"?>
-<w:document xmlns:wpc="http://schemas.microsoft.com/office/word/2010/wordprocessingCanvas" xmlns:cx="http://schemas.microsoft.com/office/drawing/2014/chartex" xmlns:cx1="http://schemas.microsoft.com/office/drawing/2015/9/8/chartex" xmlns:cx2="http://schemas.microsoft.com/office/drawing/2015/10/21/chartex" xmlns:mc="http://schemas.openxmlformats.org/markup-compatibility/2006" xmlns:o="urn:schemas-microsoft-com:office:office" xmlns:r="http://schemas.openxmlformats.org/officeDocument/2006/relationships" xmlns:m="http://schemas.openxmlformats.org/officeDocument/2006/math" xmlns:v="urn:schemas-microsoft-com:vml" xmlns:wp14="http://schemas.microsoft.com/office/word/2010/wordprocessingDrawing" xmlns:wp="http://schemas.openxmlformats.org/drawingml/2006/wordprocessingDrawing" xmlns:w10="urn:schemas-microsoft-com:office:word" xmlns:w="http://schemas.openxmlformats.org/wordprocessingml/2006/main" xmlns:w14="http://schemas.microsoft.com/office/word/2010/wordml" xmlns:w15="http://schemas.microsoft.com/office/word/2012/wordml" xmlns:w16se="http://schemas.microsoft.com/office/word/2015/wordml/symex" xmlns:wpg="http://schemas.microsoft.com/office/word/2010/wordprocessingGroup" xmlns:wpi="http://schemas.microsoft.com/office/word/2010/wordprocessingInk" xmlns:wne="http://schemas.microsoft.com/office/word/2006/wordml" xmlns:wps="http://schemas.microsoft.com/office/word/2010/wordprocessingShape" mc:Ignorable="w14 w15 w16se wp14">
+<w:document xmlns:wpc="http://schemas.microsoft.com/office/word/2010/wordprocessingCanvas" xmlns:cx="http://schemas.microsoft.com/office/drawing/2014/chartex" xmlns:cx1="http://schemas.microsoft.com/office/drawing/2015/9/8/chartex" xmlns:cx2="http://schemas.microsoft.com/office/drawing/2015/10/21/chartex" xmlns:cx3="http://schemas.microsoft.com/office/drawing/2016/5/9/chartex" xmlns:cx4="http://schemas.microsoft.com/office/drawing/2016/5/10/chartex" xmlns:cx5="http://schemas.microsoft.com/office/drawing/2016/5/11/chartex" xmlns:cx6="http://schemas.microsoft.com/office/drawing/2016/5/12/chartex" xmlns:cx7="http://schemas.microsoft.com/office/drawing/2016/5/13/chartex" xmlns:cx8="http://schemas.microsoft.com/office/drawing/2016/5/14/chartex" xmlns:mc="http://schemas.openxmlformats.org/markup-compatibility/2006" xmlns:aink="http://schemas.microsoft.com/office/drawing/2016/ink" xmlns:am3d="http://schemas.microsoft.com/office/drawing/2017/model3d" xmlns:o="urn:schemas-microsoft-com:office:office" xmlns:r="http://schemas.openxmlformats.org/officeDocument/2006/relationships" xmlns:m="http://schemas.openxmlformats.org/officeDocument/2006/math" xmlns:v="urn:schemas-microsoft-com:vml" xmlns:wp14="http://schemas.microsoft.com/office/word/2010/wordprocessingDrawing" xmlns:wp="http://schemas.openxmlformats.org/drawingml/2006/wordprocessingDrawing" xmlns:w10="urn:schemas-microsoft-com:office:word" xmlns:w="http://schemas.openxmlformats.org/wordprocessingml/2006/main" xmlns:w14="http://schemas.microsoft.com/office/word/2010/wordml" xmlns:w15="http://schemas.microsoft.com/office/word/2012/wordml" xmlns:w16cid="http://schemas.microsoft.com/office/word/2016/wordml/cid" xmlns:w16se="http://schemas.microsoft.com/office/word/2015/wordml/symex" xmlns:wpg="http://schemas.microsoft.com/office/word/2010/wordprocessingGroup" xmlns:wpi="http://schemas.microsoft.com/office/word/2010/wordprocessingInk" xmlns:wne="http://schemas.microsoft.com/office/word/2006/wordml" xmlns:wps="http://schemas.microsoft.com/office/word/2010/wordprocessingShape" mc:Ignorable="w14 w15 w16se w16cid wp14">
   <w:body>
     <w:p>
       <w:pPr>
@@ -566,6 +566,7 @@
                 <w:szCs w:val="24"/>
               </w:rPr>
             </w:pPr>
+            <w:proofErr w:type="spellStart"/>
             <w:r>
               <w:rPr>
                 <w:rFonts w:ascii="Times New Roman" w:eastAsia="Trebuchet MS" w:hAnsi="Times New Roman" w:cs="Times New Roman"/>
@@ -575,6 +576,7 @@
               </w:rPr>
               <w:t>CompanyEmail</w:t>
             </w:r>
+            <w:proofErr w:type="spellEnd"/>
           </w:p>
         </w:tc>
         <w:tc>
@@ -833,6 +835,7 @@
                 <w:szCs w:val="24"/>
               </w:rPr>
             </w:pPr>
+            <w:proofErr w:type="spellStart"/>
             <w:r>
               <w:rPr>
                 <w:rFonts w:ascii="Times New Roman" w:eastAsia="Trebuchet MS" w:hAnsi="Times New Roman" w:cs="Times New Roman"/>
@@ -841,6 +844,7 @@
               </w:rPr>
               <w:t>CompanyProject</w:t>
             </w:r>
+            <w:proofErr w:type="spellEnd"/>
           </w:p>
         </w:tc>
         <w:tc>
@@ -1099,6 +1103,7 @@
                 <w:szCs w:val="24"/>
               </w:rPr>
             </w:pPr>
+            <w:proofErr w:type="spellStart"/>
             <w:r>
               <w:rPr>
                 <w:rFonts w:ascii="Times New Roman" w:eastAsia="Trebuchet MS" w:hAnsi="Times New Roman" w:cs="Times New Roman"/>
@@ -1107,6 +1112,7 @@
               </w:rPr>
               <w:t>CompanyEmailSystem</w:t>
             </w:r>
+            <w:proofErr w:type="spellEnd"/>
           </w:p>
         </w:tc>
         <w:tc>
@@ -1358,8 +1364,6 @@
           <w:docGrid w:linePitch="360"/>
         </w:sectPr>
       </w:pPr>
-      <w:bookmarkStart w:id="0" w:name="_GoBack"/>
-      <w:bookmarkEnd w:id="0"/>
     </w:p>
     <w:p>
       <w:pPr>
@@ -1406,6 +1410,7 @@
           <w:bCs/>
         </w:rPr>
       </w:pPr>
+      <w:proofErr w:type="spellStart"/>
       <w:r>
         <w:rPr>
           <w:b/>
@@ -1413,6 +1418,7 @@
         </w:rPr>
         <w:t>kSENDER</w:t>
       </w:r>
+      <w:proofErr w:type="spellEnd"/>
       <w:r>
         <w:rPr>
           <w:bCs/>
@@ -1455,11 +1461,19 @@
         </w:rPr>
         <w:t xml:space="preserve"> = </w:t>
       </w:r>
+      <w:proofErr w:type="spellStart"/>
       <w:r>
         <w:rPr>
           <w:bCs/>
         </w:rPr>
-        <w:t xml:space="preserve">joe.bloggs@ </w:t>
+        <w:t>joe.bloggs</w:t>
+      </w:r>
+      <w:proofErr w:type="spellEnd"/>
+      <w:r>
+        <w:rPr>
+          <w:bCs/>
+        </w:rPr>
+        <w:t xml:space="preserve">@ </w:t>
       </w:r>
       <w:r>
         <w:rPr>
@@ -1536,6 +1550,7 @@
         </w:rPr>
         <w:br/>
       </w:r>
+      <w:proofErr w:type="spellStart"/>
       <w:r>
         <w:rPr>
           <w:b/>
@@ -1543,6 +1558,7 @@
         </w:rPr>
         <w:t>kRECIPIENT</w:t>
       </w:r>
+      <w:proofErr w:type="spellEnd"/>
       <w:r>
         <w:rPr>
           <w:bCs/>
@@ -1564,6 +1580,7 @@
         </w:rPr>
         <w:br/>
       </w:r>
+      <w:proofErr w:type="spellStart"/>
       <w:r>
         <w:rPr>
           <w:b/>
@@ -1571,6 +1588,7 @@
         </w:rPr>
         <w:t>kSUBJECT</w:t>
       </w:r>
+      <w:proofErr w:type="spellEnd"/>
       <w:r>
         <w:rPr>
           <w:bCs/>
@@ -1600,7 +1618,63 @@
         <w:rPr>
           <w:bCs/>
         </w:rPr>
-        <w:t xml:space="preserve"> = “Lorem ipsum dolor sit amet, consecteutur adipiscing elit.”</w:t>
+        <w:t xml:space="preserve"> = “Lorem ipsum dolor sit </w:t>
+      </w:r>
+      <w:proofErr w:type="spellStart"/>
+      <w:r>
+        <w:rPr>
+          <w:bCs/>
+        </w:rPr>
+        <w:t>amet</w:t>
+      </w:r>
+      <w:proofErr w:type="spellEnd"/>
+      <w:r>
+        <w:rPr>
+          <w:bCs/>
+        </w:rPr>
+        <w:t xml:space="preserve">, </w:t>
+      </w:r>
+      <w:proofErr w:type="spellStart"/>
+      <w:r>
+        <w:rPr>
+          <w:bCs/>
+        </w:rPr>
+        <w:t>consecteutur</w:t>
+      </w:r>
+      <w:proofErr w:type="spellEnd"/>
+      <w:r>
+        <w:rPr>
+          <w:bCs/>
+        </w:rPr>
+        <w:t xml:space="preserve"> </w:t>
+      </w:r>
+      <w:proofErr w:type="spellStart"/>
+      <w:r>
+        <w:rPr>
+          <w:bCs/>
+        </w:rPr>
+        <w:t>adipiscing</w:t>
+      </w:r>
+      <w:proofErr w:type="spellEnd"/>
+      <w:r>
+        <w:rPr>
+          <w:bCs/>
+        </w:rPr>
+        <w:t xml:space="preserve"> </w:t>
+      </w:r>
+      <w:proofErr w:type="spellStart"/>
+      <w:r>
+        <w:rPr>
+          <w:bCs/>
+        </w:rPr>
+        <w:t>elit</w:t>
+      </w:r>
+      <w:proofErr w:type="spellEnd"/>
+      <w:r>
+        <w:rPr>
+          <w:bCs/>
+        </w:rPr>
+        <w:t>.”</w:t>
       </w:r>
       <w:r>
         <w:rPr>
@@ -1665,6 +1739,7 @@
         </w:rPr>
         <w:br/>
       </w:r>
+      <w:proofErr w:type="spellStart"/>
       <w:r>
         <w:rPr>
           <w:b/>
@@ -1672,17 +1747,26 @@
         </w:rPr>
         <w:t>nullEmail</w:t>
       </w:r>
+      <w:proofErr w:type="spellEnd"/>
       <w:r>
         <w:rPr>
           <w:bCs/>
         </w:rPr>
         <w:t xml:space="preserve"> (</w:t>
       </w:r>
+      <w:proofErr w:type="spellStart"/>
       <w:r>
         <w:rPr>
           <w:bCs/>
         </w:rPr>
-        <w:t xml:space="preserve">CompanyEmail </w:t>
+        <w:t>CompanyEmail</w:t>
+      </w:r>
+      <w:proofErr w:type="spellEnd"/>
+      <w:r>
+        <w:rPr>
+          <w:bCs/>
+        </w:rPr>
+        <w:t xml:space="preserve"> </w:t>
       </w:r>
       <w:r>
         <w:rPr>
@@ -1696,6 +1780,7 @@
         </w:rPr>
         <w:br/>
       </w:r>
+      <w:proofErr w:type="spellStart"/>
       <w:r>
         <w:rPr>
           <w:b/>
@@ -1703,17 +1788,26 @@
         </w:rPr>
         <w:t>populatedEmail</w:t>
       </w:r>
+      <w:proofErr w:type="spellEnd"/>
       <w:r>
         <w:rPr>
           <w:bCs/>
         </w:rPr>
         <w:t xml:space="preserve"> (</w:t>
       </w:r>
+      <w:proofErr w:type="spellStart"/>
       <w:r>
         <w:rPr>
           <w:bCs/>
         </w:rPr>
-        <w:t xml:space="preserve">CompanyEmail </w:t>
+        <w:t>CompanyEmail</w:t>
+      </w:r>
+      <w:proofErr w:type="spellEnd"/>
+      <w:r>
+        <w:rPr>
+          <w:bCs/>
+        </w:rPr>
+        <w:t xml:space="preserve"> </w:t>
       </w:r>
       <w:r>
         <w:rPr>
@@ -1727,6 +1821,7 @@
         </w:rPr>
         <w:br/>
       </w:r>
+      <w:proofErr w:type="spellStart"/>
       <w:r>
         <w:rPr>
           <w:b/>
@@ -1734,17 +1829,26 @@
         </w:rPr>
         <w:t>noRecipientEmail</w:t>
       </w:r>
+      <w:proofErr w:type="spellEnd"/>
       <w:r>
         <w:rPr>
           <w:bCs/>
         </w:rPr>
         <w:t xml:space="preserve"> (</w:t>
       </w:r>
+      <w:proofErr w:type="spellStart"/>
       <w:r>
         <w:rPr>
           <w:bCs/>
         </w:rPr>
-        <w:t xml:space="preserve">CompanyEmail </w:t>
+        <w:t>CompanyEmail</w:t>
+      </w:r>
+      <w:proofErr w:type="spellEnd"/>
+      <w:r>
+        <w:rPr>
+          <w:bCs/>
+        </w:rPr>
+        <w:t xml:space="preserve"> </w:t>
       </w:r>
       <w:r>
         <w:rPr>
@@ -1764,6 +1868,7 @@
         </w:rPr>
         <w:br/>
       </w:r>
+      <w:proofErr w:type="spellStart"/>
       <w:r>
         <w:rPr>
           <w:b/>
@@ -1771,17 +1876,26 @@
         </w:rPr>
         <w:t>noEmailBody</w:t>
       </w:r>
+      <w:proofErr w:type="spellEnd"/>
       <w:r>
         <w:rPr>
           <w:bCs/>
         </w:rPr>
         <w:t xml:space="preserve"> (</w:t>
       </w:r>
+      <w:proofErr w:type="spellStart"/>
       <w:r>
         <w:rPr>
           <w:bCs/>
         </w:rPr>
-        <w:t xml:space="preserve">CompanyEmail </w:t>
+        <w:t>CompanyEmail</w:t>
+      </w:r>
+      <w:proofErr w:type="spellEnd"/>
+      <w:r>
+        <w:rPr>
+          <w:bCs/>
+        </w:rPr>
+        <w:t xml:space="preserve"> </w:t>
       </w:r>
       <w:r>
         <w:rPr>
@@ -2202,12 +2316,21 @@
             <w:vMerge w:val="restart"/>
           </w:tcPr>
           <w:p>
-            <w:r>
-              <w:rPr>
-                <w:sz w:val="20"/>
-                <w:szCs w:val="20"/>
-              </w:rPr>
-              <w:t>Initialises an email ready for populating.</w:t>
+            <w:proofErr w:type="spellStart"/>
+            <w:r>
+              <w:rPr>
+                <w:sz w:val="20"/>
+                <w:szCs w:val="20"/>
+              </w:rPr>
+              <w:t>Initialises</w:t>
+            </w:r>
+            <w:proofErr w:type="spellEnd"/>
+            <w:r>
+              <w:rPr>
+                <w:sz w:val="20"/>
+                <w:szCs w:val="20"/>
+              </w:rPr>
+              <w:t xml:space="preserve"> an email ready for populating.</w:t>
             </w:r>
           </w:p>
         </w:tc>
@@ -2285,7 +2408,48 @@
                 <w:sz w:val="20"/>
                 <w:szCs w:val="20"/>
               </w:rPr>
-              <w:t>Error as “emailMessage()” method returns itself rather than the variable “emailMessage”.</w:t>
+              <w:t>Error as “</w:t>
+            </w:r>
+            <w:proofErr w:type="spellStart"/>
+            <w:proofErr w:type="gramStart"/>
+            <w:r>
+              <w:rPr>
+                <w:sz w:val="20"/>
+                <w:szCs w:val="20"/>
+              </w:rPr>
+              <w:t>emailMessage</w:t>
+            </w:r>
+            <w:proofErr w:type="spellEnd"/>
+            <w:r>
+              <w:rPr>
+                <w:sz w:val="20"/>
+                <w:szCs w:val="20"/>
+              </w:rPr>
+              <w:t>(</w:t>
+            </w:r>
+            <w:proofErr w:type="gramEnd"/>
+            <w:r>
+              <w:rPr>
+                <w:sz w:val="20"/>
+                <w:szCs w:val="20"/>
+              </w:rPr>
+              <w:t>)” method returns itself rather than the variable “</w:t>
+            </w:r>
+            <w:proofErr w:type="spellStart"/>
+            <w:r>
+              <w:rPr>
+                <w:sz w:val="20"/>
+                <w:szCs w:val="20"/>
+              </w:rPr>
+              <w:t>emailMessage</w:t>
+            </w:r>
+            <w:proofErr w:type="spellEnd"/>
+            <w:r>
+              <w:rPr>
+                <w:sz w:val="20"/>
+                <w:szCs w:val="20"/>
+              </w:rPr>
+              <w:t>”.</w:t>
             </w:r>
           </w:p>
         </w:tc>
@@ -2416,12 +2580,21 @@
                 <w:szCs w:val="20"/>
               </w:rPr>
             </w:pPr>
-            <w:r>
-              <w:rPr>
-                <w:sz w:val="20"/>
-                <w:szCs w:val="20"/>
-              </w:rPr>
-              <w:t>Initialised object</w:t>
+            <w:proofErr w:type="spellStart"/>
+            <w:r>
+              <w:rPr>
+                <w:sz w:val="20"/>
+                <w:szCs w:val="20"/>
+              </w:rPr>
+              <w:t>Initialised</w:t>
+            </w:r>
+            <w:proofErr w:type="spellEnd"/>
+            <w:r>
+              <w:rPr>
+                <w:sz w:val="20"/>
+                <w:szCs w:val="20"/>
+              </w:rPr>
+              <w:t xml:space="preserve"> object</w:t>
             </w:r>
           </w:p>
         </w:tc>
@@ -2495,7 +2668,23 @@
                 <w:sz w:val="20"/>
                 <w:szCs w:val="20"/>
               </w:rPr>
-              <w:t>Test passed after change to code with ChangeID CHG001</w:t>
+              <w:t xml:space="preserve">Test passed after change to code with </w:t>
+            </w:r>
+            <w:proofErr w:type="spellStart"/>
+            <w:r>
+              <w:rPr>
+                <w:sz w:val="20"/>
+                <w:szCs w:val="20"/>
+              </w:rPr>
+              <w:t>ChangeID</w:t>
+            </w:r>
+            <w:proofErr w:type="spellEnd"/>
+            <w:r>
+              <w:rPr>
+                <w:sz w:val="20"/>
+                <w:szCs w:val="20"/>
+              </w:rPr>
+              <w:t xml:space="preserve"> CHG001</w:t>
             </w:r>
           </w:p>
         </w:tc>
@@ -2548,7 +2737,7 @@
             <w:vMerge w:val="restart"/>
           </w:tcPr>
           <w:p>
-            <w:ins w:id="1" w:author="Ram Raja">
+            <w:ins w:id="0" w:author="Ram Raja">
               <w:r>
                 <w:rPr>
                   <w:color w:val="auto"/>
@@ -2566,7 +2755,7 @@
               </w:rPr>
               <w:t>method</w:t>
             </w:r>
-            <w:ins w:id="2" w:author="Ram Raja">
+            <w:ins w:id="1" w:author="Ram Raja">
               <w:r>
                 <w:rPr>
                   <w:color w:val="auto"/>
@@ -2583,7 +2772,7 @@
               </w:rPr>
               <w:t>receiving all four string parameters in correct form.</w:t>
             </w:r>
-            <w:ins w:id="3" w:author="Ram Raja">
+            <w:ins w:id="2" w:author="Ram Raja">
               <w:r>
                 <w:rPr>
                   <w:sz w:val="20"/>
@@ -2686,6 +2875,7 @@
               </w:rPr>
               <w:br/>
             </w:r>
+            <w:proofErr w:type="spellStart"/>
             <w:r>
               <w:rPr>
                 <w:b/>
@@ -2695,6 +2885,7 @@
               </w:rPr>
               <w:t>kSENDER</w:t>
             </w:r>
+            <w:proofErr w:type="spellEnd"/>
           </w:p>
           <w:p>
             <w:pPr>
@@ -2726,6 +2917,7 @@
               </w:rPr>
               <w:br/>
             </w:r>
+            <w:proofErr w:type="spellStart"/>
             <w:r>
               <w:rPr>
                 <w:b/>
@@ -2735,6 +2927,7 @@
               </w:rPr>
               <w:t>kRECIPIENT</w:t>
             </w:r>
+            <w:proofErr w:type="spellEnd"/>
           </w:p>
           <w:p>
             <w:pPr>
@@ -2762,6 +2955,7 @@
                 <w:szCs w:val="20"/>
               </w:rPr>
             </w:pPr>
+            <w:proofErr w:type="spellStart"/>
             <w:r>
               <w:rPr>
                 <w:b/>
@@ -2771,6 +2965,7 @@
               </w:rPr>
               <w:t>kSUBJECT</w:t>
             </w:r>
+            <w:proofErr w:type="spellEnd"/>
           </w:p>
           <w:p>
             <w:pPr>
@@ -2823,12 +3018,21 @@
             <w:vMerge w:val="restart"/>
           </w:tcPr>
           <w:p>
-            <w:r>
-              <w:rPr>
-                <w:sz w:val="20"/>
-                <w:szCs w:val="20"/>
-              </w:rPr>
-              <w:t>Initialises an email ready to be sent, with a sender’s email, recipient’s email, subject and body</w:t>
+            <w:proofErr w:type="spellStart"/>
+            <w:r>
+              <w:rPr>
+                <w:sz w:val="20"/>
+                <w:szCs w:val="20"/>
+              </w:rPr>
+              <w:t>Initialises</w:t>
+            </w:r>
+            <w:proofErr w:type="spellEnd"/>
+            <w:r>
+              <w:rPr>
+                <w:sz w:val="20"/>
+                <w:szCs w:val="20"/>
+              </w:rPr>
+              <w:t xml:space="preserve"> an email ready to be sent, with a sender’s email, recipient’s email, subject and body</w:t>
             </w:r>
           </w:p>
         </w:tc>
@@ -2903,7 +3107,48 @@
                 <w:sz w:val="20"/>
                 <w:szCs w:val="20"/>
               </w:rPr>
-              <w:t>Error as “emailMessage()” method returns itself rather than the variable “emailMessage”.</w:t>
+              <w:t>Error as “</w:t>
+            </w:r>
+            <w:proofErr w:type="spellStart"/>
+            <w:proofErr w:type="gramStart"/>
+            <w:r>
+              <w:rPr>
+                <w:sz w:val="20"/>
+                <w:szCs w:val="20"/>
+              </w:rPr>
+              <w:t>emailMessage</w:t>
+            </w:r>
+            <w:proofErr w:type="spellEnd"/>
+            <w:r>
+              <w:rPr>
+                <w:sz w:val="20"/>
+                <w:szCs w:val="20"/>
+              </w:rPr>
+              <w:t>(</w:t>
+            </w:r>
+            <w:proofErr w:type="gramEnd"/>
+            <w:r>
+              <w:rPr>
+                <w:sz w:val="20"/>
+                <w:szCs w:val="20"/>
+              </w:rPr>
+              <w:t>)” method returns itself rather than the variable “</w:t>
+            </w:r>
+            <w:proofErr w:type="spellStart"/>
+            <w:r>
+              <w:rPr>
+                <w:sz w:val="20"/>
+                <w:szCs w:val="20"/>
+              </w:rPr>
+              <w:t>emailMessage</w:t>
+            </w:r>
+            <w:proofErr w:type="spellEnd"/>
+            <w:r>
+              <w:rPr>
+                <w:sz w:val="20"/>
+                <w:szCs w:val="20"/>
+              </w:rPr>
+              <w:t>”.</w:t>
             </w:r>
           </w:p>
         </w:tc>
@@ -3038,12 +3283,21 @@
                 <w:szCs w:val="20"/>
               </w:rPr>
             </w:pPr>
-            <w:r>
-              <w:rPr>
-                <w:sz w:val="20"/>
-                <w:szCs w:val="20"/>
-              </w:rPr>
-              <w:t xml:space="preserve">Initialised object with correct values that were passed </w:t>
+            <w:proofErr w:type="spellStart"/>
+            <w:r>
+              <w:rPr>
+                <w:sz w:val="20"/>
+                <w:szCs w:val="20"/>
+              </w:rPr>
+              <w:t>Initialised</w:t>
+            </w:r>
+            <w:proofErr w:type="spellEnd"/>
+            <w:r>
+              <w:rPr>
+                <w:sz w:val="20"/>
+                <w:szCs w:val="20"/>
+              </w:rPr>
+              <w:t xml:space="preserve"> object with correct values that were passed </w:t>
             </w:r>
           </w:p>
         </w:tc>
@@ -3127,7 +3381,23 @@
                 <w:sz w:val="20"/>
                 <w:szCs w:val="20"/>
               </w:rPr>
-              <w:t>Test passed after change to code with ChangeID CHG001</w:t>
+              <w:t xml:space="preserve">Test passed after change to code with </w:t>
+            </w:r>
+            <w:proofErr w:type="spellStart"/>
+            <w:r>
+              <w:rPr>
+                <w:sz w:val="20"/>
+                <w:szCs w:val="20"/>
+              </w:rPr>
+              <w:t>ChangeID</w:t>
+            </w:r>
+            <w:proofErr w:type="spellEnd"/>
+            <w:r>
+              <w:rPr>
+                <w:sz w:val="20"/>
+                <w:szCs w:val="20"/>
+              </w:rPr>
+              <w:t xml:space="preserve"> CHG001</w:t>
             </w:r>
           </w:p>
         </w:tc>
@@ -3264,12 +3534,21 @@
             <w:vMerge w:val="restart"/>
           </w:tcPr>
           <w:p>
-            <w:r>
-              <w:rPr>
-                <w:sz w:val="20"/>
-                <w:szCs w:val="20"/>
-              </w:rPr>
-              <w:t>Initialises an email with all but the recipient’s email given, ready to be populated.</w:t>
+            <w:proofErr w:type="spellStart"/>
+            <w:r>
+              <w:rPr>
+                <w:sz w:val="20"/>
+                <w:szCs w:val="20"/>
+              </w:rPr>
+              <w:t>Initialises</w:t>
+            </w:r>
+            <w:proofErr w:type="spellEnd"/>
+            <w:r>
+              <w:rPr>
+                <w:sz w:val="20"/>
+                <w:szCs w:val="20"/>
+              </w:rPr>
+              <w:t xml:space="preserve"> an email with all but the recipient’s email given, ready to be populated.</w:t>
             </w:r>
           </w:p>
         </w:tc>
@@ -3344,7 +3623,48 @@
                 <w:sz w:val="20"/>
                 <w:szCs w:val="20"/>
               </w:rPr>
-              <w:t>Error as “emailMessage()” method returns itself rather than the variable “emailMessage”.</w:t>
+              <w:t>Error as “</w:t>
+            </w:r>
+            <w:proofErr w:type="spellStart"/>
+            <w:proofErr w:type="gramStart"/>
+            <w:r>
+              <w:rPr>
+                <w:sz w:val="20"/>
+                <w:szCs w:val="20"/>
+              </w:rPr>
+              <w:t>emailMessage</w:t>
+            </w:r>
+            <w:proofErr w:type="spellEnd"/>
+            <w:r>
+              <w:rPr>
+                <w:sz w:val="20"/>
+                <w:szCs w:val="20"/>
+              </w:rPr>
+              <w:t>(</w:t>
+            </w:r>
+            <w:proofErr w:type="gramEnd"/>
+            <w:r>
+              <w:rPr>
+                <w:sz w:val="20"/>
+                <w:szCs w:val="20"/>
+              </w:rPr>
+              <w:t>)” method returns itself rather than the variable “</w:t>
+            </w:r>
+            <w:proofErr w:type="spellStart"/>
+            <w:r>
+              <w:rPr>
+                <w:sz w:val="20"/>
+                <w:szCs w:val="20"/>
+              </w:rPr>
+              <w:t>emailMessage</w:t>
+            </w:r>
+            <w:proofErr w:type="spellEnd"/>
+            <w:r>
+              <w:rPr>
+                <w:sz w:val="20"/>
+                <w:szCs w:val="20"/>
+              </w:rPr>
+              <w:t>”.</w:t>
             </w:r>
           </w:p>
         </w:tc>
@@ -3475,12 +3795,21 @@
                 <w:szCs w:val="20"/>
               </w:rPr>
             </w:pPr>
-            <w:r>
-              <w:rPr>
-                <w:sz w:val="20"/>
-                <w:szCs w:val="20"/>
-              </w:rPr>
-              <w:t xml:space="preserve">Initialised object without </w:t>
+            <w:proofErr w:type="spellStart"/>
+            <w:r>
+              <w:rPr>
+                <w:sz w:val="20"/>
+                <w:szCs w:val="20"/>
+              </w:rPr>
+              <w:t>Initialised</w:t>
+            </w:r>
+            <w:proofErr w:type="spellEnd"/>
+            <w:r>
+              <w:rPr>
+                <w:sz w:val="20"/>
+                <w:szCs w:val="20"/>
+              </w:rPr>
+              <w:t xml:space="preserve"> object without </w:t>
             </w:r>
             <w:r>
               <w:rPr>
@@ -3587,7 +3916,23 @@
                 <w:sz w:val="20"/>
                 <w:szCs w:val="20"/>
               </w:rPr>
-              <w:t>Test passed after change to code with ChangeID CHG001</w:t>
+              <w:t xml:space="preserve">Test passed after change to code with </w:t>
+            </w:r>
+            <w:proofErr w:type="spellStart"/>
+            <w:r>
+              <w:rPr>
+                <w:sz w:val="20"/>
+                <w:szCs w:val="20"/>
+              </w:rPr>
+              <w:t>ChangeID</w:t>
+            </w:r>
+            <w:proofErr w:type="spellEnd"/>
+            <w:r>
+              <w:rPr>
+                <w:sz w:val="20"/>
+                <w:szCs w:val="20"/>
+              </w:rPr>
+              <w:t xml:space="preserve"> CHG001</w:t>
             </w:r>
           </w:p>
         </w:tc>
@@ -3680,12 +4025,21 @@
                 <w:szCs w:val="20"/>
               </w:rPr>
             </w:pPr>
-            <w:r>
-              <w:rPr>
-                <w:sz w:val="20"/>
-                <w:szCs w:val="20"/>
-              </w:rPr>
-              <w:t>Athullya Roy</w:t>
+            <w:proofErr w:type="spellStart"/>
+            <w:r>
+              <w:rPr>
+                <w:sz w:val="20"/>
+                <w:szCs w:val="20"/>
+              </w:rPr>
+              <w:t>Athullya</w:t>
+            </w:r>
+            <w:proofErr w:type="spellEnd"/>
+            <w:r>
+              <w:rPr>
+                <w:sz w:val="20"/>
+                <w:szCs w:val="20"/>
+              </w:rPr>
+              <w:t xml:space="preserve"> Roy</w:t>
             </w:r>
           </w:p>
         </w:tc>
@@ -3735,6 +4089,7 @@
                 <w:szCs w:val="20"/>
               </w:rPr>
             </w:pPr>
+            <w:proofErr w:type="spellStart"/>
             <w:r>
               <w:rPr>
                 <w:b/>
@@ -3744,6 +4099,7 @@
               </w:rPr>
               <w:t>kSENDER</w:t>
             </w:r>
+            <w:proofErr w:type="spellEnd"/>
           </w:p>
           <w:p/>
         </w:tc>
@@ -3753,12 +4109,21 @@
             <w:vMerge w:val="restart"/>
           </w:tcPr>
           <w:p>
-            <w:r>
-              <w:rPr>
-                <w:sz w:val="20"/>
-                <w:szCs w:val="20"/>
-              </w:rPr>
-              <w:t>Initialises an email with the sender’s email; with recipient’s email, subject and body as null, ready to be populated.</w:t>
+            <w:proofErr w:type="spellStart"/>
+            <w:r>
+              <w:rPr>
+                <w:sz w:val="20"/>
+                <w:szCs w:val="20"/>
+              </w:rPr>
+              <w:t>Initialises</w:t>
+            </w:r>
+            <w:proofErr w:type="spellEnd"/>
+            <w:r>
+              <w:rPr>
+                <w:sz w:val="20"/>
+                <w:szCs w:val="20"/>
+              </w:rPr>
+              <w:t xml:space="preserve"> an email with the sender’s email; with recipient’s email, subject and body as null, ready to be populated.</w:t>
             </w:r>
           </w:p>
         </w:tc>
@@ -3829,7 +4194,48 @@
                 <w:sz w:val="20"/>
                 <w:szCs w:val="20"/>
               </w:rPr>
-              <w:t>Error as “emailMessage()” method returns itself rather than the variable “emailMessage”.</w:t>
+              <w:t>Error as “</w:t>
+            </w:r>
+            <w:proofErr w:type="spellStart"/>
+            <w:proofErr w:type="gramStart"/>
+            <w:r>
+              <w:rPr>
+                <w:sz w:val="20"/>
+                <w:szCs w:val="20"/>
+              </w:rPr>
+              <w:t>emailMessage</w:t>
+            </w:r>
+            <w:proofErr w:type="spellEnd"/>
+            <w:r>
+              <w:rPr>
+                <w:sz w:val="20"/>
+                <w:szCs w:val="20"/>
+              </w:rPr>
+              <w:t>(</w:t>
+            </w:r>
+            <w:proofErr w:type="gramEnd"/>
+            <w:r>
+              <w:rPr>
+                <w:sz w:val="20"/>
+                <w:szCs w:val="20"/>
+              </w:rPr>
+              <w:t>)” method returns itself rather than the variable “</w:t>
+            </w:r>
+            <w:proofErr w:type="spellStart"/>
+            <w:r>
+              <w:rPr>
+                <w:sz w:val="20"/>
+                <w:szCs w:val="20"/>
+              </w:rPr>
+              <w:t>emailMessage</w:t>
+            </w:r>
+            <w:proofErr w:type="spellEnd"/>
+            <w:r>
+              <w:rPr>
+                <w:sz w:val="20"/>
+                <w:szCs w:val="20"/>
+              </w:rPr>
+              <w:t>”.</w:t>
             </w:r>
           </w:p>
         </w:tc>
@@ -3961,12 +4367,21 @@
                 <w:szCs w:val="20"/>
               </w:rPr>
             </w:pPr>
-            <w:r>
-              <w:rPr>
-                <w:sz w:val="20"/>
-                <w:szCs w:val="20"/>
-              </w:rPr>
-              <w:t>Initialised object with just senders email set</w:t>
+            <w:proofErr w:type="spellStart"/>
+            <w:r>
+              <w:rPr>
+                <w:sz w:val="20"/>
+                <w:szCs w:val="20"/>
+              </w:rPr>
+              <w:t>Initialised</w:t>
+            </w:r>
+            <w:proofErr w:type="spellEnd"/>
+            <w:r>
+              <w:rPr>
+                <w:sz w:val="20"/>
+                <w:szCs w:val="20"/>
+              </w:rPr>
+              <w:t xml:space="preserve"> object with just senders email set</w:t>
             </w:r>
           </w:p>
         </w:tc>
@@ -4040,7 +4455,23 @@
                 <w:sz w:val="20"/>
                 <w:szCs w:val="20"/>
               </w:rPr>
-              <w:t>Test passed after change to code with ChangeID CHG001</w:t>
+              <w:t xml:space="preserve">Test passed after change to code with </w:t>
+            </w:r>
+            <w:proofErr w:type="spellStart"/>
+            <w:r>
+              <w:rPr>
+                <w:sz w:val="20"/>
+                <w:szCs w:val="20"/>
+              </w:rPr>
+              <w:t>ChangeID</w:t>
+            </w:r>
+            <w:proofErr w:type="spellEnd"/>
+            <w:r>
+              <w:rPr>
+                <w:sz w:val="20"/>
+                <w:szCs w:val="20"/>
+              </w:rPr>
+              <w:t xml:space="preserve"> CHG001</w:t>
             </w:r>
           </w:p>
         </w:tc>
@@ -4180,6 +4611,7 @@
                 <w:szCs w:val="20"/>
               </w:rPr>
             </w:pPr>
+            <w:proofErr w:type="spellStart"/>
             <w:r>
               <w:rPr>
                 <w:b/>
@@ -4189,6 +4621,7 @@
               </w:rPr>
               <w:t>kSENDER</w:t>
             </w:r>
+            <w:proofErr w:type="spellEnd"/>
           </w:p>
           <w:p>
             <w:pPr>
@@ -4379,13 +4812,23 @@
                 <w:szCs w:val="20"/>
               </w:rPr>
             </w:pPr>
-            <w:r>
-              <w:rPr>
-                <w:bCs/>
-                <w:sz w:val="20"/>
-                <w:szCs w:val="20"/>
-              </w:rPr>
-              <w:t>Athullya Roy</w:t>
+            <w:proofErr w:type="spellStart"/>
+            <w:r>
+              <w:rPr>
+                <w:bCs/>
+                <w:sz w:val="20"/>
+                <w:szCs w:val="20"/>
+              </w:rPr>
+              <w:t>Athullya</w:t>
+            </w:r>
+            <w:proofErr w:type="spellEnd"/>
+            <w:r>
+              <w:rPr>
+                <w:bCs/>
+                <w:sz w:val="20"/>
+                <w:szCs w:val="20"/>
+              </w:rPr>
+              <w:t xml:space="preserve"> Roy</w:t>
             </w:r>
           </w:p>
         </w:tc>
@@ -4709,6 +5152,7 @@
               </w:rPr>
               <w:br/>
             </w:r>
+            <w:proofErr w:type="spellStart"/>
             <w:r>
               <w:rPr>
                 <w:b/>
@@ -4718,6 +5162,7 @@
               </w:rPr>
               <w:t>kRECIPIENT</w:t>
             </w:r>
+            <w:proofErr w:type="spellEnd"/>
           </w:p>
           <w:p>
             <w:pPr>
@@ -4994,13 +5439,23 @@
                 <w:szCs w:val="20"/>
               </w:rPr>
             </w:pPr>
-            <w:r>
-              <w:rPr>
-                <w:bCs/>
-                <w:sz w:val="20"/>
-                <w:szCs w:val="20"/>
-              </w:rPr>
-              <w:t>Athullya Roy &amp; Ram Raja</w:t>
+            <w:proofErr w:type="spellStart"/>
+            <w:r>
+              <w:rPr>
+                <w:bCs/>
+                <w:sz w:val="20"/>
+                <w:szCs w:val="20"/>
+              </w:rPr>
+              <w:t>Athullya</w:t>
+            </w:r>
+            <w:proofErr w:type="spellEnd"/>
+            <w:r>
+              <w:rPr>
+                <w:bCs/>
+                <w:sz w:val="20"/>
+                <w:szCs w:val="20"/>
+              </w:rPr>
+              <w:t xml:space="preserve"> Roy &amp; Ram Raja</w:t>
             </w:r>
           </w:p>
         </w:tc>
@@ -5260,12 +5715,21 @@
                 <w:szCs w:val="20"/>
               </w:rPr>
             </w:pPr>
-            <w:r>
-              <w:rPr>
-                <w:sz w:val="20"/>
-                <w:szCs w:val="20"/>
-              </w:rPr>
-              <w:t xml:space="preserve">Athullya Roy &amp; Ram Raja </w:t>
+            <w:proofErr w:type="spellStart"/>
+            <w:r>
+              <w:rPr>
+                <w:sz w:val="20"/>
+                <w:szCs w:val="20"/>
+              </w:rPr>
+              <w:t>Athullya</w:t>
+            </w:r>
+            <w:proofErr w:type="spellEnd"/>
+            <w:r>
+              <w:rPr>
+                <w:sz w:val="20"/>
+                <w:szCs w:val="20"/>
+              </w:rPr>
+              <w:t xml:space="preserve"> Roy &amp; Ram Raja </w:t>
             </w:r>
           </w:p>
         </w:tc>
@@ -5320,6 +5784,7 @@
                 <w:szCs w:val="20"/>
               </w:rPr>
             </w:pPr>
+            <w:proofErr w:type="spellStart"/>
             <w:r>
               <w:rPr>
                 <w:b/>
@@ -5329,6 +5794,7 @@
               </w:rPr>
               <w:t>kSUBJECT</w:t>
             </w:r>
+            <w:proofErr w:type="spellEnd"/>
           </w:p>
         </w:tc>
         <w:tc>
@@ -5343,6 +5809,7 @@
                 <w:szCs w:val="20"/>
               </w:rPr>
             </w:pPr>
+            <w:proofErr w:type="spellStart"/>
             <w:r>
               <w:rPr>
                 <w:b/>
@@ -5352,6 +5819,7 @@
               </w:rPr>
               <w:t>kSUBJECT</w:t>
             </w:r>
+            <w:proofErr w:type="spellEnd"/>
           </w:p>
         </w:tc>
         <w:tc>
@@ -5366,6 +5834,7 @@
                 <w:szCs w:val="20"/>
               </w:rPr>
             </w:pPr>
+            <w:proofErr w:type="spellStart"/>
             <w:r>
               <w:rPr>
                 <w:b/>
@@ -5375,6 +5844,7 @@
               </w:rPr>
               <w:t>kSUBJECT</w:t>
             </w:r>
+            <w:proofErr w:type="spellEnd"/>
           </w:p>
         </w:tc>
         <w:tc>
@@ -5425,8 +5895,13 @@
             <w:shd w:val="clear" w:color="auto" w:fill="EFFFE9"/>
           </w:tcPr>
           <w:p>
-            <w:r>
-              <w:t>Athullya Roy</w:t>
+            <w:proofErr w:type="spellStart"/>
+            <w:r>
+              <w:t>Athullya</w:t>
+            </w:r>
+            <w:proofErr w:type="spellEnd"/>
+            <w:r>
+              <w:t xml:space="preserve"> Roy</w:t>
             </w:r>
           </w:p>
         </w:tc>
@@ -5535,12 +6010,21 @@
                 <w:szCs w:val="20"/>
               </w:rPr>
             </w:pPr>
-            <w:r>
-              <w:rPr>
-                <w:sz w:val="20"/>
-                <w:szCs w:val="20"/>
-              </w:rPr>
-              <w:t>Athullya Roy &amp; Ram</w:t>
+            <w:proofErr w:type="spellStart"/>
+            <w:r>
+              <w:rPr>
+                <w:sz w:val="20"/>
+                <w:szCs w:val="20"/>
+              </w:rPr>
+              <w:t>Athullya</w:t>
+            </w:r>
+            <w:proofErr w:type="spellEnd"/>
+            <w:r>
+              <w:rPr>
+                <w:sz w:val="20"/>
+                <w:szCs w:val="20"/>
+              </w:rPr>
+              <w:t xml:space="preserve"> Roy &amp; Ram</w:t>
             </w:r>
           </w:p>
         </w:tc>
@@ -5675,8 +6159,13 @@
             <w:shd w:val="clear" w:color="auto" w:fill="EFFFE9"/>
           </w:tcPr>
           <w:p>
-            <w:r>
-              <w:t>Athullya Roy</w:t>
+            <w:proofErr w:type="spellStart"/>
+            <w:r>
+              <w:t>Athullya</w:t>
+            </w:r>
+            <w:proofErr w:type="spellEnd"/>
+            <w:r>
+              <w:t xml:space="preserve"> Roy</w:t>
             </w:r>
           </w:p>
         </w:tc>
@@ -5789,12 +6278,21 @@
                 <w:szCs w:val="20"/>
               </w:rPr>
             </w:pPr>
-            <w:r>
-              <w:rPr>
-                <w:sz w:val="20"/>
-                <w:szCs w:val="20"/>
-              </w:rPr>
-              <w:t>Athullya Roy &amp; Ram</w:t>
+            <w:proofErr w:type="spellStart"/>
+            <w:r>
+              <w:rPr>
+                <w:sz w:val="20"/>
+                <w:szCs w:val="20"/>
+              </w:rPr>
+              <w:t>Athullya</w:t>
+            </w:r>
+            <w:proofErr w:type="spellEnd"/>
+            <w:r>
+              <w:rPr>
+                <w:sz w:val="20"/>
+                <w:szCs w:val="20"/>
+              </w:rPr>
+              <w:t xml:space="preserve"> Roy &amp; Ram</w:t>
             </w:r>
           </w:p>
         </w:tc>
@@ -5961,8 +6459,13 @@
                 <w:szCs w:val="20"/>
               </w:rPr>
             </w:pPr>
-            <w:r>
-              <w:t>Athullya Roy</w:t>
+            <w:proofErr w:type="spellStart"/>
+            <w:r>
+              <w:t>Athullya</w:t>
+            </w:r>
+            <w:proofErr w:type="spellEnd"/>
+            <w:r>
+              <w:t xml:space="preserve"> Roy</w:t>
             </w:r>
           </w:p>
         </w:tc>
@@ -5972,12 +6475,21 @@
             <w:shd w:val="clear" w:color="auto" w:fill="FFD5D1"/>
           </w:tcPr>
           <w:p>
-            <w:r>
-              <w:rPr>
-                <w:sz w:val="20"/>
-                <w:szCs w:val="20"/>
-              </w:rPr>
-              <w:t>StackOverFlow error</w:t>
+            <w:proofErr w:type="spellStart"/>
+            <w:r>
+              <w:rPr>
+                <w:sz w:val="20"/>
+                <w:szCs w:val="20"/>
+              </w:rPr>
+              <w:t>StackOverFlow</w:t>
+            </w:r>
+            <w:proofErr w:type="spellEnd"/>
+            <w:r>
+              <w:rPr>
+                <w:sz w:val="20"/>
+                <w:szCs w:val="20"/>
+              </w:rPr>
+              <w:t xml:space="preserve"> error</w:t>
             </w:r>
           </w:p>
         </w:tc>
@@ -6193,7 +6705,23 @@
                 <w:sz w:val="20"/>
                 <w:szCs w:val="20"/>
               </w:rPr>
-              <w:t>Test passed after change to code with ChangeID CHG001</w:t>
+              <w:t xml:space="preserve">Test passed after change to code with </w:t>
+            </w:r>
+            <w:proofErr w:type="spellStart"/>
+            <w:r>
+              <w:rPr>
+                <w:sz w:val="20"/>
+                <w:szCs w:val="20"/>
+              </w:rPr>
+              <w:t>ChangeID</w:t>
+            </w:r>
+            <w:proofErr w:type="spellEnd"/>
+            <w:r>
+              <w:rPr>
+                <w:sz w:val="20"/>
+                <w:szCs w:val="20"/>
+              </w:rPr>
+              <w:t xml:space="preserve"> CHG001</w:t>
             </w:r>
           </w:p>
         </w:tc>
@@ -6299,12 +6827,21 @@
                 <w:szCs w:val="20"/>
               </w:rPr>
             </w:pPr>
-            <w:r>
-              <w:rPr>
-                <w:sz w:val="20"/>
-                <w:szCs w:val="20"/>
-              </w:rPr>
-              <w:t>Athullya Roy &amp; Ram</w:t>
+            <w:proofErr w:type="spellStart"/>
+            <w:r>
+              <w:rPr>
+                <w:sz w:val="20"/>
+                <w:szCs w:val="20"/>
+              </w:rPr>
+              <w:t>Athullya</w:t>
+            </w:r>
+            <w:proofErr w:type="spellEnd"/>
+            <w:r>
+              <w:rPr>
+                <w:sz w:val="20"/>
+                <w:szCs w:val="20"/>
+              </w:rPr>
+              <w:t xml:space="preserve"> Roy &amp; Ram</w:t>
             </w:r>
           </w:p>
         </w:tc>
@@ -6448,8 +6985,13 @@
                 <w:szCs w:val="20"/>
               </w:rPr>
             </w:pPr>
-            <w:r>
-              <w:t>Athullya Roy</w:t>
+            <w:proofErr w:type="spellStart"/>
+            <w:r>
+              <w:t>Athullya</w:t>
+            </w:r>
+            <w:proofErr w:type="spellEnd"/>
+            <w:r>
+              <w:t xml:space="preserve"> Roy</w:t>
             </w:r>
           </w:p>
         </w:tc>
@@ -6459,12 +7001,21 @@
             <w:shd w:val="clear" w:color="auto" w:fill="FFD5D1"/>
           </w:tcPr>
           <w:p>
-            <w:r>
-              <w:rPr>
-                <w:sz w:val="20"/>
-                <w:szCs w:val="20"/>
-              </w:rPr>
-              <w:t>StackOverFlow error</w:t>
+            <w:proofErr w:type="spellStart"/>
+            <w:r>
+              <w:rPr>
+                <w:sz w:val="20"/>
+                <w:szCs w:val="20"/>
+              </w:rPr>
+              <w:t>StackOverFlow</w:t>
+            </w:r>
+            <w:proofErr w:type="spellEnd"/>
+            <w:r>
+              <w:rPr>
+                <w:sz w:val="20"/>
+                <w:szCs w:val="20"/>
+              </w:rPr>
+              <w:t xml:space="preserve"> error</w:t>
             </w:r>
           </w:p>
         </w:tc>
@@ -6674,7 +7225,23 @@
                 <w:sz w:val="20"/>
                 <w:szCs w:val="20"/>
               </w:rPr>
-              <w:t>Test passed after change to code with ChangeID CHG001</w:t>
+              <w:t xml:space="preserve">Test passed after change to code with </w:t>
+            </w:r>
+            <w:proofErr w:type="spellStart"/>
+            <w:r>
+              <w:rPr>
+                <w:sz w:val="20"/>
+                <w:szCs w:val="20"/>
+              </w:rPr>
+              <w:t>ChangeID</w:t>
+            </w:r>
+            <w:proofErr w:type="spellEnd"/>
+            <w:r>
+              <w:rPr>
+                <w:sz w:val="20"/>
+                <w:szCs w:val="20"/>
+              </w:rPr>
+              <w:t xml:space="preserve"> CHG001</w:t>
             </w:r>
           </w:p>
         </w:tc>
@@ -6775,12 +7342,21 @@
                 <w:szCs w:val="20"/>
               </w:rPr>
             </w:pPr>
-            <w:r>
-              <w:rPr>
-                <w:sz w:val="20"/>
-                <w:szCs w:val="20"/>
-              </w:rPr>
-              <w:t>Athullya Roy &amp; Ram</w:t>
+            <w:proofErr w:type="spellStart"/>
+            <w:r>
+              <w:rPr>
+                <w:sz w:val="20"/>
+                <w:szCs w:val="20"/>
+              </w:rPr>
+              <w:t>Athullya</w:t>
+            </w:r>
+            <w:proofErr w:type="spellEnd"/>
+            <w:r>
+              <w:rPr>
+                <w:sz w:val="20"/>
+                <w:szCs w:val="20"/>
+              </w:rPr>
+              <w:t xml:space="preserve"> Roy &amp; Ram</w:t>
             </w:r>
           </w:p>
         </w:tc>
@@ -6835,6 +7411,7 @@
                 <w:szCs w:val="20"/>
               </w:rPr>
             </w:pPr>
+            <w:proofErr w:type="spellStart"/>
             <w:r>
               <w:rPr>
                 <w:b/>
@@ -6844,6 +7421,7 @@
               </w:rPr>
               <w:t>kSENDER</w:t>
             </w:r>
+            <w:proofErr w:type="spellEnd"/>
           </w:p>
         </w:tc>
         <w:tc>
@@ -6936,8 +7514,13 @@
             <w:shd w:val="clear" w:color="auto" w:fill="EFFFE9"/>
           </w:tcPr>
           <w:p>
-            <w:r>
-              <w:t>Athullya Roy</w:t>
+            <w:proofErr w:type="spellStart"/>
+            <w:r>
+              <w:t>Athullya</w:t>
+            </w:r>
+            <w:proofErr w:type="spellEnd"/>
+            <w:r>
+              <w:t xml:space="preserve"> Roy</w:t>
             </w:r>
           </w:p>
         </w:tc>
@@ -7050,12 +7633,21 @@
                 <w:szCs w:val="20"/>
               </w:rPr>
             </w:pPr>
-            <w:r>
-              <w:rPr>
-                <w:sz w:val="20"/>
-                <w:szCs w:val="20"/>
-              </w:rPr>
-              <w:t>Athullya Roy &amp; Ram</w:t>
+            <w:proofErr w:type="spellStart"/>
+            <w:r>
+              <w:rPr>
+                <w:sz w:val="20"/>
+                <w:szCs w:val="20"/>
+              </w:rPr>
+              <w:t>Athullya</w:t>
+            </w:r>
+            <w:proofErr w:type="spellEnd"/>
+            <w:r>
+              <w:rPr>
+                <w:sz w:val="20"/>
+                <w:szCs w:val="20"/>
+              </w:rPr>
+              <w:t xml:space="preserve"> Roy &amp; Ram</w:t>
             </w:r>
           </w:p>
         </w:tc>
@@ -7093,6 +7685,7 @@
                 <w:szCs w:val="20"/>
               </w:rPr>
             </w:pPr>
+            <w:proofErr w:type="spellStart"/>
             <w:r>
               <w:rPr>
                 <w:sz w:val="20"/>
@@ -7100,6 +7693,7 @@
               </w:rPr>
               <w:t>Joe.bloggs</w:t>
             </w:r>
+            <w:proofErr w:type="spellEnd"/>
           </w:p>
         </w:tc>
         <w:tc>
@@ -7199,8 +7793,13 @@
                 <w:szCs w:val="20"/>
               </w:rPr>
             </w:pPr>
-            <w:r>
-              <w:t>Athullya Roy</w:t>
+            <w:proofErr w:type="spellStart"/>
+            <w:r>
+              <w:t>Athullya</w:t>
+            </w:r>
+            <w:proofErr w:type="spellEnd"/>
+            <w:r>
+              <w:t xml:space="preserve"> Roy</w:t>
             </w:r>
           </w:p>
         </w:tc>
@@ -7403,8 +8002,13 @@
             <w:shd w:val="clear" w:color="auto" w:fill="F2F2F2" w:themeFill="background1" w:themeFillShade="F2"/>
           </w:tcPr>
           <w:p>
-            <w:r>
-              <w:t>Athullya Roy</w:t>
+            <w:proofErr w:type="spellStart"/>
+            <w:r>
+              <w:t>Athullya</w:t>
+            </w:r>
+            <w:proofErr w:type="spellEnd"/>
+            <w:r>
+              <w:t xml:space="preserve"> Roy</w:t>
             </w:r>
           </w:p>
         </w:tc>
@@ -7425,7 +8029,23 @@
                 <w:sz w:val="20"/>
                 <w:szCs w:val="20"/>
               </w:rPr>
-              <w:t xml:space="preserve">Passes because the function setFrom has been changed. See change </w:t>
+              <w:t xml:space="preserve">Passes because the function </w:t>
+            </w:r>
+            <w:proofErr w:type="spellStart"/>
+            <w:r>
+              <w:rPr>
+                <w:sz w:val="20"/>
+                <w:szCs w:val="20"/>
+              </w:rPr>
+              <w:t>setFrom</w:t>
+            </w:r>
+            <w:proofErr w:type="spellEnd"/>
+            <w:r>
+              <w:rPr>
+                <w:sz w:val="20"/>
+                <w:szCs w:val="20"/>
+              </w:rPr>
+              <w:t xml:space="preserve"> has been changed. See change </w:t>
             </w:r>
             <w:r>
               <w:t>CHGE004</w:t>
@@ -7526,12 +8146,21 @@
                 <w:szCs w:val="20"/>
               </w:rPr>
             </w:pPr>
-            <w:r>
-              <w:rPr>
-                <w:sz w:val="20"/>
-                <w:szCs w:val="20"/>
-              </w:rPr>
-              <w:t>Athullya &amp; Ram</w:t>
+            <w:proofErr w:type="spellStart"/>
+            <w:r>
+              <w:rPr>
+                <w:sz w:val="20"/>
+                <w:szCs w:val="20"/>
+              </w:rPr>
+              <w:t>Athullya</w:t>
+            </w:r>
+            <w:proofErr w:type="spellEnd"/>
+            <w:r>
+              <w:rPr>
+                <w:sz w:val="20"/>
+                <w:szCs w:val="20"/>
+              </w:rPr>
+              <w:t xml:space="preserve"> &amp; Ram</w:t>
             </w:r>
           </w:p>
         </w:tc>
@@ -7582,6 +8211,7 @@
                 <w:szCs w:val="20"/>
               </w:rPr>
             </w:pPr>
+            <w:proofErr w:type="spellStart"/>
             <w:r>
               <w:rPr>
                 <w:color w:val="FF0000"/>
@@ -7590,6 +8220,7 @@
               </w:rPr>
               <w:t>kRECIPIENT</w:t>
             </w:r>
+            <w:proofErr w:type="spellEnd"/>
           </w:p>
         </w:tc>
         <w:tc>
@@ -7687,8 +8318,13 @@
                 <w:szCs w:val="20"/>
               </w:rPr>
             </w:pPr>
-            <w:r>
-              <w:t>Athullya Roy</w:t>
+            <w:proofErr w:type="spellStart"/>
+            <w:r>
+              <w:t>Athullya</w:t>
+            </w:r>
+            <w:proofErr w:type="spellEnd"/>
+            <w:r>
+              <w:t xml:space="preserve"> Roy</w:t>
             </w:r>
           </w:p>
         </w:tc>
@@ -7805,12 +8441,21 @@
                 <w:szCs w:val="20"/>
               </w:rPr>
             </w:pPr>
-            <w:r>
-              <w:rPr>
-                <w:sz w:val="20"/>
-                <w:szCs w:val="20"/>
-              </w:rPr>
-              <w:t>Athullya &amp; Ram</w:t>
+            <w:proofErr w:type="spellStart"/>
+            <w:r>
+              <w:rPr>
+                <w:sz w:val="20"/>
+                <w:szCs w:val="20"/>
+              </w:rPr>
+              <w:t>Athullya</w:t>
+            </w:r>
+            <w:proofErr w:type="spellEnd"/>
+            <w:r>
+              <w:rPr>
+                <w:sz w:val="20"/>
+                <w:szCs w:val="20"/>
+              </w:rPr>
+              <w:t xml:space="preserve"> &amp; Ram</w:t>
             </w:r>
           </w:p>
         </w:tc>
@@ -7852,7 +8497,23 @@
                 <w:sz w:val="20"/>
                 <w:szCs w:val="20"/>
               </w:rPr>
-              <w:t>“Max.power”</w:t>
+              <w:t>“</w:t>
+            </w:r>
+            <w:proofErr w:type="spellStart"/>
+            <w:r>
+              <w:rPr>
+                <w:sz w:val="20"/>
+                <w:szCs w:val="20"/>
+              </w:rPr>
+              <w:t>Max.power</w:t>
+            </w:r>
+            <w:proofErr w:type="spellEnd"/>
+            <w:r>
+              <w:rPr>
+                <w:sz w:val="20"/>
+                <w:szCs w:val="20"/>
+              </w:rPr>
+              <w:t>”</w:t>
             </w:r>
           </w:p>
         </w:tc>
@@ -7952,8 +8613,13 @@
                 <w:szCs w:val="20"/>
               </w:rPr>
             </w:pPr>
-            <w:r>
-              <w:t>Athullya Roy</w:t>
+            <w:proofErr w:type="spellStart"/>
+            <w:r>
+              <w:t>Athullya</w:t>
+            </w:r>
+            <w:proofErr w:type="spellEnd"/>
+            <w:r>
+              <w:t xml:space="preserve"> Roy</w:t>
             </w:r>
           </w:p>
         </w:tc>
@@ -7974,7 +8640,23 @@
                 <w:sz w:val="20"/>
                 <w:szCs w:val="20"/>
               </w:rPr>
-              <w:t>Fails because it doesn’t return the correct type. Also assumes fails means returning error boolean value false.</w:t>
+              <w:t xml:space="preserve">Fails because it doesn’t return the correct type. Also assumes fails means returning error </w:t>
+            </w:r>
+            <w:proofErr w:type="spellStart"/>
+            <w:r>
+              <w:rPr>
+                <w:sz w:val="20"/>
+                <w:szCs w:val="20"/>
+              </w:rPr>
+              <w:t>boolean</w:t>
+            </w:r>
+            <w:proofErr w:type="spellEnd"/>
+            <w:r>
+              <w:rPr>
+                <w:sz w:val="20"/>
+                <w:szCs w:val="20"/>
+              </w:rPr>
+              <w:t xml:space="preserve"> value false.</w:t>
             </w:r>
           </w:p>
         </w:tc>
@@ -8162,8 +8844,13 @@
             <w:shd w:val="clear" w:color="auto" w:fill="F2F2F2" w:themeFill="background1" w:themeFillShade="F2"/>
           </w:tcPr>
           <w:p>
-            <w:r>
-              <w:t>Athullya Roy</w:t>
+            <w:proofErr w:type="spellStart"/>
+            <w:r>
+              <w:t>Athullya</w:t>
+            </w:r>
+            <w:proofErr w:type="spellEnd"/>
+            <w:r>
+              <w:t xml:space="preserve"> Roy</w:t>
             </w:r>
           </w:p>
         </w:tc>
@@ -8184,7 +8871,23 @@
                 <w:sz w:val="20"/>
                 <w:szCs w:val="20"/>
               </w:rPr>
-              <w:t xml:space="preserve">Passes because the function setTo has been changed. See change </w:t>
+              <w:t xml:space="preserve">Passes because the function </w:t>
+            </w:r>
+            <w:proofErr w:type="spellStart"/>
+            <w:r>
+              <w:rPr>
+                <w:sz w:val="20"/>
+                <w:szCs w:val="20"/>
+              </w:rPr>
+              <w:t>setTo</w:t>
+            </w:r>
+            <w:proofErr w:type="spellEnd"/>
+            <w:r>
+              <w:rPr>
+                <w:sz w:val="20"/>
+                <w:szCs w:val="20"/>
+              </w:rPr>
+              <w:t xml:space="preserve"> has been changed. See change </w:t>
             </w:r>
             <w:r>
               <w:t>CHGE004</w:t>
@@ -8286,12 +8989,21 @@
                 <w:szCs w:val="20"/>
               </w:rPr>
             </w:pPr>
-            <w:r>
-              <w:rPr>
-                <w:sz w:val="20"/>
-                <w:szCs w:val="20"/>
-              </w:rPr>
-              <w:t>Athullya &amp; Ram</w:t>
+            <w:proofErr w:type="spellStart"/>
+            <w:r>
+              <w:rPr>
+                <w:sz w:val="20"/>
+                <w:szCs w:val="20"/>
+              </w:rPr>
+              <w:t>Athullya</w:t>
+            </w:r>
+            <w:proofErr w:type="spellEnd"/>
+            <w:r>
+              <w:rPr>
+                <w:sz w:val="20"/>
+                <w:szCs w:val="20"/>
+              </w:rPr>
+              <w:t xml:space="preserve"> &amp; Ram</w:t>
             </w:r>
           </w:p>
         </w:tc>
@@ -8345,6 +9057,7 @@
                 <w:szCs w:val="20"/>
               </w:rPr>
             </w:pPr>
+            <w:proofErr w:type="spellStart"/>
             <w:r>
               <w:rPr>
                 <w:b/>
@@ -8354,6 +9067,7 @@
               </w:rPr>
               <w:t>kSUBJECT</w:t>
             </w:r>
+            <w:proofErr w:type="spellEnd"/>
           </w:p>
         </w:tc>
         <w:tc>
@@ -8451,8 +9165,13 @@
                 <w:szCs w:val="20"/>
               </w:rPr>
             </w:pPr>
-            <w:r>
-              <w:t>Athullya Roy</w:t>
+            <w:proofErr w:type="spellStart"/>
+            <w:r>
+              <w:t>Athullya</w:t>
+            </w:r>
+            <w:proofErr w:type="spellEnd"/>
+            <w:r>
+              <w:t xml:space="preserve"> Roy</w:t>
             </w:r>
           </w:p>
         </w:tc>
@@ -8573,12 +9292,21 @@
                 <w:szCs w:val="20"/>
               </w:rPr>
             </w:pPr>
-            <w:r>
-              <w:rPr>
-                <w:sz w:val="20"/>
-                <w:szCs w:val="20"/>
-              </w:rPr>
-              <w:t>Athullya Roy &amp; Ram</w:t>
+            <w:proofErr w:type="spellStart"/>
+            <w:r>
+              <w:rPr>
+                <w:sz w:val="20"/>
+                <w:szCs w:val="20"/>
+              </w:rPr>
+              <w:t>Athullya</w:t>
+            </w:r>
+            <w:proofErr w:type="spellEnd"/>
+            <w:r>
+              <w:rPr>
+                <w:sz w:val="20"/>
+                <w:szCs w:val="20"/>
+              </w:rPr>
+              <w:t xml:space="preserve"> Roy &amp; Ram</w:t>
             </w:r>
           </w:p>
         </w:tc>
@@ -8717,8 +9445,13 @@
                 <w:szCs w:val="20"/>
               </w:rPr>
             </w:pPr>
-            <w:r>
-              <w:t>Athullya Roy</w:t>
+            <w:proofErr w:type="spellStart"/>
+            <w:r>
+              <w:t>Athullya</w:t>
+            </w:r>
+            <w:proofErr w:type="spellEnd"/>
+            <w:r>
+              <w:t xml:space="preserve"> Roy</w:t>
             </w:r>
           </w:p>
         </w:tc>
@@ -8807,7 +9540,27 @@
                 <w:sz w:val="20"/>
                 <w:szCs w:val="20"/>
               </w:rPr>
-              <w:t>(setMessage)</w:t>
+              <w:t>(</w:t>
+            </w:r>
+            <w:proofErr w:type="spellStart"/>
+            <w:r>
+              <w:rPr>
+                <w:b/>
+                <w:bCs/>
+                <w:sz w:val="20"/>
+                <w:szCs w:val="20"/>
+              </w:rPr>
+              <w:t>setMessage</w:t>
+            </w:r>
+            <w:proofErr w:type="spellEnd"/>
+            <w:r>
+              <w:rPr>
+                <w:b/>
+                <w:bCs/>
+                <w:sz w:val="20"/>
+                <w:szCs w:val="20"/>
+              </w:rPr>
+              <w:t>)</w:t>
             </w:r>
           </w:p>
         </w:tc>
@@ -8830,7 +9583,25 @@
                 <w:sz w:val="20"/>
                 <w:szCs w:val="20"/>
               </w:rPr>
-              <w:t>Test the method correctly sets the email message and then compare that to what is retrieved from getMessage method</w:t>
+              <w:t xml:space="preserve">Test the method correctly sets the email message and then compare that to what is retrieved from </w:t>
+            </w:r>
+            <w:proofErr w:type="spellStart"/>
+            <w:r>
+              <w:rPr>
+                <w:bCs/>
+                <w:sz w:val="20"/>
+                <w:szCs w:val="20"/>
+              </w:rPr>
+              <w:t>getMessage</w:t>
+            </w:r>
+            <w:proofErr w:type="spellEnd"/>
+            <w:r>
+              <w:rPr>
+                <w:bCs/>
+                <w:sz w:val="20"/>
+                <w:szCs w:val="20"/>
+              </w:rPr>
+              <w:t xml:space="preserve"> method</w:t>
             </w:r>
           </w:p>
         </w:tc>
@@ -8900,6 +9671,7 @@
               </w:rPr>
               <w:t xml:space="preserve">Uses </w:t>
             </w:r>
+            <w:proofErr w:type="spellStart"/>
             <w:r>
               <w:rPr>
                 <w:b/>
@@ -8910,6 +9682,7 @@
               </w:rPr>
               <w:t>noEmailBody</w:t>
             </w:r>
+            <w:proofErr w:type="spellEnd"/>
             <w:r>
               <w:rPr>
                 <w:b/>
@@ -8927,7 +9700,27 @@
                 <w:sz w:val="20"/>
                 <w:szCs w:val="20"/>
               </w:rPr>
-              <w:t xml:space="preserve">Object with Message set using setMessage method and </w:t>
+              <w:t xml:space="preserve">Object with Message set using </w:t>
+            </w:r>
+            <w:proofErr w:type="spellStart"/>
+            <w:r>
+              <w:rPr>
+                <w:bCs/>
+                <w:color w:val="000000" w:themeColor="text1"/>
+                <w:sz w:val="20"/>
+                <w:szCs w:val="20"/>
+              </w:rPr>
+              <w:t>setMessage</w:t>
+            </w:r>
+            <w:proofErr w:type="spellEnd"/>
+            <w:r>
+              <w:rPr>
+                <w:bCs/>
+                <w:color w:val="000000" w:themeColor="text1"/>
+                <w:sz w:val="20"/>
+                <w:szCs w:val="20"/>
+              </w:rPr>
+              <w:t xml:space="preserve"> method and </w:t>
             </w:r>
             <w:r>
               <w:rPr>
@@ -9044,7 +9837,25 @@
                 <w:sz w:val="20"/>
                 <w:szCs w:val="20"/>
               </w:rPr>
-              <w:t>After calling the getMessage method once the message has been set</w:t>
+              <w:t xml:space="preserve">After calling the </w:t>
+            </w:r>
+            <w:proofErr w:type="spellStart"/>
+            <w:r>
+              <w:rPr>
+                <w:bCs/>
+                <w:sz w:val="20"/>
+                <w:szCs w:val="20"/>
+              </w:rPr>
+              <w:t>getMessage</w:t>
+            </w:r>
+            <w:proofErr w:type="spellEnd"/>
+            <w:r>
+              <w:rPr>
+                <w:bCs/>
+                <w:sz w:val="20"/>
+                <w:szCs w:val="20"/>
+              </w:rPr>
+              <w:t xml:space="preserve"> method once the message has been set</w:t>
             </w:r>
           </w:p>
         </w:tc>
@@ -9159,7 +9970,25 @@
                 <w:sz w:val="20"/>
                 <w:szCs w:val="20"/>
               </w:rPr>
-              <w:t>Unable to determine if message was set correctly as when trying to retrieve the message using emailMessage method received a stack overflow error.</w:t>
+              <w:t xml:space="preserve">Unable to determine if message was set correctly as when trying to retrieve the message using </w:t>
+            </w:r>
+            <w:proofErr w:type="spellStart"/>
+            <w:r>
+              <w:rPr>
+                <w:bCs/>
+                <w:sz w:val="20"/>
+                <w:szCs w:val="20"/>
+              </w:rPr>
+              <w:t>emailMessage</w:t>
+            </w:r>
+            <w:proofErr w:type="spellEnd"/>
+            <w:r>
+              <w:rPr>
+                <w:bCs/>
+                <w:sz w:val="20"/>
+                <w:szCs w:val="20"/>
+              </w:rPr>
+              <w:t xml:space="preserve"> method received a stack overflow error.</w:t>
             </w:r>
           </w:p>
         </w:tc>
@@ -9401,7 +10230,23 @@
                 <w:sz w:val="20"/>
                 <w:szCs w:val="20"/>
               </w:rPr>
-              <w:t>Test passed after change to code with ChangeID CHG001</w:t>
+              <w:t xml:space="preserve">Test passed after change to code with </w:t>
+            </w:r>
+            <w:proofErr w:type="spellStart"/>
+            <w:r>
+              <w:rPr>
+                <w:sz w:val="20"/>
+                <w:szCs w:val="20"/>
+              </w:rPr>
+              <w:t>ChangeID</w:t>
+            </w:r>
+            <w:proofErr w:type="spellEnd"/>
+            <w:r>
+              <w:rPr>
+                <w:sz w:val="20"/>
+                <w:szCs w:val="20"/>
+              </w:rPr>
+              <w:t xml:space="preserve"> CHG001</w:t>
             </w:r>
           </w:p>
         </w:tc>
@@ -9469,7 +10314,27 @@
                 <w:sz w:val="20"/>
                 <w:szCs w:val="20"/>
               </w:rPr>
-              <w:t>(setMessage)</w:t>
+              <w:t>(</w:t>
+            </w:r>
+            <w:proofErr w:type="spellStart"/>
+            <w:r>
+              <w:rPr>
+                <w:b/>
+                <w:bCs/>
+                <w:sz w:val="20"/>
+                <w:szCs w:val="20"/>
+              </w:rPr>
+              <w:t>setMessage</w:t>
+            </w:r>
+            <w:proofErr w:type="spellEnd"/>
+            <w:r>
+              <w:rPr>
+                <w:b/>
+                <w:bCs/>
+                <w:sz w:val="20"/>
+                <w:szCs w:val="20"/>
+              </w:rPr>
+              <w:t>)</w:t>
             </w:r>
           </w:p>
         </w:tc>
@@ -9492,7 +10357,43 @@
                 <w:sz w:val="20"/>
                 <w:szCs w:val="20"/>
               </w:rPr>
-              <w:t>Test the method correctly sets the email message  to an empty string “” and then compare that to what is retrieved from getMessage method</w:t>
+              <w:t xml:space="preserve">Test the method correctly sets the email </w:t>
+            </w:r>
+            <w:proofErr w:type="gramStart"/>
+            <w:r>
+              <w:rPr>
+                <w:bCs/>
+                <w:sz w:val="20"/>
+                <w:szCs w:val="20"/>
+              </w:rPr>
+              <w:t>message  to</w:t>
+            </w:r>
+            <w:proofErr w:type="gramEnd"/>
+            <w:r>
+              <w:rPr>
+                <w:bCs/>
+                <w:sz w:val="20"/>
+                <w:szCs w:val="20"/>
+              </w:rPr>
+              <w:t xml:space="preserve"> an empty string “” and then compare that to what is retrieved from </w:t>
+            </w:r>
+            <w:proofErr w:type="spellStart"/>
+            <w:r>
+              <w:rPr>
+                <w:bCs/>
+                <w:sz w:val="20"/>
+                <w:szCs w:val="20"/>
+              </w:rPr>
+              <w:t>getMessage</w:t>
+            </w:r>
+            <w:proofErr w:type="spellEnd"/>
+            <w:r>
+              <w:rPr>
+                <w:bCs/>
+                <w:sz w:val="20"/>
+                <w:szCs w:val="20"/>
+              </w:rPr>
+              <w:t xml:space="preserve"> method</w:t>
             </w:r>
           </w:p>
         </w:tc>
@@ -9563,6 +10464,7 @@
               </w:rPr>
               <w:t xml:space="preserve">Uses </w:t>
             </w:r>
+            <w:proofErr w:type="spellStart"/>
             <w:r>
               <w:rPr>
                 <w:b/>
@@ -9573,6 +10475,7 @@
               </w:rPr>
               <w:t>noEmailBody</w:t>
             </w:r>
+            <w:proofErr w:type="spellEnd"/>
             <w:r>
               <w:rPr>
                 <w:b/>
@@ -9590,7 +10493,27 @@
                 <w:sz w:val="20"/>
                 <w:szCs w:val="20"/>
               </w:rPr>
-              <w:t xml:space="preserve">Object with Message set using setMessage method and </w:t>
+              <w:t xml:space="preserve">Object with Message set using </w:t>
+            </w:r>
+            <w:proofErr w:type="spellStart"/>
+            <w:r>
+              <w:rPr>
+                <w:bCs/>
+                <w:color w:val="000000" w:themeColor="text1"/>
+                <w:sz w:val="20"/>
+                <w:szCs w:val="20"/>
+              </w:rPr>
+              <w:t>setMessage</w:t>
+            </w:r>
+            <w:proofErr w:type="spellEnd"/>
+            <w:r>
+              <w:rPr>
+                <w:bCs/>
+                <w:color w:val="000000" w:themeColor="text1"/>
+                <w:sz w:val="20"/>
+                <w:szCs w:val="20"/>
+              </w:rPr>
+              <w:t xml:space="preserve"> method and </w:t>
             </w:r>
             <w:r>
               <w:rPr>
@@ -9719,7 +10642,25 @@
                 <w:sz w:val="20"/>
                 <w:szCs w:val="20"/>
               </w:rPr>
-              <w:t>After calling the getMessage method once the message has been set</w:t>
+              <w:t xml:space="preserve">After calling the </w:t>
+            </w:r>
+            <w:proofErr w:type="spellStart"/>
+            <w:r>
+              <w:rPr>
+                <w:bCs/>
+                <w:sz w:val="20"/>
+                <w:szCs w:val="20"/>
+              </w:rPr>
+              <w:t>getMessage</w:t>
+            </w:r>
+            <w:proofErr w:type="spellEnd"/>
+            <w:r>
+              <w:rPr>
+                <w:bCs/>
+                <w:sz w:val="20"/>
+                <w:szCs w:val="20"/>
+              </w:rPr>
+              <w:t xml:space="preserve"> method once the message has been set</w:t>
             </w:r>
           </w:p>
         </w:tc>
@@ -9834,7 +10775,25 @@
                 <w:sz w:val="20"/>
                 <w:szCs w:val="20"/>
               </w:rPr>
-              <w:t>Unable to determine if message was set correctly as when trying to retrieve the message using emailMessage method received a stack overflow error.</w:t>
+              <w:t xml:space="preserve">Unable to determine if message was set correctly as when trying to retrieve the message using </w:t>
+            </w:r>
+            <w:proofErr w:type="spellStart"/>
+            <w:r>
+              <w:rPr>
+                <w:bCs/>
+                <w:sz w:val="20"/>
+                <w:szCs w:val="20"/>
+              </w:rPr>
+              <w:t>emailMessage</w:t>
+            </w:r>
+            <w:proofErr w:type="spellEnd"/>
+            <w:r>
+              <w:rPr>
+                <w:bCs/>
+                <w:sz w:val="20"/>
+                <w:szCs w:val="20"/>
+              </w:rPr>
+              <w:t xml:space="preserve"> method received a stack overflow error.</w:t>
             </w:r>
           </w:p>
         </w:tc>
@@ -10106,7 +11065,23 @@
                 <w:sz w:val="20"/>
                 <w:szCs w:val="20"/>
               </w:rPr>
-              <w:t>Test passed after change to code with ChangeID CHG001</w:t>
+              <w:t xml:space="preserve">Test passed after change to code with </w:t>
+            </w:r>
+            <w:proofErr w:type="spellStart"/>
+            <w:r>
+              <w:rPr>
+                <w:sz w:val="20"/>
+                <w:szCs w:val="20"/>
+              </w:rPr>
+              <w:t>ChangeID</w:t>
+            </w:r>
+            <w:proofErr w:type="spellEnd"/>
+            <w:r>
+              <w:rPr>
+                <w:sz w:val="20"/>
+                <w:szCs w:val="20"/>
+              </w:rPr>
+              <w:t xml:space="preserve"> CHG001</w:t>
             </w:r>
           </w:p>
         </w:tc>
@@ -10172,7 +11147,27 @@
                 <w:sz w:val="20"/>
                 <w:szCs w:val="20"/>
               </w:rPr>
-              <w:t>(isValid)</w:t>
+              <w:t>(</w:t>
+            </w:r>
+            <w:proofErr w:type="spellStart"/>
+            <w:r>
+              <w:rPr>
+                <w:b/>
+                <w:bCs/>
+                <w:sz w:val="20"/>
+                <w:szCs w:val="20"/>
+              </w:rPr>
+              <w:t>isValid</w:t>
+            </w:r>
+            <w:proofErr w:type="spellEnd"/>
+            <w:r>
+              <w:rPr>
+                <w:b/>
+                <w:bCs/>
+                <w:sz w:val="20"/>
+                <w:szCs w:val="20"/>
+              </w:rPr>
+              <w:t>)</w:t>
             </w:r>
           </w:p>
         </w:tc>
@@ -10263,6 +11258,7 @@
               </w:rPr>
               <w:t xml:space="preserve">Uses </w:t>
             </w:r>
+            <w:proofErr w:type="spellStart"/>
             <w:r>
               <w:rPr>
                 <w:b/>
@@ -10271,7 +11267,18 @@
                 <w:sz w:val="20"/>
                 <w:szCs w:val="20"/>
               </w:rPr>
-              <w:t xml:space="preserve">nullEmail </w:t>
+              <w:t>nullEmail</w:t>
+            </w:r>
+            <w:proofErr w:type="spellEnd"/>
+            <w:r>
+              <w:rPr>
+                <w:b/>
+                <w:bCs/>
+                <w:color w:val="006A89" w:themeColor="accent1"/>
+                <w:sz w:val="20"/>
+                <w:szCs w:val="20"/>
+              </w:rPr>
+              <w:t xml:space="preserve"> </w:t>
             </w:r>
             <w:r>
               <w:rPr>
@@ -10667,7 +11674,27 @@
                 <w:sz w:val="20"/>
                 <w:szCs w:val="20"/>
               </w:rPr>
-              <w:t>(isValid)</w:t>
+              <w:t>(</w:t>
+            </w:r>
+            <w:proofErr w:type="spellStart"/>
+            <w:r>
+              <w:rPr>
+                <w:b/>
+                <w:bCs/>
+                <w:sz w:val="20"/>
+                <w:szCs w:val="20"/>
+              </w:rPr>
+              <w:t>isValid</w:t>
+            </w:r>
+            <w:proofErr w:type="spellEnd"/>
+            <w:r>
+              <w:rPr>
+                <w:b/>
+                <w:bCs/>
+                <w:sz w:val="20"/>
+                <w:szCs w:val="20"/>
+              </w:rPr>
+              <w:t>)</w:t>
             </w:r>
           </w:p>
         </w:tc>
@@ -10757,6 +11784,7 @@
               </w:rPr>
               <w:t xml:space="preserve">Uses </w:t>
             </w:r>
+            <w:proofErr w:type="spellStart"/>
             <w:r>
               <w:rPr>
                 <w:b/>
@@ -10767,6 +11795,7 @@
               </w:rPr>
               <w:t>populatedEmail</w:t>
             </w:r>
+            <w:proofErr w:type="spellEnd"/>
             <w:r>
               <w:rPr>
                 <w:bCs/>
@@ -10784,6 +11813,7 @@
               </w:rPr>
               <w:t xml:space="preserve">object created with </w:t>
             </w:r>
+            <w:proofErr w:type="spellStart"/>
             <w:r>
               <w:rPr>
                 <w:b/>
@@ -10794,6 +11824,7 @@
               </w:rPr>
               <w:t>kSENDER</w:t>
             </w:r>
+            <w:proofErr w:type="spellEnd"/>
             <w:r>
               <w:rPr>
                 <w:bCs/>
@@ -10802,6 +11833,7 @@
               </w:rPr>
               <w:t xml:space="preserve">, </w:t>
             </w:r>
+            <w:proofErr w:type="spellStart"/>
             <w:r>
               <w:rPr>
                 <w:b/>
@@ -10812,6 +11844,7 @@
               </w:rPr>
               <w:t>kRECIPIENT</w:t>
             </w:r>
+            <w:proofErr w:type="spellEnd"/>
             <w:r>
               <w:rPr>
                 <w:bCs/>
@@ -10820,6 +11853,7 @@
               </w:rPr>
               <w:t xml:space="preserve">, </w:t>
             </w:r>
+            <w:proofErr w:type="spellStart"/>
             <w:r>
               <w:rPr>
                 <w:b/>
@@ -10830,6 +11864,7 @@
               </w:rPr>
               <w:t>kSUBJECT</w:t>
             </w:r>
+            <w:proofErr w:type="spellEnd"/>
             <w:r>
               <w:rPr>
                 <w:bCs/>
@@ -10907,6 +11942,7 @@
                 <w:szCs w:val="20"/>
               </w:rPr>
             </w:pPr>
+            <w:proofErr w:type="spellStart"/>
             <w:r>
               <w:rPr>
                 <w:b/>
@@ -10917,6 +11953,7 @@
               </w:rPr>
               <w:t>kSENDER</w:t>
             </w:r>
+            <w:proofErr w:type="spellEnd"/>
           </w:p>
           <w:p>
             <w:pPr>
@@ -10953,6 +11990,7 @@
                 <w:szCs w:val="20"/>
               </w:rPr>
             </w:pPr>
+            <w:proofErr w:type="spellStart"/>
             <w:r>
               <w:rPr>
                 <w:b/>
@@ -10960,6 +11998,7 @@
               </w:rPr>
               <w:t>kRECIPIENT</w:t>
             </w:r>
+            <w:proofErr w:type="spellEnd"/>
             <w:r>
               <w:rPr>
                 <w:bCs/>
@@ -10997,6 +12036,7 @@
                 <w:szCs w:val="20"/>
               </w:rPr>
             </w:pPr>
+            <w:proofErr w:type="spellStart"/>
             <w:r>
               <w:rPr>
                 <w:b/>
@@ -11007,6 +12047,7 @@
               </w:rPr>
               <w:t>kSUBJECT</w:t>
             </w:r>
+            <w:proofErr w:type="spellEnd"/>
             <w:r>
               <w:rPr>
                 <w:b/>
@@ -11273,7 +12314,27 @@
                 <w:sz w:val="20"/>
                 <w:szCs w:val="20"/>
               </w:rPr>
-              <w:t>(isValid)</w:t>
+              <w:t>(</w:t>
+            </w:r>
+            <w:proofErr w:type="spellStart"/>
+            <w:r>
+              <w:rPr>
+                <w:b/>
+                <w:bCs/>
+                <w:sz w:val="20"/>
+                <w:szCs w:val="20"/>
+              </w:rPr>
+              <w:t>isValid</w:t>
+            </w:r>
+            <w:proofErr w:type="spellEnd"/>
+            <w:r>
+              <w:rPr>
+                <w:b/>
+                <w:bCs/>
+                <w:sz w:val="20"/>
+                <w:szCs w:val="20"/>
+              </w:rPr>
+              <w:t>)</w:t>
             </w:r>
           </w:p>
         </w:tc>
@@ -11363,6 +12424,7 @@
               </w:rPr>
               <w:t xml:space="preserve">Uses </w:t>
             </w:r>
+            <w:proofErr w:type="spellStart"/>
             <w:r>
               <w:rPr>
                 <w:b/>
@@ -11373,6 +12435,7 @@
               </w:rPr>
               <w:t>nullEmail</w:t>
             </w:r>
+            <w:proofErr w:type="spellEnd"/>
             <w:r>
               <w:rPr>
                 <w:bCs/>
@@ -11388,8 +12451,27 @@
                 <w:sz w:val="20"/>
                 <w:szCs w:val="20"/>
               </w:rPr>
-              <w:t xml:space="preserve">object and setFrom method passing </w:t>
-            </w:r>
+              <w:t xml:space="preserve">object and </w:t>
+            </w:r>
+            <w:proofErr w:type="spellStart"/>
+            <w:r>
+              <w:rPr>
+                <w:bCs/>
+                <w:sz w:val="20"/>
+                <w:szCs w:val="20"/>
+              </w:rPr>
+              <w:t>setFrom</w:t>
+            </w:r>
+            <w:proofErr w:type="spellEnd"/>
+            <w:r>
+              <w:rPr>
+                <w:bCs/>
+                <w:sz w:val="20"/>
+                <w:szCs w:val="20"/>
+              </w:rPr>
+              <w:t xml:space="preserve"> method passing </w:t>
+            </w:r>
+            <w:proofErr w:type="spellStart"/>
             <w:r>
               <w:rPr>
                 <w:b/>
@@ -11400,6 +12482,7 @@
               </w:rPr>
               <w:t>kSENDER</w:t>
             </w:r>
+            <w:proofErr w:type="spellEnd"/>
             <w:r>
               <w:rPr>
                 <w:bCs/>
@@ -11452,6 +12535,7 @@
                 <w:szCs w:val="20"/>
               </w:rPr>
             </w:pPr>
+            <w:proofErr w:type="spellStart"/>
             <w:r>
               <w:rPr>
                 <w:b/>
@@ -11459,6 +12543,7 @@
               </w:rPr>
               <w:t>kSENDER</w:t>
             </w:r>
+            <w:proofErr w:type="spellEnd"/>
           </w:p>
         </w:tc>
         <w:tc>
@@ -11612,7 +12697,25 @@
                 <w:sz w:val="20"/>
                 <w:szCs w:val="20"/>
               </w:rPr>
-              <w:t>The following 4 tests of similar nature test the individual cases for each attribute to ensure all attributes are checked in the isValid Function</w:t>
+              <w:t xml:space="preserve">The following 4 tests of similar nature test the individual cases for each attribute to ensure all attributes are checked in the </w:t>
+            </w:r>
+            <w:proofErr w:type="spellStart"/>
+            <w:r>
+              <w:rPr>
+                <w:bCs/>
+                <w:sz w:val="20"/>
+                <w:szCs w:val="20"/>
+              </w:rPr>
+              <w:t>isValid</w:t>
+            </w:r>
+            <w:proofErr w:type="spellEnd"/>
+            <w:r>
+              <w:rPr>
+                <w:bCs/>
+                <w:sz w:val="20"/>
+                <w:szCs w:val="20"/>
+              </w:rPr>
+              <w:t xml:space="preserve"> Function</w:t>
             </w:r>
           </w:p>
         </w:tc>
@@ -11677,7 +12780,27 @@
                 <w:sz w:val="20"/>
                 <w:szCs w:val="20"/>
               </w:rPr>
-              <w:t>(isValid)</w:t>
+              <w:t>(</w:t>
+            </w:r>
+            <w:proofErr w:type="spellStart"/>
+            <w:r>
+              <w:rPr>
+                <w:b/>
+                <w:bCs/>
+                <w:sz w:val="20"/>
+                <w:szCs w:val="20"/>
+              </w:rPr>
+              <w:t>isValid</w:t>
+            </w:r>
+            <w:proofErr w:type="spellEnd"/>
+            <w:r>
+              <w:rPr>
+                <w:b/>
+                <w:bCs/>
+                <w:sz w:val="20"/>
+                <w:szCs w:val="20"/>
+              </w:rPr>
+              <w:t>)</w:t>
             </w:r>
           </w:p>
         </w:tc>
@@ -11699,7 +12822,25 @@
                 <w:sz w:val="20"/>
                 <w:szCs w:val="20"/>
               </w:rPr>
-              <w:t>Tests the email object with one attribute set – the To address</w:t>
+              <w:t xml:space="preserve">Tests the email object with one attribute set – the </w:t>
+            </w:r>
+            <w:proofErr w:type="gramStart"/>
+            <w:r>
+              <w:rPr>
+                <w:bCs/>
+                <w:sz w:val="20"/>
+                <w:szCs w:val="20"/>
+              </w:rPr>
+              <w:t>To</w:t>
+            </w:r>
+            <w:proofErr w:type="gramEnd"/>
+            <w:r>
+              <w:rPr>
+                <w:bCs/>
+                <w:sz w:val="20"/>
+                <w:szCs w:val="20"/>
+              </w:rPr>
+              <w:t xml:space="preserve"> address</w:t>
             </w:r>
           </w:p>
         </w:tc>
@@ -11767,6 +12908,7 @@
               </w:rPr>
               <w:t xml:space="preserve">Uses </w:t>
             </w:r>
+            <w:proofErr w:type="spellStart"/>
             <w:r>
               <w:rPr>
                 <w:b/>
@@ -11777,6 +12919,7 @@
               </w:rPr>
               <w:t>nullEmail</w:t>
             </w:r>
+            <w:proofErr w:type="spellEnd"/>
             <w:r>
               <w:rPr>
                 <w:bCs/>
@@ -11792,8 +12935,27 @@
                 <w:sz w:val="20"/>
                 <w:szCs w:val="20"/>
               </w:rPr>
-              <w:t xml:space="preserve">object and setTo method passing </w:t>
-            </w:r>
+              <w:t xml:space="preserve">object and </w:t>
+            </w:r>
+            <w:proofErr w:type="spellStart"/>
+            <w:r>
+              <w:rPr>
+                <w:bCs/>
+                <w:sz w:val="20"/>
+                <w:szCs w:val="20"/>
+              </w:rPr>
+              <w:t>setTo</w:t>
+            </w:r>
+            <w:proofErr w:type="spellEnd"/>
+            <w:r>
+              <w:rPr>
+                <w:bCs/>
+                <w:sz w:val="20"/>
+                <w:szCs w:val="20"/>
+              </w:rPr>
+              <w:t xml:space="preserve"> method passing </w:t>
+            </w:r>
+            <w:proofErr w:type="spellStart"/>
             <w:r>
               <w:rPr>
                 <w:b/>
@@ -11804,6 +12966,7 @@
               </w:rPr>
               <w:t>kRECIPIENT</w:t>
             </w:r>
+            <w:proofErr w:type="spellEnd"/>
             <w:r>
               <w:rPr>
                 <w:bCs/>
@@ -11856,6 +13019,7 @@
                 <w:szCs w:val="20"/>
               </w:rPr>
             </w:pPr>
+            <w:proofErr w:type="spellStart"/>
             <w:r>
               <w:rPr>
                 <w:b/>
@@ -11866,6 +13030,7 @@
               </w:rPr>
               <w:t>kRECIPIENT</w:t>
             </w:r>
+            <w:proofErr w:type="spellEnd"/>
           </w:p>
         </w:tc>
         <w:tc>
@@ -12067,7 +13232,27 @@
                 <w:sz w:val="20"/>
                 <w:szCs w:val="20"/>
               </w:rPr>
-              <w:t>(isValid)</w:t>
+              <w:t>(</w:t>
+            </w:r>
+            <w:proofErr w:type="spellStart"/>
+            <w:r>
+              <w:rPr>
+                <w:b/>
+                <w:bCs/>
+                <w:sz w:val="20"/>
+                <w:szCs w:val="20"/>
+              </w:rPr>
+              <w:t>isValid</w:t>
+            </w:r>
+            <w:proofErr w:type="spellEnd"/>
+            <w:r>
+              <w:rPr>
+                <w:b/>
+                <w:bCs/>
+                <w:sz w:val="20"/>
+                <w:szCs w:val="20"/>
+              </w:rPr>
+              <w:t>)</w:t>
             </w:r>
           </w:p>
         </w:tc>
@@ -12157,6 +13342,7 @@
               </w:rPr>
               <w:t xml:space="preserve">Uses </w:t>
             </w:r>
+            <w:proofErr w:type="spellStart"/>
             <w:r>
               <w:rPr>
                 <w:b/>
@@ -12167,6 +13353,7 @@
               </w:rPr>
               <w:t>nullEmail</w:t>
             </w:r>
+            <w:proofErr w:type="spellEnd"/>
             <w:r>
               <w:rPr>
                 <w:bCs/>
@@ -12182,8 +13369,27 @@
                 <w:sz w:val="20"/>
                 <w:szCs w:val="20"/>
               </w:rPr>
-              <w:t xml:space="preserve">object and setSubject method passing </w:t>
-            </w:r>
+              <w:t xml:space="preserve">object and </w:t>
+            </w:r>
+            <w:proofErr w:type="spellStart"/>
+            <w:r>
+              <w:rPr>
+                <w:bCs/>
+                <w:sz w:val="20"/>
+                <w:szCs w:val="20"/>
+              </w:rPr>
+              <w:t>setSubject</w:t>
+            </w:r>
+            <w:proofErr w:type="spellEnd"/>
+            <w:r>
+              <w:rPr>
+                <w:bCs/>
+                <w:sz w:val="20"/>
+                <w:szCs w:val="20"/>
+              </w:rPr>
+              <w:t xml:space="preserve"> method passing </w:t>
+            </w:r>
+            <w:proofErr w:type="spellStart"/>
             <w:r>
               <w:rPr>
                 <w:b/>
@@ -12194,6 +13400,7 @@
               </w:rPr>
               <w:t>kSUBJECT</w:t>
             </w:r>
+            <w:proofErr w:type="spellEnd"/>
             <w:r>
               <w:rPr>
                 <w:bCs/>
@@ -12246,6 +13453,7 @@
                 <w:szCs w:val="20"/>
               </w:rPr>
             </w:pPr>
+            <w:proofErr w:type="spellStart"/>
             <w:r>
               <w:rPr>
                 <w:b/>
@@ -12256,6 +13464,7 @@
               </w:rPr>
               <w:t>kSUBJECT</w:t>
             </w:r>
+            <w:proofErr w:type="spellEnd"/>
           </w:p>
           <w:p>
             <w:pPr>
@@ -12467,7 +13676,27 @@
                 <w:sz w:val="20"/>
                 <w:szCs w:val="20"/>
               </w:rPr>
-              <w:t>(isValid)</w:t>
+              <w:t>(</w:t>
+            </w:r>
+            <w:proofErr w:type="spellStart"/>
+            <w:r>
+              <w:rPr>
+                <w:b/>
+                <w:bCs/>
+                <w:sz w:val="20"/>
+                <w:szCs w:val="20"/>
+              </w:rPr>
+              <w:t>isValid</w:t>
+            </w:r>
+            <w:proofErr w:type="spellEnd"/>
+            <w:r>
+              <w:rPr>
+                <w:b/>
+                <w:bCs/>
+                <w:sz w:val="20"/>
+                <w:szCs w:val="20"/>
+              </w:rPr>
+              <w:t>)</w:t>
             </w:r>
           </w:p>
         </w:tc>
@@ -12557,6 +13786,7 @@
               </w:rPr>
               <w:t xml:space="preserve">Uses </w:t>
             </w:r>
+            <w:proofErr w:type="spellStart"/>
             <w:r>
               <w:rPr>
                 <w:b/>
@@ -12567,6 +13797,7 @@
               </w:rPr>
               <w:t>nullEmail</w:t>
             </w:r>
+            <w:proofErr w:type="spellEnd"/>
             <w:r>
               <w:rPr>
                 <w:bCs/>
@@ -12582,7 +13813,25 @@
                 <w:sz w:val="20"/>
                 <w:szCs w:val="20"/>
               </w:rPr>
-              <w:t xml:space="preserve">object and setMessage method passing </w:t>
+              <w:t xml:space="preserve">object and </w:t>
+            </w:r>
+            <w:proofErr w:type="spellStart"/>
+            <w:r>
+              <w:rPr>
+                <w:bCs/>
+                <w:sz w:val="20"/>
+                <w:szCs w:val="20"/>
+              </w:rPr>
+              <w:t>setMessage</w:t>
+            </w:r>
+            <w:proofErr w:type="spellEnd"/>
+            <w:r>
+              <w:rPr>
+                <w:bCs/>
+                <w:sz w:val="20"/>
+                <w:szCs w:val="20"/>
+              </w:rPr>
+              <w:t xml:space="preserve"> method passing </w:t>
             </w:r>
             <w:r>
               <w:rPr>
@@ -12829,13 +14078,33 @@
                 <w:szCs w:val="20"/>
               </w:rPr>
             </w:pPr>
-            <w:r>
-              <w:rPr>
-                <w:bCs/>
-                <w:sz w:val="20"/>
-                <w:szCs w:val="20"/>
-              </w:rPr>
-              <w:t>toString() override</w:t>
+            <w:proofErr w:type="spellStart"/>
+            <w:proofErr w:type="gramStart"/>
+            <w:r>
+              <w:rPr>
+                <w:bCs/>
+                <w:sz w:val="20"/>
+                <w:szCs w:val="20"/>
+              </w:rPr>
+              <w:t>toString</w:t>
+            </w:r>
+            <w:proofErr w:type="spellEnd"/>
+            <w:r>
+              <w:rPr>
+                <w:bCs/>
+                <w:sz w:val="20"/>
+                <w:szCs w:val="20"/>
+              </w:rPr>
+              <w:t>(</w:t>
+            </w:r>
+            <w:proofErr w:type="gramEnd"/>
+            <w:r>
+              <w:rPr>
+                <w:bCs/>
+                <w:sz w:val="20"/>
+                <w:szCs w:val="20"/>
+              </w:rPr>
+              <w:t>) override</w:t>
             </w:r>
           </w:p>
           <w:p>
@@ -12854,7 +14123,27 @@
                 <w:sz w:val="20"/>
                 <w:szCs w:val="20"/>
               </w:rPr>
-              <w:t>(toString)</w:t>
+              <w:t>(</w:t>
+            </w:r>
+            <w:proofErr w:type="spellStart"/>
+            <w:r>
+              <w:rPr>
+                <w:b/>
+                <w:bCs/>
+                <w:sz w:val="20"/>
+                <w:szCs w:val="20"/>
+              </w:rPr>
+              <w:t>toString</w:t>
+            </w:r>
+            <w:proofErr w:type="spellEnd"/>
+            <w:r>
+              <w:rPr>
+                <w:b/>
+                <w:bCs/>
+                <w:sz w:val="20"/>
+                <w:szCs w:val="20"/>
+              </w:rPr>
+              <w:t>)</w:t>
             </w:r>
           </w:p>
         </w:tc>
@@ -12876,7 +14165,25 @@
                 <w:sz w:val="20"/>
                 <w:szCs w:val="20"/>
               </w:rPr>
-              <w:t>Checks the toString override method returns a value of type string</w:t>
+              <w:t xml:space="preserve">Checks the </w:t>
+            </w:r>
+            <w:proofErr w:type="spellStart"/>
+            <w:r>
+              <w:rPr>
+                <w:bCs/>
+                <w:sz w:val="20"/>
+                <w:szCs w:val="20"/>
+              </w:rPr>
+              <w:t>toString</w:t>
+            </w:r>
+            <w:proofErr w:type="spellEnd"/>
+            <w:r>
+              <w:rPr>
+                <w:bCs/>
+                <w:sz w:val="20"/>
+                <w:szCs w:val="20"/>
+              </w:rPr>
+              <w:t xml:space="preserve"> override method returns a value of type string</w:t>
             </w:r>
           </w:p>
         </w:tc>
@@ -12944,6 +14251,7 @@
               </w:rPr>
               <w:t xml:space="preserve">Uses </w:t>
             </w:r>
+            <w:proofErr w:type="spellStart"/>
             <w:r>
               <w:rPr>
                 <w:b/>
@@ -12954,6 +14262,7 @@
               </w:rPr>
               <w:t>populatedEmail</w:t>
             </w:r>
+            <w:proofErr w:type="spellEnd"/>
             <w:r>
               <w:rPr>
                 <w:bCs/>
@@ -12971,6 +14280,7 @@
               </w:rPr>
               <w:t xml:space="preserve">object created with </w:t>
             </w:r>
+            <w:proofErr w:type="spellStart"/>
             <w:r>
               <w:rPr>
                 <w:b/>
@@ -12981,6 +14291,7 @@
               </w:rPr>
               <w:t>kSENDER</w:t>
             </w:r>
+            <w:proofErr w:type="spellEnd"/>
             <w:r>
               <w:rPr>
                 <w:bCs/>
@@ -12989,6 +14300,7 @@
               </w:rPr>
               <w:t xml:space="preserve">, </w:t>
             </w:r>
+            <w:proofErr w:type="spellStart"/>
             <w:r>
               <w:rPr>
                 <w:b/>
@@ -12999,6 +14311,7 @@
               </w:rPr>
               <w:t>kRECIPIENT</w:t>
             </w:r>
+            <w:proofErr w:type="spellEnd"/>
             <w:r>
               <w:rPr>
                 <w:bCs/>
@@ -13007,6 +14320,7 @@
               </w:rPr>
               <w:t xml:space="preserve">, </w:t>
             </w:r>
+            <w:proofErr w:type="spellStart"/>
             <w:r>
               <w:rPr>
                 <w:b/>
@@ -13017,6 +14331,7 @@
               </w:rPr>
               <w:t>kSUBJECT</w:t>
             </w:r>
+            <w:proofErr w:type="spellEnd"/>
             <w:r>
               <w:rPr>
                 <w:bCs/>
@@ -13251,13 +14566,33 @@
                 <w:szCs w:val="20"/>
               </w:rPr>
             </w:pPr>
-            <w:r>
-              <w:rPr>
-                <w:bCs/>
-                <w:sz w:val="20"/>
-                <w:szCs w:val="20"/>
-              </w:rPr>
-              <w:t>toString() override</w:t>
+            <w:proofErr w:type="spellStart"/>
+            <w:proofErr w:type="gramStart"/>
+            <w:r>
+              <w:rPr>
+                <w:bCs/>
+                <w:sz w:val="20"/>
+                <w:szCs w:val="20"/>
+              </w:rPr>
+              <w:t>toString</w:t>
+            </w:r>
+            <w:proofErr w:type="spellEnd"/>
+            <w:r>
+              <w:rPr>
+                <w:bCs/>
+                <w:sz w:val="20"/>
+                <w:szCs w:val="20"/>
+              </w:rPr>
+              <w:t>(</w:t>
+            </w:r>
+            <w:proofErr w:type="gramEnd"/>
+            <w:r>
+              <w:rPr>
+                <w:bCs/>
+                <w:sz w:val="20"/>
+                <w:szCs w:val="20"/>
+              </w:rPr>
+              <w:t>) override</w:t>
             </w:r>
           </w:p>
           <w:p>
@@ -13276,7 +14611,27 @@
                 <w:sz w:val="20"/>
                 <w:szCs w:val="20"/>
               </w:rPr>
-              <w:t>(toString)</w:t>
+              <w:t>(</w:t>
+            </w:r>
+            <w:proofErr w:type="spellStart"/>
+            <w:r>
+              <w:rPr>
+                <w:b/>
+                <w:bCs/>
+                <w:sz w:val="20"/>
+                <w:szCs w:val="20"/>
+              </w:rPr>
+              <w:t>toString</w:t>
+            </w:r>
+            <w:proofErr w:type="spellEnd"/>
+            <w:r>
+              <w:rPr>
+                <w:b/>
+                <w:bCs/>
+                <w:sz w:val="20"/>
+                <w:szCs w:val="20"/>
+              </w:rPr>
+              <w:t>)</w:t>
             </w:r>
           </w:p>
         </w:tc>
@@ -13366,6 +14721,7 @@
               </w:rPr>
               <w:t xml:space="preserve">Uses </w:t>
             </w:r>
+            <w:proofErr w:type="spellStart"/>
             <w:r>
               <w:rPr>
                 <w:b/>
@@ -13376,6 +14732,7 @@
               </w:rPr>
               <w:t>nullEmail</w:t>
             </w:r>
+            <w:proofErr w:type="spellEnd"/>
             <w:r>
               <w:rPr>
                 <w:bCs/>
@@ -13391,8 +14748,27 @@
                 <w:sz w:val="20"/>
                 <w:szCs w:val="20"/>
               </w:rPr>
-              <w:t xml:space="preserve">object and setSubject method passing </w:t>
-            </w:r>
+              <w:t xml:space="preserve">object and </w:t>
+            </w:r>
+            <w:proofErr w:type="spellStart"/>
+            <w:r>
+              <w:rPr>
+                <w:bCs/>
+                <w:sz w:val="20"/>
+                <w:szCs w:val="20"/>
+              </w:rPr>
+              <w:t>setSubject</w:t>
+            </w:r>
+            <w:proofErr w:type="spellEnd"/>
+            <w:r>
+              <w:rPr>
+                <w:bCs/>
+                <w:sz w:val="20"/>
+                <w:szCs w:val="20"/>
+              </w:rPr>
+              <w:t xml:space="preserve"> method passing </w:t>
+            </w:r>
+            <w:proofErr w:type="spellStart"/>
             <w:r>
               <w:rPr>
                 <w:b/>
@@ -13403,6 +14779,7 @@
               </w:rPr>
               <w:t>kSUBJECT</w:t>
             </w:r>
+            <w:proofErr w:type="spellEnd"/>
             <w:r>
               <w:rPr>
                 <w:bCs/>
@@ -13453,6 +14830,7 @@
                 <w:szCs w:val="20"/>
               </w:rPr>
             </w:pPr>
+            <w:proofErr w:type="spellStart"/>
             <w:r>
               <w:rPr>
                 <w:b/>
@@ -13463,6 +14841,7 @@
               </w:rPr>
               <w:t>kSUBJECT</w:t>
             </w:r>
+            <w:proofErr w:type="spellEnd"/>
           </w:p>
         </w:tc>
         <w:tc>
@@ -13477,6 +14856,7 @@
                 <w:szCs w:val="20"/>
               </w:rPr>
             </w:pPr>
+            <w:proofErr w:type="spellStart"/>
             <w:r>
               <w:rPr>
                 <w:b/>
@@ -13487,6 +14867,7 @@
               </w:rPr>
               <w:t>kSUBJECT</w:t>
             </w:r>
+            <w:proofErr w:type="spellEnd"/>
             <w:r>
               <w:rPr>
                 <w:bCs/>
@@ -13510,6 +14891,7 @@
                 <w:szCs w:val="20"/>
               </w:rPr>
             </w:pPr>
+            <w:proofErr w:type="spellStart"/>
             <w:r>
               <w:rPr>
                 <w:b/>
@@ -13520,6 +14902,7 @@
               </w:rPr>
               <w:t>kSUBJECT</w:t>
             </w:r>
+            <w:proofErr w:type="spellEnd"/>
             <w:r>
               <w:rPr>
                 <w:bCs/>
@@ -13660,13 +15043,33 @@
                 <w:szCs w:val="20"/>
               </w:rPr>
             </w:pPr>
-            <w:r>
-              <w:rPr>
-                <w:bCs/>
-                <w:sz w:val="20"/>
-                <w:szCs w:val="20"/>
-              </w:rPr>
-              <w:t>toString() override</w:t>
+            <w:proofErr w:type="spellStart"/>
+            <w:proofErr w:type="gramStart"/>
+            <w:r>
+              <w:rPr>
+                <w:bCs/>
+                <w:sz w:val="20"/>
+                <w:szCs w:val="20"/>
+              </w:rPr>
+              <w:t>toString</w:t>
+            </w:r>
+            <w:proofErr w:type="spellEnd"/>
+            <w:r>
+              <w:rPr>
+                <w:bCs/>
+                <w:sz w:val="20"/>
+                <w:szCs w:val="20"/>
+              </w:rPr>
+              <w:t>(</w:t>
+            </w:r>
+            <w:proofErr w:type="gramEnd"/>
+            <w:r>
+              <w:rPr>
+                <w:bCs/>
+                <w:sz w:val="20"/>
+                <w:szCs w:val="20"/>
+              </w:rPr>
+              <w:t>) override</w:t>
             </w:r>
           </w:p>
           <w:p>
@@ -13684,7 +15087,27 @@
                 <w:sz w:val="20"/>
                 <w:szCs w:val="20"/>
               </w:rPr>
-              <w:t>(toString)</w:t>
+              <w:t>(</w:t>
+            </w:r>
+            <w:proofErr w:type="spellStart"/>
+            <w:r>
+              <w:rPr>
+                <w:b/>
+                <w:bCs/>
+                <w:sz w:val="20"/>
+                <w:szCs w:val="20"/>
+              </w:rPr>
+              <w:t>toString</w:t>
+            </w:r>
+            <w:proofErr w:type="spellEnd"/>
+            <w:r>
+              <w:rPr>
+                <w:b/>
+                <w:bCs/>
+                <w:sz w:val="20"/>
+                <w:szCs w:val="20"/>
+              </w:rPr>
+              <w:t>)</w:t>
             </w:r>
           </w:p>
         </w:tc>
@@ -13774,6 +15197,7 @@
               </w:rPr>
               <w:t xml:space="preserve">Uses </w:t>
             </w:r>
+            <w:proofErr w:type="spellStart"/>
             <w:r>
               <w:rPr>
                 <w:b/>
@@ -13784,6 +15208,7 @@
               </w:rPr>
               <w:t>nullEmail</w:t>
             </w:r>
+            <w:proofErr w:type="spellEnd"/>
             <w:r>
               <w:rPr>
                 <w:bCs/>
@@ -13799,7 +15224,25 @@
                 <w:sz w:val="20"/>
                 <w:szCs w:val="20"/>
               </w:rPr>
-              <w:t>object and setSubject method passing “” empty string</w:t>
+              <w:t xml:space="preserve">object and </w:t>
+            </w:r>
+            <w:proofErr w:type="spellStart"/>
+            <w:r>
+              <w:rPr>
+                <w:bCs/>
+                <w:sz w:val="20"/>
+                <w:szCs w:val="20"/>
+              </w:rPr>
+              <w:t>setSubject</w:t>
+            </w:r>
+            <w:proofErr w:type="spellEnd"/>
+            <w:r>
+              <w:rPr>
+                <w:bCs/>
+                <w:sz w:val="20"/>
+                <w:szCs w:val="20"/>
+              </w:rPr>
+              <w:t xml:space="preserve"> method passing “” empty string</w:t>
             </w:r>
           </w:p>
         </w:tc>
@@ -14037,13 +15480,33 @@
                 <w:szCs w:val="20"/>
               </w:rPr>
             </w:pPr>
-            <w:r>
-              <w:rPr>
-                <w:bCs/>
-                <w:sz w:val="20"/>
-                <w:szCs w:val="20"/>
-              </w:rPr>
-              <w:t>toString() override</w:t>
+            <w:proofErr w:type="spellStart"/>
+            <w:proofErr w:type="gramStart"/>
+            <w:r>
+              <w:rPr>
+                <w:bCs/>
+                <w:sz w:val="20"/>
+                <w:szCs w:val="20"/>
+              </w:rPr>
+              <w:t>toString</w:t>
+            </w:r>
+            <w:proofErr w:type="spellEnd"/>
+            <w:r>
+              <w:rPr>
+                <w:bCs/>
+                <w:sz w:val="20"/>
+                <w:szCs w:val="20"/>
+              </w:rPr>
+              <w:t>(</w:t>
+            </w:r>
+            <w:proofErr w:type="gramEnd"/>
+            <w:r>
+              <w:rPr>
+                <w:bCs/>
+                <w:sz w:val="20"/>
+                <w:szCs w:val="20"/>
+              </w:rPr>
+              <w:t>) override</w:t>
             </w:r>
           </w:p>
           <w:p>
@@ -14061,7 +15524,27 @@
                 <w:sz w:val="20"/>
                 <w:szCs w:val="20"/>
               </w:rPr>
-              <w:t>(toString)</w:t>
+              <w:t>(</w:t>
+            </w:r>
+            <w:proofErr w:type="spellStart"/>
+            <w:r>
+              <w:rPr>
+                <w:b/>
+                <w:bCs/>
+                <w:sz w:val="20"/>
+                <w:szCs w:val="20"/>
+              </w:rPr>
+              <w:t>toString</w:t>
+            </w:r>
+            <w:proofErr w:type="spellEnd"/>
+            <w:r>
+              <w:rPr>
+                <w:b/>
+                <w:bCs/>
+                <w:sz w:val="20"/>
+                <w:szCs w:val="20"/>
+              </w:rPr>
+              <w:t>)</w:t>
             </w:r>
           </w:p>
         </w:tc>
@@ -14084,7 +15567,25 @@
                 <w:sz w:val="20"/>
                 <w:szCs w:val="20"/>
               </w:rPr>
-              <w:t>Checks the correct subject is returned when not set i.e null</w:t>
+              <w:t xml:space="preserve">Checks the correct subject is returned when not set </w:t>
+            </w:r>
+            <w:proofErr w:type="spellStart"/>
+            <w:r>
+              <w:rPr>
+                <w:bCs/>
+                <w:sz w:val="20"/>
+                <w:szCs w:val="20"/>
+              </w:rPr>
+              <w:t>i.e</w:t>
+            </w:r>
+            <w:proofErr w:type="spellEnd"/>
+            <w:r>
+              <w:rPr>
+                <w:bCs/>
+                <w:sz w:val="20"/>
+                <w:szCs w:val="20"/>
+              </w:rPr>
+              <w:t xml:space="preserve"> null</w:t>
             </w:r>
           </w:p>
         </w:tc>
@@ -14155,6 +15656,7 @@
               </w:rPr>
               <w:t xml:space="preserve">Uses </w:t>
             </w:r>
+            <w:proofErr w:type="spellStart"/>
             <w:r>
               <w:rPr>
                 <w:b/>
@@ -14165,6 +15667,7 @@
               </w:rPr>
               <w:t>nullEmail</w:t>
             </w:r>
+            <w:proofErr w:type="spellEnd"/>
             <w:r>
               <w:rPr>
                 <w:bCs/>
@@ -14614,7 +16117,23 @@
                 <w:sz w:val="20"/>
                 <w:szCs w:val="20"/>
               </w:rPr>
-              <w:t>Test passed after change to code with ChangeID CHG002</w:t>
+              <w:t xml:space="preserve">Test passed after change to code with </w:t>
+            </w:r>
+            <w:proofErr w:type="spellStart"/>
+            <w:r>
+              <w:rPr>
+                <w:sz w:val="20"/>
+                <w:szCs w:val="20"/>
+              </w:rPr>
+              <w:t>ChangeID</w:t>
+            </w:r>
+            <w:proofErr w:type="spellEnd"/>
+            <w:r>
+              <w:rPr>
+                <w:sz w:val="20"/>
+                <w:szCs w:val="20"/>
+              </w:rPr>
+              <w:t xml:space="preserve"> CHG002</w:t>
             </w:r>
           </w:p>
         </w:tc>
@@ -14951,8 +16470,18 @@
                 <w:sz w:val="20"/>
                 <w:szCs w:val="20"/>
               </w:rPr>
-              <w:t>Check validity of Full email in setFrom</w:t>
-            </w:r>
+              <w:t xml:space="preserve">Check validity of Full email in </w:t>
+            </w:r>
+            <w:proofErr w:type="spellStart"/>
+            <w:r>
+              <w:rPr>
+                <w:bCs/>
+                <w:sz w:val="20"/>
+                <w:szCs w:val="20"/>
+              </w:rPr>
+              <w:t>setFrom</w:t>
+            </w:r>
+            <w:proofErr w:type="spellEnd"/>
             <w:r>
               <w:rPr>
                 <w:bCs/>
@@ -14968,7 +16497,27 @@
                 <w:sz w:val="20"/>
                 <w:szCs w:val="20"/>
               </w:rPr>
-              <w:t>(setFrom)</w:t>
+              <w:t>(</w:t>
+            </w:r>
+            <w:proofErr w:type="spellStart"/>
+            <w:r>
+              <w:rPr>
+                <w:b/>
+                <w:bCs/>
+                <w:sz w:val="20"/>
+                <w:szCs w:val="20"/>
+              </w:rPr>
+              <w:t>setFrom</w:t>
+            </w:r>
+            <w:proofErr w:type="spellEnd"/>
+            <w:r>
+              <w:rPr>
+                <w:b/>
+                <w:bCs/>
+                <w:sz w:val="20"/>
+                <w:szCs w:val="20"/>
+              </w:rPr>
+              <w:t>)</w:t>
             </w:r>
           </w:p>
         </w:tc>
@@ -15063,6 +16612,7 @@
               </w:rPr>
               <w:t xml:space="preserve">Uses </w:t>
             </w:r>
+            <w:proofErr w:type="spellStart"/>
             <w:r>
               <w:rPr>
                 <w:b/>
@@ -15073,6 +16623,7 @@
               </w:rPr>
               <w:t>nullEmail</w:t>
             </w:r>
+            <w:proofErr w:type="spellEnd"/>
             <w:r>
               <w:rPr>
                 <w:bCs/>
@@ -15184,8 +16735,18 @@
                 <w:sz w:val="20"/>
                 <w:szCs w:val="20"/>
               </w:rPr>
-              <w:t>Null when calling fromAddress</w:t>
-            </w:r>
+              <w:t xml:space="preserve">Null when calling </w:t>
+            </w:r>
+            <w:proofErr w:type="spellStart"/>
+            <w:r>
+              <w:rPr>
+                <w:bCs/>
+                <w:sz w:val="20"/>
+                <w:szCs w:val="20"/>
+              </w:rPr>
+              <w:t>fromAddress</w:t>
+            </w:r>
+            <w:proofErr w:type="spellEnd"/>
           </w:p>
         </w:tc>
         <w:tc>
@@ -15562,7 +17123,23 @@
                 <w:sz w:val="20"/>
                 <w:szCs w:val="20"/>
               </w:rPr>
-              <w:t>Test passed after change to code with ChangeID CHG003</w:t>
+              <w:t xml:space="preserve">Test passed after change to code with </w:t>
+            </w:r>
+            <w:proofErr w:type="spellStart"/>
+            <w:r>
+              <w:rPr>
+                <w:sz w:val="20"/>
+                <w:szCs w:val="20"/>
+              </w:rPr>
+              <w:t>ChangeID</w:t>
+            </w:r>
+            <w:proofErr w:type="spellEnd"/>
+            <w:r>
+              <w:rPr>
+                <w:sz w:val="20"/>
+                <w:szCs w:val="20"/>
+              </w:rPr>
+              <w:t xml:space="preserve"> CHG003</w:t>
             </w:r>
           </w:p>
         </w:tc>
@@ -15611,8 +17188,18 @@
                 <w:sz w:val="20"/>
                 <w:szCs w:val="20"/>
               </w:rPr>
-              <w:t>Check validity of Full email in setTo</w:t>
-            </w:r>
+              <w:t xml:space="preserve">Check validity of Full email in </w:t>
+            </w:r>
+            <w:proofErr w:type="spellStart"/>
+            <w:r>
+              <w:rPr>
+                <w:bCs/>
+                <w:sz w:val="20"/>
+                <w:szCs w:val="20"/>
+              </w:rPr>
+              <w:t>setTo</w:t>
+            </w:r>
+            <w:proofErr w:type="spellEnd"/>
             <w:r>
               <w:rPr>
                 <w:bCs/>
@@ -15628,7 +17215,27 @@
                 <w:sz w:val="20"/>
                 <w:szCs w:val="20"/>
               </w:rPr>
-              <w:t>(setTo)</w:t>
+              <w:t>(</w:t>
+            </w:r>
+            <w:proofErr w:type="spellStart"/>
+            <w:r>
+              <w:rPr>
+                <w:b/>
+                <w:bCs/>
+                <w:sz w:val="20"/>
+                <w:szCs w:val="20"/>
+              </w:rPr>
+              <w:t>setTo</w:t>
+            </w:r>
+            <w:proofErr w:type="spellEnd"/>
+            <w:r>
+              <w:rPr>
+                <w:b/>
+                <w:bCs/>
+                <w:sz w:val="20"/>
+                <w:szCs w:val="20"/>
+              </w:rPr>
+              <w:t>)</w:t>
             </w:r>
           </w:p>
         </w:tc>
@@ -15723,6 +17330,7 @@
               </w:rPr>
               <w:t xml:space="preserve">Uses </w:t>
             </w:r>
+            <w:proofErr w:type="spellStart"/>
             <w:r>
               <w:rPr>
                 <w:b/>
@@ -15733,6 +17341,7 @@
               </w:rPr>
               <w:t>nullEmail</w:t>
             </w:r>
+            <w:proofErr w:type="spellEnd"/>
             <w:r>
               <w:rPr>
                 <w:bCs/>
@@ -15844,8 +17453,18 @@
                 <w:sz w:val="20"/>
                 <w:szCs w:val="20"/>
               </w:rPr>
-              <w:t>Null when calling toAddress</w:t>
-            </w:r>
+              <w:t xml:space="preserve">Null when calling </w:t>
+            </w:r>
+            <w:proofErr w:type="spellStart"/>
+            <w:r>
+              <w:rPr>
+                <w:bCs/>
+                <w:sz w:val="20"/>
+                <w:szCs w:val="20"/>
+              </w:rPr>
+              <w:t>toAddress</w:t>
+            </w:r>
+            <w:proofErr w:type="spellEnd"/>
           </w:p>
         </w:tc>
         <w:tc>
@@ -16222,7 +17841,23 @@
                 <w:sz w:val="20"/>
                 <w:szCs w:val="20"/>
               </w:rPr>
-              <w:t>Test passed after change to code with ChangeID CHG003</w:t>
+              <w:t xml:space="preserve">Test passed after change to code with </w:t>
+            </w:r>
+            <w:proofErr w:type="spellStart"/>
+            <w:r>
+              <w:rPr>
+                <w:sz w:val="20"/>
+                <w:szCs w:val="20"/>
+              </w:rPr>
+              <w:t>ChangeID</w:t>
+            </w:r>
+            <w:proofErr w:type="spellEnd"/>
+            <w:r>
+              <w:rPr>
+                <w:sz w:val="20"/>
+                <w:szCs w:val="20"/>
+              </w:rPr>
+              <w:t xml:space="preserve"> CHG003</w:t>
             </w:r>
           </w:p>
         </w:tc>
@@ -16492,7 +18127,36 @@
           </w:tcPr>
           <w:p>
             <w:r>
-              <w:t>Return statement of emailMessage() getter method changed from “emailMessage()” method to “emailMessage” variable.</w:t>
+              <w:t xml:space="preserve">Return statement of </w:t>
+            </w:r>
+            <w:proofErr w:type="spellStart"/>
+            <w:proofErr w:type="gramStart"/>
+            <w:r>
+              <w:t>emailMessage</w:t>
+            </w:r>
+            <w:proofErr w:type="spellEnd"/>
+            <w:r>
+              <w:t>(</w:t>
+            </w:r>
+            <w:proofErr w:type="gramEnd"/>
+            <w:r>
+              <w:t>) getter method changed from “</w:t>
+            </w:r>
+            <w:proofErr w:type="spellStart"/>
+            <w:r>
+              <w:t>emailMessage</w:t>
+            </w:r>
+            <w:proofErr w:type="spellEnd"/>
+            <w:r>
+              <w:t>()” method to “</w:t>
+            </w:r>
+            <w:proofErr w:type="spellStart"/>
+            <w:r>
+              <w:t>emailMessage</w:t>
+            </w:r>
+            <w:proofErr w:type="spellEnd"/>
+            <w:r>
+              <w:t>” variable.</w:t>
             </w:r>
           </w:p>
         </w:tc>
@@ -16501,12 +18165,22 @@
             <w:tcW w:w="1724" w:type="dxa"/>
           </w:tcPr>
           <w:p>
+            <w:proofErr w:type="spellStart"/>
             <w:r>
               <w:t>CompanyEmail</w:t>
             </w:r>
+            <w:proofErr w:type="spellEnd"/>
             <w:r>
               <w:br/>
-              <w:t>(emailMessage)</w:t>
+              <w:t>(</w:t>
+            </w:r>
+            <w:proofErr w:type="spellStart"/>
+            <w:r>
+              <w:t>emailMessage</w:t>
+            </w:r>
+            <w:proofErr w:type="spellEnd"/>
+            <w:r>
+              <w:t>)</w:t>
             </w:r>
           </w:p>
         </w:tc>
@@ -16555,7 +18229,15 @@
               <w:t xml:space="preserve">Changed code removing method call and </w:t>
             </w:r>
             <w:r>
-              <w:t>setting return value to emailMessage member variable</w:t>
+              <w:t xml:space="preserve">setting return value to </w:t>
+            </w:r>
+            <w:proofErr w:type="spellStart"/>
+            <w:r>
+              <w:t>emailMessage</w:t>
+            </w:r>
+            <w:proofErr w:type="spellEnd"/>
+            <w:r>
+              <w:t xml:space="preserve"> member variable</w:t>
             </w:r>
           </w:p>
         </w:tc>
@@ -16599,7 +18281,15 @@
           </w:tcPr>
           <w:p>
             <w:r>
-              <w:t>Null Pointer exception when using toString when the subject has not been set. Add a condition to the method to check if null and print “[no subject set]” if null</w:t>
+              <w:t xml:space="preserve">Null Pointer exception when using </w:t>
+            </w:r>
+            <w:proofErr w:type="spellStart"/>
+            <w:r>
+              <w:t>toString</w:t>
+            </w:r>
+            <w:proofErr w:type="spellEnd"/>
+            <w:r>
+              <w:t xml:space="preserve"> when the subject has not been set. Add a condition to the method to check if null and print “[no subject set]” if null</w:t>
             </w:r>
           </w:p>
         </w:tc>
@@ -16608,12 +18298,26 @@
             <w:tcW w:w="1724" w:type="dxa"/>
           </w:tcPr>
           <w:p>
+            <w:proofErr w:type="spellStart"/>
             <w:r>
               <w:t>CompanyEmail</w:t>
             </w:r>
+            <w:proofErr w:type="spellEnd"/>
             <w:r>
               <w:br/>
-              <w:t>toString()</w:t>
+            </w:r>
+            <w:proofErr w:type="spellStart"/>
+            <w:proofErr w:type="gramStart"/>
+            <w:r>
+              <w:t>toString</w:t>
+            </w:r>
+            <w:proofErr w:type="spellEnd"/>
+            <w:r>
+              <w:t>(</w:t>
+            </w:r>
+            <w:proofErr w:type="gramEnd"/>
+            <w:r>
+              <w:t>)</w:t>
             </w:r>
           </w:p>
         </w:tc>
@@ -16659,7 +18363,15 @@
           </w:tcPr>
           <w:p>
             <w:r>
-              <w:t>Added a null check to toString method to prevent null pointer exception</w:t>
+              <w:t xml:space="preserve">Added a null check to </w:t>
+            </w:r>
+            <w:proofErr w:type="spellStart"/>
+            <w:r>
+              <w:t>toString</w:t>
+            </w:r>
+            <w:proofErr w:type="spellEnd"/>
+            <w:r>
+              <w:t xml:space="preserve"> method to prevent null pointer exception</w:t>
             </w:r>
           </w:p>
         </w:tc>
@@ -16696,7 +18408,23 @@
           </w:tcPr>
           <w:p>
             <w:r>
-              <w:t>The conditions for the if statement in the function toString has been reversed. It now checks if the string if null before checking if its an empty string. If its null, it goes onto execute the statements inside the if statement.</w:t>
+              <w:t xml:space="preserve">The conditions for the if statement in the function </w:t>
+            </w:r>
+            <w:proofErr w:type="spellStart"/>
+            <w:r>
+              <w:t>toString</w:t>
+            </w:r>
+            <w:proofErr w:type="spellEnd"/>
+            <w:r>
+              <w:t xml:space="preserve"> has been reversed. It now checks if the string if null before checking if </w:t>
+            </w:r>
+            <w:proofErr w:type="spellStart"/>
+            <w:r>
+              <w:t>its</w:t>
+            </w:r>
+            <w:proofErr w:type="spellEnd"/>
+            <w:r>
+              <w:t xml:space="preserve"> an empty string. If its null, it goes onto execute the statements inside the if statement.</w:t>
             </w:r>
           </w:p>
         </w:tc>
@@ -16705,9 +18433,11 @@
             <w:tcW w:w="1724" w:type="dxa"/>
           </w:tcPr>
           <w:p>
+            <w:proofErr w:type="spellStart"/>
             <w:r>
               <w:t>CompanyEmail</w:t>
             </w:r>
+            <w:proofErr w:type="spellEnd"/>
           </w:p>
         </w:tc>
         <w:tc>
@@ -16735,8 +18465,13 @@
             <w:tcW w:w="1841" w:type="dxa"/>
           </w:tcPr>
           <w:p>
-            <w:r>
-              <w:t>Athullya Roy</w:t>
+            <w:proofErr w:type="spellStart"/>
+            <w:r>
+              <w:t>Athullya</w:t>
+            </w:r>
+            <w:proofErr w:type="spellEnd"/>
+            <w:r>
+              <w:t xml:space="preserve"> Roy</w:t>
             </w:r>
           </w:p>
         </w:tc>
@@ -16792,14 +18527,51 @@
             <w:tcW w:w="4580" w:type="dxa"/>
           </w:tcPr>
           <w:p>
-            <w:r>
-              <w:t>SetTo and From methods check for @ in address but not position. Include regular expression to validate combinations of addresses</w:t>
+            <w:proofErr w:type="spellStart"/>
+            <w:r>
+              <w:t>SetTo</w:t>
+            </w:r>
+            <w:proofErr w:type="spellEnd"/>
+            <w:r>
+              <w:t xml:space="preserve"> and </w:t>
+            </w:r>
+            <w:proofErr w:type="gramStart"/>
+            <w:r>
+              <w:t>From</w:t>
+            </w:r>
+            <w:proofErr w:type="gramEnd"/>
+            <w:r>
+              <w:t xml:space="preserve"> methods check for @ in address but not position. Include regular expression to validate combinations of addresses</w:t>
             </w:r>
             <w:r>
               <w:t>. To do so I have added a new function called Email Parser which takes an address as input and returns true or false depending on whether it is valid or not</w:t>
             </w:r>
             <w:r>
-              <w:t>. I have updated setTO and setFom methods to use the boolean result of email parser in the if statement</w:t>
+              <w:t xml:space="preserve">. I have updated </w:t>
+            </w:r>
+            <w:proofErr w:type="spellStart"/>
+            <w:r>
+              <w:t>setTO</w:t>
+            </w:r>
+            <w:proofErr w:type="spellEnd"/>
+            <w:r>
+              <w:t xml:space="preserve"> and </w:t>
+            </w:r>
+            <w:proofErr w:type="spellStart"/>
+            <w:r>
+              <w:t>setFom</w:t>
+            </w:r>
+            <w:proofErr w:type="spellEnd"/>
+            <w:r>
+              <w:t xml:space="preserve"> methods to use the </w:t>
+            </w:r>
+            <w:proofErr w:type="spellStart"/>
+            <w:r>
+              <w:t>boolean</w:t>
+            </w:r>
+            <w:proofErr w:type="spellEnd"/>
+            <w:r>
+              <w:t xml:space="preserve"> result of email parser in the if statement</w:t>
             </w:r>
           </w:p>
         </w:tc>
@@ -16808,9 +18580,11 @@
             <w:tcW w:w="1724" w:type="dxa"/>
           </w:tcPr>
           <w:p>
+            <w:proofErr w:type="spellStart"/>
             <w:r>
               <w:t>CompanyEmail</w:t>
             </w:r>
+            <w:proofErr w:type="spellEnd"/>
           </w:p>
         </w:tc>
         <w:tc>
@@ -16913,7 +18687,23 @@
           </w:tcPr>
           <w:p>
             <w:r>
-              <w:t xml:space="preserve">The return value of the functions setTo and setFrom has been changed from void to </w:t>
+              <w:t xml:space="preserve">The return value of the functions </w:t>
+            </w:r>
+            <w:proofErr w:type="spellStart"/>
+            <w:r>
+              <w:t>setTo</w:t>
+            </w:r>
+            <w:proofErr w:type="spellEnd"/>
+            <w:r>
+              <w:t xml:space="preserve"> and </w:t>
+            </w:r>
+            <w:proofErr w:type="spellStart"/>
+            <w:r>
+              <w:t>setFrom</w:t>
+            </w:r>
+            <w:proofErr w:type="spellEnd"/>
+            <w:r>
+              <w:t xml:space="preserve"> has been changed from void to </w:t>
             </w:r>
             <w:r>
               <w:lastRenderedPageBreak/>
@@ -16926,10 +18716,12 @@
             <w:tcW w:w="1724" w:type="dxa"/>
           </w:tcPr>
           <w:p>
+            <w:proofErr w:type="spellStart"/>
             <w:r>
               <w:lastRenderedPageBreak/>
               <w:t>CompanyEmail</w:t>
             </w:r>
+            <w:proofErr w:type="spellEnd"/>
           </w:p>
         </w:tc>
         <w:tc>
@@ -16957,8 +18749,13 @@
             <w:tcW w:w="1841" w:type="dxa"/>
           </w:tcPr>
           <w:p>
-            <w:r>
-              <w:t>Athullya Roy</w:t>
+            <w:proofErr w:type="spellStart"/>
+            <w:r>
+              <w:t>Athullya</w:t>
+            </w:r>
+            <w:proofErr w:type="spellEnd"/>
+            <w:r>
+              <w:t xml:space="preserve"> Roy</w:t>
             </w:r>
           </w:p>
         </w:tc>
@@ -17249,7 +19046,28 @@
               <w:cnfStyle w:val="000000000000" w:firstRow="0" w:lastRow="0" w:firstColumn="0" w:lastColumn="0" w:oddVBand="0" w:evenVBand="0" w:oddHBand="0" w:evenHBand="0" w:firstRowFirstColumn="0" w:firstRowLastColumn="0" w:lastRowFirstColumn="0" w:lastRowLastColumn="0"/>
             </w:pPr>
             <w:r>
-              <w:t>The setFrom() and setTo() email methods only check for a “@” being present in the entered string, not at any specific position. Therefore, an incorrect email address could be entered. i.e. “psyrr1nottinghamac.uk@”</w:t>
+              <w:t xml:space="preserve">The </w:t>
+            </w:r>
+            <w:proofErr w:type="spellStart"/>
+            <w:proofErr w:type="gramStart"/>
+            <w:r>
+              <w:t>setFrom</w:t>
+            </w:r>
+            <w:proofErr w:type="spellEnd"/>
+            <w:r>
+              <w:t>(</w:t>
+            </w:r>
+            <w:proofErr w:type="gramEnd"/>
+            <w:r>
+              <w:t xml:space="preserve">) and </w:t>
+            </w:r>
+            <w:proofErr w:type="spellStart"/>
+            <w:r>
+              <w:t>setTo</w:t>
+            </w:r>
+            <w:proofErr w:type="spellEnd"/>
+            <w:r>
+              <w:t>() email methods only check for a “@” being present in the entered string, not at any specific position. Therefore, an incorrect email address could be entered. i.e. “psyrr1nottinghamac.uk@”</w:t>
             </w:r>
           </w:p>
         </w:tc>
@@ -17450,8 +19268,34 @@
             <w:pPr>
               <w:cnfStyle w:val="000000000000" w:firstRow="0" w:lastRow="0" w:firstColumn="0" w:lastColumn="0" w:oddVBand="0" w:evenVBand="0" w:oddHBand="0" w:evenHBand="0" w:firstRowFirstColumn="0" w:firstRowLastColumn="0" w:lastRowFirstColumn="0" w:lastRowLastColumn="0"/>
             </w:pPr>
-            <w:r>
-              <w:t>emailMessage() method returns itself, not the value stored in the variable “emailMessage”. The method should be performing as a getter for the variable “emailMessage”.</w:t>
+            <w:proofErr w:type="spellStart"/>
+            <w:proofErr w:type="gramStart"/>
+            <w:r>
+              <w:t>emailMessage</w:t>
+            </w:r>
+            <w:proofErr w:type="spellEnd"/>
+            <w:r>
+              <w:t>(</w:t>
+            </w:r>
+            <w:proofErr w:type="gramEnd"/>
+            <w:r>
+              <w:t>) method returns itself, not the value stored in the variable “</w:t>
+            </w:r>
+            <w:proofErr w:type="spellStart"/>
+            <w:r>
+              <w:t>emailMessage</w:t>
+            </w:r>
+            <w:proofErr w:type="spellEnd"/>
+            <w:r>
+              <w:t>”. The method should be performing as a getter for the variable “</w:t>
+            </w:r>
+            <w:proofErr w:type="spellStart"/>
+            <w:r>
+              <w:t>emailMessage</w:t>
+            </w:r>
+            <w:proofErr w:type="spellEnd"/>
+            <w:r>
+              <w:t>”.</w:t>
             </w:r>
           </w:p>
         </w:tc>
@@ -17531,7 +19375,28 @@
               <w:cnfStyle w:val="000000000000" w:firstRow="0" w:lastRow="0" w:firstColumn="0" w:lastColumn="0" w:oddVBand="0" w:evenVBand="0" w:oddHBand="0" w:evenHBand="0" w:firstRowFirstColumn="0" w:firstRowLastColumn="0" w:lastRowFirstColumn="0" w:lastRowLastColumn="0"/>
             </w:pPr>
             <w:r>
-              <w:t>Change return statement to the variable “emailMessage”, instead of the method “emailMessage()”.</w:t>
+              <w:t>Change return statement to the variable “</w:t>
+            </w:r>
+            <w:proofErr w:type="spellStart"/>
+            <w:r>
+              <w:t>emailMessage</w:t>
+            </w:r>
+            <w:proofErr w:type="spellEnd"/>
+            <w:r>
+              <w:t>”, instead of the method “</w:t>
+            </w:r>
+            <w:proofErr w:type="spellStart"/>
+            <w:proofErr w:type="gramStart"/>
+            <w:r>
+              <w:t>emailMessage</w:t>
+            </w:r>
+            <w:proofErr w:type="spellEnd"/>
+            <w:r>
+              <w:t>(</w:t>
+            </w:r>
+            <w:proofErr w:type="gramEnd"/>
+            <w:r>
+              <w:t>)”.</w:t>
             </w:r>
           </w:p>
         </w:tc>
@@ -17600,7 +19465,14 @@
             </w:r>
             <w:r>
               <w:br/>
-              <w:t>Athullya Roy</w:t>
+            </w:r>
+            <w:proofErr w:type="spellStart"/>
+            <w:r>
+              <w:t>Athullya</w:t>
+            </w:r>
+            <w:proofErr w:type="spellEnd"/>
+            <w:r>
+              <w:t xml:space="preserve"> Roy</w:t>
             </w:r>
             <w:r>
               <w:br/>
@@ -17630,7 +19502,15 @@
               <w:cnfStyle w:val="000000000000" w:firstRow="0" w:lastRow="0" w:firstColumn="0" w:lastColumn="0" w:oddVBand="0" w:evenVBand="0" w:oddHBand="0" w:evenHBand="0" w:firstRowFirstColumn="0" w:firstRowLastColumn="0" w:lastRowFirstColumn="0" w:lastRowLastColumn="0"/>
             </w:pPr>
             <w:r>
-              <w:t xml:space="preserve">Both main and default constructors within the CompanyEmail class. </w:t>
+              <w:t xml:space="preserve">Both main and default constructors within the </w:t>
+            </w:r>
+            <w:proofErr w:type="spellStart"/>
+            <w:r>
+              <w:t>CompanyEmail</w:t>
+            </w:r>
+            <w:proofErr w:type="spellEnd"/>
+            <w:r>
+              <w:t xml:space="preserve"> class. </w:t>
             </w:r>
           </w:p>
         </w:tc>
@@ -17643,15 +19523,25 @@
               <w:cnfStyle w:val="000000000000" w:firstRow="0" w:lastRow="0" w:firstColumn="0" w:lastColumn="0" w:oddVBand="0" w:evenVBand="0" w:oddHBand="0" w:evenHBand="0" w:firstRowFirstColumn="0" w:firstRowLastColumn="0" w:lastRowFirstColumn="0" w:lastRowLastColumn="0"/>
             </w:pPr>
             <w:r>
-              <w:t>Found whilst performing tests on default constructor – Ram Raja</w:t>
+              <w:t>Found whilst performing tests on default/main constructors, Test IDs 101-104 – Ram Raja</w:t>
             </w:r>
             <w:r>
               <w:br/>
+            </w:r>
+            <w:r>
+              <w:rPr>
+                <w:sz w:val="14"/>
+              </w:rPr>
+              <w:br/>
+            </w:r>
+            <w:r>
               <w:t>Found this when performing tests 119-120 -Aidan Reed</w:t>
             </w:r>
             <w:r>
               <w:br/>
             </w:r>
+            <w:bookmarkStart w:id="3" w:name="_GoBack"/>
+            <w:bookmarkEnd w:id="3"/>
           </w:p>
         </w:tc>
       </w:tr>
@@ -17677,7 +19567,17 @@
               <w:cnfStyle w:val="000000000000" w:firstRow="0" w:lastRow="0" w:firstColumn="0" w:lastColumn="0" w:oddVBand="0" w:evenVBand="0" w:oddHBand="0" w:evenHBand="0" w:firstRowFirstColumn="0" w:firstRowLastColumn="0" w:lastRowFirstColumn="0" w:lastRowLastColumn="0"/>
             </w:pPr>
             <w:r>
-              <w:t>Null Pointer exception when trying to print the subject of a email that has not been set</w:t>
+              <w:t xml:space="preserve">Null Pointer exception when trying to print the subject of </w:t>
+            </w:r>
+            <w:proofErr w:type="spellStart"/>
+            <w:proofErr w:type="gramStart"/>
+            <w:r>
+              <w:t>a</w:t>
+            </w:r>
+            <w:proofErr w:type="spellEnd"/>
+            <w:proofErr w:type="gramEnd"/>
+            <w:r>
+              <w:t xml:space="preserve"> email that has not been set</w:t>
             </w:r>
           </w:p>
         </w:tc>
@@ -17861,7 +19761,25 @@
                 <w:sz w:val="20"/>
                 <w:szCs w:val="20"/>
               </w:rPr>
-              <w:t>27/04/2018 – Added OR condition to toString if statement</w:t>
+              <w:t xml:space="preserve">27/04/2018 – Added OR condition to </w:t>
+            </w:r>
+            <w:proofErr w:type="spellStart"/>
+            <w:r>
+              <w:rPr>
+                <w:bCs/>
+                <w:sz w:val="20"/>
+                <w:szCs w:val="20"/>
+              </w:rPr>
+              <w:t>toString</w:t>
+            </w:r>
+            <w:proofErr w:type="spellEnd"/>
+            <w:r>
+              <w:rPr>
+                <w:bCs/>
+                <w:sz w:val="20"/>
+                <w:szCs w:val="20"/>
+              </w:rPr>
+              <w:t xml:space="preserve"> if statement</w:t>
             </w:r>
           </w:p>
         </w:tc>
@@ -17885,7 +19803,7 @@
 </file>
 
 <file path=word/endnotes.xml><?xml version="1.0" encoding="utf-8"?>
-<w:endnotes xmlns:wpc="http://schemas.microsoft.com/office/word/2010/wordprocessingCanvas" xmlns:cx="http://schemas.microsoft.com/office/drawing/2014/chartex" xmlns:cx1="http://schemas.microsoft.com/office/drawing/2015/9/8/chartex" xmlns:cx2="http://schemas.microsoft.com/office/drawing/2015/10/21/chartex" xmlns:mc="http://schemas.openxmlformats.org/markup-compatibility/2006" xmlns:o="urn:schemas-microsoft-com:office:office" xmlns:r="http://schemas.openxmlformats.org/officeDocument/2006/relationships" xmlns:m="http://schemas.openxmlformats.org/officeDocument/2006/math" xmlns:v="urn:schemas-microsoft-com:vml" xmlns:wp14="http://schemas.microsoft.com/office/word/2010/wordprocessingDrawing" xmlns:wp="http://schemas.openxmlformats.org/drawingml/2006/wordprocessingDrawing" xmlns:w10="urn:schemas-microsoft-com:office:word" xmlns:w="http://schemas.openxmlformats.org/wordprocessingml/2006/main" xmlns:w14="http://schemas.microsoft.com/office/word/2010/wordml" xmlns:w15="http://schemas.microsoft.com/office/word/2012/wordml" xmlns:w16se="http://schemas.microsoft.com/office/word/2015/wordml/symex" xmlns:wpg="http://schemas.microsoft.com/office/word/2010/wordprocessingGroup" xmlns:wpi="http://schemas.microsoft.com/office/word/2010/wordprocessingInk" xmlns:wne="http://schemas.microsoft.com/office/word/2006/wordml" xmlns:wps="http://schemas.microsoft.com/office/word/2010/wordprocessingShape" mc:Ignorable="w14 w15 w16se wp14">
+<w:endnotes xmlns:wpc="http://schemas.microsoft.com/office/word/2010/wordprocessingCanvas" xmlns:cx="http://schemas.microsoft.com/office/drawing/2014/chartex" xmlns:cx1="http://schemas.microsoft.com/office/drawing/2015/9/8/chartex" xmlns:cx2="http://schemas.microsoft.com/office/drawing/2015/10/21/chartex" xmlns:cx3="http://schemas.microsoft.com/office/drawing/2016/5/9/chartex" xmlns:cx4="http://schemas.microsoft.com/office/drawing/2016/5/10/chartex" xmlns:cx5="http://schemas.microsoft.com/office/drawing/2016/5/11/chartex" xmlns:cx6="http://schemas.microsoft.com/office/drawing/2016/5/12/chartex" xmlns:cx7="http://schemas.microsoft.com/office/drawing/2016/5/13/chartex" xmlns:cx8="http://schemas.microsoft.com/office/drawing/2016/5/14/chartex" xmlns:mc="http://schemas.openxmlformats.org/markup-compatibility/2006" xmlns:aink="http://schemas.microsoft.com/office/drawing/2016/ink" xmlns:am3d="http://schemas.microsoft.com/office/drawing/2017/model3d" xmlns:o="urn:schemas-microsoft-com:office:office" xmlns:r="http://schemas.openxmlformats.org/officeDocument/2006/relationships" xmlns:m="http://schemas.openxmlformats.org/officeDocument/2006/math" xmlns:v="urn:schemas-microsoft-com:vml" xmlns:wp14="http://schemas.microsoft.com/office/word/2010/wordprocessingDrawing" xmlns:wp="http://schemas.openxmlformats.org/drawingml/2006/wordprocessingDrawing" xmlns:w10="urn:schemas-microsoft-com:office:word" xmlns:w="http://schemas.openxmlformats.org/wordprocessingml/2006/main" xmlns:w14="http://schemas.microsoft.com/office/word/2010/wordml" xmlns:w15="http://schemas.microsoft.com/office/word/2012/wordml" xmlns:w16cid="http://schemas.microsoft.com/office/word/2016/wordml/cid" xmlns:w16se="http://schemas.microsoft.com/office/word/2015/wordml/symex" xmlns:wpg="http://schemas.microsoft.com/office/word/2010/wordprocessingGroup" xmlns:wpi="http://schemas.microsoft.com/office/word/2010/wordprocessingInk" xmlns:wne="http://schemas.microsoft.com/office/word/2006/wordml" xmlns:wps="http://schemas.microsoft.com/office/word/2010/wordprocessingShape" mc:Ignorable="w14 w15 w16se w16cid wp14">
   <w:endnote w:type="separator" w:id="-1">
     <w:p>
       <w:pPr>
@@ -17917,7 +19835,7 @@
 </file>
 
 <file path=word/footnotes.xml><?xml version="1.0" encoding="utf-8"?>
-<w:footnotes xmlns:wpc="http://schemas.microsoft.com/office/word/2010/wordprocessingCanvas" xmlns:cx="http://schemas.microsoft.com/office/drawing/2014/chartex" xmlns:cx1="http://schemas.microsoft.com/office/drawing/2015/9/8/chartex" xmlns:cx2="http://schemas.microsoft.com/office/drawing/2015/10/21/chartex" xmlns:mc="http://schemas.openxmlformats.org/markup-compatibility/2006" xmlns:o="urn:schemas-microsoft-com:office:office" xmlns:r="http://schemas.openxmlformats.org/officeDocument/2006/relationships" xmlns:m="http://schemas.openxmlformats.org/officeDocument/2006/math" xmlns:v="urn:schemas-microsoft-com:vml" xmlns:wp14="http://schemas.microsoft.com/office/word/2010/wordprocessingDrawing" xmlns:wp="http://schemas.openxmlformats.org/drawingml/2006/wordprocessingDrawing" xmlns:w10="urn:schemas-microsoft-com:office:word" xmlns:w="http://schemas.openxmlformats.org/wordprocessingml/2006/main" xmlns:w14="http://schemas.microsoft.com/office/word/2010/wordml" xmlns:w15="http://schemas.microsoft.com/office/word/2012/wordml" xmlns:w16se="http://schemas.microsoft.com/office/word/2015/wordml/symex" xmlns:wpg="http://schemas.microsoft.com/office/word/2010/wordprocessingGroup" xmlns:wpi="http://schemas.microsoft.com/office/word/2010/wordprocessingInk" xmlns:wne="http://schemas.microsoft.com/office/word/2006/wordml" xmlns:wps="http://schemas.microsoft.com/office/word/2010/wordprocessingShape" mc:Ignorable="w14 w15 w16se wp14">
+<w:footnotes xmlns:wpc="http://schemas.microsoft.com/office/word/2010/wordprocessingCanvas" xmlns:cx="http://schemas.microsoft.com/office/drawing/2014/chartex" xmlns:cx1="http://schemas.microsoft.com/office/drawing/2015/9/8/chartex" xmlns:cx2="http://schemas.microsoft.com/office/drawing/2015/10/21/chartex" xmlns:cx3="http://schemas.microsoft.com/office/drawing/2016/5/9/chartex" xmlns:cx4="http://schemas.microsoft.com/office/drawing/2016/5/10/chartex" xmlns:cx5="http://schemas.microsoft.com/office/drawing/2016/5/11/chartex" xmlns:cx6="http://schemas.microsoft.com/office/drawing/2016/5/12/chartex" xmlns:cx7="http://schemas.microsoft.com/office/drawing/2016/5/13/chartex" xmlns:cx8="http://schemas.microsoft.com/office/drawing/2016/5/14/chartex" xmlns:mc="http://schemas.openxmlformats.org/markup-compatibility/2006" xmlns:aink="http://schemas.microsoft.com/office/drawing/2016/ink" xmlns:am3d="http://schemas.microsoft.com/office/drawing/2017/model3d" xmlns:o="urn:schemas-microsoft-com:office:office" xmlns:r="http://schemas.openxmlformats.org/officeDocument/2006/relationships" xmlns:m="http://schemas.openxmlformats.org/officeDocument/2006/math" xmlns:v="urn:schemas-microsoft-com:vml" xmlns:wp14="http://schemas.microsoft.com/office/word/2010/wordprocessingDrawing" xmlns:wp="http://schemas.openxmlformats.org/drawingml/2006/wordprocessingDrawing" xmlns:w10="urn:schemas-microsoft-com:office:word" xmlns:w="http://schemas.openxmlformats.org/wordprocessingml/2006/main" xmlns:w14="http://schemas.microsoft.com/office/word/2010/wordml" xmlns:w15="http://schemas.microsoft.com/office/word/2012/wordml" xmlns:w16cid="http://schemas.microsoft.com/office/word/2016/wordml/cid" xmlns:w16se="http://schemas.microsoft.com/office/word/2015/wordml/symex" xmlns:wpg="http://schemas.microsoft.com/office/word/2010/wordprocessingGroup" xmlns:wpi="http://schemas.microsoft.com/office/word/2010/wordprocessingInk" xmlns:wne="http://schemas.microsoft.com/office/word/2006/wordml" xmlns:wps="http://schemas.microsoft.com/office/word/2010/wordprocessingShape" mc:Ignorable="w14 w15 w16se w16cid wp14">
   <w:footnote w:type="separator" w:id="-1">
     <w:p>
       <w:pPr>
@@ -17949,7 +19867,7 @@
 </file>
 
 <file path=word/numbering.xml><?xml version="1.0" encoding="utf-8"?>
-<w:numbering xmlns:wpc="http://schemas.microsoft.com/office/word/2010/wordprocessingCanvas" xmlns:cx="http://schemas.microsoft.com/office/drawing/2014/chartex" xmlns:cx1="http://schemas.microsoft.com/office/drawing/2015/9/8/chartex" xmlns:cx2="http://schemas.microsoft.com/office/drawing/2015/10/21/chartex" xmlns:mc="http://schemas.openxmlformats.org/markup-compatibility/2006" xmlns:o="urn:schemas-microsoft-com:office:office" xmlns:r="http://schemas.openxmlformats.org/officeDocument/2006/relationships" xmlns:m="http://schemas.openxmlformats.org/officeDocument/2006/math" xmlns:v="urn:schemas-microsoft-com:vml" xmlns:wp14="http://schemas.microsoft.com/office/word/2010/wordprocessingDrawing" xmlns:wp="http://schemas.openxmlformats.org/drawingml/2006/wordprocessingDrawing" xmlns:w10="urn:schemas-microsoft-com:office:word" xmlns:w="http://schemas.openxmlformats.org/wordprocessingml/2006/main" xmlns:w14="http://schemas.microsoft.com/office/word/2010/wordml" xmlns:w15="http://schemas.microsoft.com/office/word/2012/wordml" xmlns:w16se="http://schemas.microsoft.com/office/word/2015/wordml/symex" xmlns:wpg="http://schemas.microsoft.com/office/word/2010/wordprocessingGroup" xmlns:wpi="http://schemas.microsoft.com/office/word/2010/wordprocessingInk" xmlns:wne="http://schemas.microsoft.com/office/word/2006/wordml" xmlns:wps="http://schemas.microsoft.com/office/word/2010/wordprocessingShape" mc:Ignorable="w14 w15 w16se wp14">
+<w:numbering xmlns:wpc="http://schemas.microsoft.com/office/word/2010/wordprocessingCanvas" xmlns:cx="http://schemas.microsoft.com/office/drawing/2014/chartex" xmlns:cx1="http://schemas.microsoft.com/office/drawing/2015/9/8/chartex" xmlns:cx2="http://schemas.microsoft.com/office/drawing/2015/10/21/chartex" xmlns:cx3="http://schemas.microsoft.com/office/drawing/2016/5/9/chartex" xmlns:cx4="http://schemas.microsoft.com/office/drawing/2016/5/10/chartex" xmlns:cx5="http://schemas.microsoft.com/office/drawing/2016/5/11/chartex" xmlns:cx6="http://schemas.microsoft.com/office/drawing/2016/5/12/chartex" xmlns:cx7="http://schemas.microsoft.com/office/drawing/2016/5/13/chartex" xmlns:cx8="http://schemas.microsoft.com/office/drawing/2016/5/14/chartex" xmlns:mc="http://schemas.openxmlformats.org/markup-compatibility/2006" xmlns:aink="http://schemas.microsoft.com/office/drawing/2016/ink" xmlns:am3d="http://schemas.microsoft.com/office/drawing/2017/model3d" xmlns:o="urn:schemas-microsoft-com:office:office" xmlns:r="http://schemas.openxmlformats.org/officeDocument/2006/relationships" xmlns:m="http://schemas.openxmlformats.org/officeDocument/2006/math" xmlns:v="urn:schemas-microsoft-com:vml" xmlns:wp14="http://schemas.microsoft.com/office/word/2010/wordprocessingDrawing" xmlns:wp="http://schemas.openxmlformats.org/drawingml/2006/wordprocessingDrawing" xmlns:w10="urn:schemas-microsoft-com:office:word" xmlns:w="http://schemas.openxmlformats.org/wordprocessingml/2006/main" xmlns:w14="http://schemas.microsoft.com/office/word/2010/wordml" xmlns:w15="http://schemas.microsoft.com/office/word/2012/wordml" xmlns:w16cid="http://schemas.microsoft.com/office/word/2016/wordml/cid" xmlns:w16se="http://schemas.microsoft.com/office/word/2015/wordml/symex" xmlns:wpg="http://schemas.microsoft.com/office/word/2010/wordprocessingGroup" xmlns:wpi="http://schemas.microsoft.com/office/word/2010/wordprocessingInk" xmlns:wne="http://schemas.microsoft.com/office/word/2006/wordml" xmlns:wps="http://schemas.microsoft.com/office/word/2010/wordprocessingShape" mc:Ignorable="w14 w15 w16se w16cid wp14">
   <w:abstractNum w:abstractNumId="0" w15:restartNumberingAfterBreak="0">
     <w:nsid w:val="00000001"/>
     <w:multiLevelType w:val="hybridMultilevel"/>
@@ -20867,7 +22785,7 @@
 </file>
 
 <file path=word/people.xml><?xml version="1.0" encoding="utf-8"?>
-<w15:people xmlns:wpc="http://schemas.microsoft.com/office/word/2010/wordprocessingCanvas" xmlns:cx="http://schemas.microsoft.com/office/drawing/2014/chartex" xmlns:cx1="http://schemas.microsoft.com/office/drawing/2015/9/8/chartex" xmlns:cx2="http://schemas.microsoft.com/office/drawing/2015/10/21/chartex" xmlns:mc="http://schemas.openxmlformats.org/markup-compatibility/2006" xmlns:o="urn:schemas-microsoft-com:office:office" xmlns:r="http://schemas.openxmlformats.org/officeDocument/2006/relationships" xmlns:m="http://schemas.openxmlformats.org/officeDocument/2006/math" xmlns:v="urn:schemas-microsoft-com:vml" xmlns:wp14="http://schemas.microsoft.com/office/word/2010/wordprocessingDrawing" xmlns:wp="http://schemas.openxmlformats.org/drawingml/2006/wordprocessingDrawing" xmlns:w10="urn:schemas-microsoft-com:office:word" xmlns:w="http://schemas.openxmlformats.org/wordprocessingml/2006/main" xmlns:w14="http://schemas.microsoft.com/office/word/2010/wordml" xmlns:w15="http://schemas.microsoft.com/office/word/2012/wordml" xmlns:w16se="http://schemas.microsoft.com/office/word/2015/wordml/symex" xmlns:wpg="http://schemas.microsoft.com/office/word/2010/wordprocessingGroup" xmlns:wpi="http://schemas.microsoft.com/office/word/2010/wordprocessingInk" xmlns:wne="http://schemas.microsoft.com/office/word/2006/wordml" xmlns:wps="http://schemas.microsoft.com/office/word/2010/wordprocessingShape" mc:Ignorable="w14 w15 w16se wp14">
+<w15:people xmlns:wpc="http://schemas.microsoft.com/office/word/2010/wordprocessingCanvas" xmlns:cx="http://schemas.microsoft.com/office/drawing/2014/chartex" xmlns:cx1="http://schemas.microsoft.com/office/drawing/2015/9/8/chartex" xmlns:cx2="http://schemas.microsoft.com/office/drawing/2015/10/21/chartex" xmlns:cx3="http://schemas.microsoft.com/office/drawing/2016/5/9/chartex" xmlns:cx4="http://schemas.microsoft.com/office/drawing/2016/5/10/chartex" xmlns:cx5="http://schemas.microsoft.com/office/drawing/2016/5/11/chartex" xmlns:cx6="http://schemas.microsoft.com/office/drawing/2016/5/12/chartex" xmlns:cx7="http://schemas.microsoft.com/office/drawing/2016/5/13/chartex" xmlns:cx8="http://schemas.microsoft.com/office/drawing/2016/5/14/chartex" xmlns:mc="http://schemas.openxmlformats.org/markup-compatibility/2006" xmlns:aink="http://schemas.microsoft.com/office/drawing/2016/ink" xmlns:am3d="http://schemas.microsoft.com/office/drawing/2017/model3d" xmlns:o="urn:schemas-microsoft-com:office:office" xmlns:r="http://schemas.openxmlformats.org/officeDocument/2006/relationships" xmlns:m="http://schemas.openxmlformats.org/officeDocument/2006/math" xmlns:v="urn:schemas-microsoft-com:vml" xmlns:wp14="http://schemas.microsoft.com/office/word/2010/wordprocessingDrawing" xmlns:wp="http://schemas.openxmlformats.org/drawingml/2006/wordprocessingDrawing" xmlns:w10="urn:schemas-microsoft-com:office:word" xmlns:w="http://schemas.openxmlformats.org/wordprocessingml/2006/main" xmlns:w14="http://schemas.microsoft.com/office/word/2010/wordml" xmlns:w15="http://schemas.microsoft.com/office/word/2012/wordml" xmlns:w16cid="http://schemas.microsoft.com/office/word/2016/wordml/cid" xmlns:w16se="http://schemas.microsoft.com/office/word/2015/wordml/symex" xmlns:wpg="http://schemas.microsoft.com/office/word/2010/wordprocessingGroup" xmlns:wpi="http://schemas.microsoft.com/office/word/2010/wordprocessingInk" xmlns:wne="http://schemas.microsoft.com/office/word/2006/wordml" xmlns:wps="http://schemas.microsoft.com/office/word/2010/wordprocessingShape" mc:Ignorable="w14 w15 w16se w16cid wp14">
   <w15:person w15:author="Ram Raja">
     <w15:presenceInfo w15:providerId="None" w15:userId="Ram Raja"/>
   </w15:person>
@@ -20875,7 +22793,7 @@
 </file>
 
 <file path=word/styles.xml><?xml version="1.0" encoding="utf-8"?>
-<w:styles xmlns:mc="http://schemas.openxmlformats.org/markup-compatibility/2006" xmlns:r="http://schemas.openxmlformats.org/officeDocument/2006/relationships" xmlns:w="http://schemas.openxmlformats.org/wordprocessingml/2006/main" xmlns:w14="http://schemas.microsoft.com/office/word/2010/wordml" xmlns:w15="http://schemas.microsoft.com/office/word/2012/wordml" xmlns:w16se="http://schemas.microsoft.com/office/word/2015/wordml/symex" mc:Ignorable="w14 w15 w16se">
+<w:styles xmlns:mc="http://schemas.openxmlformats.org/markup-compatibility/2006" xmlns:r="http://schemas.openxmlformats.org/officeDocument/2006/relationships" xmlns:w="http://schemas.openxmlformats.org/wordprocessingml/2006/main" xmlns:w14="http://schemas.microsoft.com/office/word/2010/wordml" xmlns:w15="http://schemas.microsoft.com/office/word/2012/wordml" xmlns:w16cid="http://schemas.microsoft.com/office/word/2016/wordml/cid" xmlns:w16se="http://schemas.microsoft.com/office/word/2015/wordml/symex" mc:Ignorable="w14 w15 w16se w16cid">
   <w:docDefaults>
     <w:rPrDefault>
       <w:rPr>
@@ -20887,7 +22805,7 @@
     </w:rPrDefault>
     <w:pPrDefault/>
   </w:docDefaults>
-  <w:latentStyles w:defLockedState="0" w:defUIPriority="99" w:defSemiHidden="0" w:defUnhideWhenUsed="0" w:defQFormat="0" w:count="373">
+  <w:latentStyles w:defLockedState="0" w:defUIPriority="99" w:defSemiHidden="0" w:defUnhideWhenUsed="0" w:defQFormat="0" w:count="375">
     <w:lsdException w:name="Normal" w:uiPriority="0" w:qFormat="1"/>
     <w:lsdException w:name="heading 1" w:uiPriority="9" w:qFormat="1"/>
     <w:lsdException w:name="heading 2" w:semiHidden="1" w:uiPriority="9" w:unhideWhenUsed="1" w:qFormat="1"/>
@@ -20993,7 +22911,6 @@
     <w:lsdException w:name="HTML Sample" w:semiHidden="1" w:unhideWhenUsed="1"/>
     <w:lsdException w:name="HTML Typewriter" w:semiHidden="1" w:unhideWhenUsed="1"/>
     <w:lsdException w:name="HTML Variable" w:semiHidden="1" w:unhideWhenUsed="1"/>
-    <w:lsdException w:name="Normal Table" w:semiHidden="1" w:unhideWhenUsed="1"/>
     <w:lsdException w:name="annotation subject" w:semiHidden="1" w:unhideWhenUsed="1"/>
     <w:lsdException w:name="No List" w:semiHidden="1" w:unhideWhenUsed="1"/>
     <w:lsdException w:name="Outline List 1" w:semiHidden="1" w:unhideWhenUsed="1"/>
@@ -21039,11 +22956,9 @@
     <w:lsdException w:name="Table Subtle 1" w:semiHidden="1" w:unhideWhenUsed="1"/>
     <w:lsdException w:name="Table Subtle 2" w:semiHidden="1" w:unhideWhenUsed="1"/>
     <w:lsdException w:name="Table Web 1" w:semiHidden="1" w:unhideWhenUsed="1"/>
-    <w:lsdException w:name="Table Web 2" w:semiHidden="1" w:unhideWhenUsed="1"/>
     <w:lsdException w:name="Table Web 3" w:semiHidden="1" w:unhideWhenUsed="1"/>
     <w:lsdException w:name="Balloon Text" w:semiHidden="1" w:unhideWhenUsed="1"/>
     <w:lsdException w:name="Table Grid" w:uiPriority="39"/>
-    <w:lsdException w:name="Table Theme" w:semiHidden="1" w:unhideWhenUsed="1"/>
     <w:lsdException w:name="Placeholder Text" w:semiHidden="1"/>
     <w:lsdException w:name="No Spacing" w:uiPriority="1" w:qFormat="1"/>
     <w:lsdException w:name="Light Shading" w:uiPriority="60"/>
@@ -21261,6 +23176,8 @@
     <w:lsdException w:name="List Table 7 Colorful Accent 6" w:uiPriority="52"/>
     <w:lsdException w:name="Mention" w:semiHidden="1" w:unhideWhenUsed="1"/>
     <w:lsdException w:name="Smart Hyperlink" w:semiHidden="1" w:unhideWhenUsed="1"/>
+    <w:lsdException w:name="Hashtag" w:semiHidden="1" w:unhideWhenUsed="1"/>
+    <w:lsdException w:name="Unresolved Mention" w:semiHidden="1" w:unhideWhenUsed="1"/>
   </w:latentStyles>
   <w:style w:type="paragraph" w:default="1" w:styleId="Normal">
     <w:name w:val="Normal"/>
@@ -22135,8 +24052,8 @@
       </w:rPr>
     </w:tblStylePr>
   </w:style>
-  <w:style w:type="character" w:customStyle="1" w:styleId="UnresolvedMention">
-    <w:name w:val="Unresolved Mention"/>
+  <w:style w:type="character" w:customStyle="1" w:styleId="UnresolvedMention1">
+    <w:name w:val="Unresolved Mention1"/>
     <w:basedOn w:val="DefaultParagraphFont"/>
     <w:uiPriority w:val="99"/>
     <w:semiHidden/>
@@ -22595,7 +24512,7 @@
 </file>
 
 <file path=customXml/itemProps1.xml><?xml version="1.0" encoding="utf-8"?>
-<ds:datastoreItem xmlns:ds="http://schemas.openxmlformats.org/officeDocument/2006/customXml" ds:itemID="{902BE1F9-84EB-47D6-8F9D-46F394F63D79}">
+<ds:datastoreItem xmlns:ds="http://schemas.openxmlformats.org/officeDocument/2006/customXml" ds:itemID="{3117C628-2E84-45A7-BECA-34FBBBECCE8A}">
   <ds:schemaRefs>
     <ds:schemaRef ds:uri="http://schemas.openxmlformats.org/officeDocument/2006/bibliography"/>
   </ds:schemaRefs>

</xml_diff>

<commit_message>
Updated documentation finished project phase
</commit_message>
<xml_diff>
--- a/CompanyEmail.docx
+++ b/CompanyEmail.docx
@@ -939,8 +939,6 @@
               </w:rPr>
               <w:t>12</w:t>
             </w:r>
-            <w:bookmarkStart w:id="0" w:name="_GoBack"/>
-            <w:bookmarkEnd w:id="0"/>
           </w:p>
         </w:tc>
       </w:tr>
@@ -2698,7 +2696,7 @@
             <w:vMerge w:val="restart"/>
           </w:tcPr>
           <w:p>
-            <w:ins w:id="1" w:author="Ram Raja">
+            <w:ins w:id="0" w:author="Ram Raja">
               <w:r>
                 <w:rPr>
                   <w:color w:val="auto"/>
@@ -2716,7 +2714,7 @@
               </w:rPr>
               <w:t>method</w:t>
             </w:r>
-            <w:ins w:id="2" w:author="Ram Raja">
+            <w:ins w:id="1" w:author="Ram Raja">
               <w:r>
                 <w:rPr>
                   <w:color w:val="auto"/>
@@ -2733,7 +2731,7 @@
               </w:rPr>
               <w:t>receiving all four string parameters in correct form.</w:t>
             </w:r>
-            <w:ins w:id="3" w:author="Ram Raja">
+            <w:ins w:id="2" w:author="Ram Raja">
               <w:r>
                 <w:rPr>
                   <w:sz w:val="20"/>
@@ -16828,7 +16826,7 @@
               <w:t>0</w:t>
             </w:r>
             <w:r>
-              <w:t>1</w:t>
+              <w:t>2</w:t>
             </w:r>
           </w:p>
         </w:tc>
@@ -19095,6 +19093,9 @@
             <w:r>
               <w:t>Justin Ng</w:t>
             </w:r>
+            <w:r>
+              <w:t xml:space="preserve"> &amp; Christian Stubbs</w:t>
+            </w:r>
           </w:p>
         </w:tc>
         <w:tc>
@@ -19402,7 +19403,7 @@
           </w:tcPr>
           <w:p>
             <w:r>
-              <w:t>Justin Ng</w:t>
+              <w:t>Christian Stubbs</w:t>
             </w:r>
           </w:p>
         </w:tc>
@@ -19678,7 +19679,10 @@
               <w:pStyle w:val="Body"/>
             </w:pPr>
             <w:r>
-              <w:t>02.05.2018</w:t>
+              <w:t>02/05/</w:t>
+            </w:r>
+            <w:r>
+              <w:t>2018</w:t>
             </w:r>
           </w:p>
         </w:tc>
@@ -19718,7 +19722,16 @@
           </w:tcPr>
           <w:p>
             <w:r>
-              <w:t>The test ow produces the correct output after the BUG201 and CHNGE201 were acted up on. AR – 02.05.2018</w:t>
+              <w:t>The test ow produces the correct</w:t>
+            </w:r>
+            <w:r>
+              <w:t xml:space="preserve"> output after the BUG201 and CH</w:t>
+            </w:r>
+            <w:r>
+              <w:t>GE201 were acted up on. AR – 02/05/</w:t>
+            </w:r>
+            <w:r>
+              <w:t>2018</w:t>
             </w:r>
           </w:p>
         </w:tc>
@@ -19842,6 +19855,12 @@
             <w:r>
               <w:t>Justin Ng</w:t>
             </w:r>
+            <w:r>
+              <w:t xml:space="preserve"> &amp; Christian </w:t>
+            </w:r>
+            <w:r>
+              <w:t>Stubbs</w:t>
+            </w:r>
           </w:p>
         </w:tc>
         <w:tc>
@@ -20153,7 +20172,7 @@
           </w:tcPr>
           <w:p>
             <w:r>
-              <w:t>Justin NG</w:t>
+              <w:t>Christian Stubbs</w:t>
             </w:r>
           </w:p>
         </w:tc>
@@ -20176,7 +20195,13 @@
           </w:tcPr>
           <w:p>
             <w:r>
-              <w:t>The test failed as the output for the phase id was initialized to 1 not the start of the array bug created– JGN</w:t>
+              <w:t>The test failed as the output for the phase id was initialized to 1 not the st</w:t>
+            </w:r>
+            <w:r>
+              <w:t xml:space="preserve">art of the array bug created– </w:t>
+            </w:r>
+            <w:r>
+              <w:t>CS</w:t>
             </w:r>
           </w:p>
         </w:tc>
@@ -20447,7 +20472,15 @@
                 <w:color w:val="5A5A5A"/>
                 <w:u w:color="5A5A5A"/>
               </w:rPr>
-              <w:t>02.05.2018</w:t>
+              <w:t>02/0/</w:t>
+            </w:r>
+            <w:r>
+              <w:rPr>
+                <w:rFonts w:ascii="Trebuchet MS" w:hAnsi="Trebuchet MS" w:cs="Arial Unicode MS"/>
+                <w:color w:val="5A5A5A"/>
+                <w:u w:color="5A5A5A"/>
+              </w:rPr>
+              <w:t>.2018</w:t>
             </w:r>
           </w:p>
         </w:tc>
@@ -20487,7 +20520,19 @@
           </w:tcPr>
           <w:p>
             <w:r>
-              <w:t>The test ow produces the correct output after the BUG201 and CHNGE201 were acted up on. AR – 02.05.2018</w:t>
+              <w:t>The test ow produces the correct</w:t>
+            </w:r>
+            <w:r>
+              <w:t xml:space="preserve"> output after the BUG201 and CH</w:t>
+            </w:r>
+            <w:r>
+              <w:t>GE201 were acted up on. AR – 02/05/</w:t>
+            </w:r>
+            <w:r>
+              <w:t xml:space="preserve"> </w:t>
+            </w:r>
+            <w:r>
+              <w:t>2018</w:t>
             </w:r>
           </w:p>
         </w:tc>
@@ -20611,6 +20656,9 @@
             <w:r>
               <w:t>Justin Ng</w:t>
             </w:r>
+            <w:r>
+              <w:t xml:space="preserve"> &amp; Christian Stubbs</w:t>
+            </w:r>
           </w:p>
         </w:tc>
         <w:tc>
@@ -20818,7 +20866,7 @@
           </w:tcPr>
           <w:p>
             <w:r>
-              <w:t>Justin Ng</w:t>
+              <w:t>Christian Stubbs</w:t>
             </w:r>
           </w:p>
         </w:tc>
@@ -20958,7 +21006,7 @@
               <w:pStyle w:val="Body"/>
             </w:pPr>
             <w:r>
-              <w:t>Justin Ng</w:t>
+              <w:t>Justin Ng &amp; Christian Stubbs</w:t>
             </w:r>
           </w:p>
         </w:tc>
@@ -21160,7 +21208,7 @@
           </w:tcPr>
           <w:p>
             <w:r>
-              <w:t>Justin Ng</w:t>
+              <w:t>Christian Stubbs</w:t>
             </w:r>
           </w:p>
         </w:tc>
@@ -21304,7 +21352,7 @@
               <w:pStyle w:val="Body"/>
             </w:pPr>
             <w:r>
-              <w:t>Justin Ng</w:t>
+              <w:t>Justin Ng &amp; Christian Stubbs</w:t>
             </w:r>
           </w:p>
         </w:tc>
@@ -21543,7 +21591,7 @@
           </w:tcPr>
           <w:p>
             <w:r>
-              <w:t>Justin Ng</w:t>
+              <w:t>Christian Stubbs</w:t>
             </w:r>
           </w:p>
         </w:tc>
@@ -21683,7 +21731,7 @@
               <w:pStyle w:val="Body"/>
             </w:pPr>
             <w:r>
-              <w:t>Justin Ng</w:t>
+              <w:t>Justin Ng &amp; Christian Stubbs</w:t>
             </w:r>
           </w:p>
         </w:tc>
@@ -21945,7 +21993,7 @@
           </w:tcPr>
           <w:p>
             <w:r>
-              <w:t>Justin Ng</w:t>
+              <w:t>Christian Stubbs</w:t>
             </w:r>
           </w:p>
         </w:tc>
@@ -22086,7 +22134,7 @@
               <w:pStyle w:val="Body"/>
             </w:pPr>
             <w:r>
-              <w:t>Justin Ng</w:t>
+              <w:t>Justin Ng &amp; Christian Stubbs</w:t>
             </w:r>
           </w:p>
         </w:tc>
@@ -22348,7 +22396,7 @@
           </w:tcPr>
           <w:p>
             <w:r>
-              <w:t>Justin Ng</w:t>
+              <w:t>Christian Stubbs</w:t>
             </w:r>
           </w:p>
         </w:tc>
@@ -22488,7 +22536,7 @@
               <w:pStyle w:val="Body"/>
             </w:pPr>
             <w:r>
-              <w:t>Justin Ng</w:t>
+              <w:t>Justin Ng &amp; Christian Stubbs</w:t>
             </w:r>
           </w:p>
         </w:tc>
@@ -22713,7 +22761,7 @@
           </w:tcPr>
           <w:p>
             <w:r>
-              <w:t>Justin Ng</w:t>
+              <w:t>Christian Stubbs</w:t>
             </w:r>
           </w:p>
         </w:tc>
@@ -22853,7 +22901,7 @@
               <w:pStyle w:val="Body"/>
             </w:pPr>
             <w:r>
-              <w:t>Justin Ng</w:t>
+              <w:t>Justin Ng &amp; Christian Stubbs</w:t>
             </w:r>
           </w:p>
         </w:tc>
@@ -23078,7 +23126,7 @@
           </w:tcPr>
           <w:p>
             <w:r>
-              <w:t>Justin Ng</w:t>
+              <w:t>Christian Stubbs</w:t>
             </w:r>
           </w:p>
         </w:tc>
@@ -23218,7 +23266,7 @@
               <w:pStyle w:val="Body"/>
             </w:pPr>
             <w:r>
-              <w:t>Justin Ng</w:t>
+              <w:t>Justin Ng &amp; Christian Stubbs</w:t>
             </w:r>
           </w:p>
         </w:tc>
@@ -23472,7 +23520,7 @@
           </w:tcPr>
           <w:p>
             <w:r>
-              <w:t>Justin Ng</w:t>
+              <w:t>Christian Stubbs</w:t>
             </w:r>
           </w:p>
         </w:tc>
@@ -23960,6 +24008,9 @@
             <w:r>
               <w:t>Christian Stubbs</w:t>
             </w:r>
+            <w:r>
+              <w:t xml:space="preserve"> &amp; Justin Ng</w:t>
+            </w:r>
           </w:p>
         </w:tc>
         <w:tc>
@@ -24174,7 +24225,7 @@
           </w:tcPr>
           <w:p>
             <w:r>
-              <w:t>Christian Stubbs</w:t>
+              <w:t>Justin Ng</w:t>
             </w:r>
           </w:p>
         </w:tc>
@@ -24211,7 +24262,7 @@
               <w:left w:val="single" w:sz="4" w:space="0" w:color="000000"/>
               <w:right w:val="single" w:sz="4" w:space="0" w:color="000000"/>
             </w:tcBorders>
-            <w:shd w:val="clear" w:color="auto" w:fill="FFCFCB"/>
+            <w:shd w:val="clear" w:color="auto" w:fill="EFFFEB"/>
             <w:tcMar>
               <w:top w:w="80" w:type="dxa"/>
               <w:left w:w="80" w:type="dxa"/>
@@ -24314,7 +24365,7 @@
               <w:pStyle w:val="Body"/>
             </w:pPr>
             <w:r>
-              <w:t>Christian Stubbs</w:t>
+              <w:t>Christian Stubbs &amp; Justin Ng</w:t>
             </w:r>
           </w:p>
         </w:tc>
@@ -24530,7 +24581,7 @@
           </w:tcPr>
           <w:p>
             <w:r>
-              <w:t>Christian Stubbs</w:t>
+              <w:t>Justin Ng</w:t>
             </w:r>
           </w:p>
         </w:tc>
@@ -24571,7 +24622,7 @@
               <w:bottom w:val="single" w:sz="4" w:space="0" w:color="000000"/>
               <w:right w:val="single" w:sz="4" w:space="0" w:color="000000"/>
             </w:tcBorders>
-            <w:shd w:val="clear" w:color="auto" w:fill="FFCFCB"/>
+            <w:shd w:val="clear" w:color="auto" w:fill="EFFFEB"/>
             <w:tcMar>
               <w:top w:w="80" w:type="dxa"/>
               <w:left w:w="80" w:type="dxa"/>
@@ -24741,18 +24792,21 @@
               <w:bottom w:val="nil"/>
               <w:right w:val="single" w:sz="4" w:space="0" w:color="000000"/>
             </w:tcBorders>
-            <w:shd w:val="clear" w:color="auto" w:fill="FFCFCB"/>
-            <w:tcMar>
-              <w:top w:w="80" w:type="dxa"/>
-              <w:left w:w="80" w:type="dxa"/>
-              <w:bottom w:w="80" w:type="dxa"/>
-              <w:right w:w="80" w:type="dxa"/>
-            </w:tcMar>
-          </w:tcPr>
-          <w:p>
-            <w:pPr>
-              <w:pStyle w:val="Body"/>
-            </w:pPr>
+            <w:shd w:val="clear" w:color="auto" w:fill="EFFFEB"/>
+            <w:tcMar>
+              <w:top w:w="80" w:type="dxa"/>
+              <w:left w:w="80" w:type="dxa"/>
+              <w:bottom w:w="80" w:type="dxa"/>
+              <w:right w:w="80" w:type="dxa"/>
+            </w:tcMar>
+          </w:tcPr>
+          <w:p>
+            <w:pPr>
+              <w:pStyle w:val="Body"/>
+            </w:pPr>
+            <w:r>
+              <w:t>0 (Int)</w:t>
+            </w:r>
           </w:p>
         </w:tc>
         <w:tc>
@@ -24764,18 +24818,21 @@
               <w:bottom w:val="nil"/>
               <w:right w:val="single" w:sz="4" w:space="0" w:color="000000"/>
             </w:tcBorders>
-            <w:shd w:val="clear" w:color="auto" w:fill="FFCFCB"/>
-            <w:tcMar>
-              <w:top w:w="80" w:type="dxa"/>
-              <w:left w:w="80" w:type="dxa"/>
-              <w:bottom w:w="80" w:type="dxa"/>
-              <w:right w:w="80" w:type="dxa"/>
-            </w:tcMar>
-          </w:tcPr>
-          <w:p>
-            <w:pPr>
-              <w:pStyle w:val="Body"/>
-            </w:pPr>
+            <w:shd w:val="clear" w:color="auto" w:fill="EFFFEB"/>
+            <w:tcMar>
+              <w:top w:w="80" w:type="dxa"/>
+              <w:left w:w="80" w:type="dxa"/>
+              <w:bottom w:w="80" w:type="dxa"/>
+              <w:right w:w="80" w:type="dxa"/>
+            </w:tcMar>
+          </w:tcPr>
+          <w:p>
+            <w:pPr>
+              <w:pStyle w:val="Body"/>
+            </w:pPr>
+            <w:r>
+              <w:t>PASS</w:t>
+            </w:r>
           </w:p>
         </w:tc>
         <w:tc>
@@ -24787,18 +24844,24 @@
               <w:bottom w:val="nil"/>
               <w:right w:val="single" w:sz="4" w:space="0" w:color="000000"/>
             </w:tcBorders>
-            <w:shd w:val="clear" w:color="auto" w:fill="FFCFCB"/>
-            <w:tcMar>
-              <w:top w:w="80" w:type="dxa"/>
-              <w:left w:w="80" w:type="dxa"/>
-              <w:bottom w:w="80" w:type="dxa"/>
-              <w:right w:w="80" w:type="dxa"/>
-            </w:tcMar>
-          </w:tcPr>
-          <w:p>
-            <w:pPr>
-              <w:pStyle w:val="Body"/>
-            </w:pPr>
+            <w:shd w:val="clear" w:color="auto" w:fill="EFFFEB"/>
+            <w:tcMar>
+              <w:top w:w="80" w:type="dxa"/>
+              <w:left w:w="80" w:type="dxa"/>
+              <w:bottom w:w="80" w:type="dxa"/>
+              <w:right w:w="80" w:type="dxa"/>
+            </w:tcMar>
+          </w:tcPr>
+          <w:p>
+            <w:pPr>
+              <w:pStyle w:val="Body"/>
+            </w:pPr>
+            <w:r>
+              <w:t>03</w:t>
+            </w:r>
+            <w:r>
+              <w:t>.05.2018</w:t>
+            </w:r>
           </w:p>
         </w:tc>
         <w:tc>
@@ -24810,9 +24873,13 @@
               <w:bottom w:val="nil"/>
               <w:right w:val="single" w:sz="4" w:space="0" w:color="000000"/>
             </w:tcBorders>
-            <w:shd w:val="clear" w:color="auto" w:fill="FFCFCB"/>
-          </w:tcPr>
-          <w:p/>
+            <w:shd w:val="clear" w:color="auto" w:fill="EFFFEB"/>
+          </w:tcPr>
+          <w:p>
+            <w:r>
+              <w:t>Justin Ng</w:t>
+            </w:r>
+          </w:p>
         </w:tc>
         <w:tc>
           <w:tcPr>
@@ -24823,15 +24890,19 @@
               <w:bottom w:val="nil"/>
               <w:right w:val="single" w:sz="4" w:space="0" w:color="000000"/>
             </w:tcBorders>
-            <w:shd w:val="clear" w:color="auto" w:fill="FFCFCB"/>
-            <w:tcMar>
-              <w:top w:w="80" w:type="dxa"/>
-              <w:left w:w="80" w:type="dxa"/>
-              <w:bottom w:w="80" w:type="dxa"/>
-              <w:right w:w="80" w:type="dxa"/>
-            </w:tcMar>
-          </w:tcPr>
-          <w:p/>
+            <w:shd w:val="clear" w:color="auto" w:fill="EFFFEB"/>
+            <w:tcMar>
+              <w:top w:w="80" w:type="dxa"/>
+              <w:left w:w="80" w:type="dxa"/>
+              <w:bottom w:w="80" w:type="dxa"/>
+              <w:right w:w="80" w:type="dxa"/>
+            </w:tcMar>
+          </w:tcPr>
+          <w:p>
+            <w:r>
+              <w:t>After the changes made in BUG204 the null pointer exception no longer appears</w:t>
+            </w:r>
+          </w:p>
         </w:tc>
       </w:tr>
       <w:tr>
@@ -24847,7 +24918,7 @@
               <w:left w:val="single" w:sz="4" w:space="0" w:color="000000"/>
               <w:right w:val="single" w:sz="4" w:space="0" w:color="000000"/>
             </w:tcBorders>
-            <w:shd w:val="clear" w:color="auto" w:fill="FFCFCB"/>
+            <w:shd w:val="clear" w:color="auto" w:fill="EFFFEB"/>
             <w:tcMar>
               <w:top w:w="80" w:type="dxa"/>
               <w:left w:w="80" w:type="dxa"/>
@@ -24953,7 +25024,7 @@
               <w:pStyle w:val="Body"/>
             </w:pPr>
             <w:r>
-              <w:t>Christian Stubbs</w:t>
+              <w:t>Christian Stubbs &amp; Justin Ng</w:t>
             </w:r>
           </w:p>
         </w:tc>
@@ -25191,12 +25262,7 @@
               </w:rPr>
             </w:pPr>
             <w:r>
-              <w:rPr>
-                <w:rFonts w:ascii="Trebuchet MS" w:hAnsi="Trebuchet MS" w:cs="Arial Unicode MS"/>
-                <w:color w:val="5A5A5A"/>
-                <w:u w:color="5A5A5A"/>
-              </w:rPr>
-              <w:t>Christian Stubbs</w:t>
+              <w:t>Justin Ng</w:t>
             </w:r>
           </w:p>
         </w:tc>
@@ -25244,7 +25310,7 @@
               <w:bottom w:val="single" w:sz="4" w:space="0" w:color="000000"/>
               <w:right w:val="single" w:sz="4" w:space="0" w:color="000000"/>
             </w:tcBorders>
-            <w:shd w:val="clear" w:color="auto" w:fill="FFCFCB"/>
+            <w:shd w:val="clear" w:color="auto" w:fill="EFFFEB"/>
             <w:tcMar>
               <w:top w:w="80" w:type="dxa"/>
               <w:left w:w="80" w:type="dxa"/>
@@ -25414,18 +25480,41 @@
               <w:bottom w:val="single" w:sz="4" w:space="0" w:color="000000"/>
               <w:right w:val="single" w:sz="4" w:space="0" w:color="000000"/>
             </w:tcBorders>
-            <w:shd w:val="clear" w:color="auto" w:fill="auto"/>
-            <w:tcMar>
-              <w:top w:w="80" w:type="dxa"/>
-              <w:left w:w="80" w:type="dxa"/>
-              <w:bottom w:w="80" w:type="dxa"/>
-              <w:right w:w="80" w:type="dxa"/>
-            </w:tcMar>
-          </w:tcPr>
-          <w:p>
-            <w:pPr>
-              <w:pStyle w:val="Body"/>
-            </w:pPr>
+            <w:shd w:val="clear" w:color="auto" w:fill="EFFFEB"/>
+            <w:tcMar>
+              <w:top w:w="80" w:type="dxa"/>
+              <w:left w:w="80" w:type="dxa"/>
+              <w:bottom w:w="80" w:type="dxa"/>
+              <w:right w:w="80" w:type="dxa"/>
+            </w:tcMar>
+          </w:tcPr>
+          <w:p>
+            <w:pPr>
+              <w:pStyle w:val="Body"/>
+            </w:pPr>
+            <w:r>
+              <w:t>0</w:t>
+            </w:r>
+            <w:r>
+              <w:br/>
+              <w:t>1</w:t>
+            </w:r>
+            <w:r>
+              <w:br/>
+              <w:t>2</w:t>
+            </w:r>
+            <w:r>
+              <w:br/>
+              <w:t>3</w:t>
+            </w:r>
+            <w:r>
+              <w:br/>
+              <w:t>4</w:t>
+            </w:r>
+            <w:r>
+              <w:br/>
+              <w:t>5</w:t>
+            </w:r>
           </w:p>
         </w:tc>
         <w:tc>
@@ -25437,18 +25526,24 @@
               <w:bottom w:val="single" w:sz="4" w:space="0" w:color="000000"/>
               <w:right w:val="single" w:sz="4" w:space="0" w:color="000000"/>
             </w:tcBorders>
-            <w:shd w:val="clear" w:color="auto" w:fill="auto"/>
-            <w:tcMar>
-              <w:top w:w="80" w:type="dxa"/>
-              <w:left w:w="80" w:type="dxa"/>
-              <w:bottom w:w="80" w:type="dxa"/>
-              <w:right w:w="80" w:type="dxa"/>
-            </w:tcMar>
-          </w:tcPr>
-          <w:p>
-            <w:pPr>
-              <w:pStyle w:val="Body"/>
-            </w:pPr>
+            <w:shd w:val="clear" w:color="auto" w:fill="EFFFEB"/>
+            <w:tcMar>
+              <w:top w:w="80" w:type="dxa"/>
+              <w:left w:w="80" w:type="dxa"/>
+              <w:bottom w:w="80" w:type="dxa"/>
+              <w:right w:w="80" w:type="dxa"/>
+            </w:tcMar>
+          </w:tcPr>
+          <w:p>
+            <w:pPr>
+              <w:pStyle w:val="Body"/>
+            </w:pPr>
+            <w:r>
+              <w:t>P</w:t>
+            </w:r>
+            <w:r>
+              <w:t>ASS</w:t>
+            </w:r>
           </w:p>
         </w:tc>
         <w:tc>
@@ -25460,18 +25555,21 @@
               <w:bottom w:val="single" w:sz="4" w:space="0" w:color="000000"/>
               <w:right w:val="single" w:sz="4" w:space="0" w:color="000000"/>
             </w:tcBorders>
-            <w:shd w:val="clear" w:color="auto" w:fill="auto"/>
-            <w:tcMar>
-              <w:top w:w="80" w:type="dxa"/>
-              <w:left w:w="80" w:type="dxa"/>
-              <w:bottom w:w="80" w:type="dxa"/>
-              <w:right w:w="80" w:type="dxa"/>
-            </w:tcMar>
-          </w:tcPr>
-          <w:p>
-            <w:pPr>
-              <w:pStyle w:val="Body"/>
-            </w:pPr>
+            <w:shd w:val="clear" w:color="auto" w:fill="EFFFEB"/>
+            <w:tcMar>
+              <w:top w:w="80" w:type="dxa"/>
+              <w:left w:w="80" w:type="dxa"/>
+              <w:bottom w:w="80" w:type="dxa"/>
+              <w:right w:w="80" w:type="dxa"/>
+            </w:tcMar>
+          </w:tcPr>
+          <w:p>
+            <w:pPr>
+              <w:pStyle w:val="Body"/>
+            </w:pPr>
+            <w:r>
+              <w:t>03.05.2018</w:t>
+            </w:r>
           </w:p>
         </w:tc>
         <w:tc>
@@ -25483,6 +25581,7 @@
               <w:bottom w:val="single" w:sz="4" w:space="0" w:color="000000"/>
               <w:right w:val="single" w:sz="4" w:space="0" w:color="000000"/>
             </w:tcBorders>
+            <w:shd w:val="clear" w:color="auto" w:fill="EFFFEB"/>
           </w:tcPr>
           <w:p>
             <w:pPr>
@@ -25492,6 +25591,9 @@
                 <w:u w:color="5A5A5A"/>
               </w:rPr>
             </w:pPr>
+            <w:r>
+              <w:t>Justin Ng</w:t>
+            </w:r>
           </w:p>
         </w:tc>
         <w:tc>
@@ -25503,15 +25605,19 @@
               <w:bottom w:val="single" w:sz="4" w:space="0" w:color="000000"/>
               <w:right w:val="single" w:sz="4" w:space="0" w:color="000000"/>
             </w:tcBorders>
-            <w:shd w:val="clear" w:color="auto" w:fill="auto"/>
-            <w:tcMar>
-              <w:top w:w="80" w:type="dxa"/>
-              <w:left w:w="80" w:type="dxa"/>
-              <w:bottom w:w="80" w:type="dxa"/>
-              <w:right w:w="80" w:type="dxa"/>
-            </w:tcMar>
-          </w:tcPr>
-          <w:p/>
+            <w:shd w:val="clear" w:color="auto" w:fill="EFFFEB"/>
+            <w:tcMar>
+              <w:top w:w="80" w:type="dxa"/>
+              <w:left w:w="80" w:type="dxa"/>
+              <w:bottom w:w="80" w:type="dxa"/>
+              <w:right w:w="80" w:type="dxa"/>
+            </w:tcMar>
+          </w:tcPr>
+          <w:p>
+            <w:r>
+              <w:t>After the changes made in BUG204 the null pointer exception no longer appears</w:t>
+            </w:r>
+          </w:p>
         </w:tc>
       </w:tr>
       <w:tr>
@@ -25661,7 +25767,7 @@
               <w:pStyle w:val="Body"/>
             </w:pPr>
             <w:r>
-              <w:t>Christian Stubbs</w:t>
+              <w:t>Christian Stubbs &amp; Justin Ng</w:t>
             </w:r>
           </w:p>
         </w:tc>
@@ -25870,12 +25976,7 @@
               </w:rPr>
             </w:pPr>
             <w:r>
-              <w:rPr>
-                <w:rFonts w:ascii="Trebuchet MS" w:hAnsi="Trebuchet MS" w:cs="Arial Unicode MS"/>
-                <w:color w:val="5A5A5A"/>
-                <w:u w:color="5A5A5A"/>
-              </w:rPr>
-              <w:t>Christian Stubbs</w:t>
+              <w:t>Justin Ng</w:t>
             </w:r>
           </w:p>
         </w:tc>
@@ -26196,12 +26297,7 @@
               </w:rPr>
             </w:pPr>
             <w:r>
-              <w:rPr>
-                <w:rFonts w:ascii="Trebuchet MS" w:hAnsi="Trebuchet MS" w:cs="Arial Unicode MS"/>
-                <w:color w:val="5A5A5A"/>
-                <w:u w:color="5A5A5A"/>
-              </w:rPr>
-              <w:t>Aidan Reed</w:t>
+              <w:t>Justin Ng</w:t>
             </w:r>
           </w:p>
         </w:tc>
@@ -26254,7 +26350,7 @@
               <w:left w:val="single" w:sz="4" w:space="0" w:color="000000"/>
               <w:right w:val="single" w:sz="4" w:space="0" w:color="000000"/>
             </w:tcBorders>
-            <w:shd w:val="clear" w:color="auto" w:fill="FFCFCB"/>
+            <w:shd w:val="clear" w:color="auto" w:fill="EFFFEB"/>
             <w:tcMar>
               <w:top w:w="80" w:type="dxa"/>
               <w:left w:w="80" w:type="dxa"/>
@@ -26377,7 +26473,7 @@
               <w:pStyle w:val="Body"/>
             </w:pPr>
             <w:r>
-              <w:t>Christian Stubbs</w:t>
+              <w:t>Christian Stubbs &amp; Justin Ng</w:t>
             </w:r>
           </w:p>
         </w:tc>
@@ -26615,12 +26711,7 @@
               </w:rPr>
             </w:pPr>
             <w:r>
-              <w:rPr>
-                <w:rFonts w:ascii="Trebuchet MS" w:hAnsi="Trebuchet MS" w:cs="Arial Unicode MS"/>
-                <w:color w:val="5A5A5A"/>
-                <w:u w:color="5A5A5A"/>
-              </w:rPr>
-              <w:t>Christian Stubbs</w:t>
+              <w:t>Justin Ng</w:t>
             </w:r>
           </w:p>
         </w:tc>
@@ -26668,7 +26759,7 @@
               <w:bottom w:val="single" w:sz="4" w:space="0" w:color="000000"/>
               <w:right w:val="single" w:sz="4" w:space="0" w:color="000000"/>
             </w:tcBorders>
-            <w:shd w:val="clear" w:color="auto" w:fill="FFCFCB"/>
+            <w:shd w:val="clear" w:color="auto" w:fill="EFFFEB"/>
             <w:tcMar>
               <w:top w:w="80" w:type="dxa"/>
               <w:left w:w="80" w:type="dxa"/>
@@ -26845,18 +26936,41 @@
               <w:bottom w:val="single" w:sz="4" w:space="0" w:color="000000"/>
               <w:right w:val="single" w:sz="4" w:space="0" w:color="000000"/>
             </w:tcBorders>
-            <w:shd w:val="clear" w:color="auto" w:fill="auto"/>
-            <w:tcMar>
-              <w:top w:w="80" w:type="dxa"/>
-              <w:left w:w="80" w:type="dxa"/>
-              <w:bottom w:w="80" w:type="dxa"/>
-              <w:right w:w="80" w:type="dxa"/>
-            </w:tcMar>
-          </w:tcPr>
-          <w:p>
-            <w:pPr>
-              <w:pStyle w:val="Body"/>
-            </w:pPr>
+            <w:shd w:val="clear" w:color="auto" w:fill="EFFFEB"/>
+            <w:tcMar>
+              <w:top w:w="80" w:type="dxa"/>
+              <w:left w:w="80" w:type="dxa"/>
+              <w:bottom w:w="80" w:type="dxa"/>
+              <w:right w:w="80" w:type="dxa"/>
+            </w:tcMar>
+          </w:tcPr>
+          <w:p>
+            <w:pPr>
+              <w:pStyle w:val="Body"/>
+            </w:pPr>
+            <w:r>
+              <w:t>0</w:t>
+            </w:r>
+            <w:r>
+              <w:br/>
+              <w:t>1</w:t>
+            </w:r>
+            <w:r>
+              <w:br/>
+              <w:t>2</w:t>
+            </w:r>
+            <w:r>
+              <w:br/>
+              <w:t>3</w:t>
+            </w:r>
+            <w:r>
+              <w:br/>
+              <w:t>4</w:t>
+            </w:r>
+            <w:r>
+              <w:br/>
+              <w:t>5</w:t>
+            </w:r>
           </w:p>
         </w:tc>
         <w:tc>
@@ -26868,18 +26982,21 @@
               <w:bottom w:val="single" w:sz="4" w:space="0" w:color="000000"/>
               <w:right w:val="single" w:sz="4" w:space="0" w:color="000000"/>
             </w:tcBorders>
-            <w:shd w:val="clear" w:color="auto" w:fill="auto"/>
-            <w:tcMar>
-              <w:top w:w="80" w:type="dxa"/>
-              <w:left w:w="80" w:type="dxa"/>
-              <w:bottom w:w="80" w:type="dxa"/>
-              <w:right w:w="80" w:type="dxa"/>
-            </w:tcMar>
-          </w:tcPr>
-          <w:p>
-            <w:pPr>
-              <w:pStyle w:val="Body"/>
-            </w:pPr>
+            <w:shd w:val="clear" w:color="auto" w:fill="EFFFEB"/>
+            <w:tcMar>
+              <w:top w:w="80" w:type="dxa"/>
+              <w:left w:w="80" w:type="dxa"/>
+              <w:bottom w:w="80" w:type="dxa"/>
+              <w:right w:w="80" w:type="dxa"/>
+            </w:tcMar>
+          </w:tcPr>
+          <w:p>
+            <w:pPr>
+              <w:pStyle w:val="Body"/>
+            </w:pPr>
+            <w:r>
+              <w:t>PASS</w:t>
+            </w:r>
           </w:p>
         </w:tc>
         <w:tc>
@@ -26891,18 +27008,21 @@
               <w:bottom w:val="single" w:sz="4" w:space="0" w:color="000000"/>
               <w:right w:val="single" w:sz="4" w:space="0" w:color="000000"/>
             </w:tcBorders>
-            <w:shd w:val="clear" w:color="auto" w:fill="auto"/>
-            <w:tcMar>
-              <w:top w:w="80" w:type="dxa"/>
-              <w:left w:w="80" w:type="dxa"/>
-              <w:bottom w:w="80" w:type="dxa"/>
-              <w:right w:w="80" w:type="dxa"/>
-            </w:tcMar>
-          </w:tcPr>
-          <w:p>
-            <w:pPr>
-              <w:pStyle w:val="Body"/>
-            </w:pPr>
+            <w:shd w:val="clear" w:color="auto" w:fill="EFFFEB"/>
+            <w:tcMar>
+              <w:top w:w="80" w:type="dxa"/>
+              <w:left w:w="80" w:type="dxa"/>
+              <w:bottom w:w="80" w:type="dxa"/>
+              <w:right w:w="80" w:type="dxa"/>
+            </w:tcMar>
+          </w:tcPr>
+          <w:p>
+            <w:pPr>
+              <w:pStyle w:val="Body"/>
+            </w:pPr>
+            <w:r>
+              <w:t>03.05.2018</w:t>
+            </w:r>
           </w:p>
         </w:tc>
         <w:tc>
@@ -26914,6 +27034,7 @@
               <w:bottom w:val="single" w:sz="4" w:space="0" w:color="000000"/>
               <w:right w:val="single" w:sz="4" w:space="0" w:color="000000"/>
             </w:tcBorders>
+            <w:shd w:val="clear" w:color="auto" w:fill="EFFFEB"/>
           </w:tcPr>
           <w:p>
             <w:pPr>
@@ -26923,33 +27044,65 @@
                 <w:u w:color="5A5A5A"/>
               </w:rPr>
             </w:pPr>
-          </w:p>
-        </w:tc>
-        <w:tc>
-          <w:tcPr>
-            <w:tcW w:w="3311" w:type="dxa"/>
-            <w:tcBorders>
-              <w:top w:val="nil"/>
-              <w:left w:val="single" w:sz="4" w:space="0" w:color="000000"/>
-              <w:bottom w:val="single" w:sz="4" w:space="0" w:color="000000"/>
-              <w:right w:val="single" w:sz="4" w:space="0" w:color="000000"/>
-            </w:tcBorders>
-            <w:shd w:val="clear" w:color="auto" w:fill="auto"/>
-            <w:tcMar>
-              <w:top w:w="80" w:type="dxa"/>
-              <w:left w:w="80" w:type="dxa"/>
-              <w:bottom w:w="80" w:type="dxa"/>
-              <w:right w:w="80" w:type="dxa"/>
-            </w:tcMar>
-          </w:tcPr>
-          <w:p>
-            <w:pPr>
+            <w:r>
               <w:rPr>
                 <w:rFonts w:ascii="Trebuchet MS" w:hAnsi="Trebuchet MS" w:cs="Arial Unicode MS"/>
                 <w:color w:val="5A5A5A"/>
                 <w:u w:color="5A5A5A"/>
               </w:rPr>
-            </w:pPr>
+              <w:t>Justin Ng</w:t>
+            </w:r>
+          </w:p>
+        </w:tc>
+        <w:tc>
+          <w:tcPr>
+            <w:tcW w:w="3311" w:type="dxa"/>
+            <w:tcBorders>
+              <w:top w:val="nil"/>
+              <w:left w:val="single" w:sz="4" w:space="0" w:color="000000"/>
+              <w:bottom w:val="single" w:sz="4" w:space="0" w:color="000000"/>
+              <w:right w:val="single" w:sz="4" w:space="0" w:color="000000"/>
+            </w:tcBorders>
+            <w:shd w:val="clear" w:color="auto" w:fill="EFFFEB"/>
+            <w:tcMar>
+              <w:top w:w="80" w:type="dxa"/>
+              <w:left w:w="80" w:type="dxa"/>
+              <w:bottom w:w="80" w:type="dxa"/>
+              <w:right w:w="80" w:type="dxa"/>
+            </w:tcMar>
+          </w:tcPr>
+          <w:p>
+            <w:pPr>
+              <w:rPr>
+                <w:rFonts w:ascii="Trebuchet MS" w:hAnsi="Trebuchet MS" w:cs="Arial Unicode MS"/>
+                <w:color w:val="5A5A5A"/>
+                <w:u w:color="5A5A5A"/>
+              </w:rPr>
+            </w:pPr>
+            <w:r>
+              <w:rPr>
+                <w:rFonts w:ascii="Trebuchet MS" w:hAnsi="Trebuchet MS" w:cs="Arial Unicode MS"/>
+                <w:color w:val="5A5A5A"/>
+                <w:u w:color="5A5A5A"/>
+              </w:rPr>
+              <w:t xml:space="preserve">The test passes after the BUG201 was rectified. See Change ID for bug for </w:t>
+            </w:r>
+            <w:r>
+              <w:rPr>
+                <w:rFonts w:ascii="Trebuchet MS" w:hAnsi="Trebuchet MS" w:cs="Arial Unicode MS"/>
+                <w:color w:val="5A5A5A"/>
+                <w:u w:color="5A5A5A"/>
+              </w:rPr>
+              <w:t>further</w:t>
+            </w:r>
+            <w:r>
+              <w:rPr>
+                <w:rFonts w:ascii="Trebuchet MS" w:hAnsi="Trebuchet MS" w:cs="Arial Unicode MS"/>
+                <w:color w:val="5A5A5A"/>
+                <w:u w:color="5A5A5A"/>
+              </w:rPr>
+              <w:t xml:space="preserve"> details.</w:t>
+            </w:r>
           </w:p>
         </w:tc>
       </w:tr>
@@ -27089,7 +27242,7 @@
               <w:pStyle w:val="Body"/>
             </w:pPr>
             <w:r>
-              <w:t>Christian Stubbs</w:t>
+              <w:t>Christian Stubbs &amp; Justin Ng</w:t>
             </w:r>
           </w:p>
         </w:tc>
@@ -27152,7 +27305,16 @@
                 <w:bCs/>
                 <w:color w:val="FF0000"/>
               </w:rPr>
-              <w:t>kSENDER, kRECPIENT, kSUBJECT, kBODY</w:t>
+              <w:t xml:space="preserve">kSENDER, </w:t>
+            </w:r>
+            <w:r>
+              <w:rPr>
+                <w:b/>
+                <w:bCs/>
+                <w:color w:val="FF0000"/>
+              </w:rPr>
+              <w:lastRenderedPageBreak/>
+              <w:t>kRECPIENT, kSUBJECT, kBODY</w:t>
             </w:r>
           </w:p>
         </w:tc>
@@ -27178,6 +27340,7 @@
               <w:pStyle w:val="Body"/>
             </w:pPr>
             <w:r>
+              <w:lastRenderedPageBreak/>
               <w:t>N/A</w:t>
             </w:r>
           </w:p>
@@ -27311,7 +27474,15 @@
                 <w:color w:val="5A5A5A"/>
                 <w:u w:color="5A5A5A"/>
               </w:rPr>
-              <w:t>Christian Stubbs</w:t>
+              <w:t>Justin N</w:t>
+            </w:r>
+            <w:r>
+              <w:rPr>
+                <w:rFonts w:ascii="Trebuchet MS" w:hAnsi="Trebuchet MS" w:cs="Arial Unicode MS"/>
+                <w:color w:val="5A5A5A"/>
+                <w:u w:color="5A5A5A"/>
+              </w:rPr>
+              <w:t>g</w:t>
             </w:r>
           </w:p>
         </w:tc>
@@ -27635,42 +27806,74 @@
                 <w:color w:val="5A5A5A"/>
                 <w:u w:color="5A5A5A"/>
               </w:rPr>
-              <w:t>Aidan Reed</w:t>
-            </w:r>
-          </w:p>
-        </w:tc>
-        <w:tc>
-          <w:tcPr>
-            <w:tcW w:w="3311" w:type="dxa"/>
-            <w:tcBorders>
-              <w:top w:val="nil"/>
-              <w:left w:val="single" w:sz="4" w:space="0" w:color="000000"/>
-              <w:bottom w:val="single" w:sz="4" w:space="0" w:color="000000"/>
-              <w:right w:val="single" w:sz="4" w:space="0" w:color="000000"/>
-            </w:tcBorders>
-            <w:shd w:val="clear" w:color="auto" w:fill="EDFFE6"/>
-            <w:tcMar>
-              <w:top w:w="80" w:type="dxa"/>
-              <w:left w:w="80" w:type="dxa"/>
-              <w:bottom w:w="80" w:type="dxa"/>
-              <w:right w:w="80" w:type="dxa"/>
-            </w:tcMar>
-          </w:tcPr>
-          <w:p>
-            <w:pPr>
+              <w:t xml:space="preserve">Justin </w:t>
+            </w:r>
+            <w:r>
               <w:rPr>
                 <w:rFonts w:ascii="Trebuchet MS" w:hAnsi="Trebuchet MS" w:cs="Arial Unicode MS"/>
                 <w:color w:val="5A5A5A"/>
                 <w:u w:color="5A5A5A"/>
               </w:rPr>
-            </w:pPr>
+              <w:t>N</w:t>
+            </w:r>
             <w:r>
               <w:rPr>
                 <w:rFonts w:ascii="Trebuchet MS" w:hAnsi="Trebuchet MS" w:cs="Arial Unicode MS"/>
                 <w:color w:val="5A5A5A"/>
                 <w:u w:color="5A5A5A"/>
               </w:rPr>
-              <w:t>The test passes after the BUG201 was rectified. See Change ID for bug for futher details.</w:t>
+              <w:t>g</w:t>
+            </w:r>
+          </w:p>
+        </w:tc>
+        <w:tc>
+          <w:tcPr>
+            <w:tcW w:w="3311" w:type="dxa"/>
+            <w:tcBorders>
+              <w:top w:val="nil"/>
+              <w:left w:val="single" w:sz="4" w:space="0" w:color="000000"/>
+              <w:bottom w:val="single" w:sz="4" w:space="0" w:color="000000"/>
+              <w:right w:val="single" w:sz="4" w:space="0" w:color="000000"/>
+            </w:tcBorders>
+            <w:shd w:val="clear" w:color="auto" w:fill="EDFFE6"/>
+            <w:tcMar>
+              <w:top w:w="80" w:type="dxa"/>
+              <w:left w:w="80" w:type="dxa"/>
+              <w:bottom w:w="80" w:type="dxa"/>
+              <w:right w:w="80" w:type="dxa"/>
+            </w:tcMar>
+          </w:tcPr>
+          <w:p>
+            <w:pPr>
+              <w:rPr>
+                <w:rFonts w:ascii="Trebuchet MS" w:hAnsi="Trebuchet MS" w:cs="Arial Unicode MS"/>
+                <w:color w:val="5A5A5A"/>
+                <w:u w:color="5A5A5A"/>
+              </w:rPr>
+            </w:pPr>
+            <w:r>
+              <w:rPr>
+                <w:rFonts w:ascii="Trebuchet MS" w:hAnsi="Trebuchet MS" w:cs="Arial Unicode MS"/>
+                <w:color w:val="5A5A5A"/>
+                <w:u w:color="5A5A5A"/>
+              </w:rPr>
+              <w:t xml:space="preserve">The test passes after the BUG201 was rectified. See Change ID for bug for </w:t>
+            </w:r>
+            <w:r>
+              <w:rPr>
+                <w:rFonts w:ascii="Trebuchet MS" w:hAnsi="Trebuchet MS" w:cs="Arial Unicode MS"/>
+                <w:color w:val="5A5A5A"/>
+                <w:u w:color="5A5A5A"/>
+              </w:rPr>
+              <w:t>further</w:t>
+            </w:r>
+            <w:r>
+              <w:rPr>
+                <w:rFonts w:ascii="Trebuchet MS" w:hAnsi="Trebuchet MS" w:cs="Arial Unicode MS"/>
+                <w:color w:val="5A5A5A"/>
+                <w:u w:color="5A5A5A"/>
+              </w:rPr>
+              <w:t xml:space="preserve"> details.</w:t>
             </w:r>
           </w:p>
         </w:tc>
@@ -27734,7 +27937,6 @@
               <w:pStyle w:val="Body"/>
             </w:pPr>
             <w:r>
-              <w:lastRenderedPageBreak/>
               <w:t>218</w:t>
             </w:r>
           </w:p>
@@ -27828,7 +28030,7 @@
               <w:pStyle w:val="Body"/>
             </w:pPr>
             <w:r>
-              <w:t>Christian Stubbs</w:t>
+              <w:t>Christian Stubbs &amp; Justin Ng</w:t>
             </w:r>
           </w:p>
         </w:tc>
@@ -28042,7 +28244,7 @@
                 <w:color w:val="5A5A5A"/>
                 <w:u w:color="5A5A5A"/>
               </w:rPr>
-              <w:t>Christian Stubbs</w:t>
+              <w:t>Justin Ng</w:t>
             </w:r>
           </w:p>
         </w:tc>
@@ -28362,7 +28564,7 @@
                 <w:color w:val="5A5A5A"/>
                 <w:u w:color="5A5A5A"/>
               </w:rPr>
-              <w:t>Aidan Reed</w:t>
+              <w:t>Justin Ng</w:t>
             </w:r>
           </w:p>
         </w:tc>
@@ -28521,7 +28723,7 @@
               <w:pStyle w:val="Body"/>
             </w:pPr>
             <w:r>
-              <w:t>Christian Stubbs</w:t>
+              <w:t>Christian Stubbs &amp; Justin Ng</w:t>
             </w:r>
           </w:p>
         </w:tc>
@@ -28735,7 +28937,7 @@
                 <w:color w:val="5A5A5A"/>
                 <w:u w:color="5A5A5A"/>
               </w:rPr>
-              <w:t>Christian Stubbs</w:t>
+              <w:t>Justin Ng</w:t>
             </w:r>
           </w:p>
         </w:tc>
@@ -29055,7 +29257,7 @@
                 <w:color w:val="5A5A5A"/>
                 <w:u w:color="5A5A5A"/>
               </w:rPr>
-              <w:t>Aidan Reed</w:t>
+              <w:t>Justin Ng</w:t>
             </w:r>
           </w:p>
         </w:tc>
@@ -29121,6 +29323,7 @@
               <w:pStyle w:val="Body"/>
             </w:pPr>
             <w:r>
+              <w:lastRenderedPageBreak/>
               <w:t>220</w:t>
             </w:r>
           </w:p>
@@ -29217,7 +29420,7 @@
               <w:pStyle w:val="Body"/>
             </w:pPr>
             <w:r>
-              <w:t>Christian Stubbs</w:t>
+              <w:t>Christian Stubbs &amp; Justin Ng</w:t>
             </w:r>
           </w:p>
         </w:tc>
@@ -29431,7 +29634,7 @@
                 <w:color w:val="5A5A5A"/>
                 <w:u w:color="5A5A5A"/>
               </w:rPr>
-              <w:t>Christian Stubbs</w:t>
+              <w:t>Justin Ng</w:t>
             </w:r>
           </w:p>
         </w:tc>
@@ -29751,7 +29954,7 @@
                 <w:color w:val="5A5A5A"/>
                 <w:u w:color="5A5A5A"/>
               </w:rPr>
-              <w:t>Aidan Reed</w:t>
+              <w:t>Justin Ng</w:t>
             </w:r>
           </w:p>
         </w:tc>
@@ -29917,7 +30120,7 @@
               <w:pStyle w:val="Body"/>
             </w:pPr>
             <w:r>
-              <w:t>Christian Stubbs</w:t>
+              <w:t>Christian Stubbs &amp; Justin Ng</w:t>
             </w:r>
           </w:p>
         </w:tc>
@@ -30131,7 +30334,7 @@
                 <w:color w:val="5A5A5A"/>
                 <w:u w:color="5A5A5A"/>
               </w:rPr>
-              <w:t>Christian Stubbs</w:t>
+              <w:t>Justin Ng</w:t>
             </w:r>
           </w:p>
         </w:tc>
@@ -30166,7 +30369,23 @@
                 <w:color w:val="5A5A5A"/>
                 <w:u w:color="5A5A5A"/>
               </w:rPr>
-              <w:t>The test fails as it appears to miss the first stage of names form the project phases array – CS 02.05.2018</w:t>
+              <w:t>The test fails as it appears to miss the first stage of names fo</w:t>
+            </w:r>
+            <w:r>
+              <w:rPr>
+                <w:rFonts w:ascii="Trebuchet MS" w:hAnsi="Trebuchet MS" w:cs="Arial Unicode MS"/>
+                <w:color w:val="5A5A5A"/>
+                <w:u w:color="5A5A5A"/>
+              </w:rPr>
+              <w:t xml:space="preserve">rm the project phases array –JNG </w:t>
+            </w:r>
+            <w:r>
+              <w:rPr>
+                <w:rFonts w:ascii="Trebuchet MS" w:hAnsi="Trebuchet MS" w:cs="Arial Unicode MS"/>
+                <w:color w:val="5A5A5A"/>
+                <w:u w:color="5A5A5A"/>
+              </w:rPr>
+              <w:t xml:space="preserve"> 02.05.2018</w:t>
             </w:r>
           </w:p>
         </w:tc>
@@ -30374,7 +30593,7 @@
               <w:pStyle w:val="Body"/>
             </w:pPr>
             <w:r>
-              <w:t>Fesability</w:t>
+              <w:t>Feasibility</w:t>
             </w:r>
           </w:p>
         </w:tc>
@@ -30455,7 +30674,7 @@
                 <w:color w:val="5A5A5A"/>
                 <w:u w:color="5A5A5A"/>
               </w:rPr>
-              <w:t>Aidan Reed</w:t>
+              <w:t>Justin Ng</w:t>
             </w:r>
           </w:p>
         </w:tc>
@@ -30490,7 +30709,23 @@
                 <w:color w:val="5A5A5A"/>
                 <w:u w:color="5A5A5A"/>
               </w:rPr>
-              <w:t>The initialization of project set the phase to 1 instead of 0 – as such the fixes in BUG 201 have rectified this issue – AR 03.05.2018</w:t>
+              <w:t>The initialization of project set the phase to 1 instead of 0 – as such the fixes in BUG 201</w:t>
+            </w:r>
+            <w:r>
+              <w:rPr>
+                <w:rFonts w:ascii="Trebuchet MS" w:hAnsi="Trebuchet MS" w:cs="Arial Unicode MS"/>
+                <w:color w:val="5A5A5A"/>
+                <w:u w:color="5A5A5A"/>
+              </w:rPr>
+              <w:t xml:space="preserve"> have rectified this issue – JNG </w:t>
+            </w:r>
+            <w:r>
+              <w:rPr>
+                <w:rFonts w:ascii="Trebuchet MS" w:hAnsi="Trebuchet MS" w:cs="Arial Unicode MS"/>
+                <w:color w:val="5A5A5A"/>
+                <w:u w:color="5A5A5A"/>
+              </w:rPr>
+              <w:t>03.05.2018</w:t>
             </w:r>
           </w:p>
         </w:tc>
@@ -30621,7 +30856,7 @@
               <w:pStyle w:val="Body"/>
             </w:pPr>
             <w:r>
-              <w:t>Christian Stubbs</w:t>
+              <w:t>Christian Stubbs &amp; Justin Ng</w:t>
             </w:r>
           </w:p>
         </w:tc>
@@ -30835,7 +31070,7 @@
                 <w:color w:val="5A5A5A"/>
                 <w:u w:color="5A5A5A"/>
               </w:rPr>
-              <w:t>Christian Stubbs</w:t>
+              <w:t>Justin Ng</w:t>
             </w:r>
           </w:p>
         </w:tc>
@@ -31155,7 +31390,7 @@
                 <w:color w:val="5A5A5A"/>
                 <w:u w:color="5A5A5A"/>
               </w:rPr>
-              <w:t>Aidan Reed</w:t>
+              <w:t>Justin Ng</w:t>
             </w:r>
           </w:p>
         </w:tc>
@@ -31190,7 +31425,7 @@
                 <w:color w:val="5A5A5A"/>
                 <w:u w:color="5A5A5A"/>
               </w:rPr>
-              <w:t>The initialization of project set the phase to 1 instead of 0 – as such the fixes in BUG 201 have rectified this issue – AR 03.05.2018</w:t>
+              <w:t xml:space="preserve">The initialization of project set the phase to 1 instead of 0 – as such the fixes in BUG 201 have rectified this issue </w:t>
             </w:r>
           </w:p>
         </w:tc>
@@ -31221,7 +31456,6 @@
               <w:pStyle w:val="Body"/>
             </w:pPr>
             <w:r>
-              <w:lastRenderedPageBreak/>
               <w:t>223</w:t>
             </w:r>
           </w:p>
@@ -31322,7 +31556,7 @@
               <w:pStyle w:val="Body"/>
             </w:pPr>
             <w:r>
-              <w:t>Christian Stubbs</w:t>
+              <w:t>Christian Stubbs &amp; Justin Ng</w:t>
             </w:r>
           </w:p>
         </w:tc>
@@ -31536,7 +31770,7 @@
                 <w:color w:val="5A5A5A"/>
                 <w:u w:color="5A5A5A"/>
               </w:rPr>
-              <w:t>Christian Stubbs</w:t>
+              <w:t>Justin Ng</w:t>
             </w:r>
           </w:p>
         </w:tc>
@@ -31571,7 +31805,15 @@
                 <w:color w:val="5A5A5A"/>
                 <w:u w:color="5A5A5A"/>
               </w:rPr>
-              <w:t>The test fails as it appears to miss the first stage of names form the project phases array – CS 02.05.2018</w:t>
+              <w:t xml:space="preserve">The test fails as it appears to miss the first stage of names </w:t>
+            </w:r>
+            <w:r>
+              <w:rPr>
+                <w:rFonts w:ascii="Trebuchet MS" w:hAnsi="Trebuchet MS" w:cs="Arial Unicode MS"/>
+                <w:color w:val="5A5A5A"/>
+                <w:u w:color="5A5A5A"/>
+              </w:rPr>
+              <w:t>form the project phases array</w:t>
             </w:r>
           </w:p>
         </w:tc>
@@ -31860,7 +32102,7 @@
                 <w:color w:val="5A5A5A"/>
                 <w:u w:color="5A5A5A"/>
               </w:rPr>
-              <w:t>Aidan Reed</w:t>
+              <w:t>Justin Ng</w:t>
             </w:r>
           </w:p>
         </w:tc>
@@ -31895,7 +32137,15 @@
                 <w:color w:val="5A5A5A"/>
                 <w:u w:color="5A5A5A"/>
               </w:rPr>
-              <w:t>The initialization of project set the phase to 1 instead of 0 and the next phase method allowed the phase id to move past the end of the project phases array. When BUG201 and BUG202 were fixed the system produced the correct result. AR – 03.05.2018</w:t>
+              <w:t>The initialization of project set the phase to 1 instead of 0 and the next phase method allowed the phase id to move past the end of the project phases array. When BUG201 and BUG202 were fixed the syst</w:t>
+            </w:r>
+            <w:r>
+              <w:rPr>
+                <w:rFonts w:ascii="Trebuchet MS" w:hAnsi="Trebuchet MS" w:cs="Arial Unicode MS"/>
+                <w:color w:val="5A5A5A"/>
+                <w:u w:color="5A5A5A"/>
+              </w:rPr>
+              <w:t>em produced the correct result.</w:t>
             </w:r>
           </w:p>
         </w:tc>
@@ -31978,7 +32228,11 @@
               <w:pStyle w:val="Body"/>
             </w:pPr>
             <w:r>
-              <w:t>Checks if the correct phase ID is returned when a project is 1st created  - should be initialized to represent start of array</w:t>
+              <w:t xml:space="preserve">Checks if the correct phase ID is returned when a project is 1st created  - should be </w:t>
+            </w:r>
+            <w:r>
+              <w:lastRenderedPageBreak/>
+              <w:t>initialized to represent start of array</w:t>
             </w:r>
           </w:p>
         </w:tc>
@@ -32003,6 +32257,7 @@
               <w:rPr>
                 <w:sz w:val="21"/>
               </w:rPr>
+              <w:lastRenderedPageBreak/>
               <w:t>Class Documents</w:t>
             </w:r>
           </w:p>
@@ -32023,6 +32278,9 @@
             </w:pPr>
             <w:r>
               <w:t>Aidan Reed</w:t>
+            </w:r>
+            <w:r>
+              <w:t xml:space="preserve"> &amp; Christian Stubbs</w:t>
             </w:r>
           </w:p>
         </w:tc>
@@ -32236,7 +32494,7 @@
                 <w:color w:val="5A5A5A"/>
                 <w:u w:color="5A5A5A"/>
               </w:rPr>
-              <w:t>Aidan Reed</w:t>
+              <w:t>Christian Stubbs</w:t>
             </w:r>
           </w:p>
         </w:tc>
@@ -32549,7 +32807,7 @@
                 <w:color w:val="5A5A5A"/>
                 <w:u w:color="5A5A5A"/>
               </w:rPr>
-              <w:t>Aidan Reed</w:t>
+              <w:t>Christian Stubbs</w:t>
             </w:r>
           </w:p>
         </w:tc>
@@ -32584,7 +32842,15 @@
                 <w:color w:val="5A5A5A"/>
                 <w:u w:color="5A5A5A"/>
               </w:rPr>
-              <w:t>Following the changes made to resolve Bug 201 the initial id is now correct. AR – 03.05.2018</w:t>
+              <w:t>Following the changes made to resolve Bug 201 t</w:t>
+            </w:r>
+            <w:r>
+              <w:rPr>
+                <w:rFonts w:ascii="Trebuchet MS" w:hAnsi="Trebuchet MS" w:cs="Arial Unicode MS"/>
+                <w:color w:val="5A5A5A"/>
+                <w:u w:color="5A5A5A"/>
+              </w:rPr>
+              <w:t>he initial id is now correct</w:t>
             </w:r>
           </w:p>
         </w:tc>
@@ -32615,7 +32881,6 @@
               <w:pStyle w:val="Body"/>
             </w:pPr>
             <w:r>
-              <w:lastRenderedPageBreak/>
               <w:t>225</w:t>
             </w:r>
           </w:p>
@@ -32706,7 +32971,7 @@
               <w:pStyle w:val="Body"/>
             </w:pPr>
             <w:r>
-              <w:t>Aidan Reed</w:t>
+              <w:t>Aidan Reed &amp; Christian Stubbs</w:t>
             </w:r>
           </w:p>
         </w:tc>
@@ -32915,7 +33180,12 @@
           </w:tcPr>
           <w:p>
             <w:r>
-              <w:t>Aidan Reed</w:t>
+              <w:rPr>
+                <w:rFonts w:ascii="Trebuchet MS" w:hAnsi="Trebuchet MS" w:cs="Arial Unicode MS"/>
+                <w:color w:val="5A5A5A"/>
+                <w:u w:color="5A5A5A"/>
+              </w:rPr>
+              <w:t>Christian Stubbs</w:t>
             </w:r>
           </w:p>
         </w:tc>
@@ -32938,7 +33208,7 @@
           </w:tcPr>
           <w:p>
             <w:r>
-              <w:t>The tests fails for the same reasons test 224 fails for relating to BUG201 – AR 25.04.2018</w:t>
+              <w:t xml:space="preserve">The tests fails for the same reasons test 224 fails for relating to BUG201 </w:t>
             </w:r>
           </w:p>
         </w:tc>
@@ -33352,7 +33622,7 @@
               <w:pStyle w:val="Body"/>
             </w:pPr>
             <w:r>
-              <w:t>Aidan Reed</w:t>
+              <w:t>Aidan Reed &amp; Christian Stubbs</w:t>
             </w:r>
           </w:p>
         </w:tc>
@@ -33594,7 +33864,7 @@
           </w:tcPr>
           <w:p>
             <w:r>
-              <w:t>Aidan Reed</w:t>
+              <w:t>Christian Stubbs</w:t>
             </w:r>
           </w:p>
         </w:tc>
@@ -33941,6 +34211,7 @@
               <w:pStyle w:val="Body"/>
             </w:pPr>
             <w:r>
+              <w:lastRenderedPageBreak/>
               <w:t>227</w:t>
             </w:r>
           </w:p>
@@ -34040,7 +34311,7 @@
               <w:pStyle w:val="Body"/>
             </w:pPr>
             <w:r>
-              <w:t>Aidan Reed</w:t>
+              <w:t>Aidan Reed &amp; Christian Stubbs</w:t>
             </w:r>
           </w:p>
         </w:tc>
@@ -34249,7 +34520,7 @@
           </w:tcPr>
           <w:p>
             <w:r>
-              <w:t>Aidan Reed</w:t>
+              <w:t>Christian Stubbs</w:t>
             </w:r>
           </w:p>
         </w:tc>
@@ -34272,7 +34543,7 @@
           </w:tcPr>
           <w:p>
             <w:r>
-              <w:t>Fails due to BUG201 and because the next phase is incremented before it is checked BUG202 – AR 25.04.2018</w:t>
+              <w:t>Fails due to BUG201 and because the next phase is incremented before it is checked BUG202</w:t>
             </w:r>
           </w:p>
         </w:tc>
@@ -34534,7 +34805,7 @@
           </w:tcPr>
           <w:p>
             <w:r>
-              <w:t>Aidan Reed</w:t>
+              <w:t>Christian Stubbs</w:t>
             </w:r>
           </w:p>
         </w:tc>
@@ -34557,11 +34828,10 @@
           </w:tcPr>
           <w:p>
             <w:r>
-              <w:t xml:space="preserve">Test still fails due to a bug in comparison of nextPhase – BUG202 see changelog for bug </w:t>
-            </w:r>
-            <w:r>
-              <w:lastRenderedPageBreak/>
-              <w:t>for more information – AR 02.05.2018</w:t>
+              <w:t>Test still fails due to a bug in comparison of nextPhase – BUG202 see changel</w:t>
+            </w:r>
+            <w:r>
+              <w:t>og for bug for more information</w:t>
             </w:r>
           </w:p>
         </w:tc>
@@ -34977,7 +35247,7 @@
               <w:pStyle w:val="Body"/>
             </w:pPr>
             <w:r>
-              <w:t>Aidan Reed</w:t>
+              <w:t>Aidan Reed &amp; Christian Stubbs</w:t>
             </w:r>
           </w:p>
         </w:tc>
@@ -35152,6 +35422,9 @@
             <w:pPr>
               <w:pStyle w:val="Body"/>
             </w:pPr>
+            <w:r>
+              <w:t>N/A</w:t>
+            </w:r>
           </w:p>
         </w:tc>
         <w:tc>
@@ -35310,7 +35583,10 @@
               <w:pStyle w:val="Body"/>
             </w:pPr>
             <w:r>
-              <w:t>Aidan Reed</w:t>
+              <w:t xml:space="preserve">Aidan Reed &amp; </w:t>
+            </w:r>
+            <w:r>
+              <w:t>Justin Ng</w:t>
             </w:r>
           </w:p>
         </w:tc>
@@ -35520,7 +35796,7 @@
           </w:tcPr>
           <w:p>
             <w:r>
-              <w:t>Aidan Reed</w:t>
+              <w:t>Justin Ng</w:t>
             </w:r>
           </w:p>
         </w:tc>
@@ -35570,6 +35846,7 @@
               <w:pStyle w:val="Body"/>
             </w:pPr>
             <w:r>
+              <w:lastRenderedPageBreak/>
               <w:t>230</w:t>
             </w:r>
           </w:p>
@@ -35660,7 +35937,7 @@
               <w:pStyle w:val="Body"/>
             </w:pPr>
             <w:r>
-              <w:t>Aidan Reed</w:t>
+              <w:t>Aidan Reed &amp; Justin Ng</w:t>
             </w:r>
           </w:p>
         </w:tc>
@@ -35970,7 +36247,6 @@
               <w:pStyle w:val="Body"/>
             </w:pPr>
             <w:r>
-              <w:lastRenderedPageBreak/>
               <w:t>231</w:t>
             </w:r>
           </w:p>
@@ -36071,7 +36347,7 @@
               <w:pStyle w:val="Body"/>
             </w:pPr>
             <w:r>
-              <w:t>Aidan Reed</w:t>
+              <w:t>Aidan Reed &amp; Justin Ng</w:t>
             </w:r>
           </w:p>
         </w:tc>
@@ -36289,7 +36565,7 @@
           </w:tcPr>
           <w:p>
             <w:r>
-              <w:t>Aidan Reed</w:t>
+              <w:t>Justin Ng</w:t>
             </w:r>
           </w:p>
         </w:tc>
@@ -36429,7 +36705,7 @@
               <w:pStyle w:val="Body"/>
             </w:pPr>
             <w:r>
-              <w:t>Aidan Reed</w:t>
+              <w:t>Aidan Reed &amp; Justin Ng</w:t>
             </w:r>
           </w:p>
         </w:tc>
@@ -36771,7 +37047,7 @@
               <w:pStyle w:val="Body"/>
             </w:pPr>
             <w:r>
-              <w:t>Aidan Reed</w:t>
+              <w:t>Aidan Reed &amp; Justin Ng</w:t>
             </w:r>
           </w:p>
         </w:tc>
@@ -36838,7 +37114,11 @@
               <w:t xml:space="preserve">kPTITLE1 </w:t>
             </w:r>
             <w:r>
-              <w:t>with the phase in the initial stage</w:t>
+              <w:t xml:space="preserve">with the </w:t>
+            </w:r>
+            <w:r>
+              <w:lastRenderedPageBreak/>
+              <w:t>phase in the initial stage</w:t>
             </w:r>
           </w:p>
         </w:tc>
@@ -36864,6 +37144,7 @@
               <w:pStyle w:val="Body"/>
             </w:pPr>
             <w:r>
+              <w:lastRenderedPageBreak/>
               <w:t>N/A</w:t>
             </w:r>
           </w:p>
@@ -37016,7 +37297,7 @@
               <w:pStyle w:val="Body"/>
             </w:pPr>
             <w:r>
-              <w:t>Aidan Reed</w:t>
+              <w:t>Justin Ng</w:t>
             </w:r>
           </w:p>
         </w:tc>
@@ -37330,7 +37611,7 @@
               <w:pStyle w:val="Body"/>
             </w:pPr>
             <w:r>
-              <w:t>Christian Stubbs</w:t>
+              <w:t>Justin Ng</w:t>
             </w:r>
           </w:p>
         </w:tc>
@@ -37356,7 +37637,7 @@
               <w:pStyle w:val="Body"/>
             </w:pPr>
             <w:r>
-              <w:t>After the code was reviewed and bug 201 was fixed the test produces correct result. Will update unit test comments – CS 03.05.2018</w:t>
+              <w:t xml:space="preserve">After the code was reviewed and bug 201 was fixed the test produces correct result. Will update unit test comments </w:t>
             </w:r>
           </w:p>
         </w:tc>
@@ -37387,7 +37668,6 @@
               <w:pStyle w:val="Body"/>
             </w:pPr>
             <w:r>
-              <w:lastRenderedPageBreak/>
               <w:t>234</w:t>
             </w:r>
           </w:p>
@@ -37478,7 +37758,7 @@
               <w:pStyle w:val="Body"/>
             </w:pPr>
             <w:r>
-              <w:t>Aidan Reed</w:t>
+              <w:t>Aidan Reed &amp; Justin Ng</w:t>
             </w:r>
           </w:p>
         </w:tc>
@@ -38213,7 +38493,7 @@
           </w:tcPr>
           <w:p>
             <w:r>
-              <w:t>Christian Stubbs</w:t>
+              <w:t>Aidan Reed</w:t>
             </w:r>
           </w:p>
         </w:tc>
@@ -38236,7 +38516,7 @@
           </w:tcPr>
           <w:p>
             <w:r>
-              <w:t>Fixed following changes on 02.05.2018 by Justin – CS 02.05.2018</w:t>
+              <w:t xml:space="preserve">Fixed following changes on 02.05.2018 by Justin </w:t>
             </w:r>
           </w:p>
         </w:tc>
@@ -38277,20 +38557,32 @@
     <w:p>
       <w:pPr>
         <w:pStyle w:val="Body"/>
+        <w:sectPr>
+          <w:headerReference w:type="default" r:id="rId17"/>
+          <w:footerReference w:type="default" r:id="rId18"/>
+          <w:pgSz w:w="23820" w:h="16840" w:orient="landscape"/>
+          <w:pgMar w:top="2829" w:right="7802" w:bottom="2829" w:left="1440" w:header="709" w:footer="709" w:gutter="0"/>
+          <w:cols w:space="708"/>
+          <w:docGrid w:linePitch="360"/>
+        </w:sectPr>
       </w:pPr>
     </w:p>
     <w:p>
       <w:pPr>
         <w:pStyle w:val="Body"/>
       </w:pPr>
+    </w:p>
+    <w:p>
+      <w:pPr>
+        <w:pStyle w:val="Heading1"/>
+      </w:pPr>
       <w:r>
-        <w:lastRenderedPageBreak/>
-        <w:t>Change Log</w:t>
+        <w:t>Project Change Log</w:t>
       </w:r>
     </w:p>
     <w:tbl>
       <w:tblPr>
-        <w:tblW w:w="17924" w:type="dxa"/>
+        <w:tblW w:w="19591" w:type="dxa"/>
         <w:tblInd w:w="108" w:type="dxa"/>
         <w:tblBorders>
           <w:top w:val="single" w:sz="8" w:space="0" w:color="FFFFFF"/>
@@ -38308,13 +38600,13 @@
         <w:gridCol w:w="772"/>
         <w:gridCol w:w="951"/>
         <w:gridCol w:w="951"/>
-        <w:gridCol w:w="3668"/>
-        <w:gridCol w:w="2248"/>
-        <w:gridCol w:w="1075"/>
-        <w:gridCol w:w="1076"/>
-        <w:gridCol w:w="1467"/>
-        <w:gridCol w:w="1369"/>
-        <w:gridCol w:w="4347"/>
+        <w:gridCol w:w="4301"/>
+        <w:gridCol w:w="2410"/>
+        <w:gridCol w:w="1275"/>
+        <w:gridCol w:w="1418"/>
+        <w:gridCol w:w="1417"/>
+        <w:gridCol w:w="1985"/>
+        <w:gridCol w:w="4111"/>
       </w:tblGrid>
       <w:tr>
         <w:trPr>
@@ -38393,7 +38685,7 @@
         </w:tc>
         <w:tc>
           <w:tcPr>
-            <w:tcW w:w="3668" w:type="dxa"/>
+            <w:tcW w:w="4301" w:type="dxa"/>
             <w:tcBorders>
               <w:top w:val="single" w:sz="4" w:space="0" w:color="000000"/>
               <w:left w:val="single" w:sz="4" w:space="0" w:color="000000"/>
@@ -38419,7 +38711,7 @@
         </w:tc>
         <w:tc>
           <w:tcPr>
-            <w:tcW w:w="2248" w:type="dxa"/>
+            <w:tcW w:w="2410" w:type="dxa"/>
             <w:tcBorders>
               <w:top w:val="single" w:sz="4" w:space="0" w:color="000000"/>
               <w:left w:val="single" w:sz="4" w:space="0" w:color="000000"/>
@@ -38445,7 +38737,7 @@
         </w:tc>
         <w:tc>
           <w:tcPr>
-            <w:tcW w:w="1075" w:type="dxa"/>
+            <w:tcW w:w="1275" w:type="dxa"/>
             <w:tcBorders>
               <w:top w:val="single" w:sz="4" w:space="0" w:color="000000"/>
               <w:left w:val="single" w:sz="4" w:space="0" w:color="000000"/>
@@ -38471,7 +38763,7 @@
         </w:tc>
         <w:tc>
           <w:tcPr>
-            <w:tcW w:w="1076" w:type="dxa"/>
+            <w:tcW w:w="1418" w:type="dxa"/>
             <w:tcBorders>
               <w:top w:val="single" w:sz="4" w:space="0" w:color="000000"/>
               <w:left w:val="single" w:sz="4" w:space="0" w:color="000000"/>
@@ -38497,7 +38789,7 @@
         </w:tc>
         <w:tc>
           <w:tcPr>
-            <w:tcW w:w="1467" w:type="dxa"/>
+            <w:tcW w:w="1417" w:type="dxa"/>
             <w:tcBorders>
               <w:top w:val="single" w:sz="4" w:space="0" w:color="000000"/>
               <w:left w:val="single" w:sz="4" w:space="0" w:color="000000"/>
@@ -38532,7 +38824,7 @@
         </w:tc>
         <w:tc>
           <w:tcPr>
-            <w:tcW w:w="1369" w:type="dxa"/>
+            <w:tcW w:w="1985" w:type="dxa"/>
             <w:tcBorders>
               <w:top w:val="single" w:sz="4" w:space="0" w:color="000000"/>
               <w:left w:val="single" w:sz="4" w:space="0" w:color="000000"/>
@@ -38558,7 +38850,7 @@
         </w:tc>
         <w:tc>
           <w:tcPr>
-            <w:tcW w:w="4347" w:type="dxa"/>
+            <w:tcW w:w="4111" w:type="dxa"/>
             <w:tcBorders>
               <w:top w:val="single" w:sz="4" w:space="0" w:color="000000"/>
               <w:left w:val="single" w:sz="4" w:space="0" w:color="000000"/>
@@ -38667,7 +38959,7 @@
         </w:tc>
         <w:tc>
           <w:tcPr>
-            <w:tcW w:w="3668" w:type="dxa"/>
+            <w:tcW w:w="4301" w:type="dxa"/>
             <w:tcBorders>
               <w:top w:val="single" w:sz="4" w:space="0" w:color="000000"/>
               <w:left w:val="single" w:sz="4" w:space="0" w:color="000000"/>
@@ -38695,7 +38987,7 @@
         </w:tc>
         <w:tc>
           <w:tcPr>
-            <w:tcW w:w="2248" w:type="dxa"/>
+            <w:tcW w:w="2410" w:type="dxa"/>
             <w:tcBorders>
               <w:top w:val="single" w:sz="4" w:space="0" w:color="000000"/>
               <w:left w:val="single" w:sz="4" w:space="0" w:color="000000"/>
@@ -38730,7 +39022,7 @@
         </w:tc>
         <w:tc>
           <w:tcPr>
-            <w:tcW w:w="1075" w:type="dxa"/>
+            <w:tcW w:w="1275" w:type="dxa"/>
             <w:tcBorders>
               <w:top w:val="single" w:sz="4" w:space="0" w:color="000000"/>
               <w:left w:val="single" w:sz="4" w:space="0" w:color="000000"/>
@@ -38758,7 +39050,7 @@
         </w:tc>
         <w:tc>
           <w:tcPr>
-            <w:tcW w:w="1076" w:type="dxa"/>
+            <w:tcW w:w="1418" w:type="dxa"/>
             <w:tcBorders>
               <w:top w:val="single" w:sz="4" w:space="0" w:color="000000"/>
               <w:left w:val="single" w:sz="4" w:space="0" w:color="000000"/>
@@ -38786,7 +39078,7 @@
         </w:tc>
         <w:tc>
           <w:tcPr>
-            <w:tcW w:w="1467" w:type="dxa"/>
+            <w:tcW w:w="1417" w:type="dxa"/>
             <w:tcBorders>
               <w:top w:val="single" w:sz="4" w:space="0" w:color="000000"/>
               <w:left w:val="single" w:sz="4" w:space="0" w:color="000000"/>
@@ -38814,7 +39106,7 @@
         </w:tc>
         <w:tc>
           <w:tcPr>
-            <w:tcW w:w="1369" w:type="dxa"/>
+            <w:tcW w:w="1985" w:type="dxa"/>
             <w:tcBorders>
               <w:top w:val="single" w:sz="4" w:space="0" w:color="000000"/>
               <w:left w:val="single" w:sz="4" w:space="0" w:color="000000"/>
@@ -38842,7 +39134,7 @@
         </w:tc>
         <w:tc>
           <w:tcPr>
-            <w:tcW w:w="4347" w:type="dxa"/>
+            <w:tcW w:w="4111" w:type="dxa"/>
             <w:tcBorders>
               <w:top w:val="single" w:sz="4" w:space="0" w:color="000000"/>
               <w:left w:val="single" w:sz="4" w:space="0" w:color="000000"/>
@@ -38945,7 +39237,7 @@
         </w:tc>
         <w:tc>
           <w:tcPr>
-            <w:tcW w:w="3668" w:type="dxa"/>
+            <w:tcW w:w="4301" w:type="dxa"/>
             <w:tcBorders>
               <w:top w:val="single" w:sz="4" w:space="0" w:color="000000"/>
               <w:left w:val="single" w:sz="4" w:space="0" w:color="000000"/>
@@ -38973,7 +39265,7 @@
         </w:tc>
         <w:tc>
           <w:tcPr>
-            <w:tcW w:w="2248" w:type="dxa"/>
+            <w:tcW w:w="2410" w:type="dxa"/>
             <w:tcBorders>
               <w:top w:val="single" w:sz="4" w:space="0" w:color="000000"/>
               <w:left w:val="single" w:sz="4" w:space="0" w:color="000000"/>
@@ -39008,7 +39300,7 @@
         </w:tc>
         <w:tc>
           <w:tcPr>
-            <w:tcW w:w="1075" w:type="dxa"/>
+            <w:tcW w:w="1275" w:type="dxa"/>
             <w:tcBorders>
               <w:top w:val="single" w:sz="4" w:space="0" w:color="000000"/>
               <w:left w:val="single" w:sz="4" w:space="0" w:color="000000"/>
@@ -39036,7 +39328,7 @@
         </w:tc>
         <w:tc>
           <w:tcPr>
-            <w:tcW w:w="1076" w:type="dxa"/>
+            <w:tcW w:w="1418" w:type="dxa"/>
             <w:tcBorders>
               <w:top w:val="single" w:sz="4" w:space="0" w:color="000000"/>
               <w:left w:val="single" w:sz="4" w:space="0" w:color="000000"/>
@@ -39064,7 +39356,7 @@
         </w:tc>
         <w:tc>
           <w:tcPr>
-            <w:tcW w:w="1467" w:type="dxa"/>
+            <w:tcW w:w="1417" w:type="dxa"/>
             <w:tcBorders>
               <w:top w:val="single" w:sz="4" w:space="0" w:color="000000"/>
               <w:left w:val="single" w:sz="4" w:space="0" w:color="000000"/>
@@ -39092,7 +39384,7 @@
         </w:tc>
         <w:tc>
           <w:tcPr>
-            <w:tcW w:w="1369" w:type="dxa"/>
+            <w:tcW w:w="1985" w:type="dxa"/>
             <w:tcBorders>
               <w:top w:val="single" w:sz="4" w:space="0" w:color="000000"/>
               <w:left w:val="single" w:sz="4" w:space="0" w:color="000000"/>
@@ -39120,7 +39412,7 @@
         </w:tc>
         <w:tc>
           <w:tcPr>
-            <w:tcW w:w="4347" w:type="dxa"/>
+            <w:tcW w:w="4111" w:type="dxa"/>
             <w:tcBorders>
               <w:top w:val="single" w:sz="4" w:space="0" w:color="000000"/>
               <w:left w:val="single" w:sz="4" w:space="0" w:color="000000"/>
@@ -39212,7 +39504,7 @@
         </w:tc>
         <w:tc>
           <w:tcPr>
-            <w:tcW w:w="3668" w:type="dxa"/>
+            <w:tcW w:w="4301" w:type="dxa"/>
             <w:tcBorders>
               <w:top w:val="single" w:sz="4" w:space="0" w:color="000000"/>
               <w:left w:val="single" w:sz="4" w:space="0" w:color="000000"/>
@@ -39240,7 +39532,7 @@
         </w:tc>
         <w:tc>
           <w:tcPr>
-            <w:tcW w:w="2248" w:type="dxa"/>
+            <w:tcW w:w="2410" w:type="dxa"/>
             <w:tcBorders>
               <w:top w:val="single" w:sz="4" w:space="0" w:color="000000"/>
               <w:left w:val="single" w:sz="4" w:space="0" w:color="000000"/>
@@ -39275,7 +39567,7 @@
         </w:tc>
         <w:tc>
           <w:tcPr>
-            <w:tcW w:w="1075" w:type="dxa"/>
+            <w:tcW w:w="1275" w:type="dxa"/>
             <w:tcBorders>
               <w:top w:val="single" w:sz="4" w:space="0" w:color="000000"/>
               <w:left w:val="single" w:sz="4" w:space="0" w:color="000000"/>
@@ -39303,7 +39595,7 @@
         </w:tc>
         <w:tc>
           <w:tcPr>
-            <w:tcW w:w="1076" w:type="dxa"/>
+            <w:tcW w:w="1418" w:type="dxa"/>
             <w:tcBorders>
               <w:top w:val="single" w:sz="4" w:space="0" w:color="000000"/>
               <w:left w:val="single" w:sz="4" w:space="0" w:color="000000"/>
@@ -39331,7 +39623,7 @@
         </w:tc>
         <w:tc>
           <w:tcPr>
-            <w:tcW w:w="1467" w:type="dxa"/>
+            <w:tcW w:w="1417" w:type="dxa"/>
             <w:tcBorders>
               <w:top w:val="single" w:sz="4" w:space="0" w:color="000000"/>
               <w:left w:val="single" w:sz="4" w:space="0" w:color="000000"/>
@@ -39359,7 +39651,7 @@
         </w:tc>
         <w:tc>
           <w:tcPr>
-            <w:tcW w:w="1369" w:type="dxa"/>
+            <w:tcW w:w="1985" w:type="dxa"/>
             <w:tcBorders>
               <w:top w:val="single" w:sz="4" w:space="0" w:color="000000"/>
               <w:left w:val="single" w:sz="4" w:space="0" w:color="000000"/>
@@ -39387,7 +39679,7 @@
         </w:tc>
         <w:tc>
           <w:tcPr>
-            <w:tcW w:w="4347" w:type="dxa"/>
+            <w:tcW w:w="4111" w:type="dxa"/>
             <w:tcBorders>
               <w:top w:val="single" w:sz="4" w:space="0" w:color="000000"/>
               <w:left w:val="single" w:sz="4" w:space="0" w:color="000000"/>
@@ -39522,7 +39814,7 @@
         </w:tc>
         <w:tc>
           <w:tcPr>
-            <w:tcW w:w="3668" w:type="dxa"/>
+            <w:tcW w:w="4301" w:type="dxa"/>
             <w:tcBorders>
               <w:top w:val="single" w:sz="4" w:space="0" w:color="000000"/>
               <w:left w:val="single" w:sz="4" w:space="0" w:color="000000"/>
@@ -39557,7 +39849,7 @@
         </w:tc>
         <w:tc>
           <w:tcPr>
-            <w:tcW w:w="2248" w:type="dxa"/>
+            <w:tcW w:w="2410" w:type="dxa"/>
             <w:tcBorders>
               <w:top w:val="single" w:sz="4" w:space="0" w:color="000000"/>
               <w:left w:val="single" w:sz="4" w:space="0" w:color="000000"/>
@@ -39592,7 +39884,7 @@
         </w:tc>
         <w:tc>
           <w:tcPr>
-            <w:tcW w:w="1075" w:type="dxa"/>
+            <w:tcW w:w="1275" w:type="dxa"/>
             <w:tcBorders>
               <w:top w:val="single" w:sz="4" w:space="0" w:color="000000"/>
               <w:left w:val="single" w:sz="4" w:space="0" w:color="000000"/>
@@ -39627,7 +39919,7 @@
         </w:tc>
         <w:tc>
           <w:tcPr>
-            <w:tcW w:w="1076" w:type="dxa"/>
+            <w:tcW w:w="1418" w:type="dxa"/>
             <w:tcBorders>
               <w:top w:val="single" w:sz="4" w:space="0" w:color="000000"/>
               <w:left w:val="single" w:sz="4" w:space="0" w:color="000000"/>
@@ -39662,7 +39954,7 @@
         </w:tc>
         <w:tc>
           <w:tcPr>
-            <w:tcW w:w="1467" w:type="dxa"/>
+            <w:tcW w:w="1417" w:type="dxa"/>
             <w:tcBorders>
               <w:top w:val="single" w:sz="4" w:space="0" w:color="000000"/>
               <w:left w:val="single" w:sz="4" w:space="0" w:color="000000"/>
@@ -39697,7 +39989,7 @@
         </w:tc>
         <w:tc>
           <w:tcPr>
-            <w:tcW w:w="1369" w:type="dxa"/>
+            <w:tcW w:w="1985" w:type="dxa"/>
             <w:tcBorders>
               <w:top w:val="single" w:sz="4" w:space="0" w:color="000000"/>
               <w:left w:val="single" w:sz="4" w:space="0" w:color="000000"/>
@@ -39732,7 +40024,7 @@
         </w:tc>
         <w:tc>
           <w:tcPr>
-            <w:tcW w:w="4347" w:type="dxa"/>
+            <w:tcW w:w="4111" w:type="dxa"/>
             <w:tcBorders>
               <w:top w:val="single" w:sz="4" w:space="0" w:color="000000"/>
               <w:left w:val="single" w:sz="4" w:space="0" w:color="000000"/>
@@ -39776,18 +40068,20 @@
     </w:p>
     <w:p>
       <w:pPr>
-        <w:pStyle w:val="Body"/>
+        <w:pStyle w:val="Heading1"/>
       </w:pPr>
       <w:r>
         <w:lastRenderedPageBreak/>
         <w:br/>
       </w:r>
       <w:r>
-        <w:rPr>
-          <w:lang w:val="da-DK"/>
-        </w:rPr>
-        <w:t>Bug Fix List</w:t>
+        <w:t xml:space="preserve">Project </w:t>
       </w:r>
+      <w:r>
+        <w:t>Bug List Fix</w:t>
+      </w:r>
+      <w:bookmarkStart w:id="3" w:name="_GoBack"/>
+      <w:bookmarkEnd w:id="3"/>
     </w:p>
     <w:tbl>
       <w:tblPr>
@@ -40806,7 +41100,7 @@
               <w:pStyle w:val="Body"/>
             </w:pPr>
             <w:r>
-              <w:t xml:space="preserve"> Project Phase ID goes  over the number of different phases when going to next stage. </w:t>
+              <w:t xml:space="preserve">Project Phase ID goes  over the number of different phases when going to next stage. </w:t>
             </w:r>
           </w:p>
         </w:tc>
@@ -41469,6 +41763,7 @@
                 <w:b/>
                 <w:bCs/>
               </w:rPr>
+              <w:lastRenderedPageBreak/>
               <w:t>BUG204</w:t>
             </w:r>
           </w:p>
@@ -41501,7 +41796,19 @@
               <w:rPr>
                 <w:rFonts w:asciiTheme="majorHAnsi" w:hAnsiTheme="majorHAnsi"/>
               </w:rPr>
-              <w:t>When moving the project to the next stage the program fails with a null pointer exception when adding an email. This is because the constructor only initializes the first part of the Projects emaila array.</w:t>
+              <w:t>When moving the project to the next stage the program fails with a null pointer exception when adding an email. This is because the constructor only initializes the f</w:t>
+            </w:r>
+            <w:r>
+              <w:rPr>
+                <w:rFonts w:asciiTheme="majorHAnsi" w:hAnsiTheme="majorHAnsi"/>
+              </w:rPr>
+              <w:t>irst part of the Projects email</w:t>
+            </w:r>
+            <w:r>
+              <w:rPr>
+                <w:rFonts w:asciiTheme="majorHAnsi" w:hAnsiTheme="majorHAnsi"/>
+              </w:rPr>
+              <w:t xml:space="preserve"> array.</w:t>
             </w:r>
           </w:p>
         </w:tc>
@@ -41874,8 +42181,6 @@
       </w:pPr>
     </w:p>
     <w:sectPr>
-      <w:headerReference w:type="default" r:id="rId17"/>
-      <w:footerReference w:type="default" r:id="rId18"/>
       <w:pgSz w:w="23820" w:h="16840" w:orient="landscape"/>
       <w:pgMar w:top="2829" w:right="7802" w:bottom="2829" w:left="1440" w:header="709" w:footer="709" w:gutter="0"/>
       <w:cols w:space="708"/>
@@ -46770,7 +47075,7 @@
 </file>
 
 <file path=customXml/itemProps1.xml><?xml version="1.0" encoding="utf-8"?>
-<ds:datastoreItem xmlns:ds="http://schemas.openxmlformats.org/officeDocument/2006/customXml" ds:itemID="{E6A91847-3D9B-F945-B596-C00FA17D6544}">
+<ds:datastoreItem xmlns:ds="http://schemas.openxmlformats.org/officeDocument/2006/customXml" ds:itemID="{3EDEEADA-4D82-2643-96A0-77221F6D618C}">
   <ds:schemaRefs>
     <ds:schemaRef ds:uri="http://schemas.openxmlformats.org/officeDocument/2006/bibliography"/>
   </ds:schemaRefs>

</xml_diff>